<commit_message>
Update Day 4 structuring
</commit_message>
<xml_diff>
--- a/2021/daily_scaffolding/Day 4.docx
+++ b/2021/daily_scaffolding/Day 4.docx
@@ -951,7 +951,25 @@
           <w:sz w:val="22"/>
           <w:szCs w:val="22"/>
         </w:rPr>
-        <w:t>Examples: Legon of Zelda, Skyrim, Metal Gear Solid</w:t>
+        <w:t>Examples: Leg</w:t>
+      </w:r>
+      <w:r>
+        <w:rPr>
+          <w:rFonts w:ascii="SegoeUI" w:hAnsi="SegoeUI"/>
+          <w:color w:val="23282D"/>
+          <w:sz w:val="22"/>
+          <w:szCs w:val="22"/>
+        </w:rPr>
+        <w:t>end</w:t>
+      </w:r>
+      <w:r>
+        <w:rPr>
+          <w:rFonts w:ascii="SegoeUI" w:hAnsi="SegoeUI"/>
+          <w:color w:val="23282D"/>
+          <w:sz w:val="22"/>
+          <w:szCs w:val="22"/>
+        </w:rPr>
+        <w:t xml:space="preserve"> of Zelda, Skyrim, Metal Gear Solid</w:t>
       </w:r>
     </w:p>
     <w:p>
@@ -1074,7 +1092,7 @@
           <w:sz w:val="22"/>
           <w:szCs w:val="22"/>
         </w:rPr>
-        <w:t>Overcoming the monster: The hero must flight and slay the monster that threatens their community.</w:t>
+        <w:t>Overcoming the monster: The hero must fight and slay the monster that threatens their community.</w:t>
       </w:r>
     </w:p>
     <w:p>
@@ -2463,25 +2481,7 @@
           <w:sz w:val="22"/>
           <w:szCs w:val="22"/>
         </w:rPr>
-        <w:t>Final Game Brainstorm</w:t>
-      </w:r>
-      <w:r>
-        <w:rPr>
-          <w:rFonts w:ascii="SegoeUI" w:hAnsi="SegoeUI"/>
-          <w:color w:val="23282D"/>
-          <w:sz w:val="22"/>
-          <w:szCs w:val="22"/>
-        </w:rPr>
-        <w:t xml:space="preserve"> </w:t>
-      </w:r>
-      <w:r>
-        <w:rPr>
-          <w:rFonts w:ascii="SegoeUI" w:hAnsi="SegoeUI"/>
-          <w:color w:val="23282D"/>
-          <w:sz w:val="22"/>
-          <w:szCs w:val="22"/>
-        </w:rPr>
-        <w:t>(30 minutes) (Project Groups)</w:t>
+        <w:t>Final Game Brainstorm (30 minutes) (Project Groups)</w:t>
       </w:r>
     </w:p>
     <w:p>
@@ -2794,6 +2794,7 @@
           <w:szCs w:val="22"/>
         </w:rPr>
       </w:pPr>
+      <w:bookmarkStart w:id="1" w:name="_Hlk68699576"/>
       <w:r>
         <w:rPr>
           <w:rFonts w:ascii="SegoeUI" w:hAnsi="SegoeUI"/>
@@ -2836,34 +2837,7 @@
           <w:sz w:val="22"/>
           <w:szCs w:val="22"/>
         </w:rPr>
-        <w:t xml:space="preserve"> Development: Adding Features to Games (~</w:t>
-      </w:r>
-      <w:r>
-        <w:rPr>
-          <w:rFonts w:ascii="SegoeUI" w:hAnsi="SegoeUI"/>
-          <w:color w:val="23282D"/>
-          <w:sz w:val="22"/>
-          <w:szCs w:val="22"/>
-        </w:rPr>
-        <w:t>6</w:t>
-      </w:r>
-      <w:r>
-        <w:rPr>
-          <w:rFonts w:ascii="SegoeUI" w:hAnsi="SegoeUI"/>
-          <w:color w:val="23282D"/>
-          <w:sz w:val="22"/>
-          <w:szCs w:val="22"/>
-        </w:rPr>
-        <w:t>0 min</w:t>
-      </w:r>
-      <w:r>
-        <w:rPr>
-          <w:rFonts w:ascii="SegoeUI" w:hAnsi="SegoeUI"/>
-          <w:color w:val="23282D"/>
-          <w:sz w:val="22"/>
-          <w:szCs w:val="22"/>
-        </w:rPr>
-        <w:t xml:space="preserve">= ~30 minutes </w:t>
+        <w:t xml:space="preserve"> Development: Adding Features to Games (~60 min= ~30 minutes </w:t>
       </w:r>
       <w:proofErr w:type="gramStart"/>
       <w:r>
@@ -2883,25 +2857,7 @@
           <w:sz w:val="22"/>
           <w:szCs w:val="22"/>
         </w:rPr>
-        <w:t xml:space="preserve"> break + 20 minutes</w:t>
-      </w:r>
-      <w:r>
-        <w:rPr>
-          <w:rFonts w:ascii="SegoeUI" w:hAnsi="SegoeUI"/>
-          <w:color w:val="23282D"/>
-          <w:sz w:val="22"/>
-          <w:szCs w:val="22"/>
-        </w:rPr>
-        <w:t>)</w:t>
-      </w:r>
-      <w:r>
-        <w:rPr>
-          <w:rFonts w:ascii="SegoeUI" w:hAnsi="SegoeUI"/>
-          <w:color w:val="23282D"/>
-          <w:sz w:val="22"/>
-          <w:szCs w:val="22"/>
-        </w:rPr>
-        <w:t xml:space="preserve"> (Individual)</w:t>
+        <w:t xml:space="preserve"> break + 20 minutes) (Individual)</w:t>
       </w:r>
     </w:p>
     <w:p>
@@ -3076,7 +3032,15 @@
         <w:t xml:space="preserve">So now we need to Explode the Rocks </w:t>
       </w:r>
       <w:r>
-        <w:t>in the scene by shooting them. The first step we need to do is create a rocks group and create the explosion animation.</w:t>
+        <w:t xml:space="preserve">in the scene by shooting them. The first step we need to do is create a rocks group and create a scene for the explosion animation </w:t>
+      </w:r>
+      <w:proofErr w:type="gramStart"/>
+      <w:r>
+        <w:t>we’ll</w:t>
+      </w:r>
+      <w:proofErr w:type="gramEnd"/>
+      <w:r>
+        <w:t xml:space="preserve"> add in later.</w:t>
       </w:r>
     </w:p>
     <w:p>
@@ -3117,7 +3081,7 @@
           <w:noProof/>
         </w:rPr>
         <w:drawing>
-          <wp:inline distT="0" distB="0" distL="0" distR="0" wp14:anchorId="2CF66F8E" wp14:editId="052269A4">
+          <wp:inline distT="0" distB="0" distL="0" distR="0" wp14:anchorId="32EF99E5" wp14:editId="2CEFB0E5">
             <wp:extent cx="2590800" cy="1781175"/>
             <wp:effectExtent l="0" t="0" r="0" b="9525"/>
             <wp:docPr id="12" name="Picture 12"/>
@@ -3178,7 +3142,7 @@
           <w:noProof/>
         </w:rPr>
         <w:drawing>
-          <wp:inline distT="0" distB="0" distL="0" distR="0" wp14:anchorId="143B5DE5" wp14:editId="448DDF33">
+          <wp:inline distT="0" distB="0" distL="0" distR="0" wp14:anchorId="02621EB5" wp14:editId="0940AD3F">
             <wp:extent cx="2581275" cy="1800225"/>
             <wp:effectExtent l="0" t="0" r="9525" b="9525"/>
             <wp:docPr id="13" name="Picture 13"/>
@@ -3234,7 +3198,7 @@
       </w:r>
       <w:proofErr w:type="spellEnd"/>
       <w:r>
-        <w:t xml:space="preserve"> scene (Ctrl + S) and create a new scene. This new scene will be for the explosion animation. We need to add a Sprite (renamed to Explosion) and an </w:t>
+        <w:t xml:space="preserve"> scene (Ctrl + S) and create a new scene. This new scene will be for the explosion animation that we will add in later. We need to add a Sprite (renamed to Explosion) and an </w:t>
       </w:r>
       <w:proofErr w:type="spellStart"/>
       <w:r>
@@ -3256,7 +3220,7 @@
         </w:rPr>
         <w:lastRenderedPageBreak/>
         <w:drawing>
-          <wp:inline distT="0" distB="0" distL="0" distR="0" wp14:anchorId="11B88C89" wp14:editId="6FF4118C">
+          <wp:inline distT="0" distB="0" distL="0" distR="0" wp14:anchorId="1142F2CE" wp14:editId="506973AF">
             <wp:extent cx="2362200" cy="2209800"/>
             <wp:effectExtent l="0" t="0" r="0" b="0"/>
             <wp:docPr id="14" name="Picture 14"/>
@@ -3299,40 +3263,66 @@
       <w:pPr>
         <w:pStyle w:val="ListParagraph"/>
         <w:numPr>
+          <w:ilvl w:val="0"/>
+          <w:numId w:val="26"/>
+        </w:numPr>
+      </w:pPr>
+      <w:r>
+        <w:t xml:space="preserve">Save your </w:t>
+      </w:r>
+      <w:proofErr w:type="spellStart"/>
+      <w:proofErr w:type="gramStart"/>
+      <w:r>
+        <w:t>explosion.tcsn</w:t>
+      </w:r>
+      <w:proofErr w:type="spellEnd"/>
+      <w:proofErr w:type="gramEnd"/>
+      <w:r>
+        <w:t xml:space="preserve">. Now we need to add our Explosion scene instance to our Rock Scene. Go to </w:t>
+      </w:r>
+      <w:proofErr w:type="spellStart"/>
+      <w:r>
+        <w:t>Rock.tcsn</w:t>
+      </w:r>
+      <w:proofErr w:type="spellEnd"/>
+      <w:r>
+        <w:t xml:space="preserve"> in the </w:t>
+      </w:r>
+      <w:proofErr w:type="spellStart"/>
+      <w:r>
+        <w:t>GoDot</w:t>
+      </w:r>
+      <w:proofErr w:type="spellEnd"/>
+      <w:r>
+        <w:t xml:space="preserve"> editor.</w:t>
+      </w:r>
+    </w:p>
+    <w:p>
+      <w:pPr>
+        <w:pStyle w:val="ListParagraph"/>
+        <w:numPr>
           <w:ilvl w:val="1"/>
           <w:numId w:val="26"/>
         </w:numPr>
       </w:pPr>
       <w:r>
-        <w:t xml:space="preserve">We need to add a texture to the Sprite, so go to the Inspector and add explosion.png as the Texture. Since this texture is made up of multiple images made to be an animation, we need to do a little more processing on the image. </w:t>
+        <w:t>Right click on the Rock node and click “Instance Child Scene” and choose our explosion scene.</w:t>
       </w:r>
     </w:p>
     <w:p>
       <w:pPr>
         <w:pStyle w:val="ListParagraph"/>
-        <w:numPr>
-          <w:ilvl w:val="2"/>
-          <w:numId w:val="26"/>
-        </w:numPr>
-      </w:pPr>
-      <w:r>
-        <w:t>In the Inspector, we need to go to the Animation tab.</w:t>
-      </w:r>
-    </w:p>
-    <w:p>
-      <w:pPr>
-        <w:pStyle w:val="ListParagraph"/>
-        <w:ind w:left="2160"/>
+        <w:ind w:left="1440"/>
       </w:pPr>
       <w:r>
         <w:rPr>
           <w:noProof/>
         </w:rPr>
         <w:drawing>
-          <wp:inline distT="0" distB="0" distL="0" distR="0" wp14:anchorId="01522764" wp14:editId="47BDE0CC">
-            <wp:extent cx="1426464" cy="2784500"/>
-            <wp:effectExtent l="0" t="0" r="2540" b="0"/>
-            <wp:docPr id="15" name="Picture 15"/>
+          <wp:inline distT="0" distB="0" distL="0" distR="0" wp14:anchorId="7887EDA1" wp14:editId="11B434F9">
+            <wp:extent cx="3648075" cy="2286000"/>
+            <wp:effectExtent l="0" t="0" r="9525" b="0"/>
+            <wp:docPr id="2" name="Picture 2"/>
             <wp:cNvGraphicFramePr>
               <a:graphicFrameLocks xmlns:a="http://schemas.openxmlformats.org/drawingml/2006/main" noChangeAspect="1"/>
             </wp:cNvGraphicFramePr>
@@ -3352,7 +3342,7 @@
                   <pic:spPr>
                     <a:xfrm>
                       <a:off x="0" y="0"/>
-                      <a:ext cx="1436884" cy="2804840"/>
+                      <a:ext cx="3648075" cy="2286000"/>
                     </a:xfrm>
                     <a:prstGeom prst="rect">
                       <a:avLst/>
@@ -3372,89 +3362,561 @@
       <w:pPr>
         <w:pStyle w:val="ListParagraph"/>
         <w:numPr>
+          <w:ilvl w:val="1"/>
+          <w:numId w:val="26"/>
+        </w:numPr>
+      </w:pPr>
+      <w:r>
+        <w:t>Now open the Rock.gd script in VS Code.</w:t>
+      </w:r>
+    </w:p>
+    <w:p>
+      <w:pPr>
+        <w:pStyle w:val="ListParagraph"/>
+        <w:numPr>
+          <w:ilvl w:val="1"/>
+          <w:numId w:val="26"/>
+        </w:numPr>
+      </w:pPr>
+      <w:r>
+        <w:t>In our variables at the top of the Rock.gd script, we need to add a signal, like this:</w:t>
+      </w:r>
+    </w:p>
+    <w:p>
+      <w:pPr>
+        <w:pStyle w:val="ListParagraph"/>
+        <w:shd w:val="clear" w:color="auto" w:fill="1E1E1E"/>
+        <w:spacing w:after="0" w:line="285" w:lineRule="atLeast"/>
+        <w:rPr>
+          <w:rFonts w:ascii="Consolas" w:eastAsia="Times New Roman" w:hAnsi="Consolas" w:cs="Times New Roman"/>
+          <w:color w:val="D4D4D4"/>
+          <w:sz w:val="21"/>
+          <w:szCs w:val="21"/>
+        </w:rPr>
+      </w:pPr>
+      <w:r>
+        <w:rPr>
+          <w:rFonts w:ascii="Consolas" w:eastAsia="Times New Roman" w:hAnsi="Consolas" w:cs="Times New Roman"/>
+          <w:color w:val="569CD6"/>
+          <w:sz w:val="21"/>
+          <w:szCs w:val="21"/>
+        </w:rPr>
+        <w:t>signal</w:t>
+      </w:r>
+      <w:r>
+        <w:rPr>
+          <w:rFonts w:ascii="Consolas" w:eastAsia="Times New Roman" w:hAnsi="Consolas" w:cs="Times New Roman"/>
+          <w:color w:val="D4D4D4"/>
+          <w:sz w:val="21"/>
+          <w:szCs w:val="21"/>
+        </w:rPr>
+        <w:t> </w:t>
+      </w:r>
+      <w:proofErr w:type="gramStart"/>
+      <w:r>
+        <w:rPr>
+          <w:rFonts w:ascii="Consolas" w:eastAsia="Times New Roman" w:hAnsi="Consolas" w:cs="Times New Roman"/>
+          <w:color w:val="DCDCAA"/>
+          <w:sz w:val="21"/>
+          <w:szCs w:val="21"/>
+        </w:rPr>
+        <w:t>exploded</w:t>
+      </w:r>
+      <w:r>
+        <w:rPr>
+          <w:rFonts w:ascii="Consolas" w:eastAsia="Times New Roman" w:hAnsi="Consolas" w:cs="Times New Roman"/>
+          <w:color w:val="D4D4D4"/>
+          <w:sz w:val="21"/>
+          <w:szCs w:val="21"/>
+        </w:rPr>
+        <w:t>(</w:t>
+      </w:r>
+      <w:proofErr w:type="gramEnd"/>
+      <w:r>
+        <w:rPr>
+          <w:rFonts w:ascii="Consolas" w:eastAsia="Times New Roman" w:hAnsi="Consolas" w:cs="Times New Roman"/>
+          <w:color w:val="D4D4D4"/>
+          <w:sz w:val="21"/>
+          <w:szCs w:val="21"/>
+        </w:rPr>
+        <w:t>)</w:t>
+      </w:r>
+    </w:p>
+    <w:p>
+      <w:pPr>
+        <w:ind w:left="1440" w:hanging="720"/>
+      </w:pPr>
+      <w:r>
+        <w:tab/>
+        <w:t>This will signal to our rocks that they have exploded. In the next step we will add an explode function where we will call the exploded signal.</w:t>
+      </w:r>
+    </w:p>
+    <w:p>
+      <w:pPr>
+        <w:pStyle w:val="ListParagraph"/>
+        <w:numPr>
+          <w:ilvl w:val="1"/>
+          <w:numId w:val="26"/>
+        </w:numPr>
+      </w:pPr>
+      <w:r>
+        <w:t xml:space="preserve">Now we need to add an </w:t>
+      </w:r>
+      <w:proofErr w:type="gramStart"/>
+      <w:r>
+        <w:t>explode(</w:t>
+      </w:r>
+      <w:proofErr w:type="gramEnd"/>
+      <w:r>
+        <w:t>) function:</w:t>
+      </w:r>
+    </w:p>
+    <w:p>
+      <w:pPr>
+        <w:pStyle w:val="ListParagraph"/>
+        <w:shd w:val="clear" w:color="auto" w:fill="1E1E1E"/>
+        <w:spacing w:after="0" w:line="285" w:lineRule="atLeast"/>
+        <w:rPr>
+          <w:rFonts w:ascii="Consolas" w:eastAsia="Times New Roman" w:hAnsi="Consolas" w:cs="Times New Roman"/>
+          <w:color w:val="D4D4D4"/>
+          <w:sz w:val="21"/>
+          <w:szCs w:val="21"/>
+        </w:rPr>
+      </w:pPr>
+      <w:proofErr w:type="spellStart"/>
+      <w:r>
+        <w:rPr>
+          <w:rFonts w:ascii="Consolas" w:eastAsia="Times New Roman" w:hAnsi="Consolas" w:cs="Times New Roman"/>
+          <w:color w:val="569CD6"/>
+          <w:sz w:val="21"/>
+          <w:szCs w:val="21"/>
+        </w:rPr>
+        <w:t>func</w:t>
+      </w:r>
+      <w:proofErr w:type="spellEnd"/>
+      <w:r>
+        <w:rPr>
+          <w:rFonts w:ascii="Consolas" w:eastAsia="Times New Roman" w:hAnsi="Consolas" w:cs="Times New Roman"/>
+          <w:color w:val="D4D4D4"/>
+          <w:sz w:val="21"/>
+          <w:szCs w:val="21"/>
+        </w:rPr>
+        <w:t> </w:t>
+      </w:r>
+      <w:proofErr w:type="gramStart"/>
+      <w:r>
+        <w:rPr>
+          <w:rFonts w:ascii="Consolas" w:eastAsia="Times New Roman" w:hAnsi="Consolas" w:cs="Times New Roman"/>
+          <w:color w:val="DCDCAA"/>
+          <w:sz w:val="21"/>
+          <w:szCs w:val="21"/>
+        </w:rPr>
+        <w:t>explode</w:t>
+      </w:r>
+      <w:r>
+        <w:rPr>
+          <w:rFonts w:ascii="Consolas" w:eastAsia="Times New Roman" w:hAnsi="Consolas" w:cs="Times New Roman"/>
+          <w:color w:val="D4D4D4"/>
+          <w:sz w:val="21"/>
+          <w:szCs w:val="21"/>
+        </w:rPr>
+        <w:t>(</w:t>
+      </w:r>
+      <w:proofErr w:type="gramEnd"/>
+      <w:r>
+        <w:rPr>
+          <w:rFonts w:ascii="Consolas" w:eastAsia="Times New Roman" w:hAnsi="Consolas" w:cs="Times New Roman"/>
+          <w:color w:val="D4D4D4"/>
+          <w:sz w:val="21"/>
+          <w:szCs w:val="21"/>
+        </w:rPr>
+        <w:t>):</w:t>
+      </w:r>
+    </w:p>
+    <w:p>
+      <w:pPr>
+        <w:pStyle w:val="ListParagraph"/>
+        <w:shd w:val="clear" w:color="auto" w:fill="1E1E1E"/>
+        <w:spacing w:after="0" w:line="285" w:lineRule="atLeast"/>
+        <w:rPr>
+          <w:rFonts w:ascii="Consolas" w:eastAsia="Times New Roman" w:hAnsi="Consolas" w:cs="Times New Roman"/>
+          <w:color w:val="D4D4D4"/>
+          <w:sz w:val="21"/>
+          <w:szCs w:val="21"/>
+        </w:rPr>
+      </w:pPr>
+      <w:r>
+        <w:rPr>
+          <w:rFonts w:ascii="Consolas" w:eastAsia="Times New Roman" w:hAnsi="Consolas" w:cs="Times New Roman"/>
+          <w:color w:val="D4D4D4"/>
+          <w:sz w:val="21"/>
+          <w:szCs w:val="21"/>
+        </w:rPr>
+        <w:t>    layers = </w:t>
+      </w:r>
+      <w:r>
+        <w:rPr>
+          <w:rFonts w:ascii="Consolas" w:eastAsia="Times New Roman" w:hAnsi="Consolas" w:cs="Times New Roman"/>
+          <w:color w:val="B5CEA8"/>
+          <w:sz w:val="21"/>
+          <w:szCs w:val="21"/>
+        </w:rPr>
+        <w:t>0</w:t>
+      </w:r>
+    </w:p>
+    <w:p>
+      <w:pPr>
+        <w:pStyle w:val="ListParagraph"/>
+        <w:shd w:val="clear" w:color="auto" w:fill="1E1E1E"/>
+        <w:spacing w:after="0" w:line="285" w:lineRule="atLeast"/>
+        <w:rPr>
+          <w:rFonts w:ascii="Consolas" w:eastAsia="Times New Roman" w:hAnsi="Consolas" w:cs="Times New Roman"/>
+          <w:color w:val="D4D4D4"/>
+          <w:sz w:val="21"/>
+          <w:szCs w:val="21"/>
+        </w:rPr>
+      </w:pPr>
+      <w:r>
+        <w:rPr>
+          <w:rFonts w:ascii="Consolas" w:eastAsia="Times New Roman" w:hAnsi="Consolas" w:cs="Times New Roman"/>
+          <w:color w:val="D4D4D4"/>
+          <w:sz w:val="21"/>
+          <w:szCs w:val="21"/>
+        </w:rPr>
+        <w:t>    $</w:t>
+      </w:r>
+      <w:proofErr w:type="spellStart"/>
+      <w:r>
+        <w:rPr>
+          <w:rFonts w:ascii="Consolas" w:eastAsia="Times New Roman" w:hAnsi="Consolas" w:cs="Times New Roman"/>
+          <w:color w:val="4EC9B0"/>
+          <w:sz w:val="21"/>
+          <w:szCs w:val="21"/>
+        </w:rPr>
+        <w:t>Sprite</w:t>
+      </w:r>
+      <w:r>
+        <w:rPr>
+          <w:rFonts w:ascii="Consolas" w:eastAsia="Times New Roman" w:hAnsi="Consolas" w:cs="Times New Roman"/>
+          <w:color w:val="D4D4D4"/>
+          <w:sz w:val="21"/>
+          <w:szCs w:val="21"/>
+        </w:rPr>
+        <w:t>.</w:t>
+      </w:r>
+      <w:r>
+        <w:rPr>
+          <w:rFonts w:ascii="Consolas" w:eastAsia="Times New Roman" w:hAnsi="Consolas" w:cs="Times New Roman"/>
+          <w:color w:val="DCDCAA"/>
+          <w:sz w:val="21"/>
+          <w:szCs w:val="21"/>
+        </w:rPr>
+        <w:t>hide</w:t>
+      </w:r>
+      <w:proofErr w:type="spellEnd"/>
+      <w:r>
+        <w:rPr>
+          <w:rFonts w:ascii="Consolas" w:eastAsia="Times New Roman" w:hAnsi="Consolas" w:cs="Times New Roman"/>
+          <w:color w:val="D4D4D4"/>
+          <w:sz w:val="21"/>
+          <w:szCs w:val="21"/>
+        </w:rPr>
+        <w:t>()</w:t>
+      </w:r>
+    </w:p>
+    <w:p>
+      <w:pPr>
+        <w:pStyle w:val="ListParagraph"/>
+        <w:shd w:val="clear" w:color="auto" w:fill="1E1E1E"/>
+        <w:spacing w:after="0" w:line="285" w:lineRule="atLeast"/>
+        <w:rPr>
+          <w:rFonts w:ascii="Consolas" w:eastAsia="Times New Roman" w:hAnsi="Consolas" w:cs="Times New Roman"/>
+          <w:color w:val="D4D4D4"/>
+          <w:sz w:val="21"/>
+          <w:szCs w:val="21"/>
+        </w:rPr>
+      </w:pPr>
+      <w:r>
+        <w:rPr>
+          <w:rFonts w:ascii="Consolas" w:eastAsia="Times New Roman" w:hAnsi="Consolas" w:cs="Times New Roman"/>
+          <w:color w:val="D4D4D4"/>
+          <w:sz w:val="21"/>
+          <w:szCs w:val="21"/>
+        </w:rPr>
+        <w:t>    </w:t>
+      </w:r>
+      <w:r>
+        <w:rPr>
+          <w:rFonts w:ascii="Consolas" w:eastAsia="Times New Roman" w:hAnsi="Consolas" w:cs="Times New Roman"/>
+          <w:color w:val="DCDCAA"/>
+          <w:sz w:val="21"/>
+          <w:szCs w:val="21"/>
+        </w:rPr>
+        <w:t>emit_</w:t>
+      </w:r>
+      <w:proofErr w:type="gramStart"/>
+      <w:r>
+        <w:rPr>
+          <w:rFonts w:ascii="Consolas" w:eastAsia="Times New Roman" w:hAnsi="Consolas" w:cs="Times New Roman"/>
+          <w:color w:val="DCDCAA"/>
+          <w:sz w:val="21"/>
+          <w:szCs w:val="21"/>
+        </w:rPr>
+        <w:t>signal</w:t>
+      </w:r>
+      <w:r>
+        <w:rPr>
+          <w:rFonts w:ascii="Consolas" w:eastAsia="Times New Roman" w:hAnsi="Consolas" w:cs="Times New Roman"/>
+          <w:color w:val="D4D4D4"/>
+          <w:sz w:val="21"/>
+          <w:szCs w:val="21"/>
+        </w:rPr>
+        <w:t>(</w:t>
+      </w:r>
+      <w:proofErr w:type="gramEnd"/>
+      <w:r>
+        <w:rPr>
+          <w:rFonts w:ascii="Consolas" w:eastAsia="Times New Roman" w:hAnsi="Consolas" w:cs="Times New Roman"/>
+          <w:color w:val="CE9178"/>
+          <w:sz w:val="21"/>
+          <w:szCs w:val="21"/>
+        </w:rPr>
+        <w:t>"exploded"</w:t>
+      </w:r>
+      <w:r>
+        <w:rPr>
+          <w:rFonts w:ascii="Consolas" w:eastAsia="Times New Roman" w:hAnsi="Consolas" w:cs="Times New Roman"/>
+          <w:color w:val="D4D4D4"/>
+          <w:sz w:val="21"/>
+          <w:szCs w:val="21"/>
+        </w:rPr>
+        <w:t>, size, radius, position, linear_velocity)</w:t>
+      </w:r>
+    </w:p>
+    <w:p>
+      <w:pPr>
+        <w:pStyle w:val="ListParagraph"/>
+        <w:shd w:val="clear" w:color="auto" w:fill="1E1E1E"/>
+        <w:spacing w:after="0" w:line="285" w:lineRule="atLeast"/>
+        <w:rPr>
+          <w:rFonts w:ascii="Consolas" w:eastAsia="Times New Roman" w:hAnsi="Consolas" w:cs="Times New Roman"/>
+          <w:color w:val="D4D4D4"/>
+          <w:sz w:val="21"/>
+          <w:szCs w:val="21"/>
+        </w:rPr>
+      </w:pPr>
+      <w:r>
+        <w:rPr>
+          <w:rFonts w:ascii="Consolas" w:eastAsia="Times New Roman" w:hAnsi="Consolas" w:cs="Times New Roman"/>
+          <w:color w:val="D4D4D4"/>
+          <w:sz w:val="21"/>
+          <w:szCs w:val="21"/>
+        </w:rPr>
+        <w:t>    </w:t>
+      </w:r>
+      <w:proofErr w:type="spellStart"/>
+      <w:r>
+        <w:rPr>
+          <w:rFonts w:ascii="Consolas" w:eastAsia="Times New Roman" w:hAnsi="Consolas" w:cs="Times New Roman"/>
+          <w:color w:val="D4D4D4"/>
+          <w:sz w:val="21"/>
+          <w:szCs w:val="21"/>
+        </w:rPr>
+        <w:t>linear_velocity</w:t>
+      </w:r>
+      <w:proofErr w:type="spellEnd"/>
+      <w:r>
+        <w:rPr>
+          <w:rFonts w:ascii="Consolas" w:eastAsia="Times New Roman" w:hAnsi="Consolas" w:cs="Times New Roman"/>
+          <w:color w:val="D4D4D4"/>
+          <w:sz w:val="21"/>
+          <w:szCs w:val="21"/>
+        </w:rPr>
+        <w:t> = </w:t>
+      </w:r>
+      <w:r>
+        <w:rPr>
+          <w:rFonts w:ascii="Consolas" w:eastAsia="Times New Roman" w:hAnsi="Consolas" w:cs="Times New Roman"/>
+          <w:color w:val="4EC9B0"/>
+          <w:sz w:val="21"/>
+          <w:szCs w:val="21"/>
+        </w:rPr>
+        <w:t>Vector2</w:t>
+      </w:r>
+      <w:r>
+        <w:rPr>
+          <w:rFonts w:ascii="Consolas" w:eastAsia="Times New Roman" w:hAnsi="Consolas" w:cs="Times New Roman"/>
+          <w:color w:val="D4D4D4"/>
+          <w:sz w:val="21"/>
+          <w:szCs w:val="21"/>
+        </w:rPr>
+        <w:t>()</w:t>
+      </w:r>
+    </w:p>
+    <w:p>
+      <w:pPr>
+        <w:pStyle w:val="ListParagraph"/>
+        <w:shd w:val="clear" w:color="auto" w:fill="1E1E1E"/>
+        <w:spacing w:after="0" w:line="285" w:lineRule="atLeast"/>
+        <w:rPr>
+          <w:rFonts w:ascii="Consolas" w:eastAsia="Times New Roman" w:hAnsi="Consolas" w:cs="Times New Roman"/>
+          <w:color w:val="D4D4D4"/>
+          <w:sz w:val="21"/>
+          <w:szCs w:val="21"/>
+        </w:rPr>
+      </w:pPr>
+      <w:r>
+        <w:rPr>
+          <w:rFonts w:ascii="Consolas" w:eastAsia="Times New Roman" w:hAnsi="Consolas" w:cs="Times New Roman"/>
+          <w:color w:val="D4D4D4"/>
+          <w:sz w:val="21"/>
+          <w:szCs w:val="21"/>
+        </w:rPr>
+        <w:t>    </w:t>
+      </w:r>
+      <w:proofErr w:type="spellStart"/>
+      <w:r>
+        <w:rPr>
+          <w:rFonts w:ascii="Consolas" w:eastAsia="Times New Roman" w:hAnsi="Consolas" w:cs="Times New Roman"/>
+          <w:color w:val="D4D4D4"/>
+          <w:sz w:val="21"/>
+          <w:szCs w:val="21"/>
+        </w:rPr>
+        <w:t>angular_velocity</w:t>
+      </w:r>
+      <w:proofErr w:type="spellEnd"/>
+      <w:r>
+        <w:rPr>
+          <w:rFonts w:ascii="Consolas" w:eastAsia="Times New Roman" w:hAnsi="Consolas" w:cs="Times New Roman"/>
+          <w:color w:val="D4D4D4"/>
+          <w:sz w:val="21"/>
+          <w:szCs w:val="21"/>
+        </w:rPr>
+        <w:t> = </w:t>
+      </w:r>
+      <w:r>
+        <w:rPr>
+          <w:rFonts w:ascii="Consolas" w:eastAsia="Times New Roman" w:hAnsi="Consolas" w:cs="Times New Roman"/>
+          <w:color w:val="B5CEA8"/>
+          <w:sz w:val="21"/>
+          <w:szCs w:val="21"/>
+        </w:rPr>
+        <w:t>0</w:t>
+      </w:r>
+    </w:p>
+    <w:p>
+      <w:pPr>
+        <w:pStyle w:val="ListParagraph"/>
+        <w:numPr>
+          <w:ilvl w:val="1"/>
+          <w:numId w:val="26"/>
+        </w:numPr>
+      </w:pPr>
+      <w:r>
+        <w:t xml:space="preserve">Save (Ctrl + S) and try running your program. Do the rocks disappear when </w:t>
+      </w:r>
+      <w:proofErr w:type="gramStart"/>
+      <w:r>
+        <w:t>they’re</w:t>
+      </w:r>
+      <w:proofErr w:type="gramEnd"/>
+      <w:r>
+        <w:t xml:space="preserve"> shot?</w:t>
+      </w:r>
+      <w:r>
+        <w:br/>
+      </w:r>
+      <w:r>
+        <w:br/>
+      </w:r>
+    </w:p>
+    <w:p>
+      <w:pPr>
+        <w:pStyle w:val="ListParagraph"/>
+        <w:numPr>
+          <w:ilvl w:val="0"/>
+          <w:numId w:val="26"/>
+        </w:numPr>
+      </w:pPr>
+      <w:r>
+        <w:lastRenderedPageBreak/>
+        <w:t xml:space="preserve">Now </w:t>
+      </w:r>
+      <w:proofErr w:type="gramStart"/>
+      <w:r>
+        <w:t>we’re</w:t>
+      </w:r>
+      <w:proofErr w:type="gramEnd"/>
+      <w:r>
+        <w:t xml:space="preserve"> going to add some excitement to our disappearing rocks and make them explode.</w:t>
+      </w:r>
+    </w:p>
+    <w:p>
+      <w:pPr>
+        <w:pStyle w:val="ListParagraph"/>
+        <w:numPr>
+          <w:ilvl w:val="1"/>
+          <w:numId w:val="26"/>
+        </w:numPr>
+      </w:pPr>
+      <w:r>
+        <w:t xml:space="preserve">Open </w:t>
+      </w:r>
+      <w:proofErr w:type="spellStart"/>
+      <w:r>
+        <w:t>Explosion.tcsn</w:t>
+      </w:r>
+      <w:proofErr w:type="spellEnd"/>
+      <w:r>
+        <w:t xml:space="preserve"> in the </w:t>
+      </w:r>
+      <w:proofErr w:type="spellStart"/>
+      <w:r>
+        <w:t>GoDot</w:t>
+      </w:r>
+      <w:proofErr w:type="spellEnd"/>
+      <w:r>
+        <w:t xml:space="preserve"> editor.</w:t>
+      </w:r>
+    </w:p>
+    <w:p>
+      <w:pPr>
+        <w:pStyle w:val="ListParagraph"/>
+        <w:numPr>
+          <w:ilvl w:val="1"/>
+          <w:numId w:val="26"/>
+        </w:numPr>
+      </w:pPr>
+      <w:r>
+        <w:t xml:space="preserve">We need to add a texture to the Sprite, so go to the Inspector and add explosion.png as the Texture. Since this texture is made up of multiple images made to be an animation, we need to do a little more processing on the image. </w:t>
+      </w:r>
+    </w:p>
+    <w:p>
+      <w:pPr>
+        <w:pStyle w:val="ListParagraph"/>
+        <w:numPr>
           <w:ilvl w:val="2"/>
           <w:numId w:val="26"/>
         </w:numPr>
       </w:pPr>
       <w:r>
-        <w:t xml:space="preserve">Set the </w:t>
-      </w:r>
-      <w:proofErr w:type="spellStart"/>
-      <w:r>
-        <w:t>Vframes</w:t>
-      </w:r>
-      <w:proofErr w:type="spellEnd"/>
-      <w:r>
-        <w:t xml:space="preserve"> and the </w:t>
-      </w:r>
-      <w:proofErr w:type="spellStart"/>
-      <w:r>
-        <w:t>Hframes</w:t>
-      </w:r>
-      <w:proofErr w:type="spellEnd"/>
-      <w:r>
-        <w:t xml:space="preserve"> to 8. This will slice the image into smaller images that we will then stitch together to make the explosion animation.</w:t>
+        <w:t>In the Inspector, we need to go to the Animation tab.</w:t>
       </w:r>
     </w:p>
     <w:p>
       <w:pPr>
         <w:pStyle w:val="ListParagraph"/>
-        <w:numPr>
-          <w:ilvl w:val="1"/>
-          <w:numId w:val="26"/>
-        </w:numPr>
-      </w:pPr>
-      <w:r>
-        <w:t xml:space="preserve">Now we need to add a new Animation. Click on the </w:t>
-      </w:r>
-      <w:proofErr w:type="spellStart"/>
-      <w:r>
-        <w:t>AnimationPlayer</w:t>
-      </w:r>
-      <w:proofErr w:type="spellEnd"/>
-      <w:r>
-        <w:t xml:space="preserve"> node and go to the animation panel at the bottom of the </w:t>
-      </w:r>
-      <w:proofErr w:type="spellStart"/>
-      <w:r>
-        <w:t>GoDot</w:t>
-      </w:r>
-      <w:proofErr w:type="spellEnd"/>
-      <w:r>
-        <w:t xml:space="preserve"> window.</w:t>
-      </w:r>
-    </w:p>
-    <w:p>
-      <w:pPr>
-        <w:pStyle w:val="ListParagraph"/>
-        <w:numPr>
-          <w:ilvl w:val="1"/>
-          <w:numId w:val="26"/>
-        </w:numPr>
-      </w:pPr>
-      <w:r>
-        <w:t xml:space="preserve">Add a new Animation and name it </w:t>
-      </w:r>
-      <w:proofErr w:type="gramStart"/>
-      <w:r>
-        <w:t>explosion</w:t>
-      </w:r>
-      <w:proofErr w:type="gramEnd"/>
-    </w:p>
-    <w:p>
-      <w:pPr>
-        <w:ind w:left="1080"/>
+        <w:ind w:left="2160"/>
       </w:pPr>
       <w:r>
         <w:rPr>
           <w:noProof/>
         </w:rPr>
-        <w:lastRenderedPageBreak/>
         <w:drawing>
-          <wp:inline distT="0" distB="0" distL="0" distR="0" wp14:anchorId="5A65D829" wp14:editId="10229156">
-            <wp:extent cx="3619500" cy="2381250"/>
-            <wp:effectExtent l="0" t="0" r="0" b="0"/>
-            <wp:docPr id="16" name="Picture 16"/>
+          <wp:inline distT="0" distB="0" distL="0" distR="0" wp14:anchorId="4960F51F" wp14:editId="27A876BD">
+            <wp:extent cx="1426464" cy="2784500"/>
+            <wp:effectExtent l="0" t="0" r="2540" b="0"/>
+            <wp:docPr id="15" name="Picture 15"/>
             <wp:cNvGraphicFramePr>
               <a:graphicFrameLocks xmlns:a="http://schemas.openxmlformats.org/drawingml/2006/main" noChangeAspect="1"/>
             </wp:cNvGraphicFramePr>
@@ -3474,7 +3936,7 @@
                   <pic:spPr>
                     <a:xfrm>
                       <a:off x="0" y="0"/>
-                      <a:ext cx="3619500" cy="2381250"/>
+                      <a:ext cx="1436884" cy="2804840"/>
                     </a:xfrm>
                     <a:prstGeom prst="rect">
                       <a:avLst/>
@@ -3494,16 +3956,72 @@
       <w:pPr>
         <w:pStyle w:val="ListParagraph"/>
         <w:numPr>
+          <w:ilvl w:val="2"/>
+          <w:numId w:val="26"/>
+        </w:numPr>
+      </w:pPr>
+      <w:r>
+        <w:t xml:space="preserve">Set the </w:t>
+      </w:r>
+      <w:proofErr w:type="spellStart"/>
+      <w:r>
+        <w:t>Vframes</w:t>
+      </w:r>
+      <w:proofErr w:type="spellEnd"/>
+      <w:r>
+        <w:t xml:space="preserve"> and the </w:t>
+      </w:r>
+      <w:proofErr w:type="spellStart"/>
+      <w:r>
+        <w:t>Hframes</w:t>
+      </w:r>
+      <w:proofErr w:type="spellEnd"/>
+      <w:r>
+        <w:t xml:space="preserve"> to 8. This will slice the image into smaller images that we will then stitch together to make the explosion animation.</w:t>
+      </w:r>
+    </w:p>
+    <w:p>
+      <w:pPr>
+        <w:pStyle w:val="ListParagraph"/>
+        <w:numPr>
           <w:ilvl w:val="1"/>
           <w:numId w:val="26"/>
         </w:numPr>
       </w:pPr>
       <w:r>
-        <w:t xml:space="preserve">Update the Animation Length to 0.65 seconds and the Step to </w:t>
+        <w:t xml:space="preserve">Now we need to add a new Animation. Click on the </w:t>
+      </w:r>
+      <w:proofErr w:type="spellStart"/>
+      <w:r>
+        <w:t>AnimationPlayer</w:t>
+      </w:r>
+      <w:proofErr w:type="spellEnd"/>
+      <w:r>
+        <w:t xml:space="preserve"> node and go to the animation panel at the bottom of the </w:t>
+      </w:r>
+      <w:proofErr w:type="spellStart"/>
+      <w:r>
+        <w:t>GoDot</w:t>
+      </w:r>
+      <w:proofErr w:type="spellEnd"/>
+      <w:r>
+        <w:t xml:space="preserve"> window.</w:t>
+      </w:r>
+    </w:p>
+    <w:p>
+      <w:pPr>
+        <w:pStyle w:val="ListParagraph"/>
+        <w:numPr>
+          <w:ilvl w:val="1"/>
+          <w:numId w:val="26"/>
+        </w:numPr>
+      </w:pPr>
+      <w:r>
+        <w:t xml:space="preserve">Add a new Animation and name it </w:t>
       </w:r>
       <w:proofErr w:type="gramStart"/>
       <w:r>
-        <w:t>0.01</w:t>
+        <w:t>explosion</w:t>
       </w:r>
       <w:proofErr w:type="gramEnd"/>
     </w:p>
@@ -3516,10 +4034,10 @@
           <w:noProof/>
         </w:rPr>
         <w:drawing>
-          <wp:inline distT="0" distB="0" distL="0" distR="0" wp14:anchorId="63A126B0" wp14:editId="1BF99430">
-            <wp:extent cx="5943600" cy="1850390"/>
+          <wp:inline distT="0" distB="0" distL="0" distR="0" wp14:anchorId="04DFE749" wp14:editId="1CB89EF5">
+            <wp:extent cx="3619500" cy="2381250"/>
             <wp:effectExtent l="0" t="0" r="0" b="0"/>
-            <wp:docPr id="1" name="Picture 1"/>
+            <wp:docPr id="16" name="Picture 16"/>
             <wp:cNvGraphicFramePr>
               <a:graphicFrameLocks xmlns:a="http://schemas.openxmlformats.org/drawingml/2006/main" noChangeAspect="1"/>
             </wp:cNvGraphicFramePr>
@@ -3539,7 +4057,7 @@
                   <pic:spPr>
                     <a:xfrm>
                       <a:off x="0" y="0"/>
-                      <a:ext cx="5943600" cy="1850390"/>
+                      <a:ext cx="3619500" cy="2381250"/>
                     </a:xfrm>
                     <a:prstGeom prst="rect">
                       <a:avLst/>
@@ -3551,6 +4069,9 @@
           </wp:inline>
         </w:drawing>
       </w:r>
+      <w:r>
+        <w:t xml:space="preserve"> </w:t>
+      </w:r>
     </w:p>
     <w:p>
       <w:pPr>
@@ -3561,24 +4082,25 @@
         </w:numPr>
       </w:pPr>
       <w:r>
-        <w:t>Now click on the Sprite (Explosion) Node and click on the Key button next to the Frames in the Inspector. Click on the key button until you reach the end of the animation.</w:t>
-      </w:r>
-    </w:p>
-    <w:p>
-      <w:pPr>
-        <w:pStyle w:val="ListParagraph"/>
-        <w:ind w:left="1440"/>
-      </w:pPr>
+        <w:t xml:space="preserve">Update the Animation Length to 0.65 seconds and the Step to </w:t>
+      </w:r>
+      <w:proofErr w:type="gramStart"/>
+      <w:r>
+        <w:t>0.01</w:t>
+      </w:r>
+      <w:proofErr w:type="gramEnd"/>
+    </w:p>
+    <w:p>
       <w:r>
         <w:rPr>
           <w:noProof/>
         </w:rPr>
         <w:lastRenderedPageBreak/>
         <w:drawing>
-          <wp:inline distT="0" distB="0" distL="0" distR="0" wp14:anchorId="192E4E10" wp14:editId="207569AC">
-            <wp:extent cx="2581275" cy="4324350"/>
-            <wp:effectExtent l="0" t="0" r="9525" b="0"/>
-            <wp:docPr id="17" name="Picture 17"/>
+          <wp:inline distT="0" distB="0" distL="0" distR="0" wp14:anchorId="71B6E2C2" wp14:editId="102630CE">
+            <wp:extent cx="5943600" cy="1850390"/>
+            <wp:effectExtent l="0" t="0" r="0" b="0"/>
+            <wp:docPr id="1" name="Picture 1"/>
             <wp:cNvGraphicFramePr>
               <a:graphicFrameLocks xmlns:a="http://schemas.openxmlformats.org/drawingml/2006/main" noChangeAspect="1"/>
             </wp:cNvGraphicFramePr>
@@ -3598,7 +4120,7 @@
                   <pic:spPr>
                     <a:xfrm>
                       <a:off x="0" y="0"/>
-                      <a:ext cx="2581275" cy="4324350"/>
+                      <a:ext cx="5943600" cy="1850390"/>
                     </a:xfrm>
                     <a:prstGeom prst="rect">
                       <a:avLst/>
@@ -3610,9 +4132,6 @@
           </wp:inline>
         </w:drawing>
       </w:r>
-      <w:r>
-        <w:t xml:space="preserve"> </w:t>
-      </w:r>
     </w:p>
     <w:p>
       <w:pPr>
@@ -3623,47 +4142,7 @@
         </w:numPr>
       </w:pPr>
       <w:r>
-        <w:t>Save your Explosion scene! Now click on the Play button in the Animation Editor tab to watch the explosion!</w:t>
-      </w:r>
-    </w:p>
-    <w:p>
-      <w:pPr>
-        <w:pStyle w:val="ListParagraph"/>
-        <w:numPr>
-          <w:ilvl w:val="0"/>
-          <w:numId w:val="26"/>
-        </w:numPr>
-      </w:pPr>
-      <w:r>
-        <w:t xml:space="preserve">Now we need to add our Explosion scene instance to our Rock Scene. Go to </w:t>
-      </w:r>
-      <w:proofErr w:type="spellStart"/>
-      <w:r>
-        <w:t>Rock.tcsn</w:t>
-      </w:r>
-      <w:proofErr w:type="spellEnd"/>
-      <w:r>
-        <w:t xml:space="preserve"> in the </w:t>
-      </w:r>
-      <w:proofErr w:type="spellStart"/>
-      <w:r>
-        <w:t>GoDot</w:t>
-      </w:r>
-      <w:proofErr w:type="spellEnd"/>
-      <w:r>
-        <w:t xml:space="preserve"> editor.</w:t>
-      </w:r>
-    </w:p>
-    <w:p>
-      <w:pPr>
-        <w:pStyle w:val="ListParagraph"/>
-        <w:numPr>
-          <w:ilvl w:val="1"/>
-          <w:numId w:val="26"/>
-        </w:numPr>
-      </w:pPr>
-      <w:r>
-        <w:t>Right click on the Rock node and click “Instance Child Scene” and choose our explosion scene.</w:t>
+        <w:t>Now click on the Sprite (Explosion) Node and click on the Key button next to the Frames in the Inspector. Click on the key button until you reach the end of the animation.</w:t>
       </w:r>
     </w:p>
     <w:p>
@@ -3676,10 +4155,10 @@
           <w:noProof/>
         </w:rPr>
         <w:drawing>
-          <wp:inline distT="0" distB="0" distL="0" distR="0" wp14:anchorId="5363A541" wp14:editId="30C78A2D">
-            <wp:extent cx="3648075" cy="2286000"/>
+          <wp:inline distT="0" distB="0" distL="0" distR="0" wp14:anchorId="242AF9EC" wp14:editId="1FC29739">
+            <wp:extent cx="2581275" cy="4324350"/>
             <wp:effectExtent l="0" t="0" r="9525" b="0"/>
-            <wp:docPr id="18" name="Picture 18"/>
+            <wp:docPr id="17" name="Picture 17"/>
             <wp:cNvGraphicFramePr>
               <a:graphicFrameLocks xmlns:a="http://schemas.openxmlformats.org/drawingml/2006/main" noChangeAspect="1"/>
             </wp:cNvGraphicFramePr>
@@ -3699,7 +4178,7 @@
                   <pic:spPr>
                     <a:xfrm>
                       <a:off x="0" y="0"/>
-                      <a:ext cx="3648075" cy="2286000"/>
+                      <a:ext cx="2581275" cy="4324350"/>
                     </a:xfrm>
                     <a:prstGeom prst="rect">
                       <a:avLst/>
@@ -3724,6 +4203,18 @@
         </w:numPr>
       </w:pPr>
       <w:r>
+        <w:t xml:space="preserve">Save your Explosion scene and reopen Rock.gd in VS Code. </w:t>
+      </w:r>
+    </w:p>
+    <w:p>
+      <w:pPr>
+        <w:pStyle w:val="ListParagraph"/>
+        <w:numPr>
+          <w:ilvl w:val="1"/>
+          <w:numId w:val="26"/>
+        </w:numPr>
+      </w:pPr>
+      <w:r>
         <w:t xml:space="preserve">Now we need to add this line of code to the end of the </w:t>
       </w:r>
       <w:proofErr w:type="gramStart"/>
@@ -3739,16 +4230,69 @@
       <w:pPr>
         <w:shd w:val="clear" w:color="auto" w:fill="1E1E1E"/>
         <w:spacing w:line="285" w:lineRule="atLeast"/>
-        <w:rPr>
-          <w:rFonts w:ascii="Consolas" w:eastAsia="Times New Roman" w:hAnsi="Consolas" w:cs="Times New Roman"/>
-          <w:color w:val="D4D4D4"/>
-          <w:sz w:val="21"/>
-          <w:szCs w:val="21"/>
-        </w:rPr>
-      </w:pPr>
+      </w:pPr>
+      <w:r>
+        <w:rPr>
+          <w:rFonts w:ascii="Consolas" w:eastAsia="Times New Roman" w:hAnsi="Consolas" w:cs="Times New Roman"/>
+          <w:color w:val="D4D4D4"/>
+          <w:sz w:val="21"/>
+          <w:szCs w:val="21"/>
+        </w:rPr>
+        <w:t>$</w:t>
+      </w:r>
+      <w:proofErr w:type="spellStart"/>
+      <w:r>
+        <w:rPr>
+          <w:rFonts w:ascii="Consolas" w:eastAsia="Times New Roman" w:hAnsi="Consolas" w:cs="Times New Roman"/>
+          <w:color w:val="4EC9B0"/>
+          <w:sz w:val="21"/>
+          <w:szCs w:val="21"/>
+        </w:rPr>
+        <w:t>Explosion</w:t>
+      </w:r>
+      <w:r>
+        <w:rPr>
+          <w:rFonts w:ascii="Consolas" w:eastAsia="Times New Roman" w:hAnsi="Consolas" w:cs="Times New Roman"/>
+          <w:color w:val="D4D4D4"/>
+          <w:sz w:val="21"/>
+          <w:szCs w:val="21"/>
+        </w:rPr>
+        <w:t>.</w:t>
+      </w:r>
+      <w:r>
+        <w:rPr>
+          <w:rFonts w:ascii="Consolas" w:eastAsia="Times New Roman" w:hAnsi="Consolas" w:cs="Times New Roman"/>
+          <w:color w:val="DCDCAA"/>
+          <w:sz w:val="21"/>
+          <w:szCs w:val="21"/>
+        </w:rPr>
+        <w:t>hide</w:t>
+      </w:r>
+      <w:proofErr w:type="spellEnd"/>
+      <w:r>
+        <w:rPr>
+          <w:rFonts w:ascii="Consolas" w:eastAsia="Times New Roman" w:hAnsi="Consolas" w:cs="Times New Roman"/>
+          <w:color w:val="D4D4D4"/>
+          <w:sz w:val="21"/>
+          <w:szCs w:val="21"/>
+        </w:rPr>
+        <w:t>()    </w:t>
+      </w:r>
       <w:r>
         <w:t xml:space="preserve"> </w:t>
       </w:r>
+    </w:p>
+    <w:p>
+      <w:pPr>
+        <w:shd w:val="clear" w:color="auto" w:fill="1E1E1E"/>
+        <w:spacing w:line="285" w:lineRule="atLeast"/>
+        <w:rPr>
+          <w:rFonts w:ascii="Consolas" w:eastAsia="Times New Roman" w:hAnsi="Consolas" w:cs="Times New Roman"/>
+          <w:color w:val="D4D4D4"/>
+          <w:sz w:val="21"/>
+          <w:szCs w:val="21"/>
+        </w:rPr>
+      </w:pPr>
       <w:r>
         <w:rPr>
           <w:rFonts w:ascii="Consolas" w:eastAsia="Times New Roman" w:hAnsi="Consolas" w:cs="Times New Roman"/>
@@ -3860,8 +4404,15 @@
         </w:numPr>
       </w:pPr>
       <w:r>
-        <w:lastRenderedPageBreak/>
-        <w:t>In our variables at the top of the script, we need to add a signal, like this:</w:t>
+        <w:t xml:space="preserve">Now we need to add two lines to our </w:t>
+      </w:r>
+      <w:proofErr w:type="gramStart"/>
+      <w:r>
+        <w:t>explode(</w:t>
+      </w:r>
+      <w:proofErr w:type="gramEnd"/>
+      <w:r>
+        <w:t>) function:</w:t>
       </w:r>
     </w:p>
     <w:p>
@@ -3876,6 +4427,7 @@
           <w:szCs w:val="21"/>
         </w:rPr>
       </w:pPr>
+      <w:proofErr w:type="spellStart"/>
       <w:r>
         <w:rPr>
           <w:rFonts w:ascii="Consolas" w:eastAsia="Times New Roman" w:hAnsi="Consolas" w:cs="Times New Roman"/>
@@ -3883,8 +4435,9 @@
           <w:sz w:val="21"/>
           <w:szCs w:val="21"/>
         </w:rPr>
-        <w:t>signal</w:t>
-      </w:r>
+        <w:t>func</w:t>
+      </w:r>
+      <w:proofErr w:type="spellEnd"/>
       <w:r>
         <w:rPr>
           <w:rFonts w:ascii="Consolas" w:eastAsia="Times New Roman" w:hAnsi="Consolas" w:cs="Times New Roman"/>
@@ -3902,7 +4455,7 @@
           <w:sz w:val="21"/>
           <w:szCs w:val="21"/>
         </w:rPr>
-        <w:t>exploded</w:t>
+        <w:t>explode</w:t>
       </w:r>
       <w:r>
         <w:rPr>
@@ -3921,27 +4474,7 @@
           <w:sz w:val="21"/>
           <w:szCs w:val="21"/>
         </w:rPr>
-        <w:t>)</w:t>
-      </w:r>
-    </w:p>
-    <w:p>
-      <w:pPr>
-        <w:pStyle w:val="ListParagraph"/>
-        <w:numPr>
-          <w:ilvl w:val="1"/>
-          <w:numId w:val="26"/>
-        </w:numPr>
-      </w:pPr>
-      <w:r>
-        <w:t xml:space="preserve">Now we need to add an </w:t>
-      </w:r>
-      <w:proofErr w:type="gramStart"/>
-      <w:r>
-        <w:t>explode(</w:t>
-      </w:r>
-      <w:proofErr w:type="gramEnd"/>
-      <w:r>
-        <w:t>) function:</w:t>
+        <w:t>):</w:t>
       </w:r>
     </w:p>
     <w:p>
@@ -3956,54 +4489,24 @@
           <w:szCs w:val="21"/>
         </w:rPr>
       </w:pPr>
-      <w:proofErr w:type="spellStart"/>
-      <w:r>
-        <w:rPr>
-          <w:rFonts w:ascii="Consolas" w:eastAsia="Times New Roman" w:hAnsi="Consolas" w:cs="Times New Roman"/>
-          <w:color w:val="569CD6"/>
-          <w:sz w:val="21"/>
-          <w:szCs w:val="21"/>
-        </w:rPr>
-        <w:t>func</w:t>
-      </w:r>
-      <w:proofErr w:type="spellEnd"/>
-      <w:r>
-        <w:rPr>
-          <w:rFonts w:ascii="Consolas" w:eastAsia="Times New Roman" w:hAnsi="Consolas" w:cs="Times New Roman"/>
-          <w:color w:val="D4D4D4"/>
-          <w:sz w:val="21"/>
-          <w:szCs w:val="21"/>
-        </w:rPr>
-        <w:t> </w:t>
-      </w:r>
-      <w:proofErr w:type="gramStart"/>
-      <w:r>
-        <w:rPr>
-          <w:rFonts w:ascii="Consolas" w:eastAsia="Times New Roman" w:hAnsi="Consolas" w:cs="Times New Roman"/>
-          <w:color w:val="DCDCAA"/>
-          <w:sz w:val="21"/>
-          <w:szCs w:val="21"/>
-        </w:rPr>
-        <w:t>explode</w:t>
-      </w:r>
-      <w:r>
-        <w:rPr>
-          <w:rFonts w:ascii="Consolas" w:eastAsia="Times New Roman" w:hAnsi="Consolas" w:cs="Times New Roman"/>
-          <w:color w:val="D4D4D4"/>
-          <w:sz w:val="21"/>
-          <w:szCs w:val="21"/>
-        </w:rPr>
-        <w:t>(</w:t>
-      </w:r>
-      <w:proofErr w:type="gramEnd"/>
-      <w:r>
-        <w:rPr>
-          <w:rFonts w:ascii="Consolas" w:eastAsia="Times New Roman" w:hAnsi="Consolas" w:cs="Times New Roman"/>
-          <w:color w:val="D4D4D4"/>
-          <w:sz w:val="21"/>
-          <w:szCs w:val="21"/>
-        </w:rPr>
-        <w:t>):</w:t>
+      <w:r>
+        <w:rPr>
+          <w:rFonts w:ascii="Consolas" w:eastAsia="Times New Roman" w:hAnsi="Consolas" w:cs="Times New Roman"/>
+          <w:color w:val="D4D4D4"/>
+          <w:sz w:val="21"/>
+          <w:szCs w:val="21"/>
+        </w:rPr>
+        <w:lastRenderedPageBreak/>
+        <w:t>    layers = </w:t>
+      </w:r>
+      <w:r>
+        <w:rPr>
+          <w:rFonts w:ascii="Consolas" w:eastAsia="Times New Roman" w:hAnsi="Consolas" w:cs="Times New Roman"/>
+          <w:color w:val="B5CEA8"/>
+          <w:sz w:val="21"/>
+          <w:szCs w:val="21"/>
+        </w:rPr>
+        <w:t>0</w:t>
       </w:r>
     </w:p>
     <w:p>
@@ -4025,16 +4528,45 @@
           <w:sz w:val="21"/>
           <w:szCs w:val="21"/>
         </w:rPr>
-        <w:t>    layers = </w:t>
-      </w:r>
-      <w:r>
-        <w:rPr>
-          <w:rFonts w:ascii="Consolas" w:eastAsia="Times New Roman" w:hAnsi="Consolas" w:cs="Times New Roman"/>
-          <w:color w:val="B5CEA8"/>
-          <w:sz w:val="21"/>
-          <w:szCs w:val="21"/>
-        </w:rPr>
-        <w:t>0</w:t>
+        <w:t>    $</w:t>
+      </w:r>
+      <w:proofErr w:type="spellStart"/>
+      <w:r>
+        <w:rPr>
+          <w:rFonts w:ascii="Consolas" w:eastAsia="Times New Roman" w:hAnsi="Consolas" w:cs="Times New Roman"/>
+          <w:color w:val="4EC9B0"/>
+          <w:sz w:val="21"/>
+          <w:szCs w:val="21"/>
+        </w:rPr>
+        <w:t>Sprite</w:t>
+      </w:r>
+      <w:r>
+        <w:rPr>
+          <w:rFonts w:ascii="Consolas" w:eastAsia="Times New Roman" w:hAnsi="Consolas" w:cs="Times New Roman"/>
+          <w:color w:val="D4D4D4"/>
+          <w:sz w:val="21"/>
+          <w:szCs w:val="21"/>
+        </w:rPr>
+        <w:t>.</w:t>
+      </w:r>
+      <w:r>
+        <w:rPr>
+          <w:rFonts w:ascii="Consolas" w:eastAsia="Times New Roman" w:hAnsi="Consolas" w:cs="Times New Roman"/>
+          <w:color w:val="DCDCAA"/>
+          <w:sz w:val="21"/>
+          <w:szCs w:val="21"/>
+        </w:rPr>
+        <w:t>hide</w:t>
+      </w:r>
+      <w:proofErr w:type="spellEnd"/>
+      <w:r>
+        <w:rPr>
+          <w:rFonts w:ascii="Consolas" w:eastAsia="Times New Roman" w:hAnsi="Consolas" w:cs="Times New Roman"/>
+          <w:color w:val="D4D4D4"/>
+          <w:sz w:val="21"/>
+          <w:szCs w:val="21"/>
+        </w:rPr>
+        <w:t>()</w:t>
       </w:r>
     </w:p>
     <w:p>
@@ -4056,7 +4588,16 @@
           <w:sz w:val="21"/>
           <w:szCs w:val="21"/>
         </w:rPr>
-        <w:t>    $</w:t>
+        <w:t xml:space="preserve">    </w:t>
+      </w:r>
+      <w:r>
+        <w:rPr>
+          <w:rFonts w:ascii="Consolas" w:eastAsia="Times New Roman" w:hAnsi="Consolas" w:cs="Times New Roman"/>
+          <w:color w:val="D4D4D4"/>
+          <w:sz w:val="21"/>
+          <w:szCs w:val="21"/>
+        </w:rPr>
+        <w:t>$</w:t>
       </w:r>
       <w:proofErr w:type="spellStart"/>
       <w:r>
@@ -4066,7 +4607,7 @@
           <w:sz w:val="21"/>
           <w:szCs w:val="21"/>
         </w:rPr>
-        <w:t>Sprite</w:t>
+        <w:t>Explosion</w:t>
       </w:r>
       <w:r>
         <w:rPr>
@@ -4084,7 +4625,7 @@
           <w:sz w:val="21"/>
           <w:szCs w:val="21"/>
         </w:rPr>
-        <w:t>hide</w:t>
+        <w:t>show</w:t>
       </w:r>
       <w:proofErr w:type="spellEnd"/>
       <w:r>
@@ -4094,7 +4635,7 @@
           <w:sz w:val="21"/>
           <w:szCs w:val="21"/>
         </w:rPr>
-        <w:t>()</w:t>
+        <w:t>()    </w:t>
       </w:r>
     </w:p>
     <w:p>
@@ -4116,7 +4657,16 @@
           <w:sz w:val="21"/>
           <w:szCs w:val="21"/>
         </w:rPr>
-        <w:t>    $</w:t>
+        <w:t xml:space="preserve">    </w:t>
+      </w:r>
+      <w:r>
+        <w:rPr>
+          <w:rFonts w:ascii="Consolas" w:eastAsia="Times New Roman" w:hAnsi="Consolas" w:cs="Times New Roman"/>
+          <w:color w:val="D4D4D4"/>
+          <w:sz w:val="21"/>
+          <w:szCs w:val="21"/>
+        </w:rPr>
+        <w:t>$</w:t>
       </w:r>
       <w:r>
         <w:rPr>
@@ -4377,12 +4927,24 @@
       <w:pPr>
         <w:pStyle w:val="ListParagraph"/>
         <w:numPr>
+          <w:ilvl w:val="1"/>
+          <w:numId w:val="26"/>
+        </w:numPr>
+      </w:pPr>
+      <w:r>
+        <w:t>Save your Rock.gd script.</w:t>
+      </w:r>
+    </w:p>
+    <w:p>
+      <w:pPr>
+        <w:pStyle w:val="ListParagraph"/>
+        <w:numPr>
           <w:ilvl w:val="0"/>
           <w:numId w:val="26"/>
         </w:numPr>
       </w:pPr>
       <w:r>
-        <w:t xml:space="preserve">Once the animation finishes playing, the </w:t>
+        <w:t xml:space="preserve">Once the animation finishes playing after the rock has been shot, the </w:t>
       </w:r>
       <w:proofErr w:type="spellStart"/>
       <w:r>
@@ -4398,7 +4960,23 @@
       </w:r>
       <w:proofErr w:type="spellEnd"/>
       <w:r>
-        <w:t xml:space="preserve"> visible within the Rock scene.</w:t>
+        <w:t xml:space="preserve"> visible within the Rock scene. Go back to </w:t>
+      </w:r>
+      <w:proofErr w:type="spellStart"/>
+      <w:r>
+        <w:t>Rock.tcsn</w:t>
+      </w:r>
+      <w:proofErr w:type="spellEnd"/>
+      <w:r>
+        <w:t xml:space="preserve"> in </w:t>
+      </w:r>
+      <w:proofErr w:type="spellStart"/>
+      <w:r>
+        <w:t>GoDot</w:t>
+      </w:r>
+      <w:proofErr w:type="spellEnd"/>
+      <w:r>
+        <w:t>.</w:t>
       </w:r>
     </w:p>
     <w:p>
@@ -4423,7 +5001,7 @@
           <w:noProof/>
         </w:rPr>
         <w:drawing>
-          <wp:inline distT="0" distB="0" distL="0" distR="0" wp14:anchorId="720CB8D6" wp14:editId="6D1BD76F">
+          <wp:inline distT="0" distB="0" distL="0" distR="0" wp14:anchorId="073019F0" wp14:editId="5B5FB074">
             <wp:extent cx="2267712" cy="4289399"/>
             <wp:effectExtent l="0" t="0" r="0" b="0"/>
             <wp:docPr id="19" name="Picture 19"/>
@@ -4521,7 +5099,7 @@
         </w:rPr>
         <w:lastRenderedPageBreak/>
         <w:drawing>
-          <wp:inline distT="0" distB="0" distL="0" distR="0" wp14:anchorId="6024BA87" wp14:editId="7C14BAF6">
+          <wp:inline distT="0" distB="0" distL="0" distR="0" wp14:anchorId="010128B0" wp14:editId="2482938C">
             <wp:extent cx="2609850" cy="4448175"/>
             <wp:effectExtent l="0" t="0" r="0" b="9525"/>
             <wp:docPr id="20" name="Picture 20"/>
@@ -5749,7 +6327,6 @@
           <w:highlight w:val="lightGray"/>
         </w:rPr>
       </w:pPr>
-      <w:bookmarkStart w:id="1" w:name="_Hlk68699576"/>
     </w:p>
     <w:p>
       <w:pPr>
@@ -5791,16 +6368,7 @@
           <w:sz w:val="22"/>
           <w:szCs w:val="22"/>
         </w:rPr>
-        <w:t xml:space="preserve">Finding some basic assets </w:t>
-      </w:r>
-      <w:r>
-        <w:rPr>
-          <w:rFonts w:ascii="SegoeUI" w:hAnsi="SegoeUI"/>
-          <w:color w:val="23282D"/>
-          <w:sz w:val="22"/>
-          <w:szCs w:val="22"/>
-        </w:rPr>
-        <w:t>(Final project groups)</w:t>
+        <w:t>Finding some basic assets (Final project groups)</w:t>
       </w:r>
     </w:p>
     <w:p>
@@ -6427,25 +6995,6 @@
         <w:t xml:space="preserve"> finish Space Rocks in class, feel free to follow the instructions above and finish your game if you want. </w:t>
       </w:r>
     </w:p>
-    <w:p>
-      <w:pPr>
-        <w:pStyle w:val="NormalWeb"/>
-        <w:numPr>
-          <w:ilvl w:val="1"/>
-          <w:numId w:val="27"/>
-        </w:numPr>
-      </w:pPr>
-      <w:r>
-        <w:rPr>
-          <w:rFonts w:ascii="SegoeUI" w:hAnsi="SegoeUI"/>
-          <w:color w:val="23282D"/>
-          <w:sz w:val="22"/>
-          <w:szCs w:val="22"/>
-        </w:rPr>
-        <w:t>Or play the finished version from GitHub!</w:t>
-      </w:r>
-    </w:p>
-    <w:p/>
     <w:p>
       <w:pPr>
         <w:pStyle w:val="NormalWeb"/>

</xml_diff>

<commit_message>
Update Day 4 with video links
</commit_message>
<xml_diff>
--- a/2021/daily_scaffolding/Day 4.docx
+++ b/2021/daily_scaffolding/Day 4.docx
@@ -699,6 +699,46 @@
         <w:t xml:space="preserve"> min)</w:t>
       </w:r>
     </w:p>
+    <w:p>
+      <w:pPr>
+        <w:pStyle w:val="NormalWeb"/>
+        <w:rPr>
+          <w:rFonts w:ascii="SegoeUI" w:hAnsi="SegoeUI"/>
+          <w:color w:val="23282D"/>
+          <w:sz w:val="22"/>
+          <w:szCs w:val="22"/>
+        </w:rPr>
+      </w:pPr>
+      <w:r>
+        <w:rPr>
+          <w:rFonts w:ascii="SegoeUI" w:hAnsi="SegoeUI"/>
+          <w:color w:val="23282D"/>
+          <w:sz w:val="22"/>
+          <w:szCs w:val="22"/>
+        </w:rPr>
+        <w:t>Instruction Video: [</w:t>
+      </w:r>
+      <w:hyperlink r:id="rId6" w:history="1">
+        <w:r>
+          <w:rPr>
+            <w:rStyle w:val="Hyperlink"/>
+            <w:rFonts w:ascii="SegoeUI" w:hAnsi="SegoeUI"/>
+            <w:sz w:val="22"/>
+            <w:szCs w:val="22"/>
+          </w:rPr>
+          <w:t>https://youtu.be/Hd8rUvJPpH8</w:t>
+        </w:r>
+      </w:hyperlink>
+      <w:r>
+        <w:rPr>
+          <w:rFonts w:ascii="SegoeUI" w:hAnsi="SegoeUI"/>
+          <w:color w:val="23282D"/>
+          <w:sz w:val="22"/>
+          <w:szCs w:val="22"/>
+        </w:rPr>
+        <w:t>]</w:t>
+      </w:r>
+    </w:p>
     <w:bookmarkEnd w:id="0"/>
     <w:p>
       <w:pPr>
@@ -790,6 +830,7 @@
           <w:sz w:val="22"/>
           <w:szCs w:val="22"/>
         </w:rPr>
+        <w:lastRenderedPageBreak/>
         <w:t>The Fighter: A hero who fights the enemy with their fists, feet, or weapon.</w:t>
       </w:r>
     </w:p>
@@ -838,7 +879,6 @@
           <w:sz w:val="22"/>
           <w:szCs w:val="22"/>
         </w:rPr>
-        <w:lastRenderedPageBreak/>
         <w:t xml:space="preserve">The Big Bad: A dastardly </w:t>
       </w:r>
       <w:proofErr w:type="spellStart"/>
@@ -1815,6 +1855,7 @@
           <w:sz w:val="22"/>
           <w:szCs w:val="22"/>
         </w:rPr>
+        <w:lastRenderedPageBreak/>
         <w:t>Losing an item</w:t>
       </w:r>
     </w:p>
@@ -1863,7 +1904,6 @@
           <w:sz w:val="22"/>
           <w:szCs w:val="22"/>
         </w:rPr>
-        <w:lastRenderedPageBreak/>
         <w:t>Jumping</w:t>
       </w:r>
     </w:p>
@@ -2805,7 +2845,6 @@
           <w:szCs w:val="26"/>
           <w:highlight w:val="lightGray"/>
         </w:rPr>
-        <w:lastRenderedPageBreak/>
         <w:t>ACTIVITY</w:t>
       </w:r>
       <w:r>
@@ -2897,27 +2936,7 @@
           <w:sz w:val="22"/>
           <w:szCs w:val="22"/>
         </w:rPr>
-        <w:t xml:space="preserve"> folder from GitHub. [</w:t>
-      </w:r>
-      <w:r>
-        <w:rPr>
-          <w:rFonts w:ascii="SegoeUI" w:hAnsi="SegoeUI"/>
-          <w:i/>
-          <w:iCs/>
-          <w:color w:val="23282D"/>
-          <w:sz w:val="22"/>
-          <w:szCs w:val="22"/>
-        </w:rPr>
-        <w:t>More explicit instructions for students are needed for GH download</w:t>
-      </w:r>
-      <w:r>
-        <w:rPr>
-          <w:rFonts w:ascii="SegoeUI" w:hAnsi="SegoeUI"/>
-          <w:color w:val="23282D"/>
-          <w:sz w:val="22"/>
-          <w:szCs w:val="22"/>
-        </w:rPr>
-        <w:t xml:space="preserve">] </w:t>
+        <w:t xml:space="preserve"> folder from GitHub. </w:t>
       </w:r>
     </w:p>
     <w:p>
@@ -2937,6 +2956,86 @@
           <w:sz w:val="22"/>
           <w:szCs w:val="22"/>
         </w:rPr>
+        <w:t>GitHub Link: [</w:t>
+      </w:r>
+      <w:hyperlink r:id="rId7" w:history="1">
+        <w:r>
+          <w:rPr>
+            <w:rStyle w:val="Hyperlink"/>
+            <w:rFonts w:ascii="SegoeUI" w:hAnsi="SegoeUI"/>
+            <w:sz w:val="22"/>
+            <w:szCs w:val="22"/>
+          </w:rPr>
+          <w:t>https://github.com/paigerodeghero/ComputerGameCodingCamp/blob/master/2021/godotexamples/SpaceRocks_Unfinished_NoExplosion.zip</w:t>
+        </w:r>
+      </w:hyperlink>
+      <w:r>
+        <w:rPr>
+          <w:rFonts w:ascii="SegoeUI" w:hAnsi="SegoeUI"/>
+          <w:color w:val="23282D"/>
+          <w:sz w:val="22"/>
+          <w:szCs w:val="22"/>
+        </w:rPr>
+        <w:t>]</w:t>
+      </w:r>
+    </w:p>
+    <w:p>
+      <w:pPr>
+        <w:pStyle w:val="NormalWeb"/>
+        <w:rPr>
+          <w:rFonts w:ascii="SegoeUI" w:hAnsi="SegoeUI"/>
+          <w:color w:val="23282D"/>
+          <w:sz w:val="22"/>
+          <w:szCs w:val="22"/>
+        </w:rPr>
+      </w:pPr>
+      <w:r>
+        <w:rPr>
+          <w:rFonts w:ascii="SegoeUI" w:hAnsi="SegoeUI"/>
+          <w:color w:val="23282D"/>
+          <w:sz w:val="22"/>
+          <w:szCs w:val="22"/>
+        </w:rPr>
+        <w:t>YouTube Video Playlist: [</w:t>
+      </w:r>
+      <w:hyperlink r:id="rId8" w:history="1">
+        <w:r>
+          <w:rPr>
+            <w:rStyle w:val="Hyperlink"/>
+            <w:rFonts w:ascii="SegoeUI" w:hAnsi="SegoeUI"/>
+            <w:sz w:val="22"/>
+            <w:szCs w:val="22"/>
+          </w:rPr>
+          <w:t>https://youtube.com/playlist?list=PLjuJhbLl_2nttdPZXKlbl-W8F1oXZ3vlF</w:t>
+        </w:r>
+      </w:hyperlink>
+      <w:r>
+        <w:rPr>
+          <w:rFonts w:ascii="SegoeUI" w:hAnsi="SegoeUI"/>
+          <w:color w:val="23282D"/>
+          <w:sz w:val="22"/>
+          <w:szCs w:val="22"/>
+        </w:rPr>
+        <w:t>]</w:t>
+      </w:r>
+    </w:p>
+    <w:p>
+      <w:pPr>
+        <w:pStyle w:val="NormalWeb"/>
+        <w:rPr>
+          <w:rFonts w:ascii="SegoeUI" w:hAnsi="SegoeUI"/>
+          <w:color w:val="23282D"/>
+          <w:sz w:val="22"/>
+          <w:szCs w:val="22"/>
+        </w:rPr>
+      </w:pPr>
+      <w:r>
+        <w:rPr>
+          <w:rFonts w:ascii="SegoeUI" w:hAnsi="SegoeUI"/>
+          <w:color w:val="23282D"/>
+          <w:sz w:val="22"/>
+          <w:szCs w:val="22"/>
+        </w:rPr>
         <w:t xml:space="preserve">This is a partially finished game, go ahead and run it. Move the </w:t>
       </w:r>
       <w:proofErr w:type="gramStart"/>
@@ -3018,6 +3117,46 @@
           <w:szCs w:val="22"/>
         </w:rPr>
         <w:t xml:space="preserve">Take a minute or two to get accustomed to the code and the file structure. </w:t>
+      </w:r>
+    </w:p>
+    <w:p>
+      <w:pPr>
+        <w:pStyle w:val="NormalWeb"/>
+        <w:rPr>
+          <w:rFonts w:ascii="SegoeUI" w:hAnsi="SegoeUI"/>
+          <w:color w:val="23282D"/>
+          <w:sz w:val="22"/>
+          <w:szCs w:val="22"/>
+        </w:rPr>
+      </w:pPr>
+      <w:r>
+        <w:rPr>
+          <w:rFonts w:ascii="SegoeUI" w:hAnsi="SegoeUI"/>
+          <w:color w:val="23282D"/>
+          <w:sz w:val="22"/>
+          <w:szCs w:val="22"/>
+        </w:rPr>
+        <w:t>Instructional Video 1: [</w:t>
+      </w:r>
+      <w:hyperlink r:id="rId9" w:history="1">
+        <w:r>
+          <w:rPr>
+            <w:rStyle w:val="Hyperlink"/>
+            <w:rFonts w:ascii="SegoeUI" w:hAnsi="SegoeUI"/>
+            <w:sz w:val="22"/>
+            <w:szCs w:val="22"/>
+          </w:rPr>
+          <w:t>https://youtu.be/Dta534QU8OQ</w:t>
+        </w:r>
+      </w:hyperlink>
+      <w:r>
+        <w:rPr>
+          <w:rFonts w:ascii="SegoeUI" w:hAnsi="SegoeUI"/>
+          <w:color w:val="23282D"/>
+          <w:sz w:val="22"/>
+          <w:szCs w:val="22"/>
+        </w:rPr>
+        <w:t>]</w:t>
       </w:r>
     </w:p>
     <w:p>
@@ -3085,838 +3224,6 @@
             <wp:extent cx="2590800" cy="1781175"/>
             <wp:effectExtent l="0" t="0" r="0" b="9525"/>
             <wp:docPr id="12" name="Picture 12"/>
-            <wp:cNvGraphicFramePr>
-              <a:graphicFrameLocks xmlns:a="http://schemas.openxmlformats.org/drawingml/2006/main" noChangeAspect="1"/>
-            </wp:cNvGraphicFramePr>
-            <a:graphic xmlns:a="http://schemas.openxmlformats.org/drawingml/2006/main">
-              <a:graphicData uri="http://schemas.openxmlformats.org/drawingml/2006/picture">
-                <pic:pic xmlns:pic="http://schemas.openxmlformats.org/drawingml/2006/picture">
-                  <pic:nvPicPr>
-                    <pic:cNvPr id="1" name=""/>
-                    <pic:cNvPicPr/>
-                  </pic:nvPicPr>
-                  <pic:blipFill>
-                    <a:blip r:embed="rId6"/>
-                    <a:stretch>
-                      <a:fillRect/>
-                    </a:stretch>
-                  </pic:blipFill>
-                  <pic:spPr>
-                    <a:xfrm>
-                      <a:off x="0" y="0"/>
-                      <a:ext cx="2590800" cy="1781175"/>
-                    </a:xfrm>
-                    <a:prstGeom prst="rect">
-                      <a:avLst/>
-                    </a:prstGeom>
-                  </pic:spPr>
-                </pic:pic>
-              </a:graphicData>
-            </a:graphic>
-          </wp:inline>
-        </w:drawing>
-      </w:r>
-      <w:r>
-        <w:t xml:space="preserve"> </w:t>
-      </w:r>
-    </w:p>
-    <w:p>
-      <w:pPr>
-        <w:pStyle w:val="ListParagraph"/>
-        <w:numPr>
-          <w:ilvl w:val="1"/>
-          <w:numId w:val="26"/>
-        </w:numPr>
-      </w:pPr>
-      <w:r>
-        <w:t>Next, we need to add a rocks group to our scene. In the text box, type rocks and click add.</w:t>
-      </w:r>
-    </w:p>
-    <w:p>
-      <w:pPr>
-        <w:pStyle w:val="ListParagraph"/>
-        <w:ind w:left="1440"/>
-      </w:pPr>
-      <w:r>
-        <w:rPr>
-          <w:noProof/>
-        </w:rPr>
-        <w:drawing>
-          <wp:inline distT="0" distB="0" distL="0" distR="0" wp14:anchorId="02621EB5" wp14:editId="0940AD3F">
-            <wp:extent cx="2581275" cy="1800225"/>
-            <wp:effectExtent l="0" t="0" r="9525" b="9525"/>
-            <wp:docPr id="13" name="Picture 13"/>
-            <wp:cNvGraphicFramePr>
-              <a:graphicFrameLocks xmlns:a="http://schemas.openxmlformats.org/drawingml/2006/main" noChangeAspect="1"/>
-            </wp:cNvGraphicFramePr>
-            <a:graphic xmlns:a="http://schemas.openxmlformats.org/drawingml/2006/main">
-              <a:graphicData uri="http://schemas.openxmlformats.org/drawingml/2006/picture">
-                <pic:pic xmlns:pic="http://schemas.openxmlformats.org/drawingml/2006/picture">
-                  <pic:nvPicPr>
-                    <pic:cNvPr id="1" name=""/>
-                    <pic:cNvPicPr/>
-                  </pic:nvPicPr>
-                  <pic:blipFill>
-                    <a:blip r:embed="rId7"/>
-                    <a:stretch>
-                      <a:fillRect/>
-                    </a:stretch>
-                  </pic:blipFill>
-                  <pic:spPr>
-                    <a:xfrm>
-                      <a:off x="0" y="0"/>
-                      <a:ext cx="2581275" cy="1800225"/>
-                    </a:xfrm>
-                    <a:prstGeom prst="rect">
-                      <a:avLst/>
-                    </a:prstGeom>
-                  </pic:spPr>
-                </pic:pic>
-              </a:graphicData>
-            </a:graphic>
-          </wp:inline>
-        </w:drawing>
-      </w:r>
-      <w:r>
-        <w:t xml:space="preserve"> </w:t>
-      </w:r>
-    </w:p>
-    <w:p>
-      <w:pPr>
-        <w:pStyle w:val="ListParagraph"/>
-        <w:numPr>
-          <w:ilvl w:val="1"/>
-          <w:numId w:val="26"/>
-        </w:numPr>
-      </w:pPr>
-      <w:r>
-        <w:t xml:space="preserve">Save your </w:t>
-      </w:r>
-      <w:proofErr w:type="spellStart"/>
-      <w:r>
-        <w:t>Rock.tcsn</w:t>
-      </w:r>
-      <w:proofErr w:type="spellEnd"/>
-      <w:r>
-        <w:t xml:space="preserve"> scene (Ctrl + S) and create a new scene. This new scene will be for the explosion animation that we will add in later. We need to add a Sprite (renamed to Explosion) and an </w:t>
-      </w:r>
-      <w:proofErr w:type="spellStart"/>
-      <w:r>
-        <w:t>AnimationPlayer</w:t>
-      </w:r>
-      <w:proofErr w:type="spellEnd"/>
-      <w:r>
-        <w:t xml:space="preserve"> as the child of the Sprite. </w:t>
-      </w:r>
-    </w:p>
-    <w:p>
-      <w:pPr>
-        <w:pStyle w:val="ListParagraph"/>
-        <w:ind w:left="1440"/>
-      </w:pPr>
-      <w:r>
-        <w:rPr>
-          <w:noProof/>
-        </w:rPr>
-        <w:lastRenderedPageBreak/>
-        <w:drawing>
-          <wp:inline distT="0" distB="0" distL="0" distR="0" wp14:anchorId="1142F2CE" wp14:editId="506973AF">
-            <wp:extent cx="2362200" cy="2209800"/>
-            <wp:effectExtent l="0" t="0" r="0" b="0"/>
-            <wp:docPr id="14" name="Picture 14"/>
-            <wp:cNvGraphicFramePr>
-              <a:graphicFrameLocks xmlns:a="http://schemas.openxmlformats.org/drawingml/2006/main" noChangeAspect="1"/>
-            </wp:cNvGraphicFramePr>
-            <a:graphic xmlns:a="http://schemas.openxmlformats.org/drawingml/2006/main">
-              <a:graphicData uri="http://schemas.openxmlformats.org/drawingml/2006/picture">
-                <pic:pic xmlns:pic="http://schemas.openxmlformats.org/drawingml/2006/picture">
-                  <pic:nvPicPr>
-                    <pic:cNvPr id="1" name=""/>
-                    <pic:cNvPicPr/>
-                  </pic:nvPicPr>
-                  <pic:blipFill>
-                    <a:blip r:embed="rId8"/>
-                    <a:stretch>
-                      <a:fillRect/>
-                    </a:stretch>
-                  </pic:blipFill>
-                  <pic:spPr>
-                    <a:xfrm>
-                      <a:off x="0" y="0"/>
-                      <a:ext cx="2362200" cy="2209800"/>
-                    </a:xfrm>
-                    <a:prstGeom prst="rect">
-                      <a:avLst/>
-                    </a:prstGeom>
-                  </pic:spPr>
-                </pic:pic>
-              </a:graphicData>
-            </a:graphic>
-          </wp:inline>
-        </w:drawing>
-      </w:r>
-      <w:r>
-        <w:t xml:space="preserve"> </w:t>
-      </w:r>
-    </w:p>
-    <w:p>
-      <w:pPr>
-        <w:pStyle w:val="ListParagraph"/>
-        <w:numPr>
-          <w:ilvl w:val="0"/>
-          <w:numId w:val="26"/>
-        </w:numPr>
-      </w:pPr>
-      <w:r>
-        <w:t xml:space="preserve">Save your </w:t>
-      </w:r>
-      <w:proofErr w:type="spellStart"/>
-      <w:proofErr w:type="gramStart"/>
-      <w:r>
-        <w:t>explosion.tcsn</w:t>
-      </w:r>
-      <w:proofErr w:type="spellEnd"/>
-      <w:proofErr w:type="gramEnd"/>
-      <w:r>
-        <w:t xml:space="preserve">. Now we need to add our Explosion scene instance to our Rock Scene. Go to </w:t>
-      </w:r>
-      <w:proofErr w:type="spellStart"/>
-      <w:r>
-        <w:t>Rock.tcsn</w:t>
-      </w:r>
-      <w:proofErr w:type="spellEnd"/>
-      <w:r>
-        <w:t xml:space="preserve"> in the </w:t>
-      </w:r>
-      <w:proofErr w:type="spellStart"/>
-      <w:r>
-        <w:t>GoDot</w:t>
-      </w:r>
-      <w:proofErr w:type="spellEnd"/>
-      <w:r>
-        <w:t xml:space="preserve"> editor.</w:t>
-      </w:r>
-    </w:p>
-    <w:p>
-      <w:pPr>
-        <w:pStyle w:val="ListParagraph"/>
-        <w:numPr>
-          <w:ilvl w:val="1"/>
-          <w:numId w:val="26"/>
-        </w:numPr>
-      </w:pPr>
-      <w:r>
-        <w:t>Right click on the Rock node and click “Instance Child Scene” and choose our explosion scene.</w:t>
-      </w:r>
-    </w:p>
-    <w:p>
-      <w:pPr>
-        <w:pStyle w:val="ListParagraph"/>
-        <w:ind w:left="1440"/>
-      </w:pPr>
-      <w:r>
-        <w:rPr>
-          <w:noProof/>
-        </w:rPr>
-        <w:drawing>
-          <wp:inline distT="0" distB="0" distL="0" distR="0" wp14:anchorId="7887EDA1" wp14:editId="11B434F9">
-            <wp:extent cx="3648075" cy="2286000"/>
-            <wp:effectExtent l="0" t="0" r="9525" b="0"/>
-            <wp:docPr id="2" name="Picture 2"/>
-            <wp:cNvGraphicFramePr>
-              <a:graphicFrameLocks xmlns:a="http://schemas.openxmlformats.org/drawingml/2006/main" noChangeAspect="1"/>
-            </wp:cNvGraphicFramePr>
-            <a:graphic xmlns:a="http://schemas.openxmlformats.org/drawingml/2006/main">
-              <a:graphicData uri="http://schemas.openxmlformats.org/drawingml/2006/picture">
-                <pic:pic xmlns:pic="http://schemas.openxmlformats.org/drawingml/2006/picture">
-                  <pic:nvPicPr>
-                    <pic:cNvPr id="1" name=""/>
-                    <pic:cNvPicPr/>
-                  </pic:nvPicPr>
-                  <pic:blipFill>
-                    <a:blip r:embed="rId9"/>
-                    <a:stretch>
-                      <a:fillRect/>
-                    </a:stretch>
-                  </pic:blipFill>
-                  <pic:spPr>
-                    <a:xfrm>
-                      <a:off x="0" y="0"/>
-                      <a:ext cx="3648075" cy="2286000"/>
-                    </a:xfrm>
-                    <a:prstGeom prst="rect">
-                      <a:avLst/>
-                    </a:prstGeom>
-                  </pic:spPr>
-                </pic:pic>
-              </a:graphicData>
-            </a:graphic>
-          </wp:inline>
-        </w:drawing>
-      </w:r>
-      <w:r>
-        <w:t xml:space="preserve"> </w:t>
-      </w:r>
-    </w:p>
-    <w:p>
-      <w:pPr>
-        <w:pStyle w:val="ListParagraph"/>
-        <w:numPr>
-          <w:ilvl w:val="1"/>
-          <w:numId w:val="26"/>
-        </w:numPr>
-      </w:pPr>
-      <w:r>
-        <w:t>Now open the Rock.gd script in VS Code.</w:t>
-      </w:r>
-    </w:p>
-    <w:p>
-      <w:pPr>
-        <w:pStyle w:val="ListParagraph"/>
-        <w:numPr>
-          <w:ilvl w:val="1"/>
-          <w:numId w:val="26"/>
-        </w:numPr>
-      </w:pPr>
-      <w:r>
-        <w:t>In our variables at the top of the Rock.gd script, we need to add a signal, like this:</w:t>
-      </w:r>
-    </w:p>
-    <w:p>
-      <w:pPr>
-        <w:pStyle w:val="ListParagraph"/>
-        <w:shd w:val="clear" w:color="auto" w:fill="1E1E1E"/>
-        <w:spacing w:after="0" w:line="285" w:lineRule="atLeast"/>
-        <w:rPr>
-          <w:rFonts w:ascii="Consolas" w:eastAsia="Times New Roman" w:hAnsi="Consolas" w:cs="Times New Roman"/>
-          <w:color w:val="D4D4D4"/>
-          <w:sz w:val="21"/>
-          <w:szCs w:val="21"/>
-        </w:rPr>
-      </w:pPr>
-      <w:r>
-        <w:rPr>
-          <w:rFonts w:ascii="Consolas" w:eastAsia="Times New Roman" w:hAnsi="Consolas" w:cs="Times New Roman"/>
-          <w:color w:val="569CD6"/>
-          <w:sz w:val="21"/>
-          <w:szCs w:val="21"/>
-        </w:rPr>
-        <w:t>signal</w:t>
-      </w:r>
-      <w:r>
-        <w:rPr>
-          <w:rFonts w:ascii="Consolas" w:eastAsia="Times New Roman" w:hAnsi="Consolas" w:cs="Times New Roman"/>
-          <w:color w:val="D4D4D4"/>
-          <w:sz w:val="21"/>
-          <w:szCs w:val="21"/>
-        </w:rPr>
-        <w:t> </w:t>
-      </w:r>
-      <w:proofErr w:type="gramStart"/>
-      <w:r>
-        <w:rPr>
-          <w:rFonts w:ascii="Consolas" w:eastAsia="Times New Roman" w:hAnsi="Consolas" w:cs="Times New Roman"/>
-          <w:color w:val="DCDCAA"/>
-          <w:sz w:val="21"/>
-          <w:szCs w:val="21"/>
-        </w:rPr>
-        <w:t>exploded</w:t>
-      </w:r>
-      <w:r>
-        <w:rPr>
-          <w:rFonts w:ascii="Consolas" w:eastAsia="Times New Roman" w:hAnsi="Consolas" w:cs="Times New Roman"/>
-          <w:color w:val="D4D4D4"/>
-          <w:sz w:val="21"/>
-          <w:szCs w:val="21"/>
-        </w:rPr>
-        <w:t>(</w:t>
-      </w:r>
-      <w:proofErr w:type="gramEnd"/>
-      <w:r>
-        <w:rPr>
-          <w:rFonts w:ascii="Consolas" w:eastAsia="Times New Roman" w:hAnsi="Consolas" w:cs="Times New Roman"/>
-          <w:color w:val="D4D4D4"/>
-          <w:sz w:val="21"/>
-          <w:szCs w:val="21"/>
-        </w:rPr>
-        <w:t>)</w:t>
-      </w:r>
-    </w:p>
-    <w:p>
-      <w:pPr>
-        <w:ind w:left="1440" w:hanging="720"/>
-      </w:pPr>
-      <w:r>
-        <w:tab/>
-        <w:t>This will signal to our rocks that they have exploded. In the next step we will add an explode function where we will call the exploded signal.</w:t>
-      </w:r>
-    </w:p>
-    <w:p>
-      <w:pPr>
-        <w:pStyle w:val="ListParagraph"/>
-        <w:numPr>
-          <w:ilvl w:val="1"/>
-          <w:numId w:val="26"/>
-        </w:numPr>
-      </w:pPr>
-      <w:r>
-        <w:t xml:space="preserve">Now we need to add an </w:t>
-      </w:r>
-      <w:proofErr w:type="gramStart"/>
-      <w:r>
-        <w:t>explode(</w:t>
-      </w:r>
-      <w:proofErr w:type="gramEnd"/>
-      <w:r>
-        <w:t>) function:</w:t>
-      </w:r>
-    </w:p>
-    <w:p>
-      <w:pPr>
-        <w:pStyle w:val="ListParagraph"/>
-        <w:shd w:val="clear" w:color="auto" w:fill="1E1E1E"/>
-        <w:spacing w:after="0" w:line="285" w:lineRule="atLeast"/>
-        <w:rPr>
-          <w:rFonts w:ascii="Consolas" w:eastAsia="Times New Roman" w:hAnsi="Consolas" w:cs="Times New Roman"/>
-          <w:color w:val="D4D4D4"/>
-          <w:sz w:val="21"/>
-          <w:szCs w:val="21"/>
-        </w:rPr>
-      </w:pPr>
-      <w:proofErr w:type="spellStart"/>
-      <w:r>
-        <w:rPr>
-          <w:rFonts w:ascii="Consolas" w:eastAsia="Times New Roman" w:hAnsi="Consolas" w:cs="Times New Roman"/>
-          <w:color w:val="569CD6"/>
-          <w:sz w:val="21"/>
-          <w:szCs w:val="21"/>
-        </w:rPr>
-        <w:t>func</w:t>
-      </w:r>
-      <w:proofErr w:type="spellEnd"/>
-      <w:r>
-        <w:rPr>
-          <w:rFonts w:ascii="Consolas" w:eastAsia="Times New Roman" w:hAnsi="Consolas" w:cs="Times New Roman"/>
-          <w:color w:val="D4D4D4"/>
-          <w:sz w:val="21"/>
-          <w:szCs w:val="21"/>
-        </w:rPr>
-        <w:t> </w:t>
-      </w:r>
-      <w:proofErr w:type="gramStart"/>
-      <w:r>
-        <w:rPr>
-          <w:rFonts w:ascii="Consolas" w:eastAsia="Times New Roman" w:hAnsi="Consolas" w:cs="Times New Roman"/>
-          <w:color w:val="DCDCAA"/>
-          <w:sz w:val="21"/>
-          <w:szCs w:val="21"/>
-        </w:rPr>
-        <w:t>explode</w:t>
-      </w:r>
-      <w:r>
-        <w:rPr>
-          <w:rFonts w:ascii="Consolas" w:eastAsia="Times New Roman" w:hAnsi="Consolas" w:cs="Times New Roman"/>
-          <w:color w:val="D4D4D4"/>
-          <w:sz w:val="21"/>
-          <w:szCs w:val="21"/>
-        </w:rPr>
-        <w:t>(</w:t>
-      </w:r>
-      <w:proofErr w:type="gramEnd"/>
-      <w:r>
-        <w:rPr>
-          <w:rFonts w:ascii="Consolas" w:eastAsia="Times New Roman" w:hAnsi="Consolas" w:cs="Times New Roman"/>
-          <w:color w:val="D4D4D4"/>
-          <w:sz w:val="21"/>
-          <w:szCs w:val="21"/>
-        </w:rPr>
-        <w:t>):</w:t>
-      </w:r>
-    </w:p>
-    <w:p>
-      <w:pPr>
-        <w:pStyle w:val="ListParagraph"/>
-        <w:shd w:val="clear" w:color="auto" w:fill="1E1E1E"/>
-        <w:spacing w:after="0" w:line="285" w:lineRule="atLeast"/>
-        <w:rPr>
-          <w:rFonts w:ascii="Consolas" w:eastAsia="Times New Roman" w:hAnsi="Consolas" w:cs="Times New Roman"/>
-          <w:color w:val="D4D4D4"/>
-          <w:sz w:val="21"/>
-          <w:szCs w:val="21"/>
-        </w:rPr>
-      </w:pPr>
-      <w:r>
-        <w:rPr>
-          <w:rFonts w:ascii="Consolas" w:eastAsia="Times New Roman" w:hAnsi="Consolas" w:cs="Times New Roman"/>
-          <w:color w:val="D4D4D4"/>
-          <w:sz w:val="21"/>
-          <w:szCs w:val="21"/>
-        </w:rPr>
-        <w:t>    layers = </w:t>
-      </w:r>
-      <w:r>
-        <w:rPr>
-          <w:rFonts w:ascii="Consolas" w:eastAsia="Times New Roman" w:hAnsi="Consolas" w:cs="Times New Roman"/>
-          <w:color w:val="B5CEA8"/>
-          <w:sz w:val="21"/>
-          <w:szCs w:val="21"/>
-        </w:rPr>
-        <w:t>0</w:t>
-      </w:r>
-    </w:p>
-    <w:p>
-      <w:pPr>
-        <w:pStyle w:val="ListParagraph"/>
-        <w:shd w:val="clear" w:color="auto" w:fill="1E1E1E"/>
-        <w:spacing w:after="0" w:line="285" w:lineRule="atLeast"/>
-        <w:rPr>
-          <w:rFonts w:ascii="Consolas" w:eastAsia="Times New Roman" w:hAnsi="Consolas" w:cs="Times New Roman"/>
-          <w:color w:val="D4D4D4"/>
-          <w:sz w:val="21"/>
-          <w:szCs w:val="21"/>
-        </w:rPr>
-      </w:pPr>
-      <w:r>
-        <w:rPr>
-          <w:rFonts w:ascii="Consolas" w:eastAsia="Times New Roman" w:hAnsi="Consolas" w:cs="Times New Roman"/>
-          <w:color w:val="D4D4D4"/>
-          <w:sz w:val="21"/>
-          <w:szCs w:val="21"/>
-        </w:rPr>
-        <w:t>    $</w:t>
-      </w:r>
-      <w:proofErr w:type="spellStart"/>
-      <w:r>
-        <w:rPr>
-          <w:rFonts w:ascii="Consolas" w:eastAsia="Times New Roman" w:hAnsi="Consolas" w:cs="Times New Roman"/>
-          <w:color w:val="4EC9B0"/>
-          <w:sz w:val="21"/>
-          <w:szCs w:val="21"/>
-        </w:rPr>
-        <w:t>Sprite</w:t>
-      </w:r>
-      <w:r>
-        <w:rPr>
-          <w:rFonts w:ascii="Consolas" w:eastAsia="Times New Roman" w:hAnsi="Consolas" w:cs="Times New Roman"/>
-          <w:color w:val="D4D4D4"/>
-          <w:sz w:val="21"/>
-          <w:szCs w:val="21"/>
-        </w:rPr>
-        <w:t>.</w:t>
-      </w:r>
-      <w:r>
-        <w:rPr>
-          <w:rFonts w:ascii="Consolas" w:eastAsia="Times New Roman" w:hAnsi="Consolas" w:cs="Times New Roman"/>
-          <w:color w:val="DCDCAA"/>
-          <w:sz w:val="21"/>
-          <w:szCs w:val="21"/>
-        </w:rPr>
-        <w:t>hide</w:t>
-      </w:r>
-      <w:proofErr w:type="spellEnd"/>
-      <w:r>
-        <w:rPr>
-          <w:rFonts w:ascii="Consolas" w:eastAsia="Times New Roman" w:hAnsi="Consolas" w:cs="Times New Roman"/>
-          <w:color w:val="D4D4D4"/>
-          <w:sz w:val="21"/>
-          <w:szCs w:val="21"/>
-        </w:rPr>
-        <w:t>()</w:t>
-      </w:r>
-    </w:p>
-    <w:p>
-      <w:pPr>
-        <w:pStyle w:val="ListParagraph"/>
-        <w:shd w:val="clear" w:color="auto" w:fill="1E1E1E"/>
-        <w:spacing w:after="0" w:line="285" w:lineRule="atLeast"/>
-        <w:rPr>
-          <w:rFonts w:ascii="Consolas" w:eastAsia="Times New Roman" w:hAnsi="Consolas" w:cs="Times New Roman"/>
-          <w:color w:val="D4D4D4"/>
-          <w:sz w:val="21"/>
-          <w:szCs w:val="21"/>
-        </w:rPr>
-      </w:pPr>
-      <w:r>
-        <w:rPr>
-          <w:rFonts w:ascii="Consolas" w:eastAsia="Times New Roman" w:hAnsi="Consolas" w:cs="Times New Roman"/>
-          <w:color w:val="D4D4D4"/>
-          <w:sz w:val="21"/>
-          <w:szCs w:val="21"/>
-        </w:rPr>
-        <w:t>    </w:t>
-      </w:r>
-      <w:r>
-        <w:rPr>
-          <w:rFonts w:ascii="Consolas" w:eastAsia="Times New Roman" w:hAnsi="Consolas" w:cs="Times New Roman"/>
-          <w:color w:val="DCDCAA"/>
-          <w:sz w:val="21"/>
-          <w:szCs w:val="21"/>
-        </w:rPr>
-        <w:t>emit_</w:t>
-      </w:r>
-      <w:proofErr w:type="gramStart"/>
-      <w:r>
-        <w:rPr>
-          <w:rFonts w:ascii="Consolas" w:eastAsia="Times New Roman" w:hAnsi="Consolas" w:cs="Times New Roman"/>
-          <w:color w:val="DCDCAA"/>
-          <w:sz w:val="21"/>
-          <w:szCs w:val="21"/>
-        </w:rPr>
-        <w:t>signal</w:t>
-      </w:r>
-      <w:r>
-        <w:rPr>
-          <w:rFonts w:ascii="Consolas" w:eastAsia="Times New Roman" w:hAnsi="Consolas" w:cs="Times New Roman"/>
-          <w:color w:val="D4D4D4"/>
-          <w:sz w:val="21"/>
-          <w:szCs w:val="21"/>
-        </w:rPr>
-        <w:t>(</w:t>
-      </w:r>
-      <w:proofErr w:type="gramEnd"/>
-      <w:r>
-        <w:rPr>
-          <w:rFonts w:ascii="Consolas" w:eastAsia="Times New Roman" w:hAnsi="Consolas" w:cs="Times New Roman"/>
-          <w:color w:val="CE9178"/>
-          <w:sz w:val="21"/>
-          <w:szCs w:val="21"/>
-        </w:rPr>
-        <w:t>"exploded"</w:t>
-      </w:r>
-      <w:r>
-        <w:rPr>
-          <w:rFonts w:ascii="Consolas" w:eastAsia="Times New Roman" w:hAnsi="Consolas" w:cs="Times New Roman"/>
-          <w:color w:val="D4D4D4"/>
-          <w:sz w:val="21"/>
-          <w:szCs w:val="21"/>
-        </w:rPr>
-        <w:t>, size, radius, position, linear_velocity)</w:t>
-      </w:r>
-    </w:p>
-    <w:p>
-      <w:pPr>
-        <w:pStyle w:val="ListParagraph"/>
-        <w:shd w:val="clear" w:color="auto" w:fill="1E1E1E"/>
-        <w:spacing w:after="0" w:line="285" w:lineRule="atLeast"/>
-        <w:rPr>
-          <w:rFonts w:ascii="Consolas" w:eastAsia="Times New Roman" w:hAnsi="Consolas" w:cs="Times New Roman"/>
-          <w:color w:val="D4D4D4"/>
-          <w:sz w:val="21"/>
-          <w:szCs w:val="21"/>
-        </w:rPr>
-      </w:pPr>
-      <w:r>
-        <w:rPr>
-          <w:rFonts w:ascii="Consolas" w:eastAsia="Times New Roman" w:hAnsi="Consolas" w:cs="Times New Roman"/>
-          <w:color w:val="D4D4D4"/>
-          <w:sz w:val="21"/>
-          <w:szCs w:val="21"/>
-        </w:rPr>
-        <w:t>    </w:t>
-      </w:r>
-      <w:proofErr w:type="spellStart"/>
-      <w:r>
-        <w:rPr>
-          <w:rFonts w:ascii="Consolas" w:eastAsia="Times New Roman" w:hAnsi="Consolas" w:cs="Times New Roman"/>
-          <w:color w:val="D4D4D4"/>
-          <w:sz w:val="21"/>
-          <w:szCs w:val="21"/>
-        </w:rPr>
-        <w:t>linear_velocity</w:t>
-      </w:r>
-      <w:proofErr w:type="spellEnd"/>
-      <w:r>
-        <w:rPr>
-          <w:rFonts w:ascii="Consolas" w:eastAsia="Times New Roman" w:hAnsi="Consolas" w:cs="Times New Roman"/>
-          <w:color w:val="D4D4D4"/>
-          <w:sz w:val="21"/>
-          <w:szCs w:val="21"/>
-        </w:rPr>
-        <w:t> = </w:t>
-      </w:r>
-      <w:r>
-        <w:rPr>
-          <w:rFonts w:ascii="Consolas" w:eastAsia="Times New Roman" w:hAnsi="Consolas" w:cs="Times New Roman"/>
-          <w:color w:val="4EC9B0"/>
-          <w:sz w:val="21"/>
-          <w:szCs w:val="21"/>
-        </w:rPr>
-        <w:t>Vector2</w:t>
-      </w:r>
-      <w:r>
-        <w:rPr>
-          <w:rFonts w:ascii="Consolas" w:eastAsia="Times New Roman" w:hAnsi="Consolas" w:cs="Times New Roman"/>
-          <w:color w:val="D4D4D4"/>
-          <w:sz w:val="21"/>
-          <w:szCs w:val="21"/>
-        </w:rPr>
-        <w:t>()</w:t>
-      </w:r>
-    </w:p>
-    <w:p>
-      <w:pPr>
-        <w:pStyle w:val="ListParagraph"/>
-        <w:shd w:val="clear" w:color="auto" w:fill="1E1E1E"/>
-        <w:spacing w:after="0" w:line="285" w:lineRule="atLeast"/>
-        <w:rPr>
-          <w:rFonts w:ascii="Consolas" w:eastAsia="Times New Roman" w:hAnsi="Consolas" w:cs="Times New Roman"/>
-          <w:color w:val="D4D4D4"/>
-          <w:sz w:val="21"/>
-          <w:szCs w:val="21"/>
-        </w:rPr>
-      </w:pPr>
-      <w:r>
-        <w:rPr>
-          <w:rFonts w:ascii="Consolas" w:eastAsia="Times New Roman" w:hAnsi="Consolas" w:cs="Times New Roman"/>
-          <w:color w:val="D4D4D4"/>
-          <w:sz w:val="21"/>
-          <w:szCs w:val="21"/>
-        </w:rPr>
-        <w:t>    </w:t>
-      </w:r>
-      <w:proofErr w:type="spellStart"/>
-      <w:r>
-        <w:rPr>
-          <w:rFonts w:ascii="Consolas" w:eastAsia="Times New Roman" w:hAnsi="Consolas" w:cs="Times New Roman"/>
-          <w:color w:val="D4D4D4"/>
-          <w:sz w:val="21"/>
-          <w:szCs w:val="21"/>
-        </w:rPr>
-        <w:t>angular_velocity</w:t>
-      </w:r>
-      <w:proofErr w:type="spellEnd"/>
-      <w:r>
-        <w:rPr>
-          <w:rFonts w:ascii="Consolas" w:eastAsia="Times New Roman" w:hAnsi="Consolas" w:cs="Times New Roman"/>
-          <w:color w:val="D4D4D4"/>
-          <w:sz w:val="21"/>
-          <w:szCs w:val="21"/>
-        </w:rPr>
-        <w:t> = </w:t>
-      </w:r>
-      <w:r>
-        <w:rPr>
-          <w:rFonts w:ascii="Consolas" w:eastAsia="Times New Roman" w:hAnsi="Consolas" w:cs="Times New Roman"/>
-          <w:color w:val="B5CEA8"/>
-          <w:sz w:val="21"/>
-          <w:szCs w:val="21"/>
-        </w:rPr>
-        <w:t>0</w:t>
-      </w:r>
-    </w:p>
-    <w:p>
-      <w:pPr>
-        <w:pStyle w:val="ListParagraph"/>
-        <w:numPr>
-          <w:ilvl w:val="1"/>
-          <w:numId w:val="26"/>
-        </w:numPr>
-      </w:pPr>
-      <w:r>
-        <w:t xml:space="preserve">Save (Ctrl + S) and try running your program. Do the rocks disappear when </w:t>
-      </w:r>
-      <w:proofErr w:type="gramStart"/>
-      <w:r>
-        <w:t>they’re</w:t>
-      </w:r>
-      <w:proofErr w:type="gramEnd"/>
-      <w:r>
-        <w:t xml:space="preserve"> shot?</w:t>
-      </w:r>
-      <w:r>
-        <w:br/>
-      </w:r>
-      <w:r>
-        <w:br/>
-      </w:r>
-    </w:p>
-    <w:p>
-      <w:pPr>
-        <w:pStyle w:val="ListParagraph"/>
-        <w:numPr>
-          <w:ilvl w:val="0"/>
-          <w:numId w:val="26"/>
-        </w:numPr>
-      </w:pPr>
-      <w:r>
-        <w:lastRenderedPageBreak/>
-        <w:t xml:space="preserve">Now </w:t>
-      </w:r>
-      <w:proofErr w:type="gramStart"/>
-      <w:r>
-        <w:t>we’re</w:t>
-      </w:r>
-      <w:proofErr w:type="gramEnd"/>
-      <w:r>
-        <w:t xml:space="preserve"> going to add some excitement to our disappearing rocks and make them explode.</w:t>
-      </w:r>
-    </w:p>
-    <w:p>
-      <w:pPr>
-        <w:pStyle w:val="ListParagraph"/>
-        <w:numPr>
-          <w:ilvl w:val="1"/>
-          <w:numId w:val="26"/>
-        </w:numPr>
-      </w:pPr>
-      <w:r>
-        <w:t xml:space="preserve">Open </w:t>
-      </w:r>
-      <w:proofErr w:type="spellStart"/>
-      <w:r>
-        <w:t>Explosion.tcsn</w:t>
-      </w:r>
-      <w:proofErr w:type="spellEnd"/>
-      <w:r>
-        <w:t xml:space="preserve"> in the </w:t>
-      </w:r>
-      <w:proofErr w:type="spellStart"/>
-      <w:r>
-        <w:t>GoDot</w:t>
-      </w:r>
-      <w:proofErr w:type="spellEnd"/>
-      <w:r>
-        <w:t xml:space="preserve"> editor.</w:t>
-      </w:r>
-    </w:p>
-    <w:p>
-      <w:pPr>
-        <w:pStyle w:val="ListParagraph"/>
-        <w:numPr>
-          <w:ilvl w:val="1"/>
-          <w:numId w:val="26"/>
-        </w:numPr>
-      </w:pPr>
-      <w:r>
-        <w:t xml:space="preserve">We need to add a texture to the Sprite, so go to the Inspector and add explosion.png as the Texture. Since this texture is made up of multiple images made to be an animation, we need to do a little more processing on the image. </w:t>
-      </w:r>
-    </w:p>
-    <w:p>
-      <w:pPr>
-        <w:pStyle w:val="ListParagraph"/>
-        <w:numPr>
-          <w:ilvl w:val="2"/>
-          <w:numId w:val="26"/>
-        </w:numPr>
-      </w:pPr>
-      <w:r>
-        <w:t>In the Inspector, we need to go to the Animation tab.</w:t>
-      </w:r>
-    </w:p>
-    <w:p>
-      <w:pPr>
-        <w:pStyle w:val="ListParagraph"/>
-        <w:ind w:left="2160"/>
-      </w:pPr>
-      <w:r>
-        <w:rPr>
-          <w:noProof/>
-        </w:rPr>
-        <w:drawing>
-          <wp:inline distT="0" distB="0" distL="0" distR="0" wp14:anchorId="4960F51F" wp14:editId="27A876BD">
-            <wp:extent cx="1426464" cy="2784500"/>
-            <wp:effectExtent l="0" t="0" r="2540" b="0"/>
-            <wp:docPr id="15" name="Picture 15"/>
             <wp:cNvGraphicFramePr>
               <a:graphicFrameLocks xmlns:a="http://schemas.openxmlformats.org/drawingml/2006/main" noChangeAspect="1"/>
             </wp:cNvGraphicFramePr>
@@ -3936,7 +3243,7 @@
                   <pic:spPr>
                     <a:xfrm>
                       <a:off x="0" y="0"/>
-                      <a:ext cx="1436884" cy="2804840"/>
+                      <a:ext cx="2590800" cy="1781175"/>
                     </a:xfrm>
                     <a:prstGeom prst="rect">
                       <a:avLst/>
@@ -3956,88 +3263,29 @@
       <w:pPr>
         <w:pStyle w:val="ListParagraph"/>
         <w:numPr>
-          <w:ilvl w:val="2"/>
-          <w:numId w:val="26"/>
-        </w:numPr>
-      </w:pPr>
-      <w:r>
-        <w:t xml:space="preserve">Set the </w:t>
-      </w:r>
-      <w:proofErr w:type="spellStart"/>
-      <w:r>
-        <w:t>Vframes</w:t>
-      </w:r>
-      <w:proofErr w:type="spellEnd"/>
-      <w:r>
-        <w:t xml:space="preserve"> and the </w:t>
-      </w:r>
-      <w:proofErr w:type="spellStart"/>
-      <w:r>
-        <w:t>Hframes</w:t>
-      </w:r>
-      <w:proofErr w:type="spellEnd"/>
-      <w:r>
-        <w:t xml:space="preserve"> to 8. This will slice the image into smaller images that we will then stitch together to make the explosion animation.</w:t>
-      </w:r>
-    </w:p>
-    <w:p>
-      <w:pPr>
-        <w:pStyle w:val="ListParagraph"/>
-        <w:numPr>
           <w:ilvl w:val="1"/>
           <w:numId w:val="26"/>
         </w:numPr>
       </w:pPr>
       <w:r>
-        <w:t xml:space="preserve">Now we need to add a new Animation. Click on the </w:t>
-      </w:r>
-      <w:proofErr w:type="spellStart"/>
-      <w:r>
-        <w:t>AnimationPlayer</w:t>
-      </w:r>
-      <w:proofErr w:type="spellEnd"/>
-      <w:r>
-        <w:t xml:space="preserve"> node and go to the animation panel at the bottom of the </w:t>
-      </w:r>
-      <w:proofErr w:type="spellStart"/>
-      <w:r>
-        <w:t>GoDot</w:t>
-      </w:r>
-      <w:proofErr w:type="spellEnd"/>
-      <w:r>
-        <w:t xml:space="preserve"> window.</w:t>
+        <w:t>Next, we need to add a rocks group to our scene. In the text box, type rocks and click add.</w:t>
       </w:r>
     </w:p>
     <w:p>
       <w:pPr>
         <w:pStyle w:val="ListParagraph"/>
-        <w:numPr>
-          <w:ilvl w:val="1"/>
-          <w:numId w:val="26"/>
-        </w:numPr>
-      </w:pPr>
-      <w:r>
-        <w:t xml:space="preserve">Add a new Animation and name it </w:t>
-      </w:r>
-      <w:proofErr w:type="gramStart"/>
-      <w:r>
-        <w:t>explosion</w:t>
-      </w:r>
-      <w:proofErr w:type="gramEnd"/>
-    </w:p>
-    <w:p>
-      <w:pPr>
-        <w:ind w:left="1080"/>
+        <w:ind w:left="1440"/>
       </w:pPr>
       <w:r>
         <w:rPr>
           <w:noProof/>
         </w:rPr>
+        <w:lastRenderedPageBreak/>
         <w:drawing>
-          <wp:inline distT="0" distB="0" distL="0" distR="0" wp14:anchorId="04DFE749" wp14:editId="1CB89EF5">
-            <wp:extent cx="3619500" cy="2381250"/>
-            <wp:effectExtent l="0" t="0" r="0" b="0"/>
-            <wp:docPr id="16" name="Picture 16"/>
+          <wp:inline distT="0" distB="0" distL="0" distR="0" wp14:anchorId="02621EB5" wp14:editId="0940AD3F">
+            <wp:extent cx="2581275" cy="1800225"/>
+            <wp:effectExtent l="0" t="0" r="9525" b="9525"/>
+            <wp:docPr id="13" name="Picture 13"/>
             <wp:cNvGraphicFramePr>
               <a:graphicFrameLocks xmlns:a="http://schemas.openxmlformats.org/drawingml/2006/main" noChangeAspect="1"/>
             </wp:cNvGraphicFramePr>
@@ -4057,7 +3305,7 @@
                   <pic:spPr>
                     <a:xfrm>
                       <a:off x="0" y="0"/>
-                      <a:ext cx="3619500" cy="2381250"/>
+                      <a:ext cx="2581275" cy="1800225"/>
                     </a:xfrm>
                     <a:prstGeom prst="rect">
                       <a:avLst/>
@@ -4082,25 +3330,39 @@
         </w:numPr>
       </w:pPr>
       <w:r>
-        <w:t xml:space="preserve">Update the Animation Length to 0.65 seconds and the Step to </w:t>
-      </w:r>
-      <w:proofErr w:type="gramStart"/>
-      <w:r>
-        <w:t>0.01</w:t>
-      </w:r>
-      <w:proofErr w:type="gramEnd"/>
-    </w:p>
-    <w:p>
+        <w:t xml:space="preserve">Save your </w:t>
+      </w:r>
+      <w:proofErr w:type="spellStart"/>
+      <w:r>
+        <w:t>Rock.tcsn</w:t>
+      </w:r>
+      <w:proofErr w:type="spellEnd"/>
+      <w:r>
+        <w:t xml:space="preserve"> scene (Ctrl + S) and create a new scene. This new scene will be for the explosion animation that we will add in later. We need to add a Sprite (renamed to Explosion) and an </w:t>
+      </w:r>
+      <w:proofErr w:type="spellStart"/>
+      <w:r>
+        <w:t>AnimationPlayer</w:t>
+      </w:r>
+      <w:proofErr w:type="spellEnd"/>
+      <w:r>
+        <w:t xml:space="preserve"> as the child of the Sprite. </w:t>
+      </w:r>
+    </w:p>
+    <w:p>
+      <w:pPr>
+        <w:pStyle w:val="ListParagraph"/>
+        <w:ind w:left="1440"/>
+      </w:pPr>
       <w:r>
         <w:rPr>
           <w:noProof/>
         </w:rPr>
-        <w:lastRenderedPageBreak/>
         <w:drawing>
-          <wp:inline distT="0" distB="0" distL="0" distR="0" wp14:anchorId="71B6E2C2" wp14:editId="102630CE">
-            <wp:extent cx="5943600" cy="1850390"/>
+          <wp:inline distT="0" distB="0" distL="0" distR="0" wp14:anchorId="1142F2CE" wp14:editId="506973AF">
+            <wp:extent cx="2362200" cy="2209800"/>
             <wp:effectExtent l="0" t="0" r="0" b="0"/>
-            <wp:docPr id="1" name="Picture 1"/>
+            <wp:docPr id="14" name="Picture 14"/>
             <wp:cNvGraphicFramePr>
               <a:graphicFrameLocks xmlns:a="http://schemas.openxmlformats.org/drawingml/2006/main" noChangeAspect="1"/>
             </wp:cNvGraphicFramePr>
@@ -4120,7 +3382,7 @@
                   <pic:spPr>
                     <a:xfrm>
                       <a:off x="0" y="0"/>
-                      <a:ext cx="5943600" cy="1850390"/>
+                      <a:ext cx="2362200" cy="2209800"/>
                     </a:xfrm>
                     <a:prstGeom prst="rect">
                       <a:avLst/>
@@ -4132,6 +3394,47 @@
           </wp:inline>
         </w:drawing>
       </w:r>
+      <w:r>
+        <w:t xml:space="preserve"> </w:t>
+      </w:r>
+    </w:p>
+    <w:p>
+      <w:pPr>
+        <w:pStyle w:val="ListParagraph"/>
+        <w:numPr>
+          <w:ilvl w:val="0"/>
+          <w:numId w:val="26"/>
+        </w:numPr>
+      </w:pPr>
+      <w:r>
+        <w:t xml:space="preserve">Save your </w:t>
+      </w:r>
+      <w:proofErr w:type="spellStart"/>
+      <w:proofErr w:type="gramStart"/>
+      <w:r>
+        <w:t>explosion.tcsn</w:t>
+      </w:r>
+      <w:proofErr w:type="spellEnd"/>
+      <w:proofErr w:type="gramEnd"/>
+      <w:r>
+        <w:t xml:space="preserve">. Now we need to add our Explosion scene instance to our Rock Scene. Go to </w:t>
+      </w:r>
+      <w:proofErr w:type="spellStart"/>
+      <w:r>
+        <w:t>Rock.tcsn</w:t>
+      </w:r>
+      <w:proofErr w:type="spellEnd"/>
+      <w:r>
+        <w:t xml:space="preserve"> in the </w:t>
+      </w:r>
+      <w:proofErr w:type="spellStart"/>
+      <w:r>
+        <w:t>GoDot</w:t>
+      </w:r>
+      <w:proofErr w:type="spellEnd"/>
+      <w:r>
+        <w:t xml:space="preserve"> editor.</w:t>
+      </w:r>
     </w:p>
     <w:p>
       <w:pPr>
@@ -4142,7 +3445,7 @@
         </w:numPr>
       </w:pPr>
       <w:r>
-        <w:t>Now click on the Sprite (Explosion) Node and click on the Key button next to the Frames in the Inspector. Click on the key button until you reach the end of the animation.</w:t>
+        <w:t>Right click on the Rock node and click “Instance Child Scene” and choose our explosion scene.</w:t>
       </w:r>
     </w:p>
     <w:p>
@@ -4155,10 +3458,10 @@
           <w:noProof/>
         </w:rPr>
         <w:drawing>
-          <wp:inline distT="0" distB="0" distL="0" distR="0" wp14:anchorId="242AF9EC" wp14:editId="1FC29739">
-            <wp:extent cx="2581275" cy="4324350"/>
+          <wp:inline distT="0" distB="0" distL="0" distR="0" wp14:anchorId="7887EDA1" wp14:editId="11B434F9">
+            <wp:extent cx="3648075" cy="2286000"/>
             <wp:effectExtent l="0" t="0" r="9525" b="0"/>
-            <wp:docPr id="17" name="Picture 17"/>
+            <wp:docPr id="2" name="Picture 2"/>
             <wp:cNvGraphicFramePr>
               <a:graphicFrameLocks xmlns:a="http://schemas.openxmlformats.org/drawingml/2006/main" noChangeAspect="1"/>
             </wp:cNvGraphicFramePr>
@@ -4178,7 +3481,7 @@
                   <pic:spPr>
                     <a:xfrm>
                       <a:off x="0" y="0"/>
-                      <a:ext cx="2581275" cy="4324350"/>
+                      <a:ext cx="3648075" cy="2286000"/>
                     </a:xfrm>
                     <a:prstGeom prst="rect">
                       <a:avLst/>
@@ -4203,7 +3506,7 @@
         </w:numPr>
       </w:pPr>
       <w:r>
-        <w:t xml:space="preserve">Save your Explosion scene and reopen Rock.gd in VS Code. </w:t>
+        <w:t>Now open the Rock.gd script in VS Code.</w:t>
       </w:r>
     </w:p>
     <w:p>
@@ -4215,204 +3518,7 @@
         </w:numPr>
       </w:pPr>
       <w:r>
-        <w:t xml:space="preserve">Now we need to add this line of code to the end of the </w:t>
-      </w:r>
-      <w:proofErr w:type="gramStart"/>
-      <w:r>
-        <w:t>start(</w:t>
-      </w:r>
-      <w:proofErr w:type="gramEnd"/>
-      <w:r>
-        <w:t>) function in Rock.gd:</w:t>
-      </w:r>
-    </w:p>
-    <w:p>
-      <w:pPr>
-        <w:shd w:val="clear" w:color="auto" w:fill="1E1E1E"/>
-        <w:spacing w:line="285" w:lineRule="atLeast"/>
-      </w:pPr>
-      <w:r>
-        <w:rPr>
-          <w:rFonts w:ascii="Consolas" w:eastAsia="Times New Roman" w:hAnsi="Consolas" w:cs="Times New Roman"/>
-          <w:color w:val="D4D4D4"/>
-          <w:sz w:val="21"/>
-          <w:szCs w:val="21"/>
-        </w:rPr>
-        <w:t>$</w:t>
-      </w:r>
-      <w:proofErr w:type="spellStart"/>
-      <w:r>
-        <w:rPr>
-          <w:rFonts w:ascii="Consolas" w:eastAsia="Times New Roman" w:hAnsi="Consolas" w:cs="Times New Roman"/>
-          <w:color w:val="4EC9B0"/>
-          <w:sz w:val="21"/>
-          <w:szCs w:val="21"/>
-        </w:rPr>
-        <w:t>Explosion</w:t>
-      </w:r>
-      <w:r>
-        <w:rPr>
-          <w:rFonts w:ascii="Consolas" w:eastAsia="Times New Roman" w:hAnsi="Consolas" w:cs="Times New Roman"/>
-          <w:color w:val="D4D4D4"/>
-          <w:sz w:val="21"/>
-          <w:szCs w:val="21"/>
-        </w:rPr>
-        <w:t>.</w:t>
-      </w:r>
-      <w:r>
-        <w:rPr>
-          <w:rFonts w:ascii="Consolas" w:eastAsia="Times New Roman" w:hAnsi="Consolas" w:cs="Times New Roman"/>
-          <w:color w:val="DCDCAA"/>
-          <w:sz w:val="21"/>
-          <w:szCs w:val="21"/>
-        </w:rPr>
-        <w:t>hide</w:t>
-      </w:r>
-      <w:proofErr w:type="spellEnd"/>
-      <w:r>
-        <w:rPr>
-          <w:rFonts w:ascii="Consolas" w:eastAsia="Times New Roman" w:hAnsi="Consolas" w:cs="Times New Roman"/>
-          <w:color w:val="D4D4D4"/>
-          <w:sz w:val="21"/>
-          <w:szCs w:val="21"/>
-        </w:rPr>
-        <w:t>()    </w:t>
-      </w:r>
-      <w:r>
-        <w:t xml:space="preserve"> </w:t>
-      </w:r>
-    </w:p>
-    <w:p>
-      <w:pPr>
-        <w:shd w:val="clear" w:color="auto" w:fill="1E1E1E"/>
-        <w:spacing w:line="285" w:lineRule="atLeast"/>
-        <w:rPr>
-          <w:rFonts w:ascii="Consolas" w:eastAsia="Times New Roman" w:hAnsi="Consolas" w:cs="Times New Roman"/>
-          <w:color w:val="D4D4D4"/>
-          <w:sz w:val="21"/>
-          <w:szCs w:val="21"/>
-        </w:rPr>
-      </w:pPr>
-      <w:r>
-        <w:rPr>
-          <w:rFonts w:ascii="Consolas" w:eastAsia="Times New Roman" w:hAnsi="Consolas" w:cs="Times New Roman"/>
-          <w:color w:val="D4D4D4"/>
-          <w:sz w:val="21"/>
-          <w:szCs w:val="21"/>
-        </w:rPr>
-        <w:t>$</w:t>
-      </w:r>
-      <w:proofErr w:type="spellStart"/>
-      <w:r>
-        <w:rPr>
-          <w:rFonts w:ascii="Consolas" w:eastAsia="Times New Roman" w:hAnsi="Consolas" w:cs="Times New Roman"/>
-          <w:color w:val="4EC9B0"/>
-          <w:sz w:val="21"/>
-          <w:szCs w:val="21"/>
-        </w:rPr>
-        <w:t>Explosion</w:t>
-      </w:r>
-      <w:r>
-        <w:rPr>
-          <w:rFonts w:ascii="Consolas" w:eastAsia="Times New Roman" w:hAnsi="Consolas" w:cs="Times New Roman"/>
-          <w:color w:val="D4D4D4"/>
-          <w:sz w:val="21"/>
-          <w:szCs w:val="21"/>
-        </w:rPr>
-        <w:t>.</w:t>
-      </w:r>
-      <w:r>
-        <w:rPr>
-          <w:rFonts w:ascii="Consolas" w:eastAsia="Times New Roman" w:hAnsi="Consolas" w:cs="Times New Roman"/>
-          <w:color w:val="9CDCFE"/>
-          <w:sz w:val="21"/>
-          <w:szCs w:val="21"/>
-        </w:rPr>
-        <w:t>scale</w:t>
-      </w:r>
-      <w:proofErr w:type="spellEnd"/>
-      <w:r>
-        <w:rPr>
-          <w:rFonts w:ascii="Consolas" w:eastAsia="Times New Roman" w:hAnsi="Consolas" w:cs="Times New Roman"/>
-          <w:color w:val="D4D4D4"/>
-          <w:sz w:val="21"/>
-          <w:szCs w:val="21"/>
-        </w:rPr>
-        <w:t> = </w:t>
-      </w:r>
-      <w:r>
-        <w:rPr>
-          <w:rFonts w:ascii="Consolas" w:eastAsia="Times New Roman" w:hAnsi="Consolas" w:cs="Times New Roman"/>
-          <w:color w:val="4EC9B0"/>
-          <w:sz w:val="21"/>
-          <w:szCs w:val="21"/>
-        </w:rPr>
-        <w:t>Vector2</w:t>
-      </w:r>
-      <w:r>
-        <w:rPr>
-          <w:rFonts w:ascii="Consolas" w:eastAsia="Times New Roman" w:hAnsi="Consolas" w:cs="Times New Roman"/>
-          <w:color w:val="D4D4D4"/>
-          <w:sz w:val="21"/>
-          <w:szCs w:val="21"/>
-        </w:rPr>
-        <w:t>(</w:t>
-      </w:r>
-      <w:r>
-        <w:rPr>
-          <w:rFonts w:ascii="Consolas" w:eastAsia="Times New Roman" w:hAnsi="Consolas" w:cs="Times New Roman"/>
-          <w:color w:val="B5CEA8"/>
-          <w:sz w:val="21"/>
-          <w:szCs w:val="21"/>
-        </w:rPr>
-        <w:t>0.75</w:t>
-      </w:r>
-      <w:r>
-        <w:rPr>
-          <w:rFonts w:ascii="Consolas" w:eastAsia="Times New Roman" w:hAnsi="Consolas" w:cs="Times New Roman"/>
-          <w:color w:val="D4D4D4"/>
-          <w:sz w:val="21"/>
-          <w:szCs w:val="21"/>
-        </w:rPr>
-        <w:t>, </w:t>
-      </w:r>
-      <w:r>
-        <w:rPr>
-          <w:rFonts w:ascii="Consolas" w:eastAsia="Times New Roman" w:hAnsi="Consolas" w:cs="Times New Roman"/>
-          <w:color w:val="B5CEA8"/>
-          <w:sz w:val="21"/>
-          <w:szCs w:val="21"/>
-        </w:rPr>
-        <w:t>0.75</w:t>
-      </w:r>
-      <w:r>
-        <w:rPr>
-          <w:rFonts w:ascii="Consolas" w:eastAsia="Times New Roman" w:hAnsi="Consolas" w:cs="Times New Roman"/>
-          <w:color w:val="D4D4D4"/>
-          <w:sz w:val="21"/>
-          <w:szCs w:val="21"/>
-        </w:rPr>
-        <w:t>) * size</w:t>
-      </w:r>
-    </w:p>
-    <w:p>
-      <w:pPr>
-        <w:pStyle w:val="ListParagraph"/>
-        <w:numPr>
-          <w:ilvl w:val="1"/>
-          <w:numId w:val="26"/>
-        </w:numPr>
-      </w:pPr>
-      <w:r>
-        <w:t xml:space="preserve">Now we need to add two lines to our </w:t>
-      </w:r>
-      <w:proofErr w:type="gramStart"/>
-      <w:r>
-        <w:t>explode(</w:t>
-      </w:r>
-      <w:proofErr w:type="gramEnd"/>
-      <w:r>
-        <w:t>) function:</w:t>
+        <w:t>In our variables at the top of the Rock.gd script, we need to add a signal, like this:</w:t>
       </w:r>
     </w:p>
     <w:p>
@@ -4427,7 +3533,6 @@
           <w:szCs w:val="21"/>
         </w:rPr>
       </w:pPr>
-      <w:proofErr w:type="spellStart"/>
       <w:r>
         <w:rPr>
           <w:rFonts w:ascii="Consolas" w:eastAsia="Times New Roman" w:hAnsi="Consolas" w:cs="Times New Roman"/>
@@ -4435,9 +3540,8 @@
           <w:sz w:val="21"/>
           <w:szCs w:val="21"/>
         </w:rPr>
-        <w:t>func</w:t>
-      </w:r>
-      <w:proofErr w:type="spellEnd"/>
+        <w:t>signal</w:t>
+      </w:r>
       <w:r>
         <w:rPr>
           <w:rFonts w:ascii="Consolas" w:eastAsia="Times New Roman" w:hAnsi="Consolas" w:cs="Times New Roman"/>
@@ -4455,7 +3559,7 @@
           <w:sz w:val="21"/>
           <w:szCs w:val="21"/>
         </w:rPr>
-        <w:t>explode</w:t>
+        <w:t>exploded</w:t>
       </w:r>
       <w:r>
         <w:rPr>
@@ -4474,7 +3578,37 @@
           <w:sz w:val="21"/>
           <w:szCs w:val="21"/>
         </w:rPr>
-        <w:t>):</w:t>
+        <w:t>)</w:t>
+      </w:r>
+    </w:p>
+    <w:p>
+      <w:pPr>
+        <w:ind w:left="1440" w:hanging="720"/>
+      </w:pPr>
+      <w:r>
+        <w:lastRenderedPageBreak/>
+        <w:tab/>
+        <w:t>This will signal to our rocks that they have exploded. In the next step we will add an explode function where we will call the exploded signal.</w:t>
+      </w:r>
+    </w:p>
+    <w:p>
+      <w:pPr>
+        <w:pStyle w:val="ListParagraph"/>
+        <w:numPr>
+          <w:ilvl w:val="1"/>
+          <w:numId w:val="26"/>
+        </w:numPr>
+      </w:pPr>
+      <w:r>
+        <w:t xml:space="preserve">Now we need to add an </w:t>
+      </w:r>
+      <w:proofErr w:type="gramStart"/>
+      <w:r>
+        <w:t>explode(</w:t>
+      </w:r>
+      <w:proofErr w:type="gramEnd"/>
+      <w:r>
+        <w:t>) function:</w:t>
       </w:r>
     </w:p>
     <w:p>
@@ -4489,24 +3623,54 @@
           <w:szCs w:val="21"/>
         </w:rPr>
       </w:pPr>
-      <w:r>
-        <w:rPr>
-          <w:rFonts w:ascii="Consolas" w:eastAsia="Times New Roman" w:hAnsi="Consolas" w:cs="Times New Roman"/>
-          <w:color w:val="D4D4D4"/>
-          <w:sz w:val="21"/>
-          <w:szCs w:val="21"/>
-        </w:rPr>
-        <w:lastRenderedPageBreak/>
-        <w:t>    layers = </w:t>
-      </w:r>
-      <w:r>
-        <w:rPr>
-          <w:rFonts w:ascii="Consolas" w:eastAsia="Times New Roman" w:hAnsi="Consolas" w:cs="Times New Roman"/>
-          <w:color w:val="B5CEA8"/>
-          <w:sz w:val="21"/>
-          <w:szCs w:val="21"/>
-        </w:rPr>
-        <w:t>0</w:t>
+      <w:proofErr w:type="spellStart"/>
+      <w:r>
+        <w:rPr>
+          <w:rFonts w:ascii="Consolas" w:eastAsia="Times New Roman" w:hAnsi="Consolas" w:cs="Times New Roman"/>
+          <w:color w:val="569CD6"/>
+          <w:sz w:val="21"/>
+          <w:szCs w:val="21"/>
+        </w:rPr>
+        <w:t>func</w:t>
+      </w:r>
+      <w:proofErr w:type="spellEnd"/>
+      <w:r>
+        <w:rPr>
+          <w:rFonts w:ascii="Consolas" w:eastAsia="Times New Roman" w:hAnsi="Consolas" w:cs="Times New Roman"/>
+          <w:color w:val="D4D4D4"/>
+          <w:sz w:val="21"/>
+          <w:szCs w:val="21"/>
+        </w:rPr>
+        <w:t> </w:t>
+      </w:r>
+      <w:proofErr w:type="gramStart"/>
+      <w:r>
+        <w:rPr>
+          <w:rFonts w:ascii="Consolas" w:eastAsia="Times New Roman" w:hAnsi="Consolas" w:cs="Times New Roman"/>
+          <w:color w:val="DCDCAA"/>
+          <w:sz w:val="21"/>
+          <w:szCs w:val="21"/>
+        </w:rPr>
+        <w:t>explode</w:t>
+      </w:r>
+      <w:r>
+        <w:rPr>
+          <w:rFonts w:ascii="Consolas" w:eastAsia="Times New Roman" w:hAnsi="Consolas" w:cs="Times New Roman"/>
+          <w:color w:val="D4D4D4"/>
+          <w:sz w:val="21"/>
+          <w:szCs w:val="21"/>
+        </w:rPr>
+        <w:t>(</w:t>
+      </w:r>
+      <w:proofErr w:type="gramEnd"/>
+      <w:r>
+        <w:rPr>
+          <w:rFonts w:ascii="Consolas" w:eastAsia="Times New Roman" w:hAnsi="Consolas" w:cs="Times New Roman"/>
+          <w:color w:val="D4D4D4"/>
+          <w:sz w:val="21"/>
+          <w:szCs w:val="21"/>
+        </w:rPr>
+        <w:t>):</w:t>
       </w:r>
     </w:p>
     <w:p>
@@ -4528,45 +3692,16 @@
           <w:sz w:val="21"/>
           <w:szCs w:val="21"/>
         </w:rPr>
-        <w:t>    $</w:t>
-      </w:r>
-      <w:proofErr w:type="spellStart"/>
-      <w:r>
-        <w:rPr>
-          <w:rFonts w:ascii="Consolas" w:eastAsia="Times New Roman" w:hAnsi="Consolas" w:cs="Times New Roman"/>
-          <w:color w:val="4EC9B0"/>
-          <w:sz w:val="21"/>
-          <w:szCs w:val="21"/>
-        </w:rPr>
-        <w:t>Sprite</w:t>
-      </w:r>
-      <w:r>
-        <w:rPr>
-          <w:rFonts w:ascii="Consolas" w:eastAsia="Times New Roman" w:hAnsi="Consolas" w:cs="Times New Roman"/>
-          <w:color w:val="D4D4D4"/>
-          <w:sz w:val="21"/>
-          <w:szCs w:val="21"/>
-        </w:rPr>
-        <w:t>.</w:t>
-      </w:r>
-      <w:r>
-        <w:rPr>
-          <w:rFonts w:ascii="Consolas" w:eastAsia="Times New Roman" w:hAnsi="Consolas" w:cs="Times New Roman"/>
-          <w:color w:val="DCDCAA"/>
-          <w:sz w:val="21"/>
-          <w:szCs w:val="21"/>
-        </w:rPr>
-        <w:t>hide</w:t>
-      </w:r>
-      <w:proofErr w:type="spellEnd"/>
-      <w:r>
-        <w:rPr>
-          <w:rFonts w:ascii="Consolas" w:eastAsia="Times New Roman" w:hAnsi="Consolas" w:cs="Times New Roman"/>
-          <w:color w:val="D4D4D4"/>
-          <w:sz w:val="21"/>
-          <w:szCs w:val="21"/>
-        </w:rPr>
-        <w:t>()</w:t>
+        <w:t>    layers = </w:t>
+      </w:r>
+      <w:r>
+        <w:rPr>
+          <w:rFonts w:ascii="Consolas" w:eastAsia="Times New Roman" w:hAnsi="Consolas" w:cs="Times New Roman"/>
+          <w:color w:val="B5CEA8"/>
+          <w:sz w:val="21"/>
+          <w:szCs w:val="21"/>
+        </w:rPr>
+        <w:t>0</w:t>
       </w:r>
     </w:p>
     <w:p>
@@ -4588,16 +3723,7 @@
           <w:sz w:val="21"/>
           <w:szCs w:val="21"/>
         </w:rPr>
-        <w:t xml:space="preserve">    </w:t>
-      </w:r>
-      <w:r>
-        <w:rPr>
-          <w:rFonts w:ascii="Consolas" w:eastAsia="Times New Roman" w:hAnsi="Consolas" w:cs="Times New Roman"/>
-          <w:color w:val="D4D4D4"/>
-          <w:sz w:val="21"/>
-          <w:szCs w:val="21"/>
-        </w:rPr>
-        <w:t>$</w:t>
+        <w:t>    $</w:t>
       </w:r>
       <w:proofErr w:type="spellStart"/>
       <w:r>
@@ -4607,7 +3733,7 @@
           <w:sz w:val="21"/>
           <w:szCs w:val="21"/>
         </w:rPr>
-        <w:t>Explosion</w:t>
+        <w:t>Sprite</w:t>
       </w:r>
       <w:r>
         <w:rPr>
@@ -4625,7 +3751,7 @@
           <w:sz w:val="21"/>
           <w:szCs w:val="21"/>
         </w:rPr>
-        <w:t>show</w:t>
+        <w:t>hide</w:t>
       </w:r>
       <w:proofErr w:type="spellEnd"/>
       <w:r>
@@ -4635,7 +3761,7 @@
           <w:sz w:val="21"/>
           <w:szCs w:val="21"/>
         </w:rPr>
-        <w:t>()    </w:t>
+        <w:t>()</w:t>
       </w:r>
     </w:p>
     <w:p>
@@ -4657,53 +3783,7 @@
           <w:sz w:val="21"/>
           <w:szCs w:val="21"/>
         </w:rPr>
-        <w:t xml:space="preserve">    </w:t>
-      </w:r>
-      <w:r>
-        <w:rPr>
-          <w:rFonts w:ascii="Consolas" w:eastAsia="Times New Roman" w:hAnsi="Consolas" w:cs="Times New Roman"/>
-          <w:color w:val="D4D4D4"/>
-          <w:sz w:val="21"/>
-          <w:szCs w:val="21"/>
-        </w:rPr>
-        <w:t>$</w:t>
-      </w:r>
-      <w:r>
-        <w:rPr>
-          <w:rFonts w:ascii="Consolas" w:eastAsia="Times New Roman" w:hAnsi="Consolas" w:cs="Times New Roman"/>
-          <w:color w:val="4EC9B0"/>
-          <w:sz w:val="21"/>
-          <w:szCs w:val="21"/>
-        </w:rPr>
-        <w:t>Explosion</w:t>
-      </w:r>
-      <w:r>
-        <w:rPr>
-          <w:rFonts w:ascii="Consolas" w:eastAsia="Times New Roman" w:hAnsi="Consolas" w:cs="Times New Roman"/>
-          <w:color w:val="D4D4D4"/>
-          <w:sz w:val="21"/>
-          <w:szCs w:val="21"/>
-        </w:rPr>
-        <w:t>/</w:t>
-      </w:r>
-      <w:proofErr w:type="spellStart"/>
-      <w:r>
-        <w:rPr>
-          <w:rFonts w:ascii="Consolas" w:eastAsia="Times New Roman" w:hAnsi="Consolas" w:cs="Times New Roman"/>
-          <w:color w:val="4EC9B0"/>
-          <w:sz w:val="21"/>
-          <w:szCs w:val="21"/>
-        </w:rPr>
-        <w:t>AnimationPlayer</w:t>
-      </w:r>
-      <w:r>
-        <w:rPr>
-          <w:rFonts w:ascii="Consolas" w:eastAsia="Times New Roman" w:hAnsi="Consolas" w:cs="Times New Roman"/>
-          <w:color w:val="D4D4D4"/>
-          <w:sz w:val="21"/>
-          <w:szCs w:val="21"/>
-        </w:rPr>
-        <w:t>.</w:t>
+        <w:t>    </w:t>
       </w:r>
       <w:r>
         <w:rPr>
@@ -4712,9 +3792,18 @@
           <w:sz w:val="21"/>
           <w:szCs w:val="21"/>
         </w:rPr>
-        <w:t>play</w:t>
-      </w:r>
-      <w:proofErr w:type="spellEnd"/>
+        <w:t>emit_</w:t>
+      </w:r>
+      <w:proofErr w:type="gramStart"/>
+      <w:r>
+        <w:rPr>
+          <w:rFonts w:ascii="Consolas" w:eastAsia="Times New Roman" w:hAnsi="Consolas" w:cs="Times New Roman"/>
+          <w:color w:val="DCDCAA"/>
+          <w:sz w:val="21"/>
+          <w:szCs w:val="21"/>
+        </w:rPr>
+        <w:t>signal</w:t>
+      </w:r>
       <w:r>
         <w:rPr>
           <w:rFonts w:ascii="Consolas" w:eastAsia="Times New Roman" w:hAnsi="Consolas" w:cs="Times New Roman"/>
@@ -4724,6 +3813,7 @@
         </w:rPr>
         <w:t>(</w:t>
       </w:r>
+      <w:proofErr w:type="gramEnd"/>
       <w:r>
         <w:rPr>
           <w:rFonts w:ascii="Consolas" w:eastAsia="Times New Roman" w:hAnsi="Consolas" w:cs="Times New Roman"/>
@@ -4731,16 +3821,16 @@
           <w:sz w:val="21"/>
           <w:szCs w:val="21"/>
         </w:rPr>
-        <w:t>"explosion"</w:t>
-      </w:r>
-      <w:r>
-        <w:rPr>
-          <w:rFonts w:ascii="Consolas" w:eastAsia="Times New Roman" w:hAnsi="Consolas" w:cs="Times New Roman"/>
-          <w:color w:val="D4D4D4"/>
-          <w:sz w:val="21"/>
-          <w:szCs w:val="21"/>
-        </w:rPr>
-        <w:t>)</w:t>
+        <w:t>"exploded"</w:t>
+      </w:r>
+      <w:r>
+        <w:rPr>
+          <w:rFonts w:ascii="Consolas" w:eastAsia="Times New Roman" w:hAnsi="Consolas" w:cs="Times New Roman"/>
+          <w:color w:val="D4D4D4"/>
+          <w:sz w:val="21"/>
+          <w:szCs w:val="21"/>
+        </w:rPr>
+        <w:t>, size, radius, position, linear_velocity)</w:t>
       </w:r>
     </w:p>
     <w:p>
@@ -4764,52 +3854,43 @@
         </w:rPr>
         <w:t>    </w:t>
       </w:r>
-      <w:r>
-        <w:rPr>
-          <w:rFonts w:ascii="Consolas" w:eastAsia="Times New Roman" w:hAnsi="Consolas" w:cs="Times New Roman"/>
-          <w:color w:val="DCDCAA"/>
-          <w:sz w:val="21"/>
-          <w:szCs w:val="21"/>
-        </w:rPr>
-        <w:t>emit_</w:t>
-      </w:r>
-      <w:proofErr w:type="gramStart"/>
-      <w:r>
-        <w:rPr>
-          <w:rFonts w:ascii="Consolas" w:eastAsia="Times New Roman" w:hAnsi="Consolas" w:cs="Times New Roman"/>
-          <w:color w:val="DCDCAA"/>
-          <w:sz w:val="21"/>
-          <w:szCs w:val="21"/>
-        </w:rPr>
-        <w:t>signal</w:t>
-      </w:r>
-      <w:r>
-        <w:rPr>
-          <w:rFonts w:ascii="Consolas" w:eastAsia="Times New Roman" w:hAnsi="Consolas" w:cs="Times New Roman"/>
-          <w:color w:val="D4D4D4"/>
-          <w:sz w:val="21"/>
-          <w:szCs w:val="21"/>
-        </w:rPr>
-        <w:t>(</w:t>
-      </w:r>
-      <w:proofErr w:type="gramEnd"/>
-      <w:r>
-        <w:rPr>
-          <w:rFonts w:ascii="Consolas" w:eastAsia="Times New Roman" w:hAnsi="Consolas" w:cs="Times New Roman"/>
-          <w:color w:val="CE9178"/>
-          <w:sz w:val="21"/>
-          <w:szCs w:val="21"/>
-        </w:rPr>
-        <w:t>"exploded"</w:t>
-      </w:r>
-      <w:r>
-        <w:rPr>
-          <w:rFonts w:ascii="Consolas" w:eastAsia="Times New Roman" w:hAnsi="Consolas" w:cs="Times New Roman"/>
-          <w:color w:val="D4D4D4"/>
-          <w:sz w:val="21"/>
-          <w:szCs w:val="21"/>
-        </w:rPr>
-        <w:t>, size, radius, position, linear_velocity)</w:t>
+      <w:proofErr w:type="spellStart"/>
+      <w:r>
+        <w:rPr>
+          <w:rFonts w:ascii="Consolas" w:eastAsia="Times New Roman" w:hAnsi="Consolas" w:cs="Times New Roman"/>
+          <w:color w:val="D4D4D4"/>
+          <w:sz w:val="21"/>
+          <w:szCs w:val="21"/>
+        </w:rPr>
+        <w:t>linear_velocity</w:t>
+      </w:r>
+      <w:proofErr w:type="spellEnd"/>
+      <w:r>
+        <w:rPr>
+          <w:rFonts w:ascii="Consolas" w:eastAsia="Times New Roman" w:hAnsi="Consolas" w:cs="Times New Roman"/>
+          <w:color w:val="D4D4D4"/>
+          <w:sz w:val="21"/>
+          <w:szCs w:val="21"/>
+        </w:rPr>
+        <w:t> = </w:t>
+      </w:r>
+      <w:r>
+        <w:rPr>
+          <w:rFonts w:ascii="Consolas" w:eastAsia="Times New Roman" w:hAnsi="Consolas" w:cs="Times New Roman"/>
+          <w:color w:val="4EC9B0"/>
+          <w:sz w:val="21"/>
+          <w:szCs w:val="21"/>
+        </w:rPr>
+        <w:t>Vector2</w:t>
+      </w:r>
+      <w:r>
+        <w:rPr>
+          <w:rFonts w:ascii="Consolas" w:eastAsia="Times New Roman" w:hAnsi="Consolas" w:cs="Times New Roman"/>
+          <w:color w:val="D4D4D4"/>
+          <w:sz w:val="21"/>
+          <w:szCs w:val="21"/>
+        </w:rPr>
+        <w:t>()</w:t>
       </w:r>
     </w:p>
     <w:p>
@@ -4841,66 +3922,6 @@
           <w:sz w:val="21"/>
           <w:szCs w:val="21"/>
         </w:rPr>
-        <w:t>linear_velocity</w:t>
-      </w:r>
-      <w:proofErr w:type="spellEnd"/>
-      <w:r>
-        <w:rPr>
-          <w:rFonts w:ascii="Consolas" w:eastAsia="Times New Roman" w:hAnsi="Consolas" w:cs="Times New Roman"/>
-          <w:color w:val="D4D4D4"/>
-          <w:sz w:val="21"/>
-          <w:szCs w:val="21"/>
-        </w:rPr>
-        <w:t> = </w:t>
-      </w:r>
-      <w:r>
-        <w:rPr>
-          <w:rFonts w:ascii="Consolas" w:eastAsia="Times New Roman" w:hAnsi="Consolas" w:cs="Times New Roman"/>
-          <w:color w:val="4EC9B0"/>
-          <w:sz w:val="21"/>
-          <w:szCs w:val="21"/>
-        </w:rPr>
-        <w:t>Vector2</w:t>
-      </w:r>
-      <w:r>
-        <w:rPr>
-          <w:rFonts w:ascii="Consolas" w:eastAsia="Times New Roman" w:hAnsi="Consolas" w:cs="Times New Roman"/>
-          <w:color w:val="D4D4D4"/>
-          <w:sz w:val="21"/>
-          <w:szCs w:val="21"/>
-        </w:rPr>
-        <w:t>()</w:t>
-      </w:r>
-    </w:p>
-    <w:p>
-      <w:pPr>
-        <w:pStyle w:val="ListParagraph"/>
-        <w:shd w:val="clear" w:color="auto" w:fill="1E1E1E"/>
-        <w:spacing w:after="0" w:line="285" w:lineRule="atLeast"/>
-        <w:rPr>
-          <w:rFonts w:ascii="Consolas" w:eastAsia="Times New Roman" w:hAnsi="Consolas" w:cs="Times New Roman"/>
-          <w:color w:val="D4D4D4"/>
-          <w:sz w:val="21"/>
-          <w:szCs w:val="21"/>
-        </w:rPr>
-      </w:pPr>
-      <w:r>
-        <w:rPr>
-          <w:rFonts w:ascii="Consolas" w:eastAsia="Times New Roman" w:hAnsi="Consolas" w:cs="Times New Roman"/>
-          <w:color w:val="D4D4D4"/>
-          <w:sz w:val="21"/>
-          <w:szCs w:val="21"/>
-        </w:rPr>
-        <w:t>    </w:t>
-      </w:r>
-      <w:proofErr w:type="spellStart"/>
-      <w:r>
-        <w:rPr>
-          <w:rFonts w:ascii="Consolas" w:eastAsia="Times New Roman" w:hAnsi="Consolas" w:cs="Times New Roman"/>
-          <w:color w:val="D4D4D4"/>
-          <w:sz w:val="21"/>
-          <w:szCs w:val="21"/>
-        </w:rPr>
         <w:t>angular_velocity</w:t>
       </w:r>
       <w:proofErr w:type="spellEnd"/>
@@ -4932,7 +3953,34 @@
         </w:numPr>
       </w:pPr>
       <w:r>
-        <w:t>Save your Rock.gd script.</w:t>
+        <w:t xml:space="preserve">Save (Ctrl + S) and try running your program. Do the rocks disappear when </w:t>
+      </w:r>
+      <w:proofErr w:type="gramStart"/>
+      <w:r>
+        <w:t>they’re</w:t>
+      </w:r>
+      <w:proofErr w:type="gramEnd"/>
+      <w:r>
+        <w:t xml:space="preserve"> shot?</w:t>
+      </w:r>
+      <w:r>
+        <w:br/>
+      </w:r>
+    </w:p>
+    <w:p>
+      <w:r>
+        <w:t>Instructional Video 2: [</w:t>
+      </w:r>
+      <w:hyperlink r:id="rId14" w:history="1">
+        <w:r>
+          <w:rPr>
+            <w:rStyle w:val="Hyperlink"/>
+          </w:rPr>
+          <w:t>https://youtu.be/hyp4FCH0z78</w:t>
+        </w:r>
+      </w:hyperlink>
+      <w:r>
+        <w:t>]</w:t>
       </w:r>
     </w:p>
     <w:p>
@@ -4944,39 +3992,15 @@
         </w:numPr>
       </w:pPr>
       <w:r>
-        <w:t xml:space="preserve">Once the animation finishes playing after the rock has been shot, the </w:t>
-      </w:r>
-      <w:proofErr w:type="spellStart"/>
-      <w:r>
-        <w:t>AnimationPlayer</w:t>
-      </w:r>
-      <w:proofErr w:type="spellEnd"/>
-      <w:r>
-        <w:t xml:space="preserve"> will emit a signal, but first we need to make the </w:t>
-      </w:r>
-      <w:proofErr w:type="spellStart"/>
-      <w:r>
-        <w:t>AnimationPlayer</w:t>
-      </w:r>
-      <w:proofErr w:type="spellEnd"/>
-      <w:r>
-        <w:t xml:space="preserve"> visible within the Rock scene. Go back to </w:t>
-      </w:r>
-      <w:proofErr w:type="spellStart"/>
-      <w:r>
-        <w:t>Rock.tcsn</w:t>
-      </w:r>
-      <w:proofErr w:type="spellEnd"/>
-      <w:r>
-        <w:t xml:space="preserve"> in </w:t>
-      </w:r>
-      <w:proofErr w:type="spellStart"/>
-      <w:r>
-        <w:t>GoDot</w:t>
-      </w:r>
-      <w:proofErr w:type="spellEnd"/>
-      <w:r>
-        <w:t>.</w:t>
+        <w:t xml:space="preserve">Now </w:t>
+      </w:r>
+      <w:proofErr w:type="gramStart"/>
+      <w:r>
+        <w:t>we’re</w:t>
+      </w:r>
+      <w:proofErr w:type="gramEnd"/>
+      <w:r>
+        <w:t xml:space="preserve"> going to add some excitement to our disappearing rocks and make them explode.</w:t>
       </w:r>
     </w:p>
     <w:p>
@@ -4988,56 +4012,23 @@
         </w:numPr>
       </w:pPr>
       <w:r>
-        <w:t xml:space="preserve">Right click on the Explosion in the Rock scene. </w:t>
-      </w:r>
-    </w:p>
-    <w:p>
-      <w:pPr>
-        <w:pStyle w:val="ListParagraph"/>
-        <w:ind w:left="1440"/>
-      </w:pPr>
-      <w:r>
-        <w:rPr>
-          <w:noProof/>
-        </w:rPr>
-        <w:drawing>
-          <wp:inline distT="0" distB="0" distL="0" distR="0" wp14:anchorId="073019F0" wp14:editId="5B5FB074">
-            <wp:extent cx="2267712" cy="4289399"/>
-            <wp:effectExtent l="0" t="0" r="0" b="0"/>
-            <wp:docPr id="19" name="Picture 19"/>
-            <wp:cNvGraphicFramePr>
-              <a:graphicFrameLocks xmlns:a="http://schemas.openxmlformats.org/drawingml/2006/main" noChangeAspect="1"/>
-            </wp:cNvGraphicFramePr>
-            <a:graphic xmlns:a="http://schemas.openxmlformats.org/drawingml/2006/main">
-              <a:graphicData uri="http://schemas.openxmlformats.org/drawingml/2006/picture">
-                <pic:pic xmlns:pic="http://schemas.openxmlformats.org/drawingml/2006/picture">
-                  <pic:nvPicPr>
-                    <pic:cNvPr id="1" name=""/>
-                    <pic:cNvPicPr/>
-                  </pic:nvPicPr>
-                  <pic:blipFill>
-                    <a:blip r:embed="rId14"/>
-                    <a:stretch>
-                      <a:fillRect/>
-                    </a:stretch>
-                  </pic:blipFill>
-                  <pic:spPr>
-                    <a:xfrm>
-                      <a:off x="0" y="0"/>
-                      <a:ext cx="2272976" cy="4299356"/>
-                    </a:xfrm>
-                    <a:prstGeom prst="rect">
-                      <a:avLst/>
-                    </a:prstGeom>
-                  </pic:spPr>
-                </pic:pic>
-              </a:graphicData>
-            </a:graphic>
-          </wp:inline>
-        </w:drawing>
-      </w:r>
-      <w:r>
-        <w:t xml:space="preserve"> </w:t>
+        <w:t xml:space="preserve">Open </w:t>
+      </w:r>
+      <w:proofErr w:type="spellStart"/>
+      <w:r>
+        <w:t>Explosion.tcsn</w:t>
+      </w:r>
+      <w:proofErr w:type="spellEnd"/>
+      <w:r>
+        <w:t xml:space="preserve"> in the </w:t>
+      </w:r>
+      <w:proofErr w:type="spellStart"/>
+      <w:r>
+        <w:t>GoDot</w:t>
+      </w:r>
+      <w:proofErr w:type="spellEnd"/>
+      <w:r>
+        <w:t xml:space="preserve"> editor.</w:t>
       </w:r>
     </w:p>
     <w:p>
@@ -5049,60 +4040,35 @@
         </w:numPr>
       </w:pPr>
       <w:r>
-        <w:t xml:space="preserve">Check the Editable Children Box to make the </w:t>
-      </w:r>
-      <w:proofErr w:type="spellStart"/>
-      <w:r>
-        <w:t>AnimationPlayer</w:t>
-      </w:r>
-      <w:proofErr w:type="spellEnd"/>
-      <w:r>
-        <w:t xml:space="preserve"> viewable.</w:t>
+        <w:t xml:space="preserve">We need to add a texture to the Sprite, so go to the Inspector and add explosion.png as the Texture. Since this texture is made up of multiple images made to be an animation, we need to do a little more processing on the image. </w:t>
       </w:r>
     </w:p>
     <w:p>
       <w:pPr>
         <w:pStyle w:val="ListParagraph"/>
         <w:numPr>
-          <w:ilvl w:val="0"/>
+          <w:ilvl w:val="2"/>
           <w:numId w:val="26"/>
         </w:numPr>
       </w:pPr>
       <w:r>
-        <w:t xml:space="preserve">Now we need to connect the </w:t>
-      </w:r>
-      <w:proofErr w:type="spellStart"/>
-      <w:r>
-        <w:t>AnimationPlayer’s</w:t>
-      </w:r>
-      <w:proofErr w:type="spellEnd"/>
-      <w:r>
-        <w:t xml:space="preserve"> </w:t>
-      </w:r>
-      <w:proofErr w:type="spellStart"/>
-      <w:r>
-        <w:t>animation_finished</w:t>
-      </w:r>
-      <w:proofErr w:type="spellEnd"/>
-      <w:r>
-        <w:t xml:space="preserve"> signal to the Rock’s script to let the rock know when the animation is finished.</w:t>
+        <w:t>In the Inspector, we need to go to the Animation tab.</w:t>
       </w:r>
     </w:p>
     <w:p>
       <w:pPr>
         <w:pStyle w:val="ListParagraph"/>
-        <w:ind w:left="1440"/>
+        <w:ind w:left="2160"/>
       </w:pPr>
       <w:r>
         <w:rPr>
           <w:noProof/>
         </w:rPr>
-        <w:lastRenderedPageBreak/>
         <w:drawing>
-          <wp:inline distT="0" distB="0" distL="0" distR="0" wp14:anchorId="010128B0" wp14:editId="2482938C">
-            <wp:extent cx="2609850" cy="4448175"/>
-            <wp:effectExtent l="0" t="0" r="0" b="9525"/>
-            <wp:docPr id="20" name="Picture 20"/>
+          <wp:inline distT="0" distB="0" distL="0" distR="0" wp14:anchorId="4960F51F" wp14:editId="27A876BD">
+            <wp:extent cx="1426464" cy="2784500"/>
+            <wp:effectExtent l="0" t="0" r="2540" b="0"/>
+            <wp:docPr id="15" name="Picture 15"/>
             <wp:cNvGraphicFramePr>
               <a:graphicFrameLocks xmlns:a="http://schemas.openxmlformats.org/drawingml/2006/main" noChangeAspect="1"/>
             </wp:cNvGraphicFramePr>
@@ -5122,6 +4088,1193 @@
                   <pic:spPr>
                     <a:xfrm>
                       <a:off x="0" y="0"/>
+                      <a:ext cx="1436884" cy="2804840"/>
+                    </a:xfrm>
+                    <a:prstGeom prst="rect">
+                      <a:avLst/>
+                    </a:prstGeom>
+                  </pic:spPr>
+                </pic:pic>
+              </a:graphicData>
+            </a:graphic>
+          </wp:inline>
+        </w:drawing>
+      </w:r>
+      <w:r>
+        <w:t xml:space="preserve"> </w:t>
+      </w:r>
+    </w:p>
+    <w:p>
+      <w:pPr>
+        <w:pStyle w:val="ListParagraph"/>
+        <w:numPr>
+          <w:ilvl w:val="2"/>
+          <w:numId w:val="26"/>
+        </w:numPr>
+      </w:pPr>
+      <w:r>
+        <w:t xml:space="preserve">Set the </w:t>
+      </w:r>
+      <w:proofErr w:type="spellStart"/>
+      <w:r>
+        <w:t>Vframes</w:t>
+      </w:r>
+      <w:proofErr w:type="spellEnd"/>
+      <w:r>
+        <w:t xml:space="preserve"> and the </w:t>
+      </w:r>
+      <w:proofErr w:type="spellStart"/>
+      <w:r>
+        <w:t>Hframes</w:t>
+      </w:r>
+      <w:proofErr w:type="spellEnd"/>
+      <w:r>
+        <w:t xml:space="preserve"> to 8. This will slice the image into smaller images that we will then stitch together to make the explosion animation.</w:t>
+      </w:r>
+    </w:p>
+    <w:p>
+      <w:pPr>
+        <w:pStyle w:val="ListParagraph"/>
+        <w:numPr>
+          <w:ilvl w:val="1"/>
+          <w:numId w:val="26"/>
+        </w:numPr>
+      </w:pPr>
+      <w:r>
+        <w:t xml:space="preserve">Now we need to add a new Animation. Click on the </w:t>
+      </w:r>
+      <w:proofErr w:type="spellStart"/>
+      <w:r>
+        <w:t>AnimationPlayer</w:t>
+      </w:r>
+      <w:proofErr w:type="spellEnd"/>
+      <w:r>
+        <w:t xml:space="preserve"> node and go to the animation panel at the bottom of the </w:t>
+      </w:r>
+      <w:proofErr w:type="spellStart"/>
+      <w:r>
+        <w:t>GoDot</w:t>
+      </w:r>
+      <w:proofErr w:type="spellEnd"/>
+      <w:r>
+        <w:t xml:space="preserve"> window.</w:t>
+      </w:r>
+    </w:p>
+    <w:p>
+      <w:pPr>
+        <w:pStyle w:val="ListParagraph"/>
+        <w:numPr>
+          <w:ilvl w:val="1"/>
+          <w:numId w:val="26"/>
+        </w:numPr>
+      </w:pPr>
+      <w:r>
+        <w:t xml:space="preserve">Add a new Animation and name it </w:t>
+      </w:r>
+      <w:proofErr w:type="gramStart"/>
+      <w:r>
+        <w:t>explosion</w:t>
+      </w:r>
+      <w:proofErr w:type="gramEnd"/>
+    </w:p>
+    <w:p>
+      <w:pPr>
+        <w:ind w:left="1080"/>
+      </w:pPr>
+      <w:r>
+        <w:rPr>
+          <w:noProof/>
+        </w:rPr>
+        <w:lastRenderedPageBreak/>
+        <w:drawing>
+          <wp:inline distT="0" distB="0" distL="0" distR="0" wp14:anchorId="04DFE749" wp14:editId="1CB89EF5">
+            <wp:extent cx="3619500" cy="2381250"/>
+            <wp:effectExtent l="0" t="0" r="0" b="0"/>
+            <wp:docPr id="16" name="Picture 16"/>
+            <wp:cNvGraphicFramePr>
+              <a:graphicFrameLocks xmlns:a="http://schemas.openxmlformats.org/drawingml/2006/main" noChangeAspect="1"/>
+            </wp:cNvGraphicFramePr>
+            <a:graphic xmlns:a="http://schemas.openxmlformats.org/drawingml/2006/main">
+              <a:graphicData uri="http://schemas.openxmlformats.org/drawingml/2006/picture">
+                <pic:pic xmlns:pic="http://schemas.openxmlformats.org/drawingml/2006/picture">
+                  <pic:nvPicPr>
+                    <pic:cNvPr id="1" name=""/>
+                    <pic:cNvPicPr/>
+                  </pic:nvPicPr>
+                  <pic:blipFill>
+                    <a:blip r:embed="rId16"/>
+                    <a:stretch>
+                      <a:fillRect/>
+                    </a:stretch>
+                  </pic:blipFill>
+                  <pic:spPr>
+                    <a:xfrm>
+                      <a:off x="0" y="0"/>
+                      <a:ext cx="3619500" cy="2381250"/>
+                    </a:xfrm>
+                    <a:prstGeom prst="rect">
+                      <a:avLst/>
+                    </a:prstGeom>
+                  </pic:spPr>
+                </pic:pic>
+              </a:graphicData>
+            </a:graphic>
+          </wp:inline>
+        </w:drawing>
+      </w:r>
+      <w:r>
+        <w:t xml:space="preserve"> </w:t>
+      </w:r>
+    </w:p>
+    <w:p>
+      <w:pPr>
+        <w:pStyle w:val="ListParagraph"/>
+        <w:numPr>
+          <w:ilvl w:val="1"/>
+          <w:numId w:val="26"/>
+        </w:numPr>
+      </w:pPr>
+      <w:r>
+        <w:t xml:space="preserve">Update the Animation Length to 0.65 seconds and the Step to </w:t>
+      </w:r>
+      <w:proofErr w:type="gramStart"/>
+      <w:r>
+        <w:t>0.01</w:t>
+      </w:r>
+      <w:proofErr w:type="gramEnd"/>
+    </w:p>
+    <w:p>
+      <w:r>
+        <w:rPr>
+          <w:noProof/>
+        </w:rPr>
+        <w:drawing>
+          <wp:inline distT="0" distB="0" distL="0" distR="0" wp14:anchorId="71B6E2C2" wp14:editId="102630CE">
+            <wp:extent cx="5943600" cy="1850390"/>
+            <wp:effectExtent l="0" t="0" r="0" b="0"/>
+            <wp:docPr id="1" name="Picture 1"/>
+            <wp:cNvGraphicFramePr>
+              <a:graphicFrameLocks xmlns:a="http://schemas.openxmlformats.org/drawingml/2006/main" noChangeAspect="1"/>
+            </wp:cNvGraphicFramePr>
+            <a:graphic xmlns:a="http://schemas.openxmlformats.org/drawingml/2006/main">
+              <a:graphicData uri="http://schemas.openxmlformats.org/drawingml/2006/picture">
+                <pic:pic xmlns:pic="http://schemas.openxmlformats.org/drawingml/2006/picture">
+                  <pic:nvPicPr>
+                    <pic:cNvPr id="1" name=""/>
+                    <pic:cNvPicPr/>
+                  </pic:nvPicPr>
+                  <pic:blipFill>
+                    <a:blip r:embed="rId17"/>
+                    <a:stretch>
+                      <a:fillRect/>
+                    </a:stretch>
+                  </pic:blipFill>
+                  <pic:spPr>
+                    <a:xfrm>
+                      <a:off x="0" y="0"/>
+                      <a:ext cx="5943600" cy="1850390"/>
+                    </a:xfrm>
+                    <a:prstGeom prst="rect">
+                      <a:avLst/>
+                    </a:prstGeom>
+                  </pic:spPr>
+                </pic:pic>
+              </a:graphicData>
+            </a:graphic>
+          </wp:inline>
+        </w:drawing>
+      </w:r>
+    </w:p>
+    <w:p>
+      <w:pPr>
+        <w:pStyle w:val="ListParagraph"/>
+        <w:numPr>
+          <w:ilvl w:val="1"/>
+          <w:numId w:val="26"/>
+        </w:numPr>
+      </w:pPr>
+      <w:r>
+        <w:t>Now click on the Sprite (Explosion) Node and click on the Key button next to the Frames in the Inspector. Click on the key button until you reach the end of the animation.</w:t>
+      </w:r>
+    </w:p>
+    <w:p>
+      <w:pPr>
+        <w:pStyle w:val="ListParagraph"/>
+        <w:ind w:left="1440"/>
+      </w:pPr>
+      <w:r>
+        <w:rPr>
+          <w:noProof/>
+        </w:rPr>
+        <w:lastRenderedPageBreak/>
+        <w:drawing>
+          <wp:inline distT="0" distB="0" distL="0" distR="0" wp14:anchorId="242AF9EC" wp14:editId="1FC29739">
+            <wp:extent cx="2581275" cy="4324350"/>
+            <wp:effectExtent l="0" t="0" r="9525" b="0"/>
+            <wp:docPr id="17" name="Picture 17"/>
+            <wp:cNvGraphicFramePr>
+              <a:graphicFrameLocks xmlns:a="http://schemas.openxmlformats.org/drawingml/2006/main" noChangeAspect="1"/>
+            </wp:cNvGraphicFramePr>
+            <a:graphic xmlns:a="http://schemas.openxmlformats.org/drawingml/2006/main">
+              <a:graphicData uri="http://schemas.openxmlformats.org/drawingml/2006/picture">
+                <pic:pic xmlns:pic="http://schemas.openxmlformats.org/drawingml/2006/picture">
+                  <pic:nvPicPr>
+                    <pic:cNvPr id="1" name=""/>
+                    <pic:cNvPicPr/>
+                  </pic:nvPicPr>
+                  <pic:blipFill>
+                    <a:blip r:embed="rId18"/>
+                    <a:stretch>
+                      <a:fillRect/>
+                    </a:stretch>
+                  </pic:blipFill>
+                  <pic:spPr>
+                    <a:xfrm>
+                      <a:off x="0" y="0"/>
+                      <a:ext cx="2581275" cy="4324350"/>
+                    </a:xfrm>
+                    <a:prstGeom prst="rect">
+                      <a:avLst/>
+                    </a:prstGeom>
+                  </pic:spPr>
+                </pic:pic>
+              </a:graphicData>
+            </a:graphic>
+          </wp:inline>
+        </w:drawing>
+      </w:r>
+      <w:r>
+        <w:t xml:space="preserve"> </w:t>
+      </w:r>
+    </w:p>
+    <w:p>
+      <w:pPr>
+        <w:pStyle w:val="ListParagraph"/>
+        <w:numPr>
+          <w:ilvl w:val="1"/>
+          <w:numId w:val="26"/>
+        </w:numPr>
+      </w:pPr>
+      <w:r>
+        <w:t xml:space="preserve">Save your Explosion scene and reopen Rock.gd in VS Code. </w:t>
+      </w:r>
+    </w:p>
+    <w:p>
+      <w:pPr>
+        <w:pStyle w:val="ListParagraph"/>
+        <w:numPr>
+          <w:ilvl w:val="1"/>
+          <w:numId w:val="26"/>
+        </w:numPr>
+      </w:pPr>
+      <w:r>
+        <w:t xml:space="preserve">Now we need to add this line of code to the end of the </w:t>
+      </w:r>
+      <w:proofErr w:type="gramStart"/>
+      <w:r>
+        <w:t>start(</w:t>
+      </w:r>
+      <w:proofErr w:type="gramEnd"/>
+      <w:r>
+        <w:t>) function in Rock.gd:</w:t>
+      </w:r>
+    </w:p>
+    <w:p>
+      <w:pPr>
+        <w:shd w:val="clear" w:color="auto" w:fill="1E1E1E"/>
+        <w:spacing w:line="285" w:lineRule="atLeast"/>
+      </w:pPr>
+      <w:r>
+        <w:rPr>
+          <w:rFonts w:ascii="Consolas" w:eastAsia="Times New Roman" w:hAnsi="Consolas" w:cs="Times New Roman"/>
+          <w:color w:val="D4D4D4"/>
+          <w:sz w:val="21"/>
+          <w:szCs w:val="21"/>
+        </w:rPr>
+        <w:t>$</w:t>
+      </w:r>
+      <w:proofErr w:type="spellStart"/>
+      <w:r>
+        <w:rPr>
+          <w:rFonts w:ascii="Consolas" w:eastAsia="Times New Roman" w:hAnsi="Consolas" w:cs="Times New Roman"/>
+          <w:color w:val="4EC9B0"/>
+          <w:sz w:val="21"/>
+          <w:szCs w:val="21"/>
+        </w:rPr>
+        <w:t>Explosion</w:t>
+      </w:r>
+      <w:r>
+        <w:rPr>
+          <w:rFonts w:ascii="Consolas" w:eastAsia="Times New Roman" w:hAnsi="Consolas" w:cs="Times New Roman"/>
+          <w:color w:val="D4D4D4"/>
+          <w:sz w:val="21"/>
+          <w:szCs w:val="21"/>
+        </w:rPr>
+        <w:t>.</w:t>
+      </w:r>
+      <w:r>
+        <w:rPr>
+          <w:rFonts w:ascii="Consolas" w:eastAsia="Times New Roman" w:hAnsi="Consolas" w:cs="Times New Roman"/>
+          <w:color w:val="DCDCAA"/>
+          <w:sz w:val="21"/>
+          <w:szCs w:val="21"/>
+        </w:rPr>
+        <w:t>hide</w:t>
+      </w:r>
+      <w:proofErr w:type="spellEnd"/>
+      <w:r>
+        <w:rPr>
+          <w:rFonts w:ascii="Consolas" w:eastAsia="Times New Roman" w:hAnsi="Consolas" w:cs="Times New Roman"/>
+          <w:color w:val="D4D4D4"/>
+          <w:sz w:val="21"/>
+          <w:szCs w:val="21"/>
+        </w:rPr>
+        <w:t>()    </w:t>
+      </w:r>
+      <w:r>
+        <w:t xml:space="preserve"> </w:t>
+      </w:r>
+    </w:p>
+    <w:p>
+      <w:pPr>
+        <w:shd w:val="clear" w:color="auto" w:fill="1E1E1E"/>
+        <w:spacing w:line="285" w:lineRule="atLeast"/>
+        <w:rPr>
+          <w:rFonts w:ascii="Consolas" w:eastAsia="Times New Roman" w:hAnsi="Consolas" w:cs="Times New Roman"/>
+          <w:color w:val="D4D4D4"/>
+          <w:sz w:val="21"/>
+          <w:szCs w:val="21"/>
+        </w:rPr>
+      </w:pPr>
+      <w:r>
+        <w:rPr>
+          <w:rFonts w:ascii="Consolas" w:eastAsia="Times New Roman" w:hAnsi="Consolas" w:cs="Times New Roman"/>
+          <w:color w:val="D4D4D4"/>
+          <w:sz w:val="21"/>
+          <w:szCs w:val="21"/>
+        </w:rPr>
+        <w:t>$</w:t>
+      </w:r>
+      <w:proofErr w:type="spellStart"/>
+      <w:r>
+        <w:rPr>
+          <w:rFonts w:ascii="Consolas" w:eastAsia="Times New Roman" w:hAnsi="Consolas" w:cs="Times New Roman"/>
+          <w:color w:val="4EC9B0"/>
+          <w:sz w:val="21"/>
+          <w:szCs w:val="21"/>
+        </w:rPr>
+        <w:t>Explosion</w:t>
+      </w:r>
+      <w:r>
+        <w:rPr>
+          <w:rFonts w:ascii="Consolas" w:eastAsia="Times New Roman" w:hAnsi="Consolas" w:cs="Times New Roman"/>
+          <w:color w:val="D4D4D4"/>
+          <w:sz w:val="21"/>
+          <w:szCs w:val="21"/>
+        </w:rPr>
+        <w:t>.</w:t>
+      </w:r>
+      <w:r>
+        <w:rPr>
+          <w:rFonts w:ascii="Consolas" w:eastAsia="Times New Roman" w:hAnsi="Consolas" w:cs="Times New Roman"/>
+          <w:color w:val="9CDCFE"/>
+          <w:sz w:val="21"/>
+          <w:szCs w:val="21"/>
+        </w:rPr>
+        <w:t>scale</w:t>
+      </w:r>
+      <w:proofErr w:type="spellEnd"/>
+      <w:r>
+        <w:rPr>
+          <w:rFonts w:ascii="Consolas" w:eastAsia="Times New Roman" w:hAnsi="Consolas" w:cs="Times New Roman"/>
+          <w:color w:val="D4D4D4"/>
+          <w:sz w:val="21"/>
+          <w:szCs w:val="21"/>
+        </w:rPr>
+        <w:t> = </w:t>
+      </w:r>
+      <w:r>
+        <w:rPr>
+          <w:rFonts w:ascii="Consolas" w:eastAsia="Times New Roman" w:hAnsi="Consolas" w:cs="Times New Roman"/>
+          <w:color w:val="4EC9B0"/>
+          <w:sz w:val="21"/>
+          <w:szCs w:val="21"/>
+        </w:rPr>
+        <w:t>Vector2</w:t>
+      </w:r>
+      <w:r>
+        <w:rPr>
+          <w:rFonts w:ascii="Consolas" w:eastAsia="Times New Roman" w:hAnsi="Consolas" w:cs="Times New Roman"/>
+          <w:color w:val="D4D4D4"/>
+          <w:sz w:val="21"/>
+          <w:szCs w:val="21"/>
+        </w:rPr>
+        <w:t>(</w:t>
+      </w:r>
+      <w:r>
+        <w:rPr>
+          <w:rFonts w:ascii="Consolas" w:eastAsia="Times New Roman" w:hAnsi="Consolas" w:cs="Times New Roman"/>
+          <w:color w:val="B5CEA8"/>
+          <w:sz w:val="21"/>
+          <w:szCs w:val="21"/>
+        </w:rPr>
+        <w:t>0.75</w:t>
+      </w:r>
+      <w:r>
+        <w:rPr>
+          <w:rFonts w:ascii="Consolas" w:eastAsia="Times New Roman" w:hAnsi="Consolas" w:cs="Times New Roman"/>
+          <w:color w:val="D4D4D4"/>
+          <w:sz w:val="21"/>
+          <w:szCs w:val="21"/>
+        </w:rPr>
+        <w:t>, </w:t>
+      </w:r>
+      <w:r>
+        <w:rPr>
+          <w:rFonts w:ascii="Consolas" w:eastAsia="Times New Roman" w:hAnsi="Consolas" w:cs="Times New Roman"/>
+          <w:color w:val="B5CEA8"/>
+          <w:sz w:val="21"/>
+          <w:szCs w:val="21"/>
+        </w:rPr>
+        <w:t>0.75</w:t>
+      </w:r>
+      <w:r>
+        <w:rPr>
+          <w:rFonts w:ascii="Consolas" w:eastAsia="Times New Roman" w:hAnsi="Consolas" w:cs="Times New Roman"/>
+          <w:color w:val="D4D4D4"/>
+          <w:sz w:val="21"/>
+          <w:szCs w:val="21"/>
+        </w:rPr>
+        <w:t>) * size</w:t>
+      </w:r>
+    </w:p>
+    <w:p>
+      <w:pPr>
+        <w:pStyle w:val="ListParagraph"/>
+        <w:numPr>
+          <w:ilvl w:val="1"/>
+          <w:numId w:val="26"/>
+        </w:numPr>
+      </w:pPr>
+      <w:r>
+        <w:t xml:space="preserve">Now we need to add two lines to our </w:t>
+      </w:r>
+      <w:proofErr w:type="gramStart"/>
+      <w:r>
+        <w:t>explode(</w:t>
+      </w:r>
+      <w:proofErr w:type="gramEnd"/>
+      <w:r>
+        <w:t>) function:</w:t>
+      </w:r>
+    </w:p>
+    <w:p>
+      <w:pPr>
+        <w:pStyle w:val="ListParagraph"/>
+        <w:shd w:val="clear" w:color="auto" w:fill="1E1E1E"/>
+        <w:spacing w:after="0" w:line="285" w:lineRule="atLeast"/>
+        <w:rPr>
+          <w:rFonts w:ascii="Consolas" w:eastAsia="Times New Roman" w:hAnsi="Consolas" w:cs="Times New Roman"/>
+          <w:color w:val="D4D4D4"/>
+          <w:sz w:val="21"/>
+          <w:szCs w:val="21"/>
+        </w:rPr>
+      </w:pPr>
+      <w:proofErr w:type="spellStart"/>
+      <w:r>
+        <w:rPr>
+          <w:rFonts w:ascii="Consolas" w:eastAsia="Times New Roman" w:hAnsi="Consolas" w:cs="Times New Roman"/>
+          <w:color w:val="569CD6"/>
+          <w:sz w:val="21"/>
+          <w:szCs w:val="21"/>
+        </w:rPr>
+        <w:t>func</w:t>
+      </w:r>
+      <w:proofErr w:type="spellEnd"/>
+      <w:r>
+        <w:rPr>
+          <w:rFonts w:ascii="Consolas" w:eastAsia="Times New Roman" w:hAnsi="Consolas" w:cs="Times New Roman"/>
+          <w:color w:val="D4D4D4"/>
+          <w:sz w:val="21"/>
+          <w:szCs w:val="21"/>
+        </w:rPr>
+        <w:t> </w:t>
+      </w:r>
+      <w:proofErr w:type="gramStart"/>
+      <w:r>
+        <w:rPr>
+          <w:rFonts w:ascii="Consolas" w:eastAsia="Times New Roman" w:hAnsi="Consolas" w:cs="Times New Roman"/>
+          <w:color w:val="DCDCAA"/>
+          <w:sz w:val="21"/>
+          <w:szCs w:val="21"/>
+        </w:rPr>
+        <w:t>explode</w:t>
+      </w:r>
+      <w:r>
+        <w:rPr>
+          <w:rFonts w:ascii="Consolas" w:eastAsia="Times New Roman" w:hAnsi="Consolas" w:cs="Times New Roman"/>
+          <w:color w:val="D4D4D4"/>
+          <w:sz w:val="21"/>
+          <w:szCs w:val="21"/>
+        </w:rPr>
+        <w:t>(</w:t>
+      </w:r>
+      <w:proofErr w:type="gramEnd"/>
+      <w:r>
+        <w:rPr>
+          <w:rFonts w:ascii="Consolas" w:eastAsia="Times New Roman" w:hAnsi="Consolas" w:cs="Times New Roman"/>
+          <w:color w:val="D4D4D4"/>
+          <w:sz w:val="21"/>
+          <w:szCs w:val="21"/>
+        </w:rPr>
+        <w:t>):</w:t>
+      </w:r>
+    </w:p>
+    <w:p>
+      <w:pPr>
+        <w:pStyle w:val="ListParagraph"/>
+        <w:shd w:val="clear" w:color="auto" w:fill="1E1E1E"/>
+        <w:spacing w:after="0" w:line="285" w:lineRule="atLeast"/>
+        <w:rPr>
+          <w:rFonts w:ascii="Consolas" w:eastAsia="Times New Roman" w:hAnsi="Consolas" w:cs="Times New Roman"/>
+          <w:color w:val="D4D4D4"/>
+          <w:sz w:val="21"/>
+          <w:szCs w:val="21"/>
+        </w:rPr>
+      </w:pPr>
+      <w:r>
+        <w:rPr>
+          <w:rFonts w:ascii="Consolas" w:eastAsia="Times New Roman" w:hAnsi="Consolas" w:cs="Times New Roman"/>
+          <w:color w:val="D4D4D4"/>
+          <w:sz w:val="21"/>
+          <w:szCs w:val="21"/>
+        </w:rPr>
+        <w:t>    layers = </w:t>
+      </w:r>
+      <w:r>
+        <w:rPr>
+          <w:rFonts w:ascii="Consolas" w:eastAsia="Times New Roman" w:hAnsi="Consolas" w:cs="Times New Roman"/>
+          <w:color w:val="B5CEA8"/>
+          <w:sz w:val="21"/>
+          <w:szCs w:val="21"/>
+        </w:rPr>
+        <w:t>0</w:t>
+      </w:r>
+    </w:p>
+    <w:p>
+      <w:pPr>
+        <w:pStyle w:val="ListParagraph"/>
+        <w:shd w:val="clear" w:color="auto" w:fill="1E1E1E"/>
+        <w:spacing w:after="0" w:line="285" w:lineRule="atLeast"/>
+        <w:rPr>
+          <w:rFonts w:ascii="Consolas" w:eastAsia="Times New Roman" w:hAnsi="Consolas" w:cs="Times New Roman"/>
+          <w:color w:val="D4D4D4"/>
+          <w:sz w:val="21"/>
+          <w:szCs w:val="21"/>
+        </w:rPr>
+      </w:pPr>
+      <w:r>
+        <w:rPr>
+          <w:rFonts w:ascii="Consolas" w:eastAsia="Times New Roman" w:hAnsi="Consolas" w:cs="Times New Roman"/>
+          <w:color w:val="D4D4D4"/>
+          <w:sz w:val="21"/>
+          <w:szCs w:val="21"/>
+        </w:rPr>
+        <w:t>    $</w:t>
+      </w:r>
+      <w:proofErr w:type="spellStart"/>
+      <w:r>
+        <w:rPr>
+          <w:rFonts w:ascii="Consolas" w:eastAsia="Times New Roman" w:hAnsi="Consolas" w:cs="Times New Roman"/>
+          <w:color w:val="4EC9B0"/>
+          <w:sz w:val="21"/>
+          <w:szCs w:val="21"/>
+        </w:rPr>
+        <w:t>Sprite</w:t>
+      </w:r>
+      <w:r>
+        <w:rPr>
+          <w:rFonts w:ascii="Consolas" w:eastAsia="Times New Roman" w:hAnsi="Consolas" w:cs="Times New Roman"/>
+          <w:color w:val="D4D4D4"/>
+          <w:sz w:val="21"/>
+          <w:szCs w:val="21"/>
+        </w:rPr>
+        <w:t>.</w:t>
+      </w:r>
+      <w:r>
+        <w:rPr>
+          <w:rFonts w:ascii="Consolas" w:eastAsia="Times New Roman" w:hAnsi="Consolas" w:cs="Times New Roman"/>
+          <w:color w:val="DCDCAA"/>
+          <w:sz w:val="21"/>
+          <w:szCs w:val="21"/>
+        </w:rPr>
+        <w:t>hide</w:t>
+      </w:r>
+      <w:proofErr w:type="spellEnd"/>
+      <w:r>
+        <w:rPr>
+          <w:rFonts w:ascii="Consolas" w:eastAsia="Times New Roman" w:hAnsi="Consolas" w:cs="Times New Roman"/>
+          <w:color w:val="D4D4D4"/>
+          <w:sz w:val="21"/>
+          <w:szCs w:val="21"/>
+        </w:rPr>
+        <w:t>()</w:t>
+      </w:r>
+    </w:p>
+    <w:p>
+      <w:pPr>
+        <w:pStyle w:val="ListParagraph"/>
+        <w:shd w:val="clear" w:color="auto" w:fill="1E1E1E"/>
+        <w:spacing w:after="0" w:line="285" w:lineRule="atLeast"/>
+        <w:rPr>
+          <w:rFonts w:ascii="Consolas" w:eastAsia="Times New Roman" w:hAnsi="Consolas" w:cs="Times New Roman"/>
+          <w:color w:val="D4D4D4"/>
+          <w:sz w:val="21"/>
+          <w:szCs w:val="21"/>
+        </w:rPr>
+      </w:pPr>
+      <w:r>
+        <w:rPr>
+          <w:rFonts w:ascii="Consolas" w:eastAsia="Times New Roman" w:hAnsi="Consolas" w:cs="Times New Roman"/>
+          <w:color w:val="D4D4D4"/>
+          <w:sz w:val="21"/>
+          <w:szCs w:val="21"/>
+        </w:rPr>
+        <w:t xml:space="preserve">    </w:t>
+      </w:r>
+      <w:r>
+        <w:rPr>
+          <w:rFonts w:ascii="Consolas" w:eastAsia="Times New Roman" w:hAnsi="Consolas" w:cs="Times New Roman"/>
+          <w:color w:val="D4D4D4"/>
+          <w:sz w:val="21"/>
+          <w:szCs w:val="21"/>
+        </w:rPr>
+        <w:t>$</w:t>
+      </w:r>
+      <w:proofErr w:type="spellStart"/>
+      <w:r>
+        <w:rPr>
+          <w:rFonts w:ascii="Consolas" w:eastAsia="Times New Roman" w:hAnsi="Consolas" w:cs="Times New Roman"/>
+          <w:color w:val="4EC9B0"/>
+          <w:sz w:val="21"/>
+          <w:szCs w:val="21"/>
+        </w:rPr>
+        <w:t>Explosion</w:t>
+      </w:r>
+      <w:r>
+        <w:rPr>
+          <w:rFonts w:ascii="Consolas" w:eastAsia="Times New Roman" w:hAnsi="Consolas" w:cs="Times New Roman"/>
+          <w:color w:val="D4D4D4"/>
+          <w:sz w:val="21"/>
+          <w:szCs w:val="21"/>
+        </w:rPr>
+        <w:t>.</w:t>
+      </w:r>
+      <w:r>
+        <w:rPr>
+          <w:rFonts w:ascii="Consolas" w:eastAsia="Times New Roman" w:hAnsi="Consolas" w:cs="Times New Roman"/>
+          <w:color w:val="DCDCAA"/>
+          <w:sz w:val="21"/>
+          <w:szCs w:val="21"/>
+        </w:rPr>
+        <w:t>show</w:t>
+      </w:r>
+      <w:proofErr w:type="spellEnd"/>
+      <w:r>
+        <w:rPr>
+          <w:rFonts w:ascii="Consolas" w:eastAsia="Times New Roman" w:hAnsi="Consolas" w:cs="Times New Roman"/>
+          <w:color w:val="D4D4D4"/>
+          <w:sz w:val="21"/>
+          <w:szCs w:val="21"/>
+        </w:rPr>
+        <w:t>()    </w:t>
+      </w:r>
+    </w:p>
+    <w:p>
+      <w:pPr>
+        <w:pStyle w:val="ListParagraph"/>
+        <w:shd w:val="clear" w:color="auto" w:fill="1E1E1E"/>
+        <w:spacing w:after="0" w:line="285" w:lineRule="atLeast"/>
+        <w:rPr>
+          <w:rFonts w:ascii="Consolas" w:eastAsia="Times New Roman" w:hAnsi="Consolas" w:cs="Times New Roman"/>
+          <w:color w:val="D4D4D4"/>
+          <w:sz w:val="21"/>
+          <w:szCs w:val="21"/>
+        </w:rPr>
+      </w:pPr>
+      <w:r>
+        <w:rPr>
+          <w:rFonts w:ascii="Consolas" w:eastAsia="Times New Roman" w:hAnsi="Consolas" w:cs="Times New Roman"/>
+          <w:color w:val="D4D4D4"/>
+          <w:sz w:val="21"/>
+          <w:szCs w:val="21"/>
+        </w:rPr>
+        <w:t xml:space="preserve">    </w:t>
+      </w:r>
+      <w:r>
+        <w:rPr>
+          <w:rFonts w:ascii="Consolas" w:eastAsia="Times New Roman" w:hAnsi="Consolas" w:cs="Times New Roman"/>
+          <w:color w:val="D4D4D4"/>
+          <w:sz w:val="21"/>
+          <w:szCs w:val="21"/>
+        </w:rPr>
+        <w:t>$</w:t>
+      </w:r>
+      <w:r>
+        <w:rPr>
+          <w:rFonts w:ascii="Consolas" w:eastAsia="Times New Roman" w:hAnsi="Consolas" w:cs="Times New Roman"/>
+          <w:color w:val="4EC9B0"/>
+          <w:sz w:val="21"/>
+          <w:szCs w:val="21"/>
+        </w:rPr>
+        <w:t>Explosion</w:t>
+      </w:r>
+      <w:r>
+        <w:rPr>
+          <w:rFonts w:ascii="Consolas" w:eastAsia="Times New Roman" w:hAnsi="Consolas" w:cs="Times New Roman"/>
+          <w:color w:val="D4D4D4"/>
+          <w:sz w:val="21"/>
+          <w:szCs w:val="21"/>
+        </w:rPr>
+        <w:t>/</w:t>
+      </w:r>
+      <w:proofErr w:type="spellStart"/>
+      <w:r>
+        <w:rPr>
+          <w:rFonts w:ascii="Consolas" w:eastAsia="Times New Roman" w:hAnsi="Consolas" w:cs="Times New Roman"/>
+          <w:color w:val="4EC9B0"/>
+          <w:sz w:val="21"/>
+          <w:szCs w:val="21"/>
+        </w:rPr>
+        <w:t>AnimationPlayer</w:t>
+      </w:r>
+      <w:r>
+        <w:rPr>
+          <w:rFonts w:ascii="Consolas" w:eastAsia="Times New Roman" w:hAnsi="Consolas" w:cs="Times New Roman"/>
+          <w:color w:val="D4D4D4"/>
+          <w:sz w:val="21"/>
+          <w:szCs w:val="21"/>
+        </w:rPr>
+        <w:t>.</w:t>
+      </w:r>
+      <w:r>
+        <w:rPr>
+          <w:rFonts w:ascii="Consolas" w:eastAsia="Times New Roman" w:hAnsi="Consolas" w:cs="Times New Roman"/>
+          <w:color w:val="DCDCAA"/>
+          <w:sz w:val="21"/>
+          <w:szCs w:val="21"/>
+        </w:rPr>
+        <w:t>play</w:t>
+      </w:r>
+      <w:proofErr w:type="spellEnd"/>
+      <w:r>
+        <w:rPr>
+          <w:rFonts w:ascii="Consolas" w:eastAsia="Times New Roman" w:hAnsi="Consolas" w:cs="Times New Roman"/>
+          <w:color w:val="D4D4D4"/>
+          <w:sz w:val="21"/>
+          <w:szCs w:val="21"/>
+        </w:rPr>
+        <w:t>(</w:t>
+      </w:r>
+      <w:r>
+        <w:rPr>
+          <w:rFonts w:ascii="Consolas" w:eastAsia="Times New Roman" w:hAnsi="Consolas" w:cs="Times New Roman"/>
+          <w:color w:val="CE9178"/>
+          <w:sz w:val="21"/>
+          <w:szCs w:val="21"/>
+        </w:rPr>
+        <w:t>"explosion"</w:t>
+      </w:r>
+      <w:r>
+        <w:rPr>
+          <w:rFonts w:ascii="Consolas" w:eastAsia="Times New Roman" w:hAnsi="Consolas" w:cs="Times New Roman"/>
+          <w:color w:val="D4D4D4"/>
+          <w:sz w:val="21"/>
+          <w:szCs w:val="21"/>
+        </w:rPr>
+        <w:t>)</w:t>
+      </w:r>
+    </w:p>
+    <w:p>
+      <w:pPr>
+        <w:pStyle w:val="ListParagraph"/>
+        <w:shd w:val="clear" w:color="auto" w:fill="1E1E1E"/>
+        <w:spacing w:after="0" w:line="285" w:lineRule="atLeast"/>
+        <w:rPr>
+          <w:rFonts w:ascii="Consolas" w:eastAsia="Times New Roman" w:hAnsi="Consolas" w:cs="Times New Roman"/>
+          <w:color w:val="D4D4D4"/>
+          <w:sz w:val="21"/>
+          <w:szCs w:val="21"/>
+        </w:rPr>
+      </w:pPr>
+      <w:r>
+        <w:rPr>
+          <w:rFonts w:ascii="Consolas" w:eastAsia="Times New Roman" w:hAnsi="Consolas" w:cs="Times New Roman"/>
+          <w:color w:val="D4D4D4"/>
+          <w:sz w:val="21"/>
+          <w:szCs w:val="21"/>
+        </w:rPr>
+        <w:t>    </w:t>
+      </w:r>
+      <w:r>
+        <w:rPr>
+          <w:rFonts w:ascii="Consolas" w:eastAsia="Times New Roman" w:hAnsi="Consolas" w:cs="Times New Roman"/>
+          <w:color w:val="DCDCAA"/>
+          <w:sz w:val="21"/>
+          <w:szCs w:val="21"/>
+        </w:rPr>
+        <w:t>emit_</w:t>
+      </w:r>
+      <w:proofErr w:type="gramStart"/>
+      <w:r>
+        <w:rPr>
+          <w:rFonts w:ascii="Consolas" w:eastAsia="Times New Roman" w:hAnsi="Consolas" w:cs="Times New Roman"/>
+          <w:color w:val="DCDCAA"/>
+          <w:sz w:val="21"/>
+          <w:szCs w:val="21"/>
+        </w:rPr>
+        <w:t>signal</w:t>
+      </w:r>
+      <w:r>
+        <w:rPr>
+          <w:rFonts w:ascii="Consolas" w:eastAsia="Times New Roman" w:hAnsi="Consolas" w:cs="Times New Roman"/>
+          <w:color w:val="D4D4D4"/>
+          <w:sz w:val="21"/>
+          <w:szCs w:val="21"/>
+        </w:rPr>
+        <w:t>(</w:t>
+      </w:r>
+      <w:proofErr w:type="gramEnd"/>
+      <w:r>
+        <w:rPr>
+          <w:rFonts w:ascii="Consolas" w:eastAsia="Times New Roman" w:hAnsi="Consolas" w:cs="Times New Roman"/>
+          <w:color w:val="CE9178"/>
+          <w:sz w:val="21"/>
+          <w:szCs w:val="21"/>
+        </w:rPr>
+        <w:t>"exploded"</w:t>
+      </w:r>
+      <w:r>
+        <w:rPr>
+          <w:rFonts w:ascii="Consolas" w:eastAsia="Times New Roman" w:hAnsi="Consolas" w:cs="Times New Roman"/>
+          <w:color w:val="D4D4D4"/>
+          <w:sz w:val="21"/>
+          <w:szCs w:val="21"/>
+        </w:rPr>
+        <w:t>, size, radius, position, linear_velocity)</w:t>
+      </w:r>
+    </w:p>
+    <w:p>
+      <w:pPr>
+        <w:pStyle w:val="ListParagraph"/>
+        <w:shd w:val="clear" w:color="auto" w:fill="1E1E1E"/>
+        <w:spacing w:after="0" w:line="285" w:lineRule="atLeast"/>
+        <w:rPr>
+          <w:rFonts w:ascii="Consolas" w:eastAsia="Times New Roman" w:hAnsi="Consolas" w:cs="Times New Roman"/>
+          <w:color w:val="D4D4D4"/>
+          <w:sz w:val="21"/>
+          <w:szCs w:val="21"/>
+        </w:rPr>
+      </w:pPr>
+      <w:r>
+        <w:rPr>
+          <w:rFonts w:ascii="Consolas" w:eastAsia="Times New Roman" w:hAnsi="Consolas" w:cs="Times New Roman"/>
+          <w:color w:val="D4D4D4"/>
+          <w:sz w:val="21"/>
+          <w:szCs w:val="21"/>
+        </w:rPr>
+        <w:t>    </w:t>
+      </w:r>
+      <w:proofErr w:type="spellStart"/>
+      <w:r>
+        <w:rPr>
+          <w:rFonts w:ascii="Consolas" w:eastAsia="Times New Roman" w:hAnsi="Consolas" w:cs="Times New Roman"/>
+          <w:color w:val="D4D4D4"/>
+          <w:sz w:val="21"/>
+          <w:szCs w:val="21"/>
+        </w:rPr>
+        <w:t>linear_velocity</w:t>
+      </w:r>
+      <w:proofErr w:type="spellEnd"/>
+      <w:r>
+        <w:rPr>
+          <w:rFonts w:ascii="Consolas" w:eastAsia="Times New Roman" w:hAnsi="Consolas" w:cs="Times New Roman"/>
+          <w:color w:val="D4D4D4"/>
+          <w:sz w:val="21"/>
+          <w:szCs w:val="21"/>
+        </w:rPr>
+        <w:t> = </w:t>
+      </w:r>
+      <w:r>
+        <w:rPr>
+          <w:rFonts w:ascii="Consolas" w:eastAsia="Times New Roman" w:hAnsi="Consolas" w:cs="Times New Roman"/>
+          <w:color w:val="4EC9B0"/>
+          <w:sz w:val="21"/>
+          <w:szCs w:val="21"/>
+        </w:rPr>
+        <w:t>Vector2</w:t>
+      </w:r>
+      <w:r>
+        <w:rPr>
+          <w:rFonts w:ascii="Consolas" w:eastAsia="Times New Roman" w:hAnsi="Consolas" w:cs="Times New Roman"/>
+          <w:color w:val="D4D4D4"/>
+          <w:sz w:val="21"/>
+          <w:szCs w:val="21"/>
+        </w:rPr>
+        <w:t>()</w:t>
+      </w:r>
+    </w:p>
+    <w:p>
+      <w:pPr>
+        <w:pStyle w:val="ListParagraph"/>
+        <w:shd w:val="clear" w:color="auto" w:fill="1E1E1E"/>
+        <w:spacing w:after="0" w:line="285" w:lineRule="atLeast"/>
+        <w:rPr>
+          <w:rFonts w:ascii="Consolas" w:eastAsia="Times New Roman" w:hAnsi="Consolas" w:cs="Times New Roman"/>
+          <w:color w:val="D4D4D4"/>
+          <w:sz w:val="21"/>
+          <w:szCs w:val="21"/>
+        </w:rPr>
+      </w:pPr>
+      <w:r>
+        <w:rPr>
+          <w:rFonts w:ascii="Consolas" w:eastAsia="Times New Roman" w:hAnsi="Consolas" w:cs="Times New Roman"/>
+          <w:color w:val="D4D4D4"/>
+          <w:sz w:val="21"/>
+          <w:szCs w:val="21"/>
+        </w:rPr>
+        <w:t>    </w:t>
+      </w:r>
+      <w:proofErr w:type="spellStart"/>
+      <w:r>
+        <w:rPr>
+          <w:rFonts w:ascii="Consolas" w:eastAsia="Times New Roman" w:hAnsi="Consolas" w:cs="Times New Roman"/>
+          <w:color w:val="D4D4D4"/>
+          <w:sz w:val="21"/>
+          <w:szCs w:val="21"/>
+        </w:rPr>
+        <w:t>angular_velocity</w:t>
+      </w:r>
+      <w:proofErr w:type="spellEnd"/>
+      <w:r>
+        <w:rPr>
+          <w:rFonts w:ascii="Consolas" w:eastAsia="Times New Roman" w:hAnsi="Consolas" w:cs="Times New Roman"/>
+          <w:color w:val="D4D4D4"/>
+          <w:sz w:val="21"/>
+          <w:szCs w:val="21"/>
+        </w:rPr>
+        <w:t> = </w:t>
+      </w:r>
+      <w:r>
+        <w:rPr>
+          <w:rFonts w:ascii="Consolas" w:eastAsia="Times New Roman" w:hAnsi="Consolas" w:cs="Times New Roman"/>
+          <w:color w:val="B5CEA8"/>
+          <w:sz w:val="21"/>
+          <w:szCs w:val="21"/>
+        </w:rPr>
+        <w:t>0</w:t>
+      </w:r>
+    </w:p>
+    <w:p>
+      <w:pPr>
+        <w:pStyle w:val="ListParagraph"/>
+        <w:numPr>
+          <w:ilvl w:val="1"/>
+          <w:numId w:val="26"/>
+        </w:numPr>
+      </w:pPr>
+      <w:r>
+        <w:t>Save your Rock.gd script.</w:t>
+      </w:r>
+    </w:p>
+    <w:p>
+      <w:pPr>
+        <w:pStyle w:val="ListParagraph"/>
+        <w:numPr>
+          <w:ilvl w:val="0"/>
+          <w:numId w:val="26"/>
+        </w:numPr>
+      </w:pPr>
+      <w:r>
+        <w:t xml:space="preserve">Once the animation finishes playing after the rock has been shot, the </w:t>
+      </w:r>
+      <w:proofErr w:type="spellStart"/>
+      <w:r>
+        <w:t>AnimationPlayer</w:t>
+      </w:r>
+      <w:proofErr w:type="spellEnd"/>
+      <w:r>
+        <w:t xml:space="preserve"> will emit a signal, but first we need to make the </w:t>
+      </w:r>
+      <w:proofErr w:type="spellStart"/>
+      <w:r>
+        <w:t>AnimationPlayer</w:t>
+      </w:r>
+      <w:proofErr w:type="spellEnd"/>
+      <w:r>
+        <w:t xml:space="preserve"> visible within the Rock scene. Go back to </w:t>
+      </w:r>
+      <w:proofErr w:type="spellStart"/>
+      <w:r>
+        <w:t>Rock.tcsn</w:t>
+      </w:r>
+      <w:proofErr w:type="spellEnd"/>
+      <w:r>
+        <w:t xml:space="preserve"> in </w:t>
+      </w:r>
+      <w:proofErr w:type="spellStart"/>
+      <w:r>
+        <w:t>GoDot</w:t>
+      </w:r>
+      <w:proofErr w:type="spellEnd"/>
+      <w:r>
+        <w:t>.</w:t>
+      </w:r>
+    </w:p>
+    <w:p>
+      <w:pPr>
+        <w:pStyle w:val="ListParagraph"/>
+        <w:numPr>
+          <w:ilvl w:val="1"/>
+          <w:numId w:val="26"/>
+        </w:numPr>
+      </w:pPr>
+      <w:r>
+        <w:t xml:space="preserve">Right click on the Explosion in the Rock scene. </w:t>
+      </w:r>
+    </w:p>
+    <w:p>
+      <w:pPr>
+        <w:pStyle w:val="ListParagraph"/>
+        <w:ind w:left="1440"/>
+      </w:pPr>
+      <w:r>
+        <w:rPr>
+          <w:noProof/>
+        </w:rPr>
+        <w:lastRenderedPageBreak/>
+        <w:drawing>
+          <wp:inline distT="0" distB="0" distL="0" distR="0" wp14:anchorId="073019F0" wp14:editId="5B5FB074">
+            <wp:extent cx="2267712" cy="4289399"/>
+            <wp:effectExtent l="0" t="0" r="0" b="0"/>
+            <wp:docPr id="19" name="Picture 19"/>
+            <wp:cNvGraphicFramePr>
+              <a:graphicFrameLocks xmlns:a="http://schemas.openxmlformats.org/drawingml/2006/main" noChangeAspect="1"/>
+            </wp:cNvGraphicFramePr>
+            <a:graphic xmlns:a="http://schemas.openxmlformats.org/drawingml/2006/main">
+              <a:graphicData uri="http://schemas.openxmlformats.org/drawingml/2006/picture">
+                <pic:pic xmlns:pic="http://schemas.openxmlformats.org/drawingml/2006/picture">
+                  <pic:nvPicPr>
+                    <pic:cNvPr id="1" name=""/>
+                    <pic:cNvPicPr/>
+                  </pic:nvPicPr>
+                  <pic:blipFill>
+                    <a:blip r:embed="rId19"/>
+                    <a:stretch>
+                      <a:fillRect/>
+                    </a:stretch>
+                  </pic:blipFill>
+                  <pic:spPr>
+                    <a:xfrm>
+                      <a:off x="0" y="0"/>
+                      <a:ext cx="2272976" cy="4299356"/>
+                    </a:xfrm>
+                    <a:prstGeom prst="rect">
+                      <a:avLst/>
+                    </a:prstGeom>
+                  </pic:spPr>
+                </pic:pic>
+              </a:graphicData>
+            </a:graphic>
+          </wp:inline>
+        </w:drawing>
+      </w:r>
+      <w:r>
+        <w:t xml:space="preserve"> </w:t>
+      </w:r>
+    </w:p>
+    <w:p>
+      <w:pPr>
+        <w:pStyle w:val="ListParagraph"/>
+        <w:numPr>
+          <w:ilvl w:val="1"/>
+          <w:numId w:val="26"/>
+        </w:numPr>
+      </w:pPr>
+      <w:r>
+        <w:t xml:space="preserve">Check the Editable Children Box to make the </w:t>
+      </w:r>
+      <w:proofErr w:type="spellStart"/>
+      <w:r>
+        <w:t>AnimationPlayer</w:t>
+      </w:r>
+      <w:proofErr w:type="spellEnd"/>
+      <w:r>
+        <w:t xml:space="preserve"> viewable.</w:t>
+      </w:r>
+    </w:p>
+    <w:p>
+      <w:pPr>
+        <w:pStyle w:val="ListParagraph"/>
+        <w:numPr>
+          <w:ilvl w:val="0"/>
+          <w:numId w:val="26"/>
+        </w:numPr>
+      </w:pPr>
+      <w:r>
+        <w:t xml:space="preserve">Now we need to connect the </w:t>
+      </w:r>
+      <w:proofErr w:type="spellStart"/>
+      <w:r>
+        <w:t>AnimationPlayer’s</w:t>
+      </w:r>
+      <w:proofErr w:type="spellEnd"/>
+      <w:r>
+        <w:t xml:space="preserve"> </w:t>
+      </w:r>
+      <w:proofErr w:type="spellStart"/>
+      <w:r>
+        <w:t>animation_finished</w:t>
+      </w:r>
+      <w:proofErr w:type="spellEnd"/>
+      <w:r>
+        <w:t xml:space="preserve"> signal to the Rock’s script to let the rock know when the animation is finished.</w:t>
+      </w:r>
+    </w:p>
+    <w:p>
+      <w:pPr>
+        <w:pStyle w:val="ListParagraph"/>
+        <w:ind w:left="1440"/>
+      </w:pPr>
+      <w:r>
+        <w:rPr>
+          <w:noProof/>
+        </w:rPr>
+        <w:lastRenderedPageBreak/>
+        <w:drawing>
+          <wp:inline distT="0" distB="0" distL="0" distR="0" wp14:anchorId="010128B0" wp14:editId="2482938C">
+            <wp:extent cx="2609850" cy="4448175"/>
+            <wp:effectExtent l="0" t="0" r="0" b="9525"/>
+            <wp:docPr id="20" name="Picture 20"/>
+            <wp:cNvGraphicFramePr>
+              <a:graphicFrameLocks xmlns:a="http://schemas.openxmlformats.org/drawingml/2006/main" noChangeAspect="1"/>
+            </wp:cNvGraphicFramePr>
+            <a:graphic xmlns:a="http://schemas.openxmlformats.org/drawingml/2006/main">
+              <a:graphicData uri="http://schemas.openxmlformats.org/drawingml/2006/picture">
+                <pic:pic xmlns:pic="http://schemas.openxmlformats.org/drawingml/2006/picture">
+                  <pic:nvPicPr>
+                    <pic:cNvPr id="1" name=""/>
+                    <pic:cNvPicPr/>
+                  </pic:nvPicPr>
+                  <pic:blipFill>
+                    <a:blip r:embed="rId20"/>
+                    <a:stretch>
+                      <a:fillRect/>
+                    </a:stretch>
+                  </pic:blipFill>
+                  <pic:spPr>
+                    <a:xfrm>
+                      <a:off x="0" y="0"/>
                       <a:ext cx="2609850" cy="4448175"/>
                     </a:xfrm>
                     <a:prstGeom prst="rect">
@@ -5376,7 +5529,22 @@
         <w:t xml:space="preserve"> Minute Break</w:t>
       </w:r>
     </w:p>
-    <w:p/>
+    <w:p>
+      <w:r>
+        <w:t>Instructional Video 3: [</w:t>
+      </w:r>
+      <w:hyperlink r:id="rId21" w:history="1">
+        <w:r>
+          <w:rPr>
+            <w:rStyle w:val="Hyperlink"/>
+          </w:rPr>
+          <w:t>https://youtu.be/BPKM2DUE-P0</w:t>
+        </w:r>
+      </w:hyperlink>
+      <w:r>
+        <w:t>]</w:t>
+      </w:r>
+    </w:p>
     <w:p>
       <w:pPr>
         <w:pStyle w:val="ListParagraph"/>
@@ -6474,7 +6642,7 @@
           <w:szCs w:val="22"/>
         </w:rPr>
       </w:pPr>
-      <w:hyperlink r:id="rId16" w:history="1">
+      <w:hyperlink r:id="rId22" w:history="1">
         <w:r>
           <w:rPr>
             <w:rStyle w:val="Hyperlink"/>
@@ -6500,7 +6668,7 @@
           <w:szCs w:val="22"/>
         </w:rPr>
       </w:pPr>
-      <w:hyperlink r:id="rId17" w:history="1">
+      <w:hyperlink r:id="rId23" w:history="1">
         <w:r>
           <w:rPr>
             <w:rStyle w:val="Hyperlink"/>
@@ -6535,7 +6703,7 @@
           <w:szCs w:val="22"/>
         </w:rPr>
       </w:pPr>
-      <w:hyperlink r:id="rId18" w:history="1">
+      <w:hyperlink r:id="rId24" w:history="1">
         <w:r>
           <w:rPr>
             <w:rStyle w:val="Hyperlink"/>
@@ -6570,7 +6738,7 @@
           <w:szCs w:val="22"/>
         </w:rPr>
       </w:pPr>
-      <w:hyperlink r:id="rId19" w:history="1">
+      <w:hyperlink r:id="rId25" w:history="1">
         <w:r>
           <w:rPr>
             <w:rStyle w:val="Hyperlink"/>
@@ -6920,42 +7088,6 @@
         <w:t>include</w:t>
       </w:r>
       <w:proofErr w:type="gramEnd"/>
-    </w:p>
-    <w:p>
-      <w:pPr>
-        <w:pStyle w:val="NormalWeb"/>
-        <w:numPr>
-          <w:ilvl w:val="1"/>
-          <w:numId w:val="27"/>
-        </w:numPr>
-      </w:pPr>
-      <w:r>
-        <w:rPr>
-          <w:rFonts w:ascii="SegoeUI" w:hAnsi="SegoeUI"/>
-          <w:color w:val="23282D"/>
-          <w:sz w:val="22"/>
-          <w:szCs w:val="22"/>
-        </w:rPr>
-        <w:t>Feel free to search these sites for game assets:</w:t>
-      </w:r>
-    </w:p>
-    <w:p>
-      <w:pPr>
-        <w:pStyle w:val="NormalWeb"/>
-        <w:numPr>
-          <w:ilvl w:val="2"/>
-          <w:numId w:val="27"/>
-        </w:numPr>
-      </w:pPr>
-      <w:r>
-        <w:rPr>
-          <w:rFonts w:ascii="SegoeUI" w:hAnsi="SegoeUI"/>
-          <w:color w:val="23282D"/>
-          <w:sz w:val="22"/>
-          <w:szCs w:val="22"/>
-        </w:rPr>
-        <w:t>[LIST OF FREE ASSET PLACES]</w:t>
-      </w:r>
     </w:p>
     <w:p>
       <w:pPr>

</xml_diff>

<commit_message>
Added Releases to Day 4
</commit_message>
<xml_diff>
--- a/2021/daily_scaffolding/Day 4.docx
+++ b/2021/daily_scaffolding/Day 4.docx
@@ -205,19 +205,8 @@
           <w:sz w:val="26"/>
           <w:szCs w:val="26"/>
         </w:rPr>
-        <w:t xml:space="preserve">Instructors start video call and </w:t>
-      </w:r>
-      <w:proofErr w:type="gramStart"/>
-      <w:r>
-        <w:rPr>
-          <w:rFonts w:ascii="Calibri" w:eastAsia="Calibri" w:hAnsi="Calibri" w:cs="Calibri"/>
-          <w:color w:val="23282D"/>
-          <w:sz w:val="26"/>
-          <w:szCs w:val="26"/>
-        </w:rPr>
-        <w:t>recording</w:t>
-      </w:r>
-      <w:proofErr w:type="gramEnd"/>
+        <w:t>Instructors start video call and recording</w:t>
+      </w:r>
     </w:p>
     <w:p>
       <w:pPr>
@@ -544,19 +533,8 @@
           <w:sz w:val="26"/>
           <w:szCs w:val="26"/>
         </w:rPr>
-        <w:t xml:space="preserve">Instructors end video </w:t>
-      </w:r>
-      <w:proofErr w:type="gramStart"/>
-      <w:r>
-        <w:rPr>
-          <w:rFonts w:eastAsiaTheme="minorEastAsia"/>
-          <w:color w:val="23282D"/>
-          <w:sz w:val="26"/>
-          <w:szCs w:val="26"/>
-        </w:rPr>
-        <w:t>call</w:t>
-      </w:r>
-      <w:proofErr w:type="gramEnd"/>
+        <w:t>Instructors end video call</w:t>
+      </w:r>
     </w:p>
     <w:p>
       <w:pPr>
@@ -899,27 +877,7 @@
           <w:sz w:val="22"/>
           <w:szCs w:val="22"/>
         </w:rPr>
-        <w:t xml:space="preserve"> who appears to be stronger than the </w:t>
-      </w:r>
-      <w:proofErr w:type="gramStart"/>
-      <w:r>
-        <w:rPr>
-          <w:rFonts w:ascii="SegoeUI" w:hAnsi="SegoeUI"/>
-          <w:color w:val="23282D"/>
-          <w:sz w:val="22"/>
-          <w:szCs w:val="22"/>
-        </w:rPr>
-        <w:t>hero, but</w:t>
-      </w:r>
-      <w:proofErr w:type="gramEnd"/>
-      <w:r>
-        <w:rPr>
-          <w:rFonts w:ascii="SegoeUI" w:hAnsi="SegoeUI"/>
-          <w:color w:val="23282D"/>
-          <w:sz w:val="22"/>
-          <w:szCs w:val="22"/>
-        </w:rPr>
-        <w:t xml:space="preserve"> has a hidden weakness.</w:t>
+        <w:t xml:space="preserve"> who appears to be stronger than the hero, but has a hidden weakness.</w:t>
       </w:r>
     </w:p>
     <w:p>
@@ -1355,27 +1313,7 @@
           <w:sz w:val="22"/>
           <w:szCs w:val="22"/>
         </w:rPr>
-        <w:t>Rebirth: The hero falls under a dark spell (</w:t>
-      </w:r>
-      <w:proofErr w:type="gramStart"/>
-      <w:r>
-        <w:rPr>
-          <w:rFonts w:ascii="SegoeUI" w:hAnsi="SegoeUI"/>
-          <w:color w:val="23282D"/>
-          <w:sz w:val="22"/>
-          <w:szCs w:val="22"/>
-        </w:rPr>
-        <w:t>e.g.</w:t>
-      </w:r>
-      <w:proofErr w:type="gramEnd"/>
-      <w:r>
-        <w:rPr>
-          <w:rFonts w:ascii="SegoeUI" w:hAnsi="SegoeUI"/>
-          <w:color w:val="23282D"/>
-          <w:sz w:val="22"/>
-          <w:szCs w:val="22"/>
-        </w:rPr>
-        <w:t xml:space="preserve"> sleep, sickness, enchantment) before breaking free and being redeemed.</w:t>
+        <w:t>Rebirth: The hero falls under a dark spell (e.g. sleep, sickness, enchantment) before breaking free and being redeemed.</w:t>
       </w:r>
     </w:p>
     <w:p>
@@ -1399,27 +1337,7 @@
           <w:sz w:val="22"/>
           <w:szCs w:val="22"/>
         </w:rPr>
-        <w:t xml:space="preserve">Examples: Sleeping Beauty, </w:t>
-      </w:r>
-      <w:proofErr w:type="gramStart"/>
-      <w:r>
-        <w:rPr>
-          <w:rFonts w:ascii="SegoeUI" w:hAnsi="SegoeUI"/>
-          <w:color w:val="23282D"/>
-          <w:sz w:val="22"/>
-          <w:szCs w:val="22"/>
-        </w:rPr>
-        <w:t>Beauty</w:t>
-      </w:r>
-      <w:proofErr w:type="gramEnd"/>
-      <w:r>
-        <w:rPr>
-          <w:rFonts w:ascii="SegoeUI" w:hAnsi="SegoeUI"/>
-          <w:color w:val="23282D"/>
-          <w:sz w:val="22"/>
-          <w:szCs w:val="22"/>
-        </w:rPr>
-        <w:t xml:space="preserve"> and the Beast</w:t>
+        <w:t>Examples: Sleeping Beauty, Beauty and the Beast</w:t>
       </w:r>
     </w:p>
     <w:p>
@@ -1463,19 +1381,8 @@
           <w:sz w:val="22"/>
           <w:szCs w:val="22"/>
         </w:rPr>
-        <w:t xml:space="preserve"> Story: A repetitive story with infinite challenges that get more and more difficult to </w:t>
-      </w:r>
-      <w:proofErr w:type="gramStart"/>
-      <w:r>
-        <w:rPr>
-          <w:rFonts w:ascii="SegoeUI" w:hAnsi="SegoeUI"/>
-          <w:color w:val="23282D"/>
-          <w:sz w:val="22"/>
-          <w:szCs w:val="22"/>
-        </w:rPr>
-        <w:t>beat</w:t>
-      </w:r>
-      <w:proofErr w:type="gramEnd"/>
+        <w:t xml:space="preserve"> Story: A repetitive story with infinite challenges that get more and more difficult to beat</w:t>
+      </w:r>
     </w:p>
     <w:p>
       <w:pPr>
@@ -1641,19 +1548,8 @@
           <w:sz w:val="22"/>
           <w:szCs w:val="22"/>
         </w:rPr>
-        <w:t>Constraints to only walk up/down, left/</w:t>
-      </w:r>
-      <w:proofErr w:type="gramStart"/>
-      <w:r>
-        <w:rPr>
-          <w:rFonts w:ascii="SegoeUI" w:hAnsi="SegoeUI"/>
-          <w:color w:val="23282D"/>
-          <w:sz w:val="22"/>
-          <w:szCs w:val="22"/>
-        </w:rPr>
-        <w:t>right</w:t>
-      </w:r>
-      <w:proofErr w:type="gramEnd"/>
+        <w:t>Constraints to only walk up/down, left/right</w:t>
+      </w:r>
     </w:p>
     <w:p>
       <w:pPr>
@@ -1796,19 +1692,8 @@
           <w:sz w:val="22"/>
           <w:szCs w:val="22"/>
         </w:rPr>
-        <w:t xml:space="preserve">Choosing to use an </w:t>
-      </w:r>
-      <w:proofErr w:type="gramStart"/>
-      <w:r>
-        <w:rPr>
-          <w:rFonts w:ascii="SegoeUI" w:hAnsi="SegoeUI"/>
-          <w:color w:val="23282D"/>
-          <w:sz w:val="22"/>
-          <w:szCs w:val="22"/>
-        </w:rPr>
-        <w:t>item</w:t>
-      </w:r>
-      <w:proofErr w:type="gramEnd"/>
+        <w:t>Choosing to use an item</w:t>
+      </w:r>
     </w:p>
     <w:p>
       <w:pPr>
@@ -2144,19 +2029,8 @@
           <w:sz w:val="22"/>
           <w:szCs w:val="22"/>
         </w:rPr>
-        <w:t xml:space="preserve">Getting run </w:t>
-      </w:r>
-      <w:proofErr w:type="gramStart"/>
-      <w:r>
-        <w:rPr>
-          <w:rFonts w:ascii="SegoeUI" w:hAnsi="SegoeUI"/>
-          <w:color w:val="23282D"/>
-          <w:sz w:val="22"/>
-          <w:szCs w:val="22"/>
-        </w:rPr>
-        <w:t>over</w:t>
-      </w:r>
-      <w:proofErr w:type="gramEnd"/>
+        <w:t>Getting run over</w:t>
+      </w:r>
     </w:p>
     <w:p>
       <w:pPr>
@@ -2876,27 +2750,7 @@
           <w:sz w:val="22"/>
           <w:szCs w:val="22"/>
         </w:rPr>
-        <w:t xml:space="preserve"> Development: Adding Features to Games (~60 min= ~30 minutes </w:t>
-      </w:r>
-      <w:proofErr w:type="gramStart"/>
-      <w:r>
-        <w:rPr>
-          <w:rFonts w:ascii="SegoeUI" w:hAnsi="SegoeUI"/>
-          <w:color w:val="23282D"/>
-          <w:sz w:val="22"/>
-          <w:szCs w:val="22"/>
-        </w:rPr>
-        <w:t>+10 minute</w:t>
-      </w:r>
-      <w:proofErr w:type="gramEnd"/>
-      <w:r>
-        <w:rPr>
-          <w:rFonts w:ascii="SegoeUI" w:hAnsi="SegoeUI"/>
-          <w:color w:val="23282D"/>
-          <w:sz w:val="22"/>
-          <w:szCs w:val="22"/>
-        </w:rPr>
-        <w:t xml:space="preserve"> break + 20 minutes) (Individual)</w:t>
+        <w:t xml:space="preserve"> Development: Adding Features to Games (~60 min= ~30 minutes +10 minute break + 20 minutes) (Individual)</w:t>
       </w:r>
     </w:p>
     <w:p>
@@ -3036,27 +2890,7 @@
           <w:sz w:val="22"/>
           <w:szCs w:val="22"/>
         </w:rPr>
-        <w:t xml:space="preserve">This is a partially finished game, go ahead and run it. Move the </w:t>
-      </w:r>
-      <w:proofErr w:type="gramStart"/>
-      <w:r>
-        <w:rPr>
-          <w:rFonts w:ascii="SegoeUI" w:hAnsi="SegoeUI"/>
-          <w:color w:val="23282D"/>
-          <w:sz w:val="22"/>
-          <w:szCs w:val="22"/>
-        </w:rPr>
-        <w:t>space ship</w:t>
-      </w:r>
-      <w:proofErr w:type="gramEnd"/>
-      <w:r>
-        <w:rPr>
-          <w:rFonts w:ascii="SegoeUI" w:hAnsi="SegoeUI"/>
-          <w:color w:val="23282D"/>
-          <w:sz w:val="22"/>
-          <w:szCs w:val="22"/>
-        </w:rPr>
-        <w:t xml:space="preserve"> forward with W or the up arrow, turn the space ship left with A or left arrow, turn the space ship right with D or right arrow, and shoot laser beams with the spacebar.</w:t>
+        <w:t>This is a partially finished game, go ahead and run it. Move the space ship forward with W or the up arrow, turn the space ship left with A or left arrow, turn the space ship right with D or right arrow, and shoot laser beams with the spacebar.</w:t>
       </w:r>
     </w:p>
     <w:p>
@@ -3076,27 +2910,7 @@
           <w:sz w:val="22"/>
           <w:szCs w:val="22"/>
         </w:rPr>
-        <w:t xml:space="preserve">Try shooting a rock. What does it do? It does nothing, and </w:t>
-      </w:r>
-      <w:proofErr w:type="gramStart"/>
-      <w:r>
-        <w:rPr>
-          <w:rFonts w:ascii="SegoeUI" w:hAnsi="SegoeUI"/>
-          <w:color w:val="23282D"/>
-          <w:sz w:val="22"/>
-          <w:szCs w:val="22"/>
-        </w:rPr>
-        <w:t>we’re</w:t>
-      </w:r>
-      <w:proofErr w:type="gramEnd"/>
-      <w:r>
-        <w:rPr>
-          <w:rFonts w:ascii="SegoeUI" w:hAnsi="SegoeUI"/>
-          <w:color w:val="23282D"/>
-          <w:sz w:val="22"/>
-          <w:szCs w:val="22"/>
-        </w:rPr>
-        <w:t xml:space="preserve"> going to fix that in this activity.</w:t>
+        <w:t>Try shooting a rock. What does it do? It does nothing, and we’re going to fix that in this activity.</w:t>
       </w:r>
     </w:p>
     <w:p>
@@ -3161,6 +2975,57 @@
     </w:p>
     <w:p>
       <w:pPr>
+        <w:pStyle w:val="NormalWeb"/>
+        <w:rPr>
+          <w:rFonts w:ascii="SegoeUI" w:hAnsi="SegoeUI"/>
+          <w:color w:val="23282D"/>
+          <w:sz w:val="22"/>
+          <w:szCs w:val="22"/>
+        </w:rPr>
+      </w:pPr>
+      <w:proofErr w:type="spellStart"/>
+      <w:r>
+        <w:rPr>
+          <w:rFonts w:ascii="SegoeUI" w:hAnsi="SegoeUI"/>
+          <w:color w:val="23282D"/>
+          <w:sz w:val="22"/>
+          <w:szCs w:val="22"/>
+        </w:rPr>
+        <w:t>Github</w:t>
+      </w:r>
+      <w:proofErr w:type="spellEnd"/>
+      <w:r>
+        <w:rPr>
+          <w:rFonts w:ascii="SegoeUI" w:hAnsi="SegoeUI"/>
+          <w:color w:val="23282D"/>
+          <w:sz w:val="22"/>
+          <w:szCs w:val="22"/>
+        </w:rPr>
+        <w:t xml:space="preserve"> Release 1.0: [</w:t>
+      </w:r>
+      <w:hyperlink r:id="rId10" w:history="1">
+        <w:r>
+          <w:rPr>
+            <w:rStyle w:val="Hyperlink"/>
+            <w:rFonts w:ascii="SegoeUI" w:hAnsi="SegoeUI"/>
+            <w:sz w:val="22"/>
+            <w:szCs w:val="22"/>
+          </w:rPr>
+          <w:t>https://github.com/makayla-moster/CGCC2021_Asteroids/releases/tag/1.0</w:t>
+        </w:r>
+      </w:hyperlink>
+      <w:r>
+        <w:rPr>
+          <w:rFonts w:ascii="SegoeUI" w:hAnsi="SegoeUI"/>
+          <w:color w:val="23282D"/>
+          <w:sz w:val="22"/>
+          <w:szCs w:val="22"/>
+        </w:rPr>
+        <w:t>]</w:t>
+      </w:r>
+    </w:p>
+    <w:p>
+      <w:pPr>
         <w:pStyle w:val="ListParagraph"/>
         <w:numPr>
           <w:ilvl w:val="0"/>
@@ -3171,15 +3036,7 @@
         <w:t xml:space="preserve">So now we need to Explode the Rocks </w:t>
       </w:r>
       <w:r>
-        <w:t xml:space="preserve">in the scene by shooting them. The first step we need to do is create a rocks group and create a scene for the explosion animation </w:t>
-      </w:r>
-      <w:proofErr w:type="gramStart"/>
-      <w:r>
-        <w:t>we’ll</w:t>
-      </w:r>
-      <w:proofErr w:type="gramEnd"/>
-      <w:r>
-        <w:t xml:space="preserve"> add in later.</w:t>
+        <w:t>in the scene by shooting them. The first step we need to do is create a rocks group and create a scene for the explosion animation we’ll add in later.</w:t>
       </w:r>
     </w:p>
     <w:p>
@@ -3224,68 +3081,6 @@
             <wp:extent cx="2590800" cy="1781175"/>
             <wp:effectExtent l="0" t="0" r="0" b="9525"/>
             <wp:docPr id="12" name="Picture 12"/>
-            <wp:cNvGraphicFramePr>
-              <a:graphicFrameLocks xmlns:a="http://schemas.openxmlformats.org/drawingml/2006/main" noChangeAspect="1"/>
-            </wp:cNvGraphicFramePr>
-            <a:graphic xmlns:a="http://schemas.openxmlformats.org/drawingml/2006/main">
-              <a:graphicData uri="http://schemas.openxmlformats.org/drawingml/2006/picture">
-                <pic:pic xmlns:pic="http://schemas.openxmlformats.org/drawingml/2006/picture">
-                  <pic:nvPicPr>
-                    <pic:cNvPr id="1" name=""/>
-                    <pic:cNvPicPr/>
-                  </pic:nvPicPr>
-                  <pic:blipFill>
-                    <a:blip r:embed="rId10"/>
-                    <a:stretch>
-                      <a:fillRect/>
-                    </a:stretch>
-                  </pic:blipFill>
-                  <pic:spPr>
-                    <a:xfrm>
-                      <a:off x="0" y="0"/>
-                      <a:ext cx="2590800" cy="1781175"/>
-                    </a:xfrm>
-                    <a:prstGeom prst="rect">
-                      <a:avLst/>
-                    </a:prstGeom>
-                  </pic:spPr>
-                </pic:pic>
-              </a:graphicData>
-            </a:graphic>
-          </wp:inline>
-        </w:drawing>
-      </w:r>
-      <w:r>
-        <w:t xml:space="preserve"> </w:t>
-      </w:r>
-    </w:p>
-    <w:p>
-      <w:pPr>
-        <w:pStyle w:val="ListParagraph"/>
-        <w:numPr>
-          <w:ilvl w:val="1"/>
-          <w:numId w:val="26"/>
-        </w:numPr>
-      </w:pPr>
-      <w:r>
-        <w:t>Next, we need to add a rocks group to our scene. In the text box, type rocks and click add.</w:t>
-      </w:r>
-    </w:p>
-    <w:p>
-      <w:pPr>
-        <w:pStyle w:val="ListParagraph"/>
-        <w:ind w:left="1440"/>
-      </w:pPr>
-      <w:r>
-        <w:rPr>
-          <w:noProof/>
-        </w:rPr>
-        <w:lastRenderedPageBreak/>
-        <w:drawing>
-          <wp:inline distT="0" distB="0" distL="0" distR="0" wp14:anchorId="02621EB5" wp14:editId="0940AD3F">
-            <wp:extent cx="2581275" cy="1800225"/>
-            <wp:effectExtent l="0" t="0" r="9525" b="9525"/>
-            <wp:docPr id="13" name="Picture 13"/>
             <wp:cNvGraphicFramePr>
               <a:graphicFrameLocks xmlns:a="http://schemas.openxmlformats.org/drawingml/2006/main" noChangeAspect="1"/>
             </wp:cNvGraphicFramePr>
@@ -3305,7 +3100,7 @@
                   <pic:spPr>
                     <a:xfrm>
                       <a:off x="0" y="0"/>
-                      <a:ext cx="2581275" cy="1800225"/>
+                      <a:ext cx="2590800" cy="1781175"/>
                     </a:xfrm>
                     <a:prstGeom prst="rect">
                       <a:avLst/>
@@ -3330,23 +3125,7 @@
         </w:numPr>
       </w:pPr>
       <w:r>
-        <w:t xml:space="preserve">Save your </w:t>
-      </w:r>
-      <w:proofErr w:type="spellStart"/>
-      <w:r>
-        <w:t>Rock.tcsn</w:t>
-      </w:r>
-      <w:proofErr w:type="spellEnd"/>
-      <w:r>
-        <w:t xml:space="preserve"> scene (Ctrl + S) and create a new scene. This new scene will be for the explosion animation that we will add in later. We need to add a Sprite (renamed to Explosion) and an </w:t>
-      </w:r>
-      <w:proofErr w:type="spellStart"/>
-      <w:r>
-        <w:t>AnimationPlayer</w:t>
-      </w:r>
-      <w:proofErr w:type="spellEnd"/>
-      <w:r>
-        <w:t xml:space="preserve"> as the child of the Sprite. </w:t>
+        <w:t>Next, we need to add a rocks group to our scene. In the text box, type rocks and click add.</w:t>
       </w:r>
     </w:p>
     <w:p>
@@ -3358,11 +3137,12 @@
         <w:rPr>
           <w:noProof/>
         </w:rPr>
+        <w:lastRenderedPageBreak/>
         <w:drawing>
-          <wp:inline distT="0" distB="0" distL="0" distR="0" wp14:anchorId="1142F2CE" wp14:editId="506973AF">
-            <wp:extent cx="2362200" cy="2209800"/>
-            <wp:effectExtent l="0" t="0" r="0" b="0"/>
-            <wp:docPr id="14" name="Picture 14"/>
+          <wp:inline distT="0" distB="0" distL="0" distR="0" wp14:anchorId="02621EB5" wp14:editId="0940AD3F">
+            <wp:extent cx="2581275" cy="1800225"/>
+            <wp:effectExtent l="0" t="0" r="9525" b="9525"/>
+            <wp:docPr id="13" name="Picture 13"/>
             <wp:cNvGraphicFramePr>
               <a:graphicFrameLocks xmlns:a="http://schemas.openxmlformats.org/drawingml/2006/main" noChangeAspect="1"/>
             </wp:cNvGraphicFramePr>
@@ -3382,7 +3162,7 @@
                   <pic:spPr>
                     <a:xfrm>
                       <a:off x="0" y="0"/>
-                      <a:ext cx="2362200" cy="2209800"/>
+                      <a:ext cx="2581275" cy="1800225"/>
                     </a:xfrm>
                     <a:prstGeom prst="rect">
                       <a:avLst/>
@@ -3402,50 +3182,28 @@
       <w:pPr>
         <w:pStyle w:val="ListParagraph"/>
         <w:numPr>
-          <w:ilvl w:val="0"/>
-          <w:numId w:val="26"/>
-        </w:numPr>
-      </w:pPr>
-      <w:r>
-        <w:t xml:space="preserve">Save your </w:t>
-      </w:r>
-      <w:proofErr w:type="spellStart"/>
-      <w:proofErr w:type="gramStart"/>
-      <w:r>
-        <w:t>explosion.tcsn</w:t>
-      </w:r>
-      <w:proofErr w:type="spellEnd"/>
-      <w:proofErr w:type="gramEnd"/>
-      <w:r>
-        <w:t xml:space="preserve">. Now we need to add our Explosion scene instance to our Rock Scene. Go to </w:t>
-      </w:r>
-      <w:proofErr w:type="spellStart"/>
-      <w:r>
-        <w:t>Rock.tcsn</w:t>
-      </w:r>
-      <w:proofErr w:type="spellEnd"/>
-      <w:r>
-        <w:t xml:space="preserve"> in the </w:t>
-      </w:r>
-      <w:proofErr w:type="spellStart"/>
-      <w:r>
-        <w:t>GoDot</w:t>
-      </w:r>
-      <w:proofErr w:type="spellEnd"/>
-      <w:r>
-        <w:t xml:space="preserve"> editor.</w:t>
-      </w:r>
-    </w:p>
-    <w:p>
-      <w:pPr>
-        <w:pStyle w:val="ListParagraph"/>
-        <w:numPr>
           <w:ilvl w:val="1"/>
           <w:numId w:val="26"/>
         </w:numPr>
       </w:pPr>
       <w:r>
-        <w:t>Right click on the Rock node and click “Instance Child Scene” and choose our explosion scene.</w:t>
+        <w:t xml:space="preserve">Save your </w:t>
+      </w:r>
+      <w:proofErr w:type="spellStart"/>
+      <w:r>
+        <w:t>Rock.tcsn</w:t>
+      </w:r>
+      <w:proofErr w:type="spellEnd"/>
+      <w:r>
+        <w:t xml:space="preserve"> scene (Ctrl + S) and create a new scene. This new scene will be for the explosion animation that we will add in later. We need to add a Sprite (renamed to Explosion) and an </w:t>
+      </w:r>
+      <w:proofErr w:type="spellStart"/>
+      <w:r>
+        <w:t>AnimationPlayer</w:t>
+      </w:r>
+      <w:proofErr w:type="spellEnd"/>
+      <w:r>
+        <w:t xml:space="preserve"> as the child of the Sprite. </w:t>
       </w:r>
     </w:p>
     <w:p>
@@ -3458,10 +3216,10 @@
           <w:noProof/>
         </w:rPr>
         <w:drawing>
-          <wp:inline distT="0" distB="0" distL="0" distR="0" wp14:anchorId="7887EDA1" wp14:editId="11B434F9">
-            <wp:extent cx="3648075" cy="2286000"/>
-            <wp:effectExtent l="0" t="0" r="9525" b="0"/>
-            <wp:docPr id="2" name="Picture 2"/>
+          <wp:inline distT="0" distB="0" distL="0" distR="0" wp14:anchorId="1142F2CE" wp14:editId="506973AF">
+            <wp:extent cx="2362200" cy="2209800"/>
+            <wp:effectExtent l="0" t="0" r="0" b="0"/>
+            <wp:docPr id="14" name="Picture 14"/>
             <wp:cNvGraphicFramePr>
               <a:graphicFrameLocks xmlns:a="http://schemas.openxmlformats.org/drawingml/2006/main" noChangeAspect="1"/>
             </wp:cNvGraphicFramePr>
@@ -3481,7 +3239,7 @@
                   <pic:spPr>
                     <a:xfrm>
                       <a:off x="0" y="0"/>
-                      <a:ext cx="3648075" cy="2286000"/>
+                      <a:ext cx="2362200" cy="2209800"/>
                     </a:xfrm>
                     <a:prstGeom prst="rect">
                       <a:avLst/>
@@ -3500,483 +3258,24 @@
     <w:p>
       <w:pPr>
         <w:pStyle w:val="ListParagraph"/>
-        <w:numPr>
-          <w:ilvl w:val="1"/>
-          <w:numId w:val="26"/>
-        </w:numPr>
-      </w:pPr>
-      <w:r>
-        <w:t>Now open the Rock.gd script in VS Code.</w:t>
-      </w:r>
-    </w:p>
-    <w:p>
-      <w:pPr>
-        <w:pStyle w:val="ListParagraph"/>
-        <w:numPr>
-          <w:ilvl w:val="1"/>
-          <w:numId w:val="26"/>
-        </w:numPr>
-      </w:pPr>
-      <w:r>
-        <w:t>In our variables at the top of the Rock.gd script, we need to add a signal, like this:</w:t>
-      </w:r>
-    </w:p>
-    <w:p>
-      <w:pPr>
-        <w:pStyle w:val="ListParagraph"/>
-        <w:shd w:val="clear" w:color="auto" w:fill="1E1E1E"/>
-        <w:spacing w:after="0" w:line="285" w:lineRule="atLeast"/>
-        <w:rPr>
-          <w:rFonts w:ascii="Consolas" w:eastAsia="Times New Roman" w:hAnsi="Consolas" w:cs="Times New Roman"/>
-          <w:color w:val="D4D4D4"/>
-          <w:sz w:val="21"/>
-          <w:szCs w:val="21"/>
-        </w:rPr>
-      </w:pPr>
-      <w:r>
-        <w:rPr>
-          <w:rFonts w:ascii="Consolas" w:eastAsia="Times New Roman" w:hAnsi="Consolas" w:cs="Times New Roman"/>
-          <w:color w:val="569CD6"/>
-          <w:sz w:val="21"/>
-          <w:szCs w:val="21"/>
-        </w:rPr>
-        <w:t>signal</w:t>
-      </w:r>
-      <w:r>
-        <w:rPr>
-          <w:rFonts w:ascii="Consolas" w:eastAsia="Times New Roman" w:hAnsi="Consolas" w:cs="Times New Roman"/>
-          <w:color w:val="D4D4D4"/>
-          <w:sz w:val="21"/>
-          <w:szCs w:val="21"/>
-        </w:rPr>
-        <w:t> </w:t>
-      </w:r>
-      <w:proofErr w:type="gramStart"/>
-      <w:r>
-        <w:rPr>
-          <w:rFonts w:ascii="Consolas" w:eastAsia="Times New Roman" w:hAnsi="Consolas" w:cs="Times New Roman"/>
-          <w:color w:val="DCDCAA"/>
-          <w:sz w:val="21"/>
-          <w:szCs w:val="21"/>
-        </w:rPr>
-        <w:t>exploded</w:t>
-      </w:r>
-      <w:r>
-        <w:rPr>
-          <w:rFonts w:ascii="Consolas" w:eastAsia="Times New Roman" w:hAnsi="Consolas" w:cs="Times New Roman"/>
-          <w:color w:val="D4D4D4"/>
-          <w:sz w:val="21"/>
-          <w:szCs w:val="21"/>
-        </w:rPr>
-        <w:t>(</w:t>
-      </w:r>
-      <w:proofErr w:type="gramEnd"/>
-      <w:r>
-        <w:rPr>
-          <w:rFonts w:ascii="Consolas" w:eastAsia="Times New Roman" w:hAnsi="Consolas" w:cs="Times New Roman"/>
-          <w:color w:val="D4D4D4"/>
-          <w:sz w:val="21"/>
-          <w:szCs w:val="21"/>
-        </w:rPr>
-        <w:t>)</w:t>
-      </w:r>
-    </w:p>
-    <w:p>
-      <w:pPr>
-        <w:ind w:left="1440" w:hanging="720"/>
-      </w:pPr>
-      <w:r>
-        <w:lastRenderedPageBreak/>
-        <w:tab/>
-        <w:t>This will signal to our rocks that they have exploded. In the next step we will add an explode function where we will call the exploded signal.</w:t>
-      </w:r>
-    </w:p>
-    <w:p>
-      <w:pPr>
-        <w:pStyle w:val="ListParagraph"/>
-        <w:numPr>
-          <w:ilvl w:val="1"/>
-          <w:numId w:val="26"/>
-        </w:numPr>
-      </w:pPr>
-      <w:r>
-        <w:t xml:space="preserve">Now we need to add an </w:t>
-      </w:r>
-      <w:proofErr w:type="gramStart"/>
-      <w:r>
-        <w:t>explode(</w:t>
-      </w:r>
-      <w:proofErr w:type="gramEnd"/>
-      <w:r>
-        <w:t>) function:</w:t>
-      </w:r>
-    </w:p>
-    <w:p>
-      <w:pPr>
-        <w:pStyle w:val="ListParagraph"/>
-        <w:shd w:val="clear" w:color="auto" w:fill="1E1E1E"/>
-        <w:spacing w:after="0" w:line="285" w:lineRule="atLeast"/>
-        <w:rPr>
-          <w:rFonts w:ascii="Consolas" w:eastAsia="Times New Roman" w:hAnsi="Consolas" w:cs="Times New Roman"/>
-          <w:color w:val="D4D4D4"/>
-          <w:sz w:val="21"/>
-          <w:szCs w:val="21"/>
-        </w:rPr>
-      </w:pPr>
+        <w:ind w:left="1440"/>
+      </w:pPr>
+    </w:p>
+    <w:p>
       <w:proofErr w:type="spellStart"/>
       <w:r>
-        <w:rPr>
-          <w:rFonts w:ascii="Consolas" w:eastAsia="Times New Roman" w:hAnsi="Consolas" w:cs="Times New Roman"/>
-          <w:color w:val="569CD6"/>
-          <w:sz w:val="21"/>
-          <w:szCs w:val="21"/>
-        </w:rPr>
-        <w:t>func</w:t>
+        <w:t>Github</w:t>
       </w:r>
       <w:proofErr w:type="spellEnd"/>
       <w:r>
-        <w:rPr>
-          <w:rFonts w:ascii="Consolas" w:eastAsia="Times New Roman" w:hAnsi="Consolas" w:cs="Times New Roman"/>
-          <w:color w:val="D4D4D4"/>
-          <w:sz w:val="21"/>
-          <w:szCs w:val="21"/>
-        </w:rPr>
-        <w:t> </w:t>
-      </w:r>
-      <w:proofErr w:type="gramStart"/>
-      <w:r>
-        <w:rPr>
-          <w:rFonts w:ascii="Consolas" w:eastAsia="Times New Roman" w:hAnsi="Consolas" w:cs="Times New Roman"/>
-          <w:color w:val="DCDCAA"/>
-          <w:sz w:val="21"/>
-          <w:szCs w:val="21"/>
-        </w:rPr>
-        <w:t>explode</w:t>
-      </w:r>
-      <w:r>
-        <w:rPr>
-          <w:rFonts w:ascii="Consolas" w:eastAsia="Times New Roman" w:hAnsi="Consolas" w:cs="Times New Roman"/>
-          <w:color w:val="D4D4D4"/>
-          <w:sz w:val="21"/>
-          <w:szCs w:val="21"/>
-        </w:rPr>
-        <w:t>(</w:t>
-      </w:r>
-      <w:proofErr w:type="gramEnd"/>
-      <w:r>
-        <w:rPr>
-          <w:rFonts w:ascii="Consolas" w:eastAsia="Times New Roman" w:hAnsi="Consolas" w:cs="Times New Roman"/>
-          <w:color w:val="D4D4D4"/>
-          <w:sz w:val="21"/>
-          <w:szCs w:val="21"/>
-        </w:rPr>
-        <w:t>):</w:t>
-      </w:r>
-    </w:p>
-    <w:p>
-      <w:pPr>
-        <w:pStyle w:val="ListParagraph"/>
-        <w:shd w:val="clear" w:color="auto" w:fill="1E1E1E"/>
-        <w:spacing w:after="0" w:line="285" w:lineRule="atLeast"/>
-        <w:rPr>
-          <w:rFonts w:ascii="Consolas" w:eastAsia="Times New Roman" w:hAnsi="Consolas" w:cs="Times New Roman"/>
-          <w:color w:val="D4D4D4"/>
-          <w:sz w:val="21"/>
-          <w:szCs w:val="21"/>
-        </w:rPr>
-      </w:pPr>
-      <w:r>
-        <w:rPr>
-          <w:rFonts w:ascii="Consolas" w:eastAsia="Times New Roman" w:hAnsi="Consolas" w:cs="Times New Roman"/>
-          <w:color w:val="D4D4D4"/>
-          <w:sz w:val="21"/>
-          <w:szCs w:val="21"/>
-        </w:rPr>
-        <w:t>    layers = </w:t>
-      </w:r>
-      <w:r>
-        <w:rPr>
-          <w:rFonts w:ascii="Consolas" w:eastAsia="Times New Roman" w:hAnsi="Consolas" w:cs="Times New Roman"/>
-          <w:color w:val="B5CEA8"/>
-          <w:sz w:val="21"/>
-          <w:szCs w:val="21"/>
-        </w:rPr>
-        <w:t>0</w:t>
-      </w:r>
-    </w:p>
-    <w:p>
-      <w:pPr>
-        <w:pStyle w:val="ListParagraph"/>
-        <w:shd w:val="clear" w:color="auto" w:fill="1E1E1E"/>
-        <w:spacing w:after="0" w:line="285" w:lineRule="atLeast"/>
-        <w:rPr>
-          <w:rFonts w:ascii="Consolas" w:eastAsia="Times New Roman" w:hAnsi="Consolas" w:cs="Times New Roman"/>
-          <w:color w:val="D4D4D4"/>
-          <w:sz w:val="21"/>
-          <w:szCs w:val="21"/>
-        </w:rPr>
-      </w:pPr>
-      <w:r>
-        <w:rPr>
-          <w:rFonts w:ascii="Consolas" w:eastAsia="Times New Roman" w:hAnsi="Consolas" w:cs="Times New Roman"/>
-          <w:color w:val="D4D4D4"/>
-          <w:sz w:val="21"/>
-          <w:szCs w:val="21"/>
-        </w:rPr>
-        <w:t>    $</w:t>
-      </w:r>
-      <w:proofErr w:type="spellStart"/>
-      <w:r>
-        <w:rPr>
-          <w:rFonts w:ascii="Consolas" w:eastAsia="Times New Roman" w:hAnsi="Consolas" w:cs="Times New Roman"/>
-          <w:color w:val="4EC9B0"/>
-          <w:sz w:val="21"/>
-          <w:szCs w:val="21"/>
-        </w:rPr>
-        <w:t>Sprite</w:t>
-      </w:r>
-      <w:r>
-        <w:rPr>
-          <w:rFonts w:ascii="Consolas" w:eastAsia="Times New Roman" w:hAnsi="Consolas" w:cs="Times New Roman"/>
-          <w:color w:val="D4D4D4"/>
-          <w:sz w:val="21"/>
-          <w:szCs w:val="21"/>
-        </w:rPr>
-        <w:t>.</w:t>
-      </w:r>
-      <w:r>
-        <w:rPr>
-          <w:rFonts w:ascii="Consolas" w:eastAsia="Times New Roman" w:hAnsi="Consolas" w:cs="Times New Roman"/>
-          <w:color w:val="DCDCAA"/>
-          <w:sz w:val="21"/>
-          <w:szCs w:val="21"/>
-        </w:rPr>
-        <w:t>hide</w:t>
-      </w:r>
-      <w:proofErr w:type="spellEnd"/>
-      <w:r>
-        <w:rPr>
-          <w:rFonts w:ascii="Consolas" w:eastAsia="Times New Roman" w:hAnsi="Consolas" w:cs="Times New Roman"/>
-          <w:color w:val="D4D4D4"/>
-          <w:sz w:val="21"/>
-          <w:szCs w:val="21"/>
-        </w:rPr>
-        <w:t>()</w:t>
-      </w:r>
-    </w:p>
-    <w:p>
-      <w:pPr>
-        <w:pStyle w:val="ListParagraph"/>
-        <w:shd w:val="clear" w:color="auto" w:fill="1E1E1E"/>
-        <w:spacing w:after="0" w:line="285" w:lineRule="atLeast"/>
-        <w:rPr>
-          <w:rFonts w:ascii="Consolas" w:eastAsia="Times New Roman" w:hAnsi="Consolas" w:cs="Times New Roman"/>
-          <w:color w:val="D4D4D4"/>
-          <w:sz w:val="21"/>
-          <w:szCs w:val="21"/>
-        </w:rPr>
-      </w:pPr>
-      <w:r>
-        <w:rPr>
-          <w:rFonts w:ascii="Consolas" w:eastAsia="Times New Roman" w:hAnsi="Consolas" w:cs="Times New Roman"/>
-          <w:color w:val="D4D4D4"/>
-          <w:sz w:val="21"/>
-          <w:szCs w:val="21"/>
-        </w:rPr>
-        <w:t>    </w:t>
-      </w:r>
-      <w:r>
-        <w:rPr>
-          <w:rFonts w:ascii="Consolas" w:eastAsia="Times New Roman" w:hAnsi="Consolas" w:cs="Times New Roman"/>
-          <w:color w:val="DCDCAA"/>
-          <w:sz w:val="21"/>
-          <w:szCs w:val="21"/>
-        </w:rPr>
-        <w:t>emit_</w:t>
-      </w:r>
-      <w:proofErr w:type="gramStart"/>
-      <w:r>
-        <w:rPr>
-          <w:rFonts w:ascii="Consolas" w:eastAsia="Times New Roman" w:hAnsi="Consolas" w:cs="Times New Roman"/>
-          <w:color w:val="DCDCAA"/>
-          <w:sz w:val="21"/>
-          <w:szCs w:val="21"/>
-        </w:rPr>
-        <w:t>signal</w:t>
-      </w:r>
-      <w:r>
-        <w:rPr>
-          <w:rFonts w:ascii="Consolas" w:eastAsia="Times New Roman" w:hAnsi="Consolas" w:cs="Times New Roman"/>
-          <w:color w:val="D4D4D4"/>
-          <w:sz w:val="21"/>
-          <w:szCs w:val="21"/>
-        </w:rPr>
-        <w:t>(</w:t>
-      </w:r>
-      <w:proofErr w:type="gramEnd"/>
-      <w:r>
-        <w:rPr>
-          <w:rFonts w:ascii="Consolas" w:eastAsia="Times New Roman" w:hAnsi="Consolas" w:cs="Times New Roman"/>
-          <w:color w:val="CE9178"/>
-          <w:sz w:val="21"/>
-          <w:szCs w:val="21"/>
-        </w:rPr>
-        <w:t>"exploded"</w:t>
-      </w:r>
-      <w:r>
-        <w:rPr>
-          <w:rFonts w:ascii="Consolas" w:eastAsia="Times New Roman" w:hAnsi="Consolas" w:cs="Times New Roman"/>
-          <w:color w:val="D4D4D4"/>
-          <w:sz w:val="21"/>
-          <w:szCs w:val="21"/>
-        </w:rPr>
-        <w:t>, size, radius, position, linear_velocity)</w:t>
-      </w:r>
-    </w:p>
-    <w:p>
-      <w:pPr>
-        <w:pStyle w:val="ListParagraph"/>
-        <w:shd w:val="clear" w:color="auto" w:fill="1E1E1E"/>
-        <w:spacing w:after="0" w:line="285" w:lineRule="atLeast"/>
-        <w:rPr>
-          <w:rFonts w:ascii="Consolas" w:eastAsia="Times New Roman" w:hAnsi="Consolas" w:cs="Times New Roman"/>
-          <w:color w:val="D4D4D4"/>
-          <w:sz w:val="21"/>
-          <w:szCs w:val="21"/>
-        </w:rPr>
-      </w:pPr>
-      <w:r>
-        <w:rPr>
-          <w:rFonts w:ascii="Consolas" w:eastAsia="Times New Roman" w:hAnsi="Consolas" w:cs="Times New Roman"/>
-          <w:color w:val="D4D4D4"/>
-          <w:sz w:val="21"/>
-          <w:szCs w:val="21"/>
-        </w:rPr>
-        <w:t>    </w:t>
-      </w:r>
-      <w:proofErr w:type="spellStart"/>
-      <w:r>
-        <w:rPr>
-          <w:rFonts w:ascii="Consolas" w:eastAsia="Times New Roman" w:hAnsi="Consolas" w:cs="Times New Roman"/>
-          <w:color w:val="D4D4D4"/>
-          <w:sz w:val="21"/>
-          <w:szCs w:val="21"/>
-        </w:rPr>
-        <w:t>linear_velocity</w:t>
-      </w:r>
-      <w:proofErr w:type="spellEnd"/>
-      <w:r>
-        <w:rPr>
-          <w:rFonts w:ascii="Consolas" w:eastAsia="Times New Roman" w:hAnsi="Consolas" w:cs="Times New Roman"/>
-          <w:color w:val="D4D4D4"/>
-          <w:sz w:val="21"/>
-          <w:szCs w:val="21"/>
-        </w:rPr>
-        <w:t> = </w:t>
-      </w:r>
-      <w:r>
-        <w:rPr>
-          <w:rFonts w:ascii="Consolas" w:eastAsia="Times New Roman" w:hAnsi="Consolas" w:cs="Times New Roman"/>
-          <w:color w:val="4EC9B0"/>
-          <w:sz w:val="21"/>
-          <w:szCs w:val="21"/>
-        </w:rPr>
-        <w:t>Vector2</w:t>
-      </w:r>
-      <w:r>
-        <w:rPr>
-          <w:rFonts w:ascii="Consolas" w:eastAsia="Times New Roman" w:hAnsi="Consolas" w:cs="Times New Roman"/>
-          <w:color w:val="D4D4D4"/>
-          <w:sz w:val="21"/>
-          <w:szCs w:val="21"/>
-        </w:rPr>
-        <w:t>()</w:t>
-      </w:r>
-    </w:p>
-    <w:p>
-      <w:pPr>
-        <w:pStyle w:val="ListParagraph"/>
-        <w:shd w:val="clear" w:color="auto" w:fill="1E1E1E"/>
-        <w:spacing w:after="0" w:line="285" w:lineRule="atLeast"/>
-        <w:rPr>
-          <w:rFonts w:ascii="Consolas" w:eastAsia="Times New Roman" w:hAnsi="Consolas" w:cs="Times New Roman"/>
-          <w:color w:val="D4D4D4"/>
-          <w:sz w:val="21"/>
-          <w:szCs w:val="21"/>
-        </w:rPr>
-      </w:pPr>
-      <w:r>
-        <w:rPr>
-          <w:rFonts w:ascii="Consolas" w:eastAsia="Times New Roman" w:hAnsi="Consolas" w:cs="Times New Roman"/>
-          <w:color w:val="D4D4D4"/>
-          <w:sz w:val="21"/>
-          <w:szCs w:val="21"/>
-        </w:rPr>
-        <w:t>    </w:t>
-      </w:r>
-      <w:proofErr w:type="spellStart"/>
-      <w:r>
-        <w:rPr>
-          <w:rFonts w:ascii="Consolas" w:eastAsia="Times New Roman" w:hAnsi="Consolas" w:cs="Times New Roman"/>
-          <w:color w:val="D4D4D4"/>
-          <w:sz w:val="21"/>
-          <w:szCs w:val="21"/>
-        </w:rPr>
-        <w:t>angular_velocity</w:t>
-      </w:r>
-      <w:proofErr w:type="spellEnd"/>
-      <w:r>
-        <w:rPr>
-          <w:rFonts w:ascii="Consolas" w:eastAsia="Times New Roman" w:hAnsi="Consolas" w:cs="Times New Roman"/>
-          <w:color w:val="D4D4D4"/>
-          <w:sz w:val="21"/>
-          <w:szCs w:val="21"/>
-        </w:rPr>
-        <w:t> = </w:t>
-      </w:r>
-      <w:r>
-        <w:rPr>
-          <w:rFonts w:ascii="Consolas" w:eastAsia="Times New Roman" w:hAnsi="Consolas" w:cs="Times New Roman"/>
-          <w:color w:val="B5CEA8"/>
-          <w:sz w:val="21"/>
-          <w:szCs w:val="21"/>
-        </w:rPr>
-        <w:t>0</w:t>
-      </w:r>
-    </w:p>
-    <w:p>
-      <w:pPr>
-        <w:pStyle w:val="ListParagraph"/>
-        <w:numPr>
-          <w:ilvl w:val="1"/>
-          <w:numId w:val="26"/>
-        </w:numPr>
-      </w:pPr>
-      <w:r>
-        <w:t xml:space="preserve">Save (Ctrl + S) and try running your program. Do the rocks disappear when </w:t>
-      </w:r>
-      <w:proofErr w:type="gramStart"/>
-      <w:r>
-        <w:t>they’re</w:t>
-      </w:r>
-      <w:proofErr w:type="gramEnd"/>
-      <w:r>
-        <w:t xml:space="preserve"> shot?</w:t>
-      </w:r>
-      <w:r>
-        <w:br/>
-      </w:r>
-    </w:p>
-    <w:p>
-      <w:r>
-        <w:t>Instructional Video 2: [</w:t>
+        <w:t xml:space="preserve"> release 1.1: [</w:t>
       </w:r>
       <w:hyperlink r:id="rId14" w:history="1">
         <w:r>
           <w:rPr>
             <w:rStyle w:val="Hyperlink"/>
           </w:rPr>
-          <w:t>https://youtu.be/hyp4FCH0z78</w:t>
+          <w:t>https://github.com/makayla-moster/CGCC2021_Asteroids/releases/tag/1.1</w:t>
         </w:r>
       </w:hyperlink>
       <w:r>
@@ -3992,15 +3291,31 @@
         </w:numPr>
       </w:pPr>
       <w:r>
-        <w:t xml:space="preserve">Now </w:t>
-      </w:r>
-      <w:proofErr w:type="gramStart"/>
-      <w:r>
-        <w:t>we’re</w:t>
-      </w:r>
-      <w:proofErr w:type="gramEnd"/>
-      <w:r>
-        <w:t xml:space="preserve"> going to add some excitement to our disappearing rocks and make them explode.</w:t>
+        <w:t xml:space="preserve">Save your </w:t>
+      </w:r>
+      <w:proofErr w:type="spellStart"/>
+      <w:r>
+        <w:t>explosion.tcsn</w:t>
+      </w:r>
+      <w:proofErr w:type="spellEnd"/>
+      <w:r>
+        <w:t xml:space="preserve">. Now we need to add our Explosion scene instance to our Rock Scene. Go to </w:t>
+      </w:r>
+      <w:proofErr w:type="spellStart"/>
+      <w:r>
+        <w:t>Rock.tcsn</w:t>
+      </w:r>
+      <w:proofErr w:type="spellEnd"/>
+      <w:r>
+        <w:t xml:space="preserve"> in the </w:t>
+      </w:r>
+      <w:proofErr w:type="spellStart"/>
+      <w:r>
+        <w:t>GoDot</w:t>
+      </w:r>
+      <w:proofErr w:type="spellEnd"/>
+      <w:r>
+        <w:t xml:space="preserve"> editor.</w:t>
       </w:r>
     </w:p>
     <w:p>
@@ -4012,63 +3327,23 @@
         </w:numPr>
       </w:pPr>
       <w:r>
-        <w:t xml:space="preserve">Open </w:t>
-      </w:r>
-      <w:proofErr w:type="spellStart"/>
-      <w:r>
-        <w:t>Explosion.tcsn</w:t>
-      </w:r>
-      <w:proofErr w:type="spellEnd"/>
-      <w:r>
-        <w:t xml:space="preserve"> in the </w:t>
-      </w:r>
-      <w:proofErr w:type="spellStart"/>
-      <w:r>
-        <w:t>GoDot</w:t>
-      </w:r>
-      <w:proofErr w:type="spellEnd"/>
-      <w:r>
-        <w:t xml:space="preserve"> editor.</w:t>
+        <w:t>Right click on the Rock node and click “Instance Child Scene” and choose our explosion scene.</w:t>
       </w:r>
     </w:p>
     <w:p>
       <w:pPr>
         <w:pStyle w:val="ListParagraph"/>
-        <w:numPr>
-          <w:ilvl w:val="1"/>
-          <w:numId w:val="26"/>
-        </w:numPr>
-      </w:pPr>
-      <w:r>
-        <w:t xml:space="preserve">We need to add a texture to the Sprite, so go to the Inspector and add explosion.png as the Texture. Since this texture is made up of multiple images made to be an animation, we need to do a little more processing on the image. </w:t>
-      </w:r>
-    </w:p>
-    <w:p>
-      <w:pPr>
-        <w:pStyle w:val="ListParagraph"/>
-        <w:numPr>
-          <w:ilvl w:val="2"/>
-          <w:numId w:val="26"/>
-        </w:numPr>
-      </w:pPr>
-      <w:r>
-        <w:t>In the Inspector, we need to go to the Animation tab.</w:t>
-      </w:r>
-    </w:p>
-    <w:p>
-      <w:pPr>
-        <w:pStyle w:val="ListParagraph"/>
-        <w:ind w:left="2160"/>
+        <w:ind w:left="1440"/>
       </w:pPr>
       <w:r>
         <w:rPr>
           <w:noProof/>
         </w:rPr>
         <w:drawing>
-          <wp:inline distT="0" distB="0" distL="0" distR="0" wp14:anchorId="4960F51F" wp14:editId="27A876BD">
-            <wp:extent cx="1426464" cy="2784500"/>
-            <wp:effectExtent l="0" t="0" r="2540" b="0"/>
-            <wp:docPr id="15" name="Picture 15"/>
+          <wp:inline distT="0" distB="0" distL="0" distR="0" wp14:anchorId="7887EDA1" wp14:editId="11B434F9">
+            <wp:extent cx="3648075" cy="2286000"/>
+            <wp:effectExtent l="0" t="0" r="9525" b="0"/>
+            <wp:docPr id="2" name="Picture 2"/>
             <wp:cNvGraphicFramePr>
               <a:graphicFrameLocks xmlns:a="http://schemas.openxmlformats.org/drawingml/2006/main" noChangeAspect="1"/>
             </wp:cNvGraphicFramePr>
@@ -4088,7 +3363,7 @@
                   <pic:spPr>
                     <a:xfrm>
                       <a:off x="0" y="0"/>
-                      <a:ext cx="1436884" cy="2804840"/>
+                      <a:ext cx="3648075" cy="2286000"/>
                     </a:xfrm>
                     <a:prstGeom prst="rect">
                       <a:avLst/>
@@ -4108,210 +3383,535 @@
       <w:pPr>
         <w:pStyle w:val="ListParagraph"/>
         <w:numPr>
+          <w:ilvl w:val="1"/>
+          <w:numId w:val="26"/>
+        </w:numPr>
+      </w:pPr>
+      <w:r>
+        <w:lastRenderedPageBreak/>
+        <w:t>Now open the Rock.gd script in VS Code.</w:t>
+      </w:r>
+    </w:p>
+    <w:p>
+      <w:pPr>
+        <w:pStyle w:val="ListParagraph"/>
+        <w:numPr>
+          <w:ilvl w:val="1"/>
+          <w:numId w:val="26"/>
+        </w:numPr>
+      </w:pPr>
+      <w:r>
+        <w:t>In our variables at the top of the Rock.gd script, we need to add a signal, like this:</w:t>
+      </w:r>
+    </w:p>
+    <w:p>
+      <w:pPr>
+        <w:pStyle w:val="ListParagraph"/>
+        <w:shd w:val="clear" w:color="auto" w:fill="1E1E1E"/>
+        <w:spacing w:after="0" w:line="285" w:lineRule="atLeast"/>
+        <w:rPr>
+          <w:rFonts w:ascii="Consolas" w:eastAsia="Times New Roman" w:hAnsi="Consolas" w:cs="Times New Roman"/>
+          <w:color w:val="D4D4D4"/>
+          <w:sz w:val="21"/>
+          <w:szCs w:val="21"/>
+        </w:rPr>
+      </w:pPr>
+      <w:r>
+        <w:rPr>
+          <w:rFonts w:ascii="Consolas" w:eastAsia="Times New Roman" w:hAnsi="Consolas" w:cs="Times New Roman"/>
+          <w:color w:val="569CD6"/>
+          <w:sz w:val="21"/>
+          <w:szCs w:val="21"/>
+        </w:rPr>
+        <w:t>signal</w:t>
+      </w:r>
+      <w:r>
+        <w:rPr>
+          <w:rFonts w:ascii="Consolas" w:eastAsia="Times New Roman" w:hAnsi="Consolas" w:cs="Times New Roman"/>
+          <w:color w:val="D4D4D4"/>
+          <w:sz w:val="21"/>
+          <w:szCs w:val="21"/>
+        </w:rPr>
+        <w:t> </w:t>
+      </w:r>
+      <w:r>
+        <w:rPr>
+          <w:rFonts w:ascii="Consolas" w:eastAsia="Times New Roman" w:hAnsi="Consolas" w:cs="Times New Roman"/>
+          <w:color w:val="DCDCAA"/>
+          <w:sz w:val="21"/>
+          <w:szCs w:val="21"/>
+        </w:rPr>
+        <w:t>exploded</w:t>
+      </w:r>
+      <w:r>
+        <w:rPr>
+          <w:rFonts w:ascii="Consolas" w:eastAsia="Times New Roman" w:hAnsi="Consolas" w:cs="Times New Roman"/>
+          <w:color w:val="D4D4D4"/>
+          <w:sz w:val="21"/>
+          <w:szCs w:val="21"/>
+        </w:rPr>
+        <w:t>()</w:t>
+      </w:r>
+    </w:p>
+    <w:p>
+      <w:pPr>
+        <w:ind w:left="1440" w:hanging="720"/>
+      </w:pPr>
+      <w:r>
+        <w:tab/>
+        <w:t>This will signal to our rocks that they have exploded. In the next step we will add an explode function where we will call the exploded signal.</w:t>
+      </w:r>
+    </w:p>
+    <w:p>
+      <w:pPr>
+        <w:pStyle w:val="ListParagraph"/>
+        <w:numPr>
+          <w:ilvl w:val="1"/>
+          <w:numId w:val="26"/>
+        </w:numPr>
+      </w:pPr>
+      <w:r>
+        <w:t>Now we need to add an explode() function:</w:t>
+      </w:r>
+    </w:p>
+    <w:p>
+      <w:pPr>
+        <w:pStyle w:val="ListParagraph"/>
+        <w:shd w:val="clear" w:color="auto" w:fill="1E1E1E"/>
+        <w:spacing w:after="0" w:line="285" w:lineRule="atLeast"/>
+        <w:rPr>
+          <w:rFonts w:ascii="Consolas" w:eastAsia="Times New Roman" w:hAnsi="Consolas" w:cs="Times New Roman"/>
+          <w:color w:val="D4D4D4"/>
+          <w:sz w:val="21"/>
+          <w:szCs w:val="21"/>
+        </w:rPr>
+      </w:pPr>
+      <w:proofErr w:type="spellStart"/>
+      <w:r>
+        <w:rPr>
+          <w:rFonts w:ascii="Consolas" w:eastAsia="Times New Roman" w:hAnsi="Consolas" w:cs="Times New Roman"/>
+          <w:color w:val="569CD6"/>
+          <w:sz w:val="21"/>
+          <w:szCs w:val="21"/>
+        </w:rPr>
+        <w:t>func</w:t>
+      </w:r>
+      <w:proofErr w:type="spellEnd"/>
+      <w:r>
+        <w:rPr>
+          <w:rFonts w:ascii="Consolas" w:eastAsia="Times New Roman" w:hAnsi="Consolas" w:cs="Times New Roman"/>
+          <w:color w:val="D4D4D4"/>
+          <w:sz w:val="21"/>
+          <w:szCs w:val="21"/>
+        </w:rPr>
+        <w:t> </w:t>
+      </w:r>
+      <w:r>
+        <w:rPr>
+          <w:rFonts w:ascii="Consolas" w:eastAsia="Times New Roman" w:hAnsi="Consolas" w:cs="Times New Roman"/>
+          <w:color w:val="DCDCAA"/>
+          <w:sz w:val="21"/>
+          <w:szCs w:val="21"/>
+        </w:rPr>
+        <w:t>explode</w:t>
+      </w:r>
+      <w:r>
+        <w:rPr>
+          <w:rFonts w:ascii="Consolas" w:eastAsia="Times New Roman" w:hAnsi="Consolas" w:cs="Times New Roman"/>
+          <w:color w:val="D4D4D4"/>
+          <w:sz w:val="21"/>
+          <w:szCs w:val="21"/>
+        </w:rPr>
+        <w:t>():</w:t>
+      </w:r>
+    </w:p>
+    <w:p>
+      <w:pPr>
+        <w:pStyle w:val="ListParagraph"/>
+        <w:shd w:val="clear" w:color="auto" w:fill="1E1E1E"/>
+        <w:spacing w:after="0" w:line="285" w:lineRule="atLeast"/>
+        <w:rPr>
+          <w:rFonts w:ascii="Consolas" w:eastAsia="Times New Roman" w:hAnsi="Consolas" w:cs="Times New Roman"/>
+          <w:color w:val="D4D4D4"/>
+          <w:sz w:val="21"/>
+          <w:szCs w:val="21"/>
+        </w:rPr>
+      </w:pPr>
+      <w:r>
+        <w:rPr>
+          <w:rFonts w:ascii="Consolas" w:eastAsia="Times New Roman" w:hAnsi="Consolas" w:cs="Times New Roman"/>
+          <w:color w:val="D4D4D4"/>
+          <w:sz w:val="21"/>
+          <w:szCs w:val="21"/>
+        </w:rPr>
+        <w:t>    layers = </w:t>
+      </w:r>
+      <w:r>
+        <w:rPr>
+          <w:rFonts w:ascii="Consolas" w:eastAsia="Times New Roman" w:hAnsi="Consolas" w:cs="Times New Roman"/>
+          <w:color w:val="B5CEA8"/>
+          <w:sz w:val="21"/>
+          <w:szCs w:val="21"/>
+        </w:rPr>
+        <w:t>0</w:t>
+      </w:r>
+    </w:p>
+    <w:p>
+      <w:pPr>
+        <w:pStyle w:val="ListParagraph"/>
+        <w:shd w:val="clear" w:color="auto" w:fill="1E1E1E"/>
+        <w:spacing w:after="0" w:line="285" w:lineRule="atLeast"/>
+        <w:rPr>
+          <w:rFonts w:ascii="Consolas" w:eastAsia="Times New Roman" w:hAnsi="Consolas" w:cs="Times New Roman"/>
+          <w:color w:val="D4D4D4"/>
+          <w:sz w:val="21"/>
+          <w:szCs w:val="21"/>
+        </w:rPr>
+      </w:pPr>
+      <w:r>
+        <w:rPr>
+          <w:rFonts w:ascii="Consolas" w:eastAsia="Times New Roman" w:hAnsi="Consolas" w:cs="Times New Roman"/>
+          <w:color w:val="D4D4D4"/>
+          <w:sz w:val="21"/>
+          <w:szCs w:val="21"/>
+        </w:rPr>
+        <w:t>    $</w:t>
+      </w:r>
+      <w:proofErr w:type="spellStart"/>
+      <w:r>
+        <w:rPr>
+          <w:rFonts w:ascii="Consolas" w:eastAsia="Times New Roman" w:hAnsi="Consolas" w:cs="Times New Roman"/>
+          <w:color w:val="4EC9B0"/>
+          <w:sz w:val="21"/>
+          <w:szCs w:val="21"/>
+        </w:rPr>
+        <w:t>Sprite</w:t>
+      </w:r>
+      <w:r>
+        <w:rPr>
+          <w:rFonts w:ascii="Consolas" w:eastAsia="Times New Roman" w:hAnsi="Consolas" w:cs="Times New Roman"/>
+          <w:color w:val="D4D4D4"/>
+          <w:sz w:val="21"/>
+          <w:szCs w:val="21"/>
+        </w:rPr>
+        <w:t>.</w:t>
+      </w:r>
+      <w:r>
+        <w:rPr>
+          <w:rFonts w:ascii="Consolas" w:eastAsia="Times New Roman" w:hAnsi="Consolas" w:cs="Times New Roman"/>
+          <w:color w:val="DCDCAA"/>
+          <w:sz w:val="21"/>
+          <w:szCs w:val="21"/>
+        </w:rPr>
+        <w:t>hide</w:t>
+      </w:r>
+      <w:proofErr w:type="spellEnd"/>
+      <w:r>
+        <w:rPr>
+          <w:rFonts w:ascii="Consolas" w:eastAsia="Times New Roman" w:hAnsi="Consolas" w:cs="Times New Roman"/>
+          <w:color w:val="D4D4D4"/>
+          <w:sz w:val="21"/>
+          <w:szCs w:val="21"/>
+        </w:rPr>
+        <w:t>()</w:t>
+      </w:r>
+    </w:p>
+    <w:p>
+      <w:pPr>
+        <w:pStyle w:val="ListParagraph"/>
+        <w:shd w:val="clear" w:color="auto" w:fill="1E1E1E"/>
+        <w:spacing w:after="0" w:line="285" w:lineRule="atLeast"/>
+        <w:rPr>
+          <w:rFonts w:ascii="Consolas" w:eastAsia="Times New Roman" w:hAnsi="Consolas" w:cs="Times New Roman"/>
+          <w:color w:val="D4D4D4"/>
+          <w:sz w:val="21"/>
+          <w:szCs w:val="21"/>
+        </w:rPr>
+      </w:pPr>
+      <w:r>
+        <w:rPr>
+          <w:rFonts w:ascii="Consolas" w:eastAsia="Times New Roman" w:hAnsi="Consolas" w:cs="Times New Roman"/>
+          <w:color w:val="D4D4D4"/>
+          <w:sz w:val="21"/>
+          <w:szCs w:val="21"/>
+        </w:rPr>
+        <w:t>    </w:t>
+      </w:r>
+      <w:r>
+        <w:rPr>
+          <w:rFonts w:ascii="Consolas" w:eastAsia="Times New Roman" w:hAnsi="Consolas" w:cs="Times New Roman"/>
+          <w:color w:val="DCDCAA"/>
+          <w:sz w:val="21"/>
+          <w:szCs w:val="21"/>
+        </w:rPr>
+        <w:t>emit_signal</w:t>
+      </w:r>
+      <w:r>
+        <w:rPr>
+          <w:rFonts w:ascii="Consolas" w:eastAsia="Times New Roman" w:hAnsi="Consolas" w:cs="Times New Roman"/>
+          <w:color w:val="D4D4D4"/>
+          <w:sz w:val="21"/>
+          <w:szCs w:val="21"/>
+        </w:rPr>
+        <w:t>(</w:t>
+      </w:r>
+      <w:r>
+        <w:rPr>
+          <w:rFonts w:ascii="Consolas" w:eastAsia="Times New Roman" w:hAnsi="Consolas" w:cs="Times New Roman"/>
+          <w:color w:val="CE9178"/>
+          <w:sz w:val="21"/>
+          <w:szCs w:val="21"/>
+        </w:rPr>
+        <w:t>"exploded"</w:t>
+      </w:r>
+      <w:r>
+        <w:rPr>
+          <w:rFonts w:ascii="Consolas" w:eastAsia="Times New Roman" w:hAnsi="Consolas" w:cs="Times New Roman"/>
+          <w:color w:val="D4D4D4"/>
+          <w:sz w:val="21"/>
+          <w:szCs w:val="21"/>
+        </w:rPr>
+        <w:t>, size, radius, position, linear_velocity)</w:t>
+      </w:r>
+    </w:p>
+    <w:p>
+      <w:pPr>
+        <w:pStyle w:val="ListParagraph"/>
+        <w:shd w:val="clear" w:color="auto" w:fill="1E1E1E"/>
+        <w:spacing w:after="0" w:line="285" w:lineRule="atLeast"/>
+        <w:rPr>
+          <w:rFonts w:ascii="Consolas" w:eastAsia="Times New Roman" w:hAnsi="Consolas" w:cs="Times New Roman"/>
+          <w:color w:val="D4D4D4"/>
+          <w:sz w:val="21"/>
+          <w:szCs w:val="21"/>
+        </w:rPr>
+      </w:pPr>
+      <w:r>
+        <w:rPr>
+          <w:rFonts w:ascii="Consolas" w:eastAsia="Times New Roman" w:hAnsi="Consolas" w:cs="Times New Roman"/>
+          <w:color w:val="D4D4D4"/>
+          <w:sz w:val="21"/>
+          <w:szCs w:val="21"/>
+        </w:rPr>
+        <w:t>    </w:t>
+      </w:r>
+      <w:proofErr w:type="spellStart"/>
+      <w:r>
+        <w:rPr>
+          <w:rFonts w:ascii="Consolas" w:eastAsia="Times New Roman" w:hAnsi="Consolas" w:cs="Times New Roman"/>
+          <w:color w:val="D4D4D4"/>
+          <w:sz w:val="21"/>
+          <w:szCs w:val="21"/>
+        </w:rPr>
+        <w:t>linear_velocity</w:t>
+      </w:r>
+      <w:proofErr w:type="spellEnd"/>
+      <w:r>
+        <w:rPr>
+          <w:rFonts w:ascii="Consolas" w:eastAsia="Times New Roman" w:hAnsi="Consolas" w:cs="Times New Roman"/>
+          <w:color w:val="D4D4D4"/>
+          <w:sz w:val="21"/>
+          <w:szCs w:val="21"/>
+        </w:rPr>
+        <w:t> = </w:t>
+      </w:r>
+      <w:r>
+        <w:rPr>
+          <w:rFonts w:ascii="Consolas" w:eastAsia="Times New Roman" w:hAnsi="Consolas" w:cs="Times New Roman"/>
+          <w:color w:val="4EC9B0"/>
+          <w:sz w:val="21"/>
+          <w:szCs w:val="21"/>
+        </w:rPr>
+        <w:t>Vector2</w:t>
+      </w:r>
+      <w:r>
+        <w:rPr>
+          <w:rFonts w:ascii="Consolas" w:eastAsia="Times New Roman" w:hAnsi="Consolas" w:cs="Times New Roman"/>
+          <w:color w:val="D4D4D4"/>
+          <w:sz w:val="21"/>
+          <w:szCs w:val="21"/>
+        </w:rPr>
+        <w:t>()</w:t>
+      </w:r>
+    </w:p>
+    <w:p>
+      <w:pPr>
+        <w:pStyle w:val="ListParagraph"/>
+        <w:shd w:val="clear" w:color="auto" w:fill="1E1E1E"/>
+        <w:spacing w:after="0" w:line="285" w:lineRule="atLeast"/>
+        <w:rPr>
+          <w:rFonts w:ascii="Consolas" w:eastAsia="Times New Roman" w:hAnsi="Consolas" w:cs="Times New Roman"/>
+          <w:color w:val="D4D4D4"/>
+          <w:sz w:val="21"/>
+          <w:szCs w:val="21"/>
+        </w:rPr>
+      </w:pPr>
+      <w:r>
+        <w:rPr>
+          <w:rFonts w:ascii="Consolas" w:eastAsia="Times New Roman" w:hAnsi="Consolas" w:cs="Times New Roman"/>
+          <w:color w:val="D4D4D4"/>
+          <w:sz w:val="21"/>
+          <w:szCs w:val="21"/>
+        </w:rPr>
+        <w:t>    </w:t>
+      </w:r>
+      <w:proofErr w:type="spellStart"/>
+      <w:r>
+        <w:rPr>
+          <w:rFonts w:ascii="Consolas" w:eastAsia="Times New Roman" w:hAnsi="Consolas" w:cs="Times New Roman"/>
+          <w:color w:val="D4D4D4"/>
+          <w:sz w:val="21"/>
+          <w:szCs w:val="21"/>
+        </w:rPr>
+        <w:t>angular_velocity</w:t>
+      </w:r>
+      <w:proofErr w:type="spellEnd"/>
+      <w:r>
+        <w:rPr>
+          <w:rFonts w:ascii="Consolas" w:eastAsia="Times New Roman" w:hAnsi="Consolas" w:cs="Times New Roman"/>
+          <w:color w:val="D4D4D4"/>
+          <w:sz w:val="21"/>
+          <w:szCs w:val="21"/>
+        </w:rPr>
+        <w:t> = </w:t>
+      </w:r>
+      <w:r>
+        <w:rPr>
+          <w:rFonts w:ascii="Consolas" w:eastAsia="Times New Roman" w:hAnsi="Consolas" w:cs="Times New Roman"/>
+          <w:color w:val="B5CEA8"/>
+          <w:sz w:val="21"/>
+          <w:szCs w:val="21"/>
+        </w:rPr>
+        <w:t>0</w:t>
+      </w:r>
+    </w:p>
+    <w:p>
+      <w:pPr>
+        <w:pStyle w:val="ListParagraph"/>
+        <w:numPr>
+          <w:ilvl w:val="1"/>
+          <w:numId w:val="26"/>
+        </w:numPr>
+      </w:pPr>
+      <w:r>
+        <w:t>Save (Ctrl + S) and try running your program. Do the rocks disappear when they’re shot?</w:t>
+      </w:r>
+    </w:p>
+    <w:p>
+      <w:proofErr w:type="spellStart"/>
+      <w:r>
+        <w:t>Github</w:t>
+      </w:r>
+      <w:proofErr w:type="spellEnd"/>
+      <w:r>
+        <w:t xml:space="preserve"> Release 1.2: [</w:t>
+      </w:r>
+      <w:hyperlink r:id="rId16" w:history="1">
+        <w:r>
+          <w:rPr>
+            <w:rStyle w:val="Hyperlink"/>
+          </w:rPr>
+          <w:t>https://github.com/makayla-moster/CGCC2021_Asteroids/releases/tag/1.2</w:t>
+        </w:r>
+      </w:hyperlink>
+      <w:r>
+        <w:t>]</w:t>
+      </w:r>
+    </w:p>
+    <w:p>
+      <w:r>
+        <w:t>Instructional Video 2: [</w:t>
+      </w:r>
+      <w:hyperlink r:id="rId17" w:history="1">
+        <w:r>
+          <w:rPr>
+            <w:rStyle w:val="Hyperlink"/>
+          </w:rPr>
+          <w:t>https://youtu.be/hyp4FCH0z78</w:t>
+        </w:r>
+      </w:hyperlink>
+      <w:r>
+        <w:t>]</w:t>
+      </w:r>
+    </w:p>
+    <w:p>
+      <w:pPr>
+        <w:pStyle w:val="ListParagraph"/>
+        <w:numPr>
+          <w:ilvl w:val="0"/>
+          <w:numId w:val="26"/>
+        </w:numPr>
+      </w:pPr>
+      <w:r>
+        <w:t>Now we’re going to add some excitement to our disappearing rocks and make them explode.</w:t>
+      </w:r>
+    </w:p>
+    <w:p>
+      <w:pPr>
+        <w:pStyle w:val="ListParagraph"/>
+        <w:numPr>
+          <w:ilvl w:val="1"/>
+          <w:numId w:val="26"/>
+        </w:numPr>
+      </w:pPr>
+      <w:r>
+        <w:t xml:space="preserve">Open </w:t>
+      </w:r>
+      <w:proofErr w:type="spellStart"/>
+      <w:r>
+        <w:t>Explosion.tcsn</w:t>
+      </w:r>
+      <w:proofErr w:type="spellEnd"/>
+      <w:r>
+        <w:t xml:space="preserve"> in the </w:t>
+      </w:r>
+      <w:proofErr w:type="spellStart"/>
+      <w:r>
+        <w:t>GoDot</w:t>
+      </w:r>
+      <w:proofErr w:type="spellEnd"/>
+      <w:r>
+        <w:t xml:space="preserve"> editor.</w:t>
+      </w:r>
+    </w:p>
+    <w:p>
+      <w:pPr>
+        <w:pStyle w:val="ListParagraph"/>
+        <w:numPr>
+          <w:ilvl w:val="1"/>
+          <w:numId w:val="26"/>
+        </w:numPr>
+      </w:pPr>
+      <w:r>
+        <w:t xml:space="preserve">We need to add a texture to the Sprite, so go to the Inspector and add explosion.png as the Texture. Since this texture is made up of multiple images made to be an animation, we need to do a little more processing on the image. </w:t>
+      </w:r>
+    </w:p>
+    <w:p>
+      <w:pPr>
+        <w:pStyle w:val="ListParagraph"/>
+        <w:numPr>
           <w:ilvl w:val="2"/>
           <w:numId w:val="26"/>
         </w:numPr>
       </w:pPr>
       <w:r>
-        <w:t xml:space="preserve">Set the </w:t>
-      </w:r>
-      <w:proofErr w:type="spellStart"/>
-      <w:r>
-        <w:t>Vframes</w:t>
-      </w:r>
-      <w:proofErr w:type="spellEnd"/>
-      <w:r>
-        <w:t xml:space="preserve"> and the </w:t>
-      </w:r>
-      <w:proofErr w:type="spellStart"/>
-      <w:r>
-        <w:t>Hframes</w:t>
-      </w:r>
-      <w:proofErr w:type="spellEnd"/>
-      <w:r>
-        <w:t xml:space="preserve"> to 8. This will slice the image into smaller images that we will then stitch together to make the explosion animation.</w:t>
+        <w:t>In the Inspector, we need to go to the Animation tab.</w:t>
       </w:r>
     </w:p>
     <w:p>
       <w:pPr>
         <w:pStyle w:val="ListParagraph"/>
-        <w:numPr>
-          <w:ilvl w:val="1"/>
-          <w:numId w:val="26"/>
-        </w:numPr>
-      </w:pPr>
-      <w:r>
-        <w:t xml:space="preserve">Now we need to add a new Animation. Click on the </w:t>
-      </w:r>
-      <w:proofErr w:type="spellStart"/>
-      <w:r>
-        <w:t>AnimationPlayer</w:t>
-      </w:r>
-      <w:proofErr w:type="spellEnd"/>
-      <w:r>
-        <w:t xml:space="preserve"> node and go to the animation panel at the bottom of the </w:t>
-      </w:r>
-      <w:proofErr w:type="spellStart"/>
-      <w:r>
-        <w:t>GoDot</w:t>
-      </w:r>
-      <w:proofErr w:type="spellEnd"/>
-      <w:r>
-        <w:t xml:space="preserve"> window.</w:t>
-      </w:r>
-    </w:p>
-    <w:p>
-      <w:pPr>
-        <w:pStyle w:val="ListParagraph"/>
-        <w:numPr>
-          <w:ilvl w:val="1"/>
-          <w:numId w:val="26"/>
-        </w:numPr>
-      </w:pPr>
-      <w:r>
-        <w:t xml:space="preserve">Add a new Animation and name it </w:t>
-      </w:r>
-      <w:proofErr w:type="gramStart"/>
-      <w:r>
-        <w:t>explosion</w:t>
-      </w:r>
-      <w:proofErr w:type="gramEnd"/>
-    </w:p>
-    <w:p>
-      <w:pPr>
-        <w:ind w:left="1080"/>
+        <w:ind w:left="2160"/>
       </w:pPr>
       <w:r>
         <w:rPr>
           <w:noProof/>
         </w:rPr>
-        <w:lastRenderedPageBreak/>
         <w:drawing>
-          <wp:inline distT="0" distB="0" distL="0" distR="0" wp14:anchorId="04DFE749" wp14:editId="1CB89EF5">
-            <wp:extent cx="3619500" cy="2381250"/>
-            <wp:effectExtent l="0" t="0" r="0" b="0"/>
-            <wp:docPr id="16" name="Picture 16"/>
-            <wp:cNvGraphicFramePr>
-              <a:graphicFrameLocks xmlns:a="http://schemas.openxmlformats.org/drawingml/2006/main" noChangeAspect="1"/>
-            </wp:cNvGraphicFramePr>
-            <a:graphic xmlns:a="http://schemas.openxmlformats.org/drawingml/2006/main">
-              <a:graphicData uri="http://schemas.openxmlformats.org/drawingml/2006/picture">
-                <pic:pic xmlns:pic="http://schemas.openxmlformats.org/drawingml/2006/picture">
-                  <pic:nvPicPr>
-                    <pic:cNvPr id="1" name=""/>
-                    <pic:cNvPicPr/>
-                  </pic:nvPicPr>
-                  <pic:blipFill>
-                    <a:blip r:embed="rId16"/>
-                    <a:stretch>
-                      <a:fillRect/>
-                    </a:stretch>
-                  </pic:blipFill>
-                  <pic:spPr>
-                    <a:xfrm>
-                      <a:off x="0" y="0"/>
-                      <a:ext cx="3619500" cy="2381250"/>
-                    </a:xfrm>
-                    <a:prstGeom prst="rect">
-                      <a:avLst/>
-                    </a:prstGeom>
-                  </pic:spPr>
-                </pic:pic>
-              </a:graphicData>
-            </a:graphic>
-          </wp:inline>
-        </w:drawing>
-      </w:r>
-      <w:r>
-        <w:t xml:space="preserve"> </w:t>
-      </w:r>
-    </w:p>
-    <w:p>
-      <w:pPr>
-        <w:pStyle w:val="ListParagraph"/>
-        <w:numPr>
-          <w:ilvl w:val="1"/>
-          <w:numId w:val="26"/>
-        </w:numPr>
-      </w:pPr>
-      <w:r>
-        <w:t xml:space="preserve">Update the Animation Length to 0.65 seconds and the Step to </w:t>
-      </w:r>
-      <w:proofErr w:type="gramStart"/>
-      <w:r>
-        <w:t>0.01</w:t>
-      </w:r>
-      <w:proofErr w:type="gramEnd"/>
-    </w:p>
-    <w:p>
-      <w:r>
-        <w:rPr>
-          <w:noProof/>
-        </w:rPr>
-        <w:drawing>
-          <wp:inline distT="0" distB="0" distL="0" distR="0" wp14:anchorId="71B6E2C2" wp14:editId="102630CE">
-            <wp:extent cx="5943600" cy="1850390"/>
-            <wp:effectExtent l="0" t="0" r="0" b="0"/>
-            <wp:docPr id="1" name="Picture 1"/>
-            <wp:cNvGraphicFramePr>
-              <a:graphicFrameLocks xmlns:a="http://schemas.openxmlformats.org/drawingml/2006/main" noChangeAspect="1"/>
-            </wp:cNvGraphicFramePr>
-            <a:graphic xmlns:a="http://schemas.openxmlformats.org/drawingml/2006/main">
-              <a:graphicData uri="http://schemas.openxmlformats.org/drawingml/2006/picture">
-                <pic:pic xmlns:pic="http://schemas.openxmlformats.org/drawingml/2006/picture">
-                  <pic:nvPicPr>
-                    <pic:cNvPr id="1" name=""/>
-                    <pic:cNvPicPr/>
-                  </pic:nvPicPr>
-                  <pic:blipFill>
-                    <a:blip r:embed="rId17"/>
-                    <a:stretch>
-                      <a:fillRect/>
-                    </a:stretch>
-                  </pic:blipFill>
-                  <pic:spPr>
-                    <a:xfrm>
-                      <a:off x="0" y="0"/>
-                      <a:ext cx="5943600" cy="1850390"/>
-                    </a:xfrm>
-                    <a:prstGeom prst="rect">
-                      <a:avLst/>
-                    </a:prstGeom>
-                  </pic:spPr>
-                </pic:pic>
-              </a:graphicData>
-            </a:graphic>
-          </wp:inline>
-        </w:drawing>
-      </w:r>
-    </w:p>
-    <w:p>
-      <w:pPr>
-        <w:pStyle w:val="ListParagraph"/>
-        <w:numPr>
-          <w:ilvl w:val="1"/>
-          <w:numId w:val="26"/>
-        </w:numPr>
-      </w:pPr>
-      <w:r>
-        <w:t>Now click on the Sprite (Explosion) Node and click on the Key button next to the Frames in the Inspector. Click on the key button until you reach the end of the animation.</w:t>
-      </w:r>
-    </w:p>
-    <w:p>
-      <w:pPr>
-        <w:pStyle w:val="ListParagraph"/>
-        <w:ind w:left="1440"/>
-      </w:pPr>
-      <w:r>
-        <w:rPr>
-          <w:noProof/>
-        </w:rPr>
-        <w:lastRenderedPageBreak/>
-        <w:drawing>
-          <wp:inline distT="0" distB="0" distL="0" distR="0" wp14:anchorId="242AF9EC" wp14:editId="1FC29739">
-            <wp:extent cx="2581275" cy="4324350"/>
-            <wp:effectExtent l="0" t="0" r="9525" b="0"/>
-            <wp:docPr id="17" name="Picture 17"/>
+          <wp:inline distT="0" distB="0" distL="0" distR="0" wp14:anchorId="4960F51F" wp14:editId="27A876BD">
+            <wp:extent cx="1426464" cy="2784500"/>
+            <wp:effectExtent l="0" t="0" r="2540" b="0"/>
+            <wp:docPr id="15" name="Picture 15"/>
             <wp:cNvGraphicFramePr>
               <a:graphicFrameLocks xmlns:a="http://schemas.openxmlformats.org/drawingml/2006/main" noChangeAspect="1"/>
             </wp:cNvGraphicFramePr>
@@ -4331,7 +3931,7 @@
                   <pic:spPr>
                     <a:xfrm>
                       <a:off x="0" y="0"/>
-                      <a:ext cx="2581275" cy="4324350"/>
+                      <a:ext cx="1436884" cy="2804840"/>
                     </a:xfrm>
                     <a:prstGeom prst="rect">
                       <a:avLst/>
@@ -4351,12 +3951,56 @@
       <w:pPr>
         <w:pStyle w:val="ListParagraph"/>
         <w:numPr>
+          <w:ilvl w:val="2"/>
+          <w:numId w:val="26"/>
+        </w:numPr>
+      </w:pPr>
+      <w:r>
+        <w:t xml:space="preserve">Set the </w:t>
+      </w:r>
+      <w:proofErr w:type="spellStart"/>
+      <w:r>
+        <w:t>Vframes</w:t>
+      </w:r>
+      <w:proofErr w:type="spellEnd"/>
+      <w:r>
+        <w:t xml:space="preserve"> and the </w:t>
+      </w:r>
+      <w:proofErr w:type="spellStart"/>
+      <w:r>
+        <w:t>Hframes</w:t>
+      </w:r>
+      <w:proofErr w:type="spellEnd"/>
+      <w:r>
+        <w:t xml:space="preserve"> to 8. This will slice the image into smaller images that we will then stitch together to make the explosion animation.</w:t>
+      </w:r>
+    </w:p>
+    <w:p>
+      <w:pPr>
+        <w:pStyle w:val="ListParagraph"/>
+        <w:numPr>
           <w:ilvl w:val="1"/>
           <w:numId w:val="26"/>
         </w:numPr>
       </w:pPr>
       <w:r>
-        <w:t xml:space="preserve">Save your Explosion scene and reopen Rock.gd in VS Code. </w:t>
+        <w:t xml:space="preserve">Now we need to add a new Animation. Click on the </w:t>
+      </w:r>
+      <w:proofErr w:type="spellStart"/>
+      <w:r>
+        <w:t>AnimationPlayer</w:t>
+      </w:r>
+      <w:proofErr w:type="spellEnd"/>
+      <w:r>
+        <w:t xml:space="preserve"> node and go to the animation panel at the bottom of the </w:t>
+      </w:r>
+      <w:proofErr w:type="spellStart"/>
+      <w:r>
+        <w:t>GoDot</w:t>
+      </w:r>
+      <w:proofErr w:type="spellEnd"/>
+      <w:r>
+        <w:t xml:space="preserve"> window.</w:t>
       </w:r>
     </w:p>
     <w:p>
@@ -4368,785 +4012,12 @@
         </w:numPr>
       </w:pPr>
       <w:r>
-        <w:t xml:space="preserve">Now we need to add this line of code to the end of the </w:t>
-      </w:r>
-      <w:proofErr w:type="gramStart"/>
-      <w:r>
-        <w:t>start(</w:t>
-      </w:r>
-      <w:proofErr w:type="gramEnd"/>
-      <w:r>
-        <w:t>) function in Rock.gd:</w:t>
-      </w:r>
-    </w:p>
-    <w:p>
-      <w:pPr>
-        <w:shd w:val="clear" w:color="auto" w:fill="1E1E1E"/>
-        <w:spacing w:line="285" w:lineRule="atLeast"/>
-      </w:pPr>
-      <w:r>
-        <w:rPr>
-          <w:rFonts w:ascii="Consolas" w:eastAsia="Times New Roman" w:hAnsi="Consolas" w:cs="Times New Roman"/>
-          <w:color w:val="D4D4D4"/>
-          <w:sz w:val="21"/>
-          <w:szCs w:val="21"/>
-        </w:rPr>
-        <w:t>$</w:t>
-      </w:r>
-      <w:proofErr w:type="spellStart"/>
-      <w:r>
-        <w:rPr>
-          <w:rFonts w:ascii="Consolas" w:eastAsia="Times New Roman" w:hAnsi="Consolas" w:cs="Times New Roman"/>
-          <w:color w:val="4EC9B0"/>
-          <w:sz w:val="21"/>
-          <w:szCs w:val="21"/>
-        </w:rPr>
-        <w:t>Explosion</w:t>
-      </w:r>
-      <w:r>
-        <w:rPr>
-          <w:rFonts w:ascii="Consolas" w:eastAsia="Times New Roman" w:hAnsi="Consolas" w:cs="Times New Roman"/>
-          <w:color w:val="D4D4D4"/>
-          <w:sz w:val="21"/>
-          <w:szCs w:val="21"/>
-        </w:rPr>
-        <w:t>.</w:t>
-      </w:r>
-      <w:r>
-        <w:rPr>
-          <w:rFonts w:ascii="Consolas" w:eastAsia="Times New Roman" w:hAnsi="Consolas" w:cs="Times New Roman"/>
-          <w:color w:val="DCDCAA"/>
-          <w:sz w:val="21"/>
-          <w:szCs w:val="21"/>
-        </w:rPr>
-        <w:t>hide</w:t>
-      </w:r>
-      <w:proofErr w:type="spellEnd"/>
-      <w:r>
-        <w:rPr>
-          <w:rFonts w:ascii="Consolas" w:eastAsia="Times New Roman" w:hAnsi="Consolas" w:cs="Times New Roman"/>
-          <w:color w:val="D4D4D4"/>
-          <w:sz w:val="21"/>
-          <w:szCs w:val="21"/>
-        </w:rPr>
-        <w:t>()    </w:t>
-      </w:r>
-      <w:r>
-        <w:t xml:space="preserve"> </w:t>
-      </w:r>
-    </w:p>
-    <w:p>
-      <w:pPr>
-        <w:shd w:val="clear" w:color="auto" w:fill="1E1E1E"/>
-        <w:spacing w:line="285" w:lineRule="atLeast"/>
-        <w:rPr>
-          <w:rFonts w:ascii="Consolas" w:eastAsia="Times New Roman" w:hAnsi="Consolas" w:cs="Times New Roman"/>
-          <w:color w:val="D4D4D4"/>
-          <w:sz w:val="21"/>
-          <w:szCs w:val="21"/>
-        </w:rPr>
-      </w:pPr>
-      <w:r>
-        <w:rPr>
-          <w:rFonts w:ascii="Consolas" w:eastAsia="Times New Roman" w:hAnsi="Consolas" w:cs="Times New Roman"/>
-          <w:color w:val="D4D4D4"/>
-          <w:sz w:val="21"/>
-          <w:szCs w:val="21"/>
-        </w:rPr>
-        <w:t>$</w:t>
-      </w:r>
-      <w:proofErr w:type="spellStart"/>
-      <w:r>
-        <w:rPr>
-          <w:rFonts w:ascii="Consolas" w:eastAsia="Times New Roman" w:hAnsi="Consolas" w:cs="Times New Roman"/>
-          <w:color w:val="4EC9B0"/>
-          <w:sz w:val="21"/>
-          <w:szCs w:val="21"/>
-        </w:rPr>
-        <w:t>Explosion</w:t>
-      </w:r>
-      <w:r>
-        <w:rPr>
-          <w:rFonts w:ascii="Consolas" w:eastAsia="Times New Roman" w:hAnsi="Consolas" w:cs="Times New Roman"/>
-          <w:color w:val="D4D4D4"/>
-          <w:sz w:val="21"/>
-          <w:szCs w:val="21"/>
-        </w:rPr>
-        <w:t>.</w:t>
-      </w:r>
-      <w:r>
-        <w:rPr>
-          <w:rFonts w:ascii="Consolas" w:eastAsia="Times New Roman" w:hAnsi="Consolas" w:cs="Times New Roman"/>
-          <w:color w:val="9CDCFE"/>
-          <w:sz w:val="21"/>
-          <w:szCs w:val="21"/>
-        </w:rPr>
-        <w:t>scale</w:t>
-      </w:r>
-      <w:proofErr w:type="spellEnd"/>
-      <w:r>
-        <w:rPr>
-          <w:rFonts w:ascii="Consolas" w:eastAsia="Times New Roman" w:hAnsi="Consolas" w:cs="Times New Roman"/>
-          <w:color w:val="D4D4D4"/>
-          <w:sz w:val="21"/>
-          <w:szCs w:val="21"/>
-        </w:rPr>
-        <w:t> = </w:t>
-      </w:r>
-      <w:r>
-        <w:rPr>
-          <w:rFonts w:ascii="Consolas" w:eastAsia="Times New Roman" w:hAnsi="Consolas" w:cs="Times New Roman"/>
-          <w:color w:val="4EC9B0"/>
-          <w:sz w:val="21"/>
-          <w:szCs w:val="21"/>
-        </w:rPr>
-        <w:t>Vector2</w:t>
-      </w:r>
-      <w:r>
-        <w:rPr>
-          <w:rFonts w:ascii="Consolas" w:eastAsia="Times New Roman" w:hAnsi="Consolas" w:cs="Times New Roman"/>
-          <w:color w:val="D4D4D4"/>
-          <w:sz w:val="21"/>
-          <w:szCs w:val="21"/>
-        </w:rPr>
-        <w:t>(</w:t>
-      </w:r>
-      <w:r>
-        <w:rPr>
-          <w:rFonts w:ascii="Consolas" w:eastAsia="Times New Roman" w:hAnsi="Consolas" w:cs="Times New Roman"/>
-          <w:color w:val="B5CEA8"/>
-          <w:sz w:val="21"/>
-          <w:szCs w:val="21"/>
-        </w:rPr>
-        <w:t>0.75</w:t>
-      </w:r>
-      <w:r>
-        <w:rPr>
-          <w:rFonts w:ascii="Consolas" w:eastAsia="Times New Roman" w:hAnsi="Consolas" w:cs="Times New Roman"/>
-          <w:color w:val="D4D4D4"/>
-          <w:sz w:val="21"/>
-          <w:szCs w:val="21"/>
-        </w:rPr>
-        <w:t>, </w:t>
-      </w:r>
-      <w:r>
-        <w:rPr>
-          <w:rFonts w:ascii="Consolas" w:eastAsia="Times New Roman" w:hAnsi="Consolas" w:cs="Times New Roman"/>
-          <w:color w:val="B5CEA8"/>
-          <w:sz w:val="21"/>
-          <w:szCs w:val="21"/>
-        </w:rPr>
-        <w:t>0.75</w:t>
-      </w:r>
-      <w:r>
-        <w:rPr>
-          <w:rFonts w:ascii="Consolas" w:eastAsia="Times New Roman" w:hAnsi="Consolas" w:cs="Times New Roman"/>
-          <w:color w:val="D4D4D4"/>
-          <w:sz w:val="21"/>
-          <w:szCs w:val="21"/>
-        </w:rPr>
-        <w:t>) * size</w:t>
-      </w:r>
-    </w:p>
-    <w:p>
-      <w:pPr>
-        <w:pStyle w:val="ListParagraph"/>
-        <w:numPr>
-          <w:ilvl w:val="1"/>
-          <w:numId w:val="26"/>
-        </w:numPr>
-      </w:pPr>
-      <w:r>
-        <w:t xml:space="preserve">Now we need to add two lines to our </w:t>
-      </w:r>
-      <w:proofErr w:type="gramStart"/>
-      <w:r>
-        <w:t>explode(</w:t>
-      </w:r>
-      <w:proofErr w:type="gramEnd"/>
-      <w:r>
-        <w:t>) function:</w:t>
-      </w:r>
-    </w:p>
-    <w:p>
-      <w:pPr>
-        <w:pStyle w:val="ListParagraph"/>
-        <w:shd w:val="clear" w:color="auto" w:fill="1E1E1E"/>
-        <w:spacing w:after="0" w:line="285" w:lineRule="atLeast"/>
-        <w:rPr>
-          <w:rFonts w:ascii="Consolas" w:eastAsia="Times New Roman" w:hAnsi="Consolas" w:cs="Times New Roman"/>
-          <w:color w:val="D4D4D4"/>
-          <w:sz w:val="21"/>
-          <w:szCs w:val="21"/>
-        </w:rPr>
-      </w:pPr>
-      <w:proofErr w:type="spellStart"/>
-      <w:r>
-        <w:rPr>
-          <w:rFonts w:ascii="Consolas" w:eastAsia="Times New Roman" w:hAnsi="Consolas" w:cs="Times New Roman"/>
-          <w:color w:val="569CD6"/>
-          <w:sz w:val="21"/>
-          <w:szCs w:val="21"/>
-        </w:rPr>
-        <w:t>func</w:t>
-      </w:r>
-      <w:proofErr w:type="spellEnd"/>
-      <w:r>
-        <w:rPr>
-          <w:rFonts w:ascii="Consolas" w:eastAsia="Times New Roman" w:hAnsi="Consolas" w:cs="Times New Roman"/>
-          <w:color w:val="D4D4D4"/>
-          <w:sz w:val="21"/>
-          <w:szCs w:val="21"/>
-        </w:rPr>
-        <w:t> </w:t>
-      </w:r>
-      <w:proofErr w:type="gramStart"/>
-      <w:r>
-        <w:rPr>
-          <w:rFonts w:ascii="Consolas" w:eastAsia="Times New Roman" w:hAnsi="Consolas" w:cs="Times New Roman"/>
-          <w:color w:val="DCDCAA"/>
-          <w:sz w:val="21"/>
-          <w:szCs w:val="21"/>
-        </w:rPr>
-        <w:t>explode</w:t>
-      </w:r>
-      <w:r>
-        <w:rPr>
-          <w:rFonts w:ascii="Consolas" w:eastAsia="Times New Roman" w:hAnsi="Consolas" w:cs="Times New Roman"/>
-          <w:color w:val="D4D4D4"/>
-          <w:sz w:val="21"/>
-          <w:szCs w:val="21"/>
-        </w:rPr>
-        <w:t>(</w:t>
-      </w:r>
-      <w:proofErr w:type="gramEnd"/>
-      <w:r>
-        <w:rPr>
-          <w:rFonts w:ascii="Consolas" w:eastAsia="Times New Roman" w:hAnsi="Consolas" w:cs="Times New Roman"/>
-          <w:color w:val="D4D4D4"/>
-          <w:sz w:val="21"/>
-          <w:szCs w:val="21"/>
-        </w:rPr>
-        <w:t>):</w:t>
-      </w:r>
-    </w:p>
-    <w:p>
-      <w:pPr>
-        <w:pStyle w:val="ListParagraph"/>
-        <w:shd w:val="clear" w:color="auto" w:fill="1E1E1E"/>
-        <w:spacing w:after="0" w:line="285" w:lineRule="atLeast"/>
-        <w:rPr>
-          <w:rFonts w:ascii="Consolas" w:eastAsia="Times New Roman" w:hAnsi="Consolas" w:cs="Times New Roman"/>
-          <w:color w:val="D4D4D4"/>
-          <w:sz w:val="21"/>
-          <w:szCs w:val="21"/>
-        </w:rPr>
-      </w:pPr>
-      <w:r>
-        <w:rPr>
-          <w:rFonts w:ascii="Consolas" w:eastAsia="Times New Roman" w:hAnsi="Consolas" w:cs="Times New Roman"/>
-          <w:color w:val="D4D4D4"/>
-          <w:sz w:val="21"/>
-          <w:szCs w:val="21"/>
-        </w:rPr>
-        <w:t>    layers = </w:t>
-      </w:r>
-      <w:r>
-        <w:rPr>
-          <w:rFonts w:ascii="Consolas" w:eastAsia="Times New Roman" w:hAnsi="Consolas" w:cs="Times New Roman"/>
-          <w:color w:val="B5CEA8"/>
-          <w:sz w:val="21"/>
-          <w:szCs w:val="21"/>
-        </w:rPr>
-        <w:t>0</w:t>
-      </w:r>
-    </w:p>
-    <w:p>
-      <w:pPr>
-        <w:pStyle w:val="ListParagraph"/>
-        <w:shd w:val="clear" w:color="auto" w:fill="1E1E1E"/>
-        <w:spacing w:after="0" w:line="285" w:lineRule="atLeast"/>
-        <w:rPr>
-          <w:rFonts w:ascii="Consolas" w:eastAsia="Times New Roman" w:hAnsi="Consolas" w:cs="Times New Roman"/>
-          <w:color w:val="D4D4D4"/>
-          <w:sz w:val="21"/>
-          <w:szCs w:val="21"/>
-        </w:rPr>
-      </w:pPr>
-      <w:r>
-        <w:rPr>
-          <w:rFonts w:ascii="Consolas" w:eastAsia="Times New Roman" w:hAnsi="Consolas" w:cs="Times New Roman"/>
-          <w:color w:val="D4D4D4"/>
-          <w:sz w:val="21"/>
-          <w:szCs w:val="21"/>
-        </w:rPr>
-        <w:t>    $</w:t>
-      </w:r>
-      <w:proofErr w:type="spellStart"/>
-      <w:r>
-        <w:rPr>
-          <w:rFonts w:ascii="Consolas" w:eastAsia="Times New Roman" w:hAnsi="Consolas" w:cs="Times New Roman"/>
-          <w:color w:val="4EC9B0"/>
-          <w:sz w:val="21"/>
-          <w:szCs w:val="21"/>
-        </w:rPr>
-        <w:t>Sprite</w:t>
-      </w:r>
-      <w:r>
-        <w:rPr>
-          <w:rFonts w:ascii="Consolas" w:eastAsia="Times New Roman" w:hAnsi="Consolas" w:cs="Times New Roman"/>
-          <w:color w:val="D4D4D4"/>
-          <w:sz w:val="21"/>
-          <w:szCs w:val="21"/>
-        </w:rPr>
-        <w:t>.</w:t>
-      </w:r>
-      <w:r>
-        <w:rPr>
-          <w:rFonts w:ascii="Consolas" w:eastAsia="Times New Roman" w:hAnsi="Consolas" w:cs="Times New Roman"/>
-          <w:color w:val="DCDCAA"/>
-          <w:sz w:val="21"/>
-          <w:szCs w:val="21"/>
-        </w:rPr>
-        <w:t>hide</w:t>
-      </w:r>
-      <w:proofErr w:type="spellEnd"/>
-      <w:r>
-        <w:rPr>
-          <w:rFonts w:ascii="Consolas" w:eastAsia="Times New Roman" w:hAnsi="Consolas" w:cs="Times New Roman"/>
-          <w:color w:val="D4D4D4"/>
-          <w:sz w:val="21"/>
-          <w:szCs w:val="21"/>
-        </w:rPr>
-        <w:t>()</w:t>
-      </w:r>
-    </w:p>
-    <w:p>
-      <w:pPr>
-        <w:pStyle w:val="ListParagraph"/>
-        <w:shd w:val="clear" w:color="auto" w:fill="1E1E1E"/>
-        <w:spacing w:after="0" w:line="285" w:lineRule="atLeast"/>
-        <w:rPr>
-          <w:rFonts w:ascii="Consolas" w:eastAsia="Times New Roman" w:hAnsi="Consolas" w:cs="Times New Roman"/>
-          <w:color w:val="D4D4D4"/>
-          <w:sz w:val="21"/>
-          <w:szCs w:val="21"/>
-        </w:rPr>
-      </w:pPr>
-      <w:r>
-        <w:rPr>
-          <w:rFonts w:ascii="Consolas" w:eastAsia="Times New Roman" w:hAnsi="Consolas" w:cs="Times New Roman"/>
-          <w:color w:val="D4D4D4"/>
-          <w:sz w:val="21"/>
-          <w:szCs w:val="21"/>
-        </w:rPr>
-        <w:t xml:space="preserve">    </w:t>
-      </w:r>
-      <w:r>
-        <w:rPr>
-          <w:rFonts w:ascii="Consolas" w:eastAsia="Times New Roman" w:hAnsi="Consolas" w:cs="Times New Roman"/>
-          <w:color w:val="D4D4D4"/>
-          <w:sz w:val="21"/>
-          <w:szCs w:val="21"/>
-        </w:rPr>
-        <w:t>$</w:t>
-      </w:r>
-      <w:proofErr w:type="spellStart"/>
-      <w:r>
-        <w:rPr>
-          <w:rFonts w:ascii="Consolas" w:eastAsia="Times New Roman" w:hAnsi="Consolas" w:cs="Times New Roman"/>
-          <w:color w:val="4EC9B0"/>
-          <w:sz w:val="21"/>
-          <w:szCs w:val="21"/>
-        </w:rPr>
-        <w:t>Explosion</w:t>
-      </w:r>
-      <w:r>
-        <w:rPr>
-          <w:rFonts w:ascii="Consolas" w:eastAsia="Times New Roman" w:hAnsi="Consolas" w:cs="Times New Roman"/>
-          <w:color w:val="D4D4D4"/>
-          <w:sz w:val="21"/>
-          <w:szCs w:val="21"/>
-        </w:rPr>
-        <w:t>.</w:t>
-      </w:r>
-      <w:r>
-        <w:rPr>
-          <w:rFonts w:ascii="Consolas" w:eastAsia="Times New Roman" w:hAnsi="Consolas" w:cs="Times New Roman"/>
-          <w:color w:val="DCDCAA"/>
-          <w:sz w:val="21"/>
-          <w:szCs w:val="21"/>
-        </w:rPr>
-        <w:t>show</w:t>
-      </w:r>
-      <w:proofErr w:type="spellEnd"/>
-      <w:r>
-        <w:rPr>
-          <w:rFonts w:ascii="Consolas" w:eastAsia="Times New Roman" w:hAnsi="Consolas" w:cs="Times New Roman"/>
-          <w:color w:val="D4D4D4"/>
-          <w:sz w:val="21"/>
-          <w:szCs w:val="21"/>
-        </w:rPr>
-        <w:t>()    </w:t>
-      </w:r>
-    </w:p>
-    <w:p>
-      <w:pPr>
-        <w:pStyle w:val="ListParagraph"/>
-        <w:shd w:val="clear" w:color="auto" w:fill="1E1E1E"/>
-        <w:spacing w:after="0" w:line="285" w:lineRule="atLeast"/>
-        <w:rPr>
-          <w:rFonts w:ascii="Consolas" w:eastAsia="Times New Roman" w:hAnsi="Consolas" w:cs="Times New Roman"/>
-          <w:color w:val="D4D4D4"/>
-          <w:sz w:val="21"/>
-          <w:szCs w:val="21"/>
-        </w:rPr>
-      </w:pPr>
-      <w:r>
-        <w:rPr>
-          <w:rFonts w:ascii="Consolas" w:eastAsia="Times New Roman" w:hAnsi="Consolas" w:cs="Times New Roman"/>
-          <w:color w:val="D4D4D4"/>
-          <w:sz w:val="21"/>
-          <w:szCs w:val="21"/>
-        </w:rPr>
-        <w:t xml:space="preserve">    </w:t>
-      </w:r>
-      <w:r>
-        <w:rPr>
-          <w:rFonts w:ascii="Consolas" w:eastAsia="Times New Roman" w:hAnsi="Consolas" w:cs="Times New Roman"/>
-          <w:color w:val="D4D4D4"/>
-          <w:sz w:val="21"/>
-          <w:szCs w:val="21"/>
-        </w:rPr>
-        <w:t>$</w:t>
-      </w:r>
-      <w:r>
-        <w:rPr>
-          <w:rFonts w:ascii="Consolas" w:eastAsia="Times New Roman" w:hAnsi="Consolas" w:cs="Times New Roman"/>
-          <w:color w:val="4EC9B0"/>
-          <w:sz w:val="21"/>
-          <w:szCs w:val="21"/>
-        </w:rPr>
-        <w:t>Explosion</w:t>
-      </w:r>
-      <w:r>
-        <w:rPr>
-          <w:rFonts w:ascii="Consolas" w:eastAsia="Times New Roman" w:hAnsi="Consolas" w:cs="Times New Roman"/>
-          <w:color w:val="D4D4D4"/>
-          <w:sz w:val="21"/>
-          <w:szCs w:val="21"/>
-        </w:rPr>
-        <w:t>/</w:t>
-      </w:r>
-      <w:proofErr w:type="spellStart"/>
-      <w:r>
-        <w:rPr>
-          <w:rFonts w:ascii="Consolas" w:eastAsia="Times New Roman" w:hAnsi="Consolas" w:cs="Times New Roman"/>
-          <w:color w:val="4EC9B0"/>
-          <w:sz w:val="21"/>
-          <w:szCs w:val="21"/>
-        </w:rPr>
-        <w:t>AnimationPlayer</w:t>
-      </w:r>
-      <w:r>
-        <w:rPr>
-          <w:rFonts w:ascii="Consolas" w:eastAsia="Times New Roman" w:hAnsi="Consolas" w:cs="Times New Roman"/>
-          <w:color w:val="D4D4D4"/>
-          <w:sz w:val="21"/>
-          <w:szCs w:val="21"/>
-        </w:rPr>
-        <w:t>.</w:t>
-      </w:r>
-      <w:r>
-        <w:rPr>
-          <w:rFonts w:ascii="Consolas" w:eastAsia="Times New Roman" w:hAnsi="Consolas" w:cs="Times New Roman"/>
-          <w:color w:val="DCDCAA"/>
-          <w:sz w:val="21"/>
-          <w:szCs w:val="21"/>
-        </w:rPr>
-        <w:t>play</w:t>
-      </w:r>
-      <w:proofErr w:type="spellEnd"/>
-      <w:r>
-        <w:rPr>
-          <w:rFonts w:ascii="Consolas" w:eastAsia="Times New Roman" w:hAnsi="Consolas" w:cs="Times New Roman"/>
-          <w:color w:val="D4D4D4"/>
-          <w:sz w:val="21"/>
-          <w:szCs w:val="21"/>
-        </w:rPr>
-        <w:t>(</w:t>
-      </w:r>
-      <w:r>
-        <w:rPr>
-          <w:rFonts w:ascii="Consolas" w:eastAsia="Times New Roman" w:hAnsi="Consolas" w:cs="Times New Roman"/>
-          <w:color w:val="CE9178"/>
-          <w:sz w:val="21"/>
-          <w:szCs w:val="21"/>
-        </w:rPr>
-        <w:t>"explosion"</w:t>
-      </w:r>
-      <w:r>
-        <w:rPr>
-          <w:rFonts w:ascii="Consolas" w:eastAsia="Times New Roman" w:hAnsi="Consolas" w:cs="Times New Roman"/>
-          <w:color w:val="D4D4D4"/>
-          <w:sz w:val="21"/>
-          <w:szCs w:val="21"/>
-        </w:rPr>
-        <w:t>)</w:t>
-      </w:r>
-    </w:p>
-    <w:p>
-      <w:pPr>
-        <w:pStyle w:val="ListParagraph"/>
-        <w:shd w:val="clear" w:color="auto" w:fill="1E1E1E"/>
-        <w:spacing w:after="0" w:line="285" w:lineRule="atLeast"/>
-        <w:rPr>
-          <w:rFonts w:ascii="Consolas" w:eastAsia="Times New Roman" w:hAnsi="Consolas" w:cs="Times New Roman"/>
-          <w:color w:val="D4D4D4"/>
-          <w:sz w:val="21"/>
-          <w:szCs w:val="21"/>
-        </w:rPr>
-      </w:pPr>
-      <w:r>
-        <w:rPr>
-          <w:rFonts w:ascii="Consolas" w:eastAsia="Times New Roman" w:hAnsi="Consolas" w:cs="Times New Roman"/>
-          <w:color w:val="D4D4D4"/>
-          <w:sz w:val="21"/>
-          <w:szCs w:val="21"/>
-        </w:rPr>
-        <w:t>    </w:t>
-      </w:r>
-      <w:r>
-        <w:rPr>
-          <w:rFonts w:ascii="Consolas" w:eastAsia="Times New Roman" w:hAnsi="Consolas" w:cs="Times New Roman"/>
-          <w:color w:val="DCDCAA"/>
-          <w:sz w:val="21"/>
-          <w:szCs w:val="21"/>
-        </w:rPr>
-        <w:t>emit_</w:t>
-      </w:r>
-      <w:proofErr w:type="gramStart"/>
-      <w:r>
-        <w:rPr>
-          <w:rFonts w:ascii="Consolas" w:eastAsia="Times New Roman" w:hAnsi="Consolas" w:cs="Times New Roman"/>
-          <w:color w:val="DCDCAA"/>
-          <w:sz w:val="21"/>
-          <w:szCs w:val="21"/>
-        </w:rPr>
-        <w:t>signal</w:t>
-      </w:r>
-      <w:r>
-        <w:rPr>
-          <w:rFonts w:ascii="Consolas" w:eastAsia="Times New Roman" w:hAnsi="Consolas" w:cs="Times New Roman"/>
-          <w:color w:val="D4D4D4"/>
-          <w:sz w:val="21"/>
-          <w:szCs w:val="21"/>
-        </w:rPr>
-        <w:t>(</w:t>
-      </w:r>
-      <w:proofErr w:type="gramEnd"/>
-      <w:r>
-        <w:rPr>
-          <w:rFonts w:ascii="Consolas" w:eastAsia="Times New Roman" w:hAnsi="Consolas" w:cs="Times New Roman"/>
-          <w:color w:val="CE9178"/>
-          <w:sz w:val="21"/>
-          <w:szCs w:val="21"/>
-        </w:rPr>
-        <w:t>"exploded"</w:t>
-      </w:r>
-      <w:r>
-        <w:rPr>
-          <w:rFonts w:ascii="Consolas" w:eastAsia="Times New Roman" w:hAnsi="Consolas" w:cs="Times New Roman"/>
-          <w:color w:val="D4D4D4"/>
-          <w:sz w:val="21"/>
-          <w:szCs w:val="21"/>
-        </w:rPr>
-        <w:t>, size, radius, position, linear_velocity)</w:t>
-      </w:r>
-    </w:p>
-    <w:p>
-      <w:pPr>
-        <w:pStyle w:val="ListParagraph"/>
-        <w:shd w:val="clear" w:color="auto" w:fill="1E1E1E"/>
-        <w:spacing w:after="0" w:line="285" w:lineRule="atLeast"/>
-        <w:rPr>
-          <w:rFonts w:ascii="Consolas" w:eastAsia="Times New Roman" w:hAnsi="Consolas" w:cs="Times New Roman"/>
-          <w:color w:val="D4D4D4"/>
-          <w:sz w:val="21"/>
-          <w:szCs w:val="21"/>
-        </w:rPr>
-      </w:pPr>
-      <w:r>
-        <w:rPr>
-          <w:rFonts w:ascii="Consolas" w:eastAsia="Times New Roman" w:hAnsi="Consolas" w:cs="Times New Roman"/>
-          <w:color w:val="D4D4D4"/>
-          <w:sz w:val="21"/>
-          <w:szCs w:val="21"/>
-        </w:rPr>
-        <w:t>    </w:t>
-      </w:r>
-      <w:proofErr w:type="spellStart"/>
-      <w:r>
-        <w:rPr>
-          <w:rFonts w:ascii="Consolas" w:eastAsia="Times New Roman" w:hAnsi="Consolas" w:cs="Times New Roman"/>
-          <w:color w:val="D4D4D4"/>
-          <w:sz w:val="21"/>
-          <w:szCs w:val="21"/>
-        </w:rPr>
-        <w:t>linear_velocity</w:t>
-      </w:r>
-      <w:proofErr w:type="spellEnd"/>
-      <w:r>
-        <w:rPr>
-          <w:rFonts w:ascii="Consolas" w:eastAsia="Times New Roman" w:hAnsi="Consolas" w:cs="Times New Roman"/>
-          <w:color w:val="D4D4D4"/>
-          <w:sz w:val="21"/>
-          <w:szCs w:val="21"/>
-        </w:rPr>
-        <w:t> = </w:t>
-      </w:r>
-      <w:r>
-        <w:rPr>
-          <w:rFonts w:ascii="Consolas" w:eastAsia="Times New Roman" w:hAnsi="Consolas" w:cs="Times New Roman"/>
-          <w:color w:val="4EC9B0"/>
-          <w:sz w:val="21"/>
-          <w:szCs w:val="21"/>
-        </w:rPr>
-        <w:t>Vector2</w:t>
-      </w:r>
-      <w:r>
-        <w:rPr>
-          <w:rFonts w:ascii="Consolas" w:eastAsia="Times New Roman" w:hAnsi="Consolas" w:cs="Times New Roman"/>
-          <w:color w:val="D4D4D4"/>
-          <w:sz w:val="21"/>
-          <w:szCs w:val="21"/>
-        </w:rPr>
-        <w:t>()</w:t>
-      </w:r>
-    </w:p>
-    <w:p>
-      <w:pPr>
-        <w:pStyle w:val="ListParagraph"/>
-        <w:shd w:val="clear" w:color="auto" w:fill="1E1E1E"/>
-        <w:spacing w:after="0" w:line="285" w:lineRule="atLeast"/>
-        <w:rPr>
-          <w:rFonts w:ascii="Consolas" w:eastAsia="Times New Roman" w:hAnsi="Consolas" w:cs="Times New Roman"/>
-          <w:color w:val="D4D4D4"/>
-          <w:sz w:val="21"/>
-          <w:szCs w:val="21"/>
-        </w:rPr>
-      </w:pPr>
-      <w:r>
-        <w:rPr>
-          <w:rFonts w:ascii="Consolas" w:eastAsia="Times New Roman" w:hAnsi="Consolas" w:cs="Times New Roman"/>
-          <w:color w:val="D4D4D4"/>
-          <w:sz w:val="21"/>
-          <w:szCs w:val="21"/>
-        </w:rPr>
-        <w:t>    </w:t>
-      </w:r>
-      <w:proofErr w:type="spellStart"/>
-      <w:r>
-        <w:rPr>
-          <w:rFonts w:ascii="Consolas" w:eastAsia="Times New Roman" w:hAnsi="Consolas" w:cs="Times New Roman"/>
-          <w:color w:val="D4D4D4"/>
-          <w:sz w:val="21"/>
-          <w:szCs w:val="21"/>
-        </w:rPr>
-        <w:t>angular_velocity</w:t>
-      </w:r>
-      <w:proofErr w:type="spellEnd"/>
-      <w:r>
-        <w:rPr>
-          <w:rFonts w:ascii="Consolas" w:eastAsia="Times New Roman" w:hAnsi="Consolas" w:cs="Times New Roman"/>
-          <w:color w:val="D4D4D4"/>
-          <w:sz w:val="21"/>
-          <w:szCs w:val="21"/>
-        </w:rPr>
-        <w:t> = </w:t>
-      </w:r>
-      <w:r>
-        <w:rPr>
-          <w:rFonts w:ascii="Consolas" w:eastAsia="Times New Roman" w:hAnsi="Consolas" w:cs="Times New Roman"/>
-          <w:color w:val="B5CEA8"/>
-          <w:sz w:val="21"/>
-          <w:szCs w:val="21"/>
-        </w:rPr>
-        <w:t>0</w:t>
-      </w:r>
-    </w:p>
-    <w:p>
-      <w:pPr>
-        <w:pStyle w:val="ListParagraph"/>
-        <w:numPr>
-          <w:ilvl w:val="1"/>
-          <w:numId w:val="26"/>
-        </w:numPr>
-      </w:pPr>
-      <w:r>
-        <w:t>Save your Rock.gd script.</w:t>
-      </w:r>
-    </w:p>
-    <w:p>
-      <w:pPr>
-        <w:pStyle w:val="ListParagraph"/>
-        <w:numPr>
-          <w:ilvl w:val="0"/>
-          <w:numId w:val="26"/>
-        </w:numPr>
-      </w:pPr>
-      <w:r>
-        <w:t xml:space="preserve">Once the animation finishes playing after the rock has been shot, the </w:t>
-      </w:r>
-      <w:proofErr w:type="spellStart"/>
-      <w:r>
-        <w:t>AnimationPlayer</w:t>
-      </w:r>
-      <w:proofErr w:type="spellEnd"/>
-      <w:r>
-        <w:t xml:space="preserve"> will emit a signal, but first we need to make the </w:t>
-      </w:r>
-      <w:proofErr w:type="spellStart"/>
-      <w:r>
-        <w:t>AnimationPlayer</w:t>
-      </w:r>
-      <w:proofErr w:type="spellEnd"/>
-      <w:r>
-        <w:t xml:space="preserve"> visible within the Rock scene. Go back to </w:t>
-      </w:r>
-      <w:proofErr w:type="spellStart"/>
-      <w:r>
-        <w:t>Rock.tcsn</w:t>
-      </w:r>
-      <w:proofErr w:type="spellEnd"/>
-      <w:r>
-        <w:t xml:space="preserve"> in </w:t>
-      </w:r>
-      <w:proofErr w:type="spellStart"/>
-      <w:r>
-        <w:t>GoDot</w:t>
-      </w:r>
-      <w:proofErr w:type="spellEnd"/>
-      <w:r>
-        <w:t>.</w:t>
-      </w:r>
-    </w:p>
-    <w:p>
-      <w:pPr>
-        <w:pStyle w:val="ListParagraph"/>
-        <w:numPr>
-          <w:ilvl w:val="1"/>
-          <w:numId w:val="26"/>
-        </w:numPr>
-      </w:pPr>
-      <w:r>
-        <w:t xml:space="preserve">Right click on the Explosion in the Rock scene. </w:t>
-      </w:r>
-    </w:p>
-    <w:p>
-      <w:pPr>
-        <w:pStyle w:val="ListParagraph"/>
-        <w:ind w:left="1440"/>
+        <w:t>Add a new Animation and name it explosion</w:t>
+      </w:r>
+    </w:p>
+    <w:p>
+      <w:pPr>
+        <w:ind w:left="1080"/>
       </w:pPr>
       <w:r>
         <w:rPr>
@@ -5154,10 +4025,10 @@
         </w:rPr>
         <w:lastRenderedPageBreak/>
         <w:drawing>
-          <wp:inline distT="0" distB="0" distL="0" distR="0" wp14:anchorId="073019F0" wp14:editId="5B5FB074">
-            <wp:extent cx="2267712" cy="4289399"/>
+          <wp:inline distT="0" distB="0" distL="0" distR="0" wp14:anchorId="04DFE749" wp14:editId="1CB89EF5">
+            <wp:extent cx="3619500" cy="2381250"/>
             <wp:effectExtent l="0" t="0" r="0" b="0"/>
-            <wp:docPr id="19" name="Picture 19"/>
+            <wp:docPr id="16" name="Picture 16"/>
             <wp:cNvGraphicFramePr>
               <a:graphicFrameLocks xmlns:a="http://schemas.openxmlformats.org/drawingml/2006/main" noChangeAspect="1"/>
             </wp:cNvGraphicFramePr>
@@ -5177,7 +4048,7 @@
                   <pic:spPr>
                     <a:xfrm>
                       <a:off x="0" y="0"/>
-                      <a:ext cx="2272976" cy="4299356"/>
+                      <a:ext cx="3619500" cy="2381250"/>
                     </a:xfrm>
                     <a:prstGeom prst="rect">
                       <a:avLst/>
@@ -5202,60 +4073,19 @@
         </w:numPr>
       </w:pPr>
       <w:r>
-        <w:t xml:space="preserve">Check the Editable Children Box to make the </w:t>
-      </w:r>
-      <w:proofErr w:type="spellStart"/>
-      <w:r>
-        <w:t>AnimationPlayer</w:t>
-      </w:r>
-      <w:proofErr w:type="spellEnd"/>
-      <w:r>
-        <w:t xml:space="preserve"> viewable.</w:t>
-      </w:r>
-    </w:p>
-    <w:p>
-      <w:pPr>
-        <w:pStyle w:val="ListParagraph"/>
-        <w:numPr>
-          <w:ilvl w:val="0"/>
-          <w:numId w:val="26"/>
-        </w:numPr>
-      </w:pPr>
-      <w:r>
-        <w:t xml:space="preserve">Now we need to connect the </w:t>
-      </w:r>
-      <w:proofErr w:type="spellStart"/>
-      <w:r>
-        <w:t>AnimationPlayer’s</w:t>
-      </w:r>
-      <w:proofErr w:type="spellEnd"/>
-      <w:r>
-        <w:t xml:space="preserve"> </w:t>
-      </w:r>
-      <w:proofErr w:type="spellStart"/>
-      <w:r>
-        <w:t>animation_finished</w:t>
-      </w:r>
-      <w:proofErr w:type="spellEnd"/>
-      <w:r>
-        <w:t xml:space="preserve"> signal to the Rock’s script to let the rock know when the animation is finished.</w:t>
-      </w:r>
-    </w:p>
-    <w:p>
-      <w:pPr>
-        <w:pStyle w:val="ListParagraph"/>
-        <w:ind w:left="1440"/>
-      </w:pPr>
+        <w:t>Update the Animation Length to 0.65 seconds and the Step to 0.01</w:t>
+      </w:r>
+    </w:p>
+    <w:p>
       <w:r>
         <w:rPr>
           <w:noProof/>
         </w:rPr>
-        <w:lastRenderedPageBreak/>
         <w:drawing>
-          <wp:inline distT="0" distB="0" distL="0" distR="0" wp14:anchorId="010128B0" wp14:editId="2482938C">
-            <wp:extent cx="2609850" cy="4448175"/>
-            <wp:effectExtent l="0" t="0" r="0" b="9525"/>
-            <wp:docPr id="20" name="Picture 20"/>
+          <wp:inline distT="0" distB="0" distL="0" distR="0" wp14:anchorId="71B6E2C2" wp14:editId="102630CE">
+            <wp:extent cx="5943600" cy="1850390"/>
+            <wp:effectExtent l="0" t="0" r="0" b="0"/>
+            <wp:docPr id="1" name="Picture 1"/>
             <wp:cNvGraphicFramePr>
               <a:graphicFrameLocks xmlns:a="http://schemas.openxmlformats.org/drawingml/2006/main" noChangeAspect="1"/>
             </wp:cNvGraphicFramePr>
@@ -5275,6 +4105,998 @@
                   <pic:spPr>
                     <a:xfrm>
                       <a:off x="0" y="0"/>
+                      <a:ext cx="5943600" cy="1850390"/>
+                    </a:xfrm>
+                    <a:prstGeom prst="rect">
+                      <a:avLst/>
+                    </a:prstGeom>
+                  </pic:spPr>
+                </pic:pic>
+              </a:graphicData>
+            </a:graphic>
+          </wp:inline>
+        </w:drawing>
+      </w:r>
+    </w:p>
+    <w:p>
+      <w:pPr>
+        <w:pStyle w:val="ListParagraph"/>
+        <w:numPr>
+          <w:ilvl w:val="1"/>
+          <w:numId w:val="26"/>
+        </w:numPr>
+      </w:pPr>
+      <w:r>
+        <w:t>Now click on the Sprite (Explosion) Node and click on the Key button next to the Frames in the Inspector. Click on the key button until you reach the end of the animation.</w:t>
+      </w:r>
+    </w:p>
+    <w:p>
+      <w:pPr>
+        <w:pStyle w:val="ListParagraph"/>
+        <w:ind w:left="1440"/>
+      </w:pPr>
+      <w:r>
+        <w:rPr>
+          <w:noProof/>
+        </w:rPr>
+        <w:lastRenderedPageBreak/>
+        <w:drawing>
+          <wp:inline distT="0" distB="0" distL="0" distR="0" wp14:anchorId="242AF9EC" wp14:editId="1FC29739">
+            <wp:extent cx="2581275" cy="4324350"/>
+            <wp:effectExtent l="0" t="0" r="9525" b="0"/>
+            <wp:docPr id="17" name="Picture 17"/>
+            <wp:cNvGraphicFramePr>
+              <a:graphicFrameLocks xmlns:a="http://schemas.openxmlformats.org/drawingml/2006/main" noChangeAspect="1"/>
+            </wp:cNvGraphicFramePr>
+            <a:graphic xmlns:a="http://schemas.openxmlformats.org/drawingml/2006/main">
+              <a:graphicData uri="http://schemas.openxmlformats.org/drawingml/2006/picture">
+                <pic:pic xmlns:pic="http://schemas.openxmlformats.org/drawingml/2006/picture">
+                  <pic:nvPicPr>
+                    <pic:cNvPr id="1" name=""/>
+                    <pic:cNvPicPr/>
+                  </pic:nvPicPr>
+                  <pic:blipFill>
+                    <a:blip r:embed="rId21"/>
+                    <a:stretch>
+                      <a:fillRect/>
+                    </a:stretch>
+                  </pic:blipFill>
+                  <pic:spPr>
+                    <a:xfrm>
+                      <a:off x="0" y="0"/>
+                      <a:ext cx="2581275" cy="4324350"/>
+                    </a:xfrm>
+                    <a:prstGeom prst="rect">
+                      <a:avLst/>
+                    </a:prstGeom>
+                  </pic:spPr>
+                </pic:pic>
+              </a:graphicData>
+            </a:graphic>
+          </wp:inline>
+        </w:drawing>
+      </w:r>
+      <w:r>
+        <w:t xml:space="preserve"> </w:t>
+      </w:r>
+    </w:p>
+    <w:p>
+      <w:pPr>
+        <w:pStyle w:val="ListParagraph"/>
+        <w:numPr>
+          <w:ilvl w:val="1"/>
+          <w:numId w:val="26"/>
+        </w:numPr>
+      </w:pPr>
+      <w:r>
+        <w:t xml:space="preserve">Save your Explosion scene and reopen Rock.gd in VS Code. </w:t>
+      </w:r>
+    </w:p>
+    <w:p>
+      <w:proofErr w:type="spellStart"/>
+      <w:r>
+        <w:t>Github</w:t>
+      </w:r>
+      <w:proofErr w:type="spellEnd"/>
+      <w:r>
+        <w:t xml:space="preserve"> Release</w:t>
+      </w:r>
+      <w:r>
+        <w:t xml:space="preserve"> 1.3</w:t>
+      </w:r>
+      <w:r>
+        <w:t>: [</w:t>
+      </w:r>
+      <w:hyperlink r:id="rId22" w:history="1">
+        <w:r>
+          <w:rPr>
+            <w:rStyle w:val="Hyperlink"/>
+          </w:rPr>
+          <w:t>https://github.com/makayla-moster/CGCC2021_Asteroids/releases/tag/1.3</w:t>
+        </w:r>
+      </w:hyperlink>
+      <w:r>
+        <w:t>]</w:t>
+      </w:r>
+    </w:p>
+    <w:p>
+      <w:pPr>
+        <w:pStyle w:val="ListParagraph"/>
+        <w:numPr>
+          <w:ilvl w:val="1"/>
+          <w:numId w:val="26"/>
+        </w:numPr>
+      </w:pPr>
+      <w:r>
+        <w:t>Now we need to add this line of code to the end of the start() function in Rock.gd:</w:t>
+      </w:r>
+    </w:p>
+    <w:p>
+      <w:pPr>
+        <w:shd w:val="clear" w:color="auto" w:fill="1E1E1E"/>
+        <w:spacing w:line="285" w:lineRule="atLeast"/>
+      </w:pPr>
+      <w:r>
+        <w:rPr>
+          <w:rFonts w:ascii="Consolas" w:eastAsia="Times New Roman" w:hAnsi="Consolas" w:cs="Times New Roman"/>
+          <w:color w:val="D4D4D4"/>
+          <w:sz w:val="21"/>
+          <w:szCs w:val="21"/>
+        </w:rPr>
+        <w:t>$</w:t>
+      </w:r>
+      <w:proofErr w:type="spellStart"/>
+      <w:r>
+        <w:rPr>
+          <w:rFonts w:ascii="Consolas" w:eastAsia="Times New Roman" w:hAnsi="Consolas" w:cs="Times New Roman"/>
+          <w:color w:val="4EC9B0"/>
+          <w:sz w:val="21"/>
+          <w:szCs w:val="21"/>
+        </w:rPr>
+        <w:t>Explosion</w:t>
+      </w:r>
+      <w:r>
+        <w:rPr>
+          <w:rFonts w:ascii="Consolas" w:eastAsia="Times New Roman" w:hAnsi="Consolas" w:cs="Times New Roman"/>
+          <w:color w:val="D4D4D4"/>
+          <w:sz w:val="21"/>
+          <w:szCs w:val="21"/>
+        </w:rPr>
+        <w:t>.</w:t>
+      </w:r>
+      <w:r>
+        <w:rPr>
+          <w:rFonts w:ascii="Consolas" w:eastAsia="Times New Roman" w:hAnsi="Consolas" w:cs="Times New Roman"/>
+          <w:color w:val="DCDCAA"/>
+          <w:sz w:val="21"/>
+          <w:szCs w:val="21"/>
+        </w:rPr>
+        <w:t>hide</w:t>
+      </w:r>
+      <w:proofErr w:type="spellEnd"/>
+      <w:r>
+        <w:rPr>
+          <w:rFonts w:ascii="Consolas" w:eastAsia="Times New Roman" w:hAnsi="Consolas" w:cs="Times New Roman"/>
+          <w:color w:val="D4D4D4"/>
+          <w:sz w:val="21"/>
+          <w:szCs w:val="21"/>
+        </w:rPr>
+        <w:t>()    </w:t>
+      </w:r>
+      <w:r>
+        <w:t xml:space="preserve"> </w:t>
+      </w:r>
+    </w:p>
+    <w:p>
+      <w:pPr>
+        <w:shd w:val="clear" w:color="auto" w:fill="1E1E1E"/>
+        <w:spacing w:line="285" w:lineRule="atLeast"/>
+        <w:rPr>
+          <w:rFonts w:ascii="Consolas" w:eastAsia="Times New Roman" w:hAnsi="Consolas" w:cs="Times New Roman"/>
+          <w:color w:val="D4D4D4"/>
+          <w:sz w:val="21"/>
+          <w:szCs w:val="21"/>
+        </w:rPr>
+      </w:pPr>
+      <w:r>
+        <w:rPr>
+          <w:rFonts w:ascii="Consolas" w:eastAsia="Times New Roman" w:hAnsi="Consolas" w:cs="Times New Roman"/>
+          <w:color w:val="D4D4D4"/>
+          <w:sz w:val="21"/>
+          <w:szCs w:val="21"/>
+        </w:rPr>
+        <w:t>$</w:t>
+      </w:r>
+      <w:proofErr w:type="spellStart"/>
+      <w:r>
+        <w:rPr>
+          <w:rFonts w:ascii="Consolas" w:eastAsia="Times New Roman" w:hAnsi="Consolas" w:cs="Times New Roman"/>
+          <w:color w:val="4EC9B0"/>
+          <w:sz w:val="21"/>
+          <w:szCs w:val="21"/>
+        </w:rPr>
+        <w:t>Explosion</w:t>
+      </w:r>
+      <w:r>
+        <w:rPr>
+          <w:rFonts w:ascii="Consolas" w:eastAsia="Times New Roman" w:hAnsi="Consolas" w:cs="Times New Roman"/>
+          <w:color w:val="D4D4D4"/>
+          <w:sz w:val="21"/>
+          <w:szCs w:val="21"/>
+        </w:rPr>
+        <w:t>.</w:t>
+      </w:r>
+      <w:r>
+        <w:rPr>
+          <w:rFonts w:ascii="Consolas" w:eastAsia="Times New Roman" w:hAnsi="Consolas" w:cs="Times New Roman"/>
+          <w:color w:val="9CDCFE"/>
+          <w:sz w:val="21"/>
+          <w:szCs w:val="21"/>
+        </w:rPr>
+        <w:t>scale</w:t>
+      </w:r>
+      <w:proofErr w:type="spellEnd"/>
+      <w:r>
+        <w:rPr>
+          <w:rFonts w:ascii="Consolas" w:eastAsia="Times New Roman" w:hAnsi="Consolas" w:cs="Times New Roman"/>
+          <w:color w:val="D4D4D4"/>
+          <w:sz w:val="21"/>
+          <w:szCs w:val="21"/>
+        </w:rPr>
+        <w:t> = </w:t>
+      </w:r>
+      <w:r>
+        <w:rPr>
+          <w:rFonts w:ascii="Consolas" w:eastAsia="Times New Roman" w:hAnsi="Consolas" w:cs="Times New Roman"/>
+          <w:color w:val="4EC9B0"/>
+          <w:sz w:val="21"/>
+          <w:szCs w:val="21"/>
+        </w:rPr>
+        <w:t>Vector2</w:t>
+      </w:r>
+      <w:r>
+        <w:rPr>
+          <w:rFonts w:ascii="Consolas" w:eastAsia="Times New Roman" w:hAnsi="Consolas" w:cs="Times New Roman"/>
+          <w:color w:val="D4D4D4"/>
+          <w:sz w:val="21"/>
+          <w:szCs w:val="21"/>
+        </w:rPr>
+        <w:t>(</w:t>
+      </w:r>
+      <w:r>
+        <w:rPr>
+          <w:rFonts w:ascii="Consolas" w:eastAsia="Times New Roman" w:hAnsi="Consolas" w:cs="Times New Roman"/>
+          <w:color w:val="B5CEA8"/>
+          <w:sz w:val="21"/>
+          <w:szCs w:val="21"/>
+        </w:rPr>
+        <w:t>0.75</w:t>
+      </w:r>
+      <w:r>
+        <w:rPr>
+          <w:rFonts w:ascii="Consolas" w:eastAsia="Times New Roman" w:hAnsi="Consolas" w:cs="Times New Roman"/>
+          <w:color w:val="D4D4D4"/>
+          <w:sz w:val="21"/>
+          <w:szCs w:val="21"/>
+        </w:rPr>
+        <w:t>, </w:t>
+      </w:r>
+      <w:r>
+        <w:rPr>
+          <w:rFonts w:ascii="Consolas" w:eastAsia="Times New Roman" w:hAnsi="Consolas" w:cs="Times New Roman"/>
+          <w:color w:val="B5CEA8"/>
+          <w:sz w:val="21"/>
+          <w:szCs w:val="21"/>
+        </w:rPr>
+        <w:t>0.75</w:t>
+      </w:r>
+      <w:r>
+        <w:rPr>
+          <w:rFonts w:ascii="Consolas" w:eastAsia="Times New Roman" w:hAnsi="Consolas" w:cs="Times New Roman"/>
+          <w:color w:val="D4D4D4"/>
+          <w:sz w:val="21"/>
+          <w:szCs w:val="21"/>
+        </w:rPr>
+        <w:t>) * size</w:t>
+      </w:r>
+    </w:p>
+    <w:p>
+      <w:pPr>
+        <w:pStyle w:val="ListParagraph"/>
+        <w:numPr>
+          <w:ilvl w:val="1"/>
+          <w:numId w:val="26"/>
+        </w:numPr>
+      </w:pPr>
+      <w:r>
+        <w:t>Now we need to add two lines to our explode() function:</w:t>
+      </w:r>
+    </w:p>
+    <w:p>
+      <w:pPr>
+        <w:pStyle w:val="ListParagraph"/>
+        <w:shd w:val="clear" w:color="auto" w:fill="1E1E1E"/>
+        <w:spacing w:after="0" w:line="285" w:lineRule="atLeast"/>
+        <w:rPr>
+          <w:rFonts w:ascii="Consolas" w:eastAsia="Times New Roman" w:hAnsi="Consolas" w:cs="Times New Roman"/>
+          <w:color w:val="D4D4D4"/>
+          <w:sz w:val="21"/>
+          <w:szCs w:val="21"/>
+        </w:rPr>
+      </w:pPr>
+      <w:proofErr w:type="spellStart"/>
+      <w:r>
+        <w:rPr>
+          <w:rFonts w:ascii="Consolas" w:eastAsia="Times New Roman" w:hAnsi="Consolas" w:cs="Times New Roman"/>
+          <w:color w:val="569CD6"/>
+          <w:sz w:val="21"/>
+          <w:szCs w:val="21"/>
+        </w:rPr>
+        <w:t>func</w:t>
+      </w:r>
+      <w:proofErr w:type="spellEnd"/>
+      <w:r>
+        <w:rPr>
+          <w:rFonts w:ascii="Consolas" w:eastAsia="Times New Roman" w:hAnsi="Consolas" w:cs="Times New Roman"/>
+          <w:color w:val="D4D4D4"/>
+          <w:sz w:val="21"/>
+          <w:szCs w:val="21"/>
+        </w:rPr>
+        <w:t> </w:t>
+      </w:r>
+      <w:r>
+        <w:rPr>
+          <w:rFonts w:ascii="Consolas" w:eastAsia="Times New Roman" w:hAnsi="Consolas" w:cs="Times New Roman"/>
+          <w:color w:val="DCDCAA"/>
+          <w:sz w:val="21"/>
+          <w:szCs w:val="21"/>
+        </w:rPr>
+        <w:t>explode</w:t>
+      </w:r>
+      <w:r>
+        <w:rPr>
+          <w:rFonts w:ascii="Consolas" w:eastAsia="Times New Roman" w:hAnsi="Consolas" w:cs="Times New Roman"/>
+          <w:color w:val="D4D4D4"/>
+          <w:sz w:val="21"/>
+          <w:szCs w:val="21"/>
+        </w:rPr>
+        <w:t>():</w:t>
+      </w:r>
+    </w:p>
+    <w:p>
+      <w:pPr>
+        <w:pStyle w:val="ListParagraph"/>
+        <w:shd w:val="clear" w:color="auto" w:fill="1E1E1E"/>
+        <w:spacing w:after="0" w:line="285" w:lineRule="atLeast"/>
+        <w:rPr>
+          <w:rFonts w:ascii="Consolas" w:eastAsia="Times New Roman" w:hAnsi="Consolas" w:cs="Times New Roman"/>
+          <w:color w:val="D4D4D4"/>
+          <w:sz w:val="21"/>
+          <w:szCs w:val="21"/>
+        </w:rPr>
+      </w:pPr>
+      <w:r>
+        <w:rPr>
+          <w:rFonts w:ascii="Consolas" w:eastAsia="Times New Roman" w:hAnsi="Consolas" w:cs="Times New Roman"/>
+          <w:color w:val="D4D4D4"/>
+          <w:sz w:val="21"/>
+          <w:szCs w:val="21"/>
+        </w:rPr>
+        <w:t>    layers = </w:t>
+      </w:r>
+      <w:r>
+        <w:rPr>
+          <w:rFonts w:ascii="Consolas" w:eastAsia="Times New Roman" w:hAnsi="Consolas" w:cs="Times New Roman"/>
+          <w:color w:val="B5CEA8"/>
+          <w:sz w:val="21"/>
+          <w:szCs w:val="21"/>
+        </w:rPr>
+        <w:t>0</w:t>
+      </w:r>
+    </w:p>
+    <w:p>
+      <w:pPr>
+        <w:pStyle w:val="ListParagraph"/>
+        <w:shd w:val="clear" w:color="auto" w:fill="1E1E1E"/>
+        <w:spacing w:after="0" w:line="285" w:lineRule="atLeast"/>
+        <w:rPr>
+          <w:rFonts w:ascii="Consolas" w:eastAsia="Times New Roman" w:hAnsi="Consolas" w:cs="Times New Roman"/>
+          <w:color w:val="D4D4D4"/>
+          <w:sz w:val="21"/>
+          <w:szCs w:val="21"/>
+        </w:rPr>
+      </w:pPr>
+      <w:r>
+        <w:rPr>
+          <w:rFonts w:ascii="Consolas" w:eastAsia="Times New Roman" w:hAnsi="Consolas" w:cs="Times New Roman"/>
+          <w:color w:val="D4D4D4"/>
+          <w:sz w:val="21"/>
+          <w:szCs w:val="21"/>
+        </w:rPr>
+        <w:t>    $</w:t>
+      </w:r>
+      <w:proofErr w:type="spellStart"/>
+      <w:r>
+        <w:rPr>
+          <w:rFonts w:ascii="Consolas" w:eastAsia="Times New Roman" w:hAnsi="Consolas" w:cs="Times New Roman"/>
+          <w:color w:val="4EC9B0"/>
+          <w:sz w:val="21"/>
+          <w:szCs w:val="21"/>
+        </w:rPr>
+        <w:t>Sprite</w:t>
+      </w:r>
+      <w:r>
+        <w:rPr>
+          <w:rFonts w:ascii="Consolas" w:eastAsia="Times New Roman" w:hAnsi="Consolas" w:cs="Times New Roman"/>
+          <w:color w:val="D4D4D4"/>
+          <w:sz w:val="21"/>
+          <w:szCs w:val="21"/>
+        </w:rPr>
+        <w:t>.</w:t>
+      </w:r>
+      <w:r>
+        <w:rPr>
+          <w:rFonts w:ascii="Consolas" w:eastAsia="Times New Roman" w:hAnsi="Consolas" w:cs="Times New Roman"/>
+          <w:color w:val="DCDCAA"/>
+          <w:sz w:val="21"/>
+          <w:szCs w:val="21"/>
+        </w:rPr>
+        <w:t>hide</w:t>
+      </w:r>
+      <w:proofErr w:type="spellEnd"/>
+      <w:r>
+        <w:rPr>
+          <w:rFonts w:ascii="Consolas" w:eastAsia="Times New Roman" w:hAnsi="Consolas" w:cs="Times New Roman"/>
+          <w:color w:val="D4D4D4"/>
+          <w:sz w:val="21"/>
+          <w:szCs w:val="21"/>
+        </w:rPr>
+        <w:t>()</w:t>
+      </w:r>
+    </w:p>
+    <w:p>
+      <w:pPr>
+        <w:pStyle w:val="ListParagraph"/>
+        <w:shd w:val="clear" w:color="auto" w:fill="1E1E1E"/>
+        <w:spacing w:after="0" w:line="285" w:lineRule="atLeast"/>
+        <w:rPr>
+          <w:rFonts w:ascii="Consolas" w:eastAsia="Times New Roman" w:hAnsi="Consolas" w:cs="Times New Roman"/>
+          <w:color w:val="D4D4D4"/>
+          <w:sz w:val="21"/>
+          <w:szCs w:val="21"/>
+        </w:rPr>
+      </w:pPr>
+      <w:r>
+        <w:rPr>
+          <w:rFonts w:ascii="Consolas" w:eastAsia="Times New Roman" w:hAnsi="Consolas" w:cs="Times New Roman"/>
+          <w:color w:val="D4D4D4"/>
+          <w:sz w:val="21"/>
+          <w:szCs w:val="21"/>
+        </w:rPr>
+        <w:t xml:space="preserve">    </w:t>
+      </w:r>
+      <w:r>
+        <w:rPr>
+          <w:rFonts w:ascii="Consolas" w:eastAsia="Times New Roman" w:hAnsi="Consolas" w:cs="Times New Roman"/>
+          <w:color w:val="D4D4D4"/>
+          <w:sz w:val="21"/>
+          <w:szCs w:val="21"/>
+        </w:rPr>
+        <w:t>$</w:t>
+      </w:r>
+      <w:proofErr w:type="spellStart"/>
+      <w:r>
+        <w:rPr>
+          <w:rFonts w:ascii="Consolas" w:eastAsia="Times New Roman" w:hAnsi="Consolas" w:cs="Times New Roman"/>
+          <w:color w:val="4EC9B0"/>
+          <w:sz w:val="21"/>
+          <w:szCs w:val="21"/>
+        </w:rPr>
+        <w:t>Explosion</w:t>
+      </w:r>
+      <w:r>
+        <w:rPr>
+          <w:rFonts w:ascii="Consolas" w:eastAsia="Times New Roman" w:hAnsi="Consolas" w:cs="Times New Roman"/>
+          <w:color w:val="D4D4D4"/>
+          <w:sz w:val="21"/>
+          <w:szCs w:val="21"/>
+        </w:rPr>
+        <w:t>.</w:t>
+      </w:r>
+      <w:r>
+        <w:rPr>
+          <w:rFonts w:ascii="Consolas" w:eastAsia="Times New Roman" w:hAnsi="Consolas" w:cs="Times New Roman"/>
+          <w:color w:val="DCDCAA"/>
+          <w:sz w:val="21"/>
+          <w:szCs w:val="21"/>
+        </w:rPr>
+        <w:t>show</w:t>
+      </w:r>
+      <w:proofErr w:type="spellEnd"/>
+      <w:r>
+        <w:rPr>
+          <w:rFonts w:ascii="Consolas" w:eastAsia="Times New Roman" w:hAnsi="Consolas" w:cs="Times New Roman"/>
+          <w:color w:val="D4D4D4"/>
+          <w:sz w:val="21"/>
+          <w:szCs w:val="21"/>
+        </w:rPr>
+        <w:t>()    </w:t>
+      </w:r>
+    </w:p>
+    <w:p>
+      <w:pPr>
+        <w:pStyle w:val="ListParagraph"/>
+        <w:shd w:val="clear" w:color="auto" w:fill="1E1E1E"/>
+        <w:spacing w:after="0" w:line="285" w:lineRule="atLeast"/>
+        <w:rPr>
+          <w:rFonts w:ascii="Consolas" w:eastAsia="Times New Roman" w:hAnsi="Consolas" w:cs="Times New Roman"/>
+          <w:color w:val="D4D4D4"/>
+          <w:sz w:val="21"/>
+          <w:szCs w:val="21"/>
+        </w:rPr>
+      </w:pPr>
+      <w:r>
+        <w:rPr>
+          <w:rFonts w:ascii="Consolas" w:eastAsia="Times New Roman" w:hAnsi="Consolas" w:cs="Times New Roman"/>
+          <w:color w:val="D4D4D4"/>
+          <w:sz w:val="21"/>
+          <w:szCs w:val="21"/>
+        </w:rPr>
+        <w:t xml:space="preserve">    </w:t>
+      </w:r>
+      <w:r>
+        <w:rPr>
+          <w:rFonts w:ascii="Consolas" w:eastAsia="Times New Roman" w:hAnsi="Consolas" w:cs="Times New Roman"/>
+          <w:color w:val="D4D4D4"/>
+          <w:sz w:val="21"/>
+          <w:szCs w:val="21"/>
+        </w:rPr>
+        <w:t>$</w:t>
+      </w:r>
+      <w:r>
+        <w:rPr>
+          <w:rFonts w:ascii="Consolas" w:eastAsia="Times New Roman" w:hAnsi="Consolas" w:cs="Times New Roman"/>
+          <w:color w:val="4EC9B0"/>
+          <w:sz w:val="21"/>
+          <w:szCs w:val="21"/>
+        </w:rPr>
+        <w:t>Explosion</w:t>
+      </w:r>
+      <w:r>
+        <w:rPr>
+          <w:rFonts w:ascii="Consolas" w:eastAsia="Times New Roman" w:hAnsi="Consolas" w:cs="Times New Roman"/>
+          <w:color w:val="D4D4D4"/>
+          <w:sz w:val="21"/>
+          <w:szCs w:val="21"/>
+        </w:rPr>
+        <w:t>/</w:t>
+      </w:r>
+      <w:proofErr w:type="spellStart"/>
+      <w:r>
+        <w:rPr>
+          <w:rFonts w:ascii="Consolas" w:eastAsia="Times New Roman" w:hAnsi="Consolas" w:cs="Times New Roman"/>
+          <w:color w:val="4EC9B0"/>
+          <w:sz w:val="21"/>
+          <w:szCs w:val="21"/>
+        </w:rPr>
+        <w:t>AnimationPlayer</w:t>
+      </w:r>
+      <w:r>
+        <w:rPr>
+          <w:rFonts w:ascii="Consolas" w:eastAsia="Times New Roman" w:hAnsi="Consolas" w:cs="Times New Roman"/>
+          <w:color w:val="D4D4D4"/>
+          <w:sz w:val="21"/>
+          <w:szCs w:val="21"/>
+        </w:rPr>
+        <w:t>.</w:t>
+      </w:r>
+      <w:r>
+        <w:rPr>
+          <w:rFonts w:ascii="Consolas" w:eastAsia="Times New Roman" w:hAnsi="Consolas" w:cs="Times New Roman"/>
+          <w:color w:val="DCDCAA"/>
+          <w:sz w:val="21"/>
+          <w:szCs w:val="21"/>
+        </w:rPr>
+        <w:t>play</w:t>
+      </w:r>
+      <w:proofErr w:type="spellEnd"/>
+      <w:r>
+        <w:rPr>
+          <w:rFonts w:ascii="Consolas" w:eastAsia="Times New Roman" w:hAnsi="Consolas" w:cs="Times New Roman"/>
+          <w:color w:val="D4D4D4"/>
+          <w:sz w:val="21"/>
+          <w:szCs w:val="21"/>
+        </w:rPr>
+        <w:t>(</w:t>
+      </w:r>
+      <w:r>
+        <w:rPr>
+          <w:rFonts w:ascii="Consolas" w:eastAsia="Times New Roman" w:hAnsi="Consolas" w:cs="Times New Roman"/>
+          <w:color w:val="CE9178"/>
+          <w:sz w:val="21"/>
+          <w:szCs w:val="21"/>
+        </w:rPr>
+        <w:t>"explosion"</w:t>
+      </w:r>
+      <w:r>
+        <w:rPr>
+          <w:rFonts w:ascii="Consolas" w:eastAsia="Times New Roman" w:hAnsi="Consolas" w:cs="Times New Roman"/>
+          <w:color w:val="D4D4D4"/>
+          <w:sz w:val="21"/>
+          <w:szCs w:val="21"/>
+        </w:rPr>
+        <w:t>)</w:t>
+      </w:r>
+    </w:p>
+    <w:p>
+      <w:pPr>
+        <w:pStyle w:val="ListParagraph"/>
+        <w:shd w:val="clear" w:color="auto" w:fill="1E1E1E"/>
+        <w:spacing w:after="0" w:line="285" w:lineRule="atLeast"/>
+        <w:rPr>
+          <w:rFonts w:ascii="Consolas" w:eastAsia="Times New Roman" w:hAnsi="Consolas" w:cs="Times New Roman"/>
+          <w:color w:val="D4D4D4"/>
+          <w:sz w:val="21"/>
+          <w:szCs w:val="21"/>
+        </w:rPr>
+      </w:pPr>
+      <w:r>
+        <w:rPr>
+          <w:rFonts w:ascii="Consolas" w:eastAsia="Times New Roman" w:hAnsi="Consolas" w:cs="Times New Roman"/>
+          <w:color w:val="D4D4D4"/>
+          <w:sz w:val="21"/>
+          <w:szCs w:val="21"/>
+        </w:rPr>
+        <w:t>    </w:t>
+      </w:r>
+      <w:r>
+        <w:rPr>
+          <w:rFonts w:ascii="Consolas" w:eastAsia="Times New Roman" w:hAnsi="Consolas" w:cs="Times New Roman"/>
+          <w:color w:val="DCDCAA"/>
+          <w:sz w:val="21"/>
+          <w:szCs w:val="21"/>
+        </w:rPr>
+        <w:t>emit_signal</w:t>
+      </w:r>
+      <w:r>
+        <w:rPr>
+          <w:rFonts w:ascii="Consolas" w:eastAsia="Times New Roman" w:hAnsi="Consolas" w:cs="Times New Roman"/>
+          <w:color w:val="D4D4D4"/>
+          <w:sz w:val="21"/>
+          <w:szCs w:val="21"/>
+        </w:rPr>
+        <w:t>(</w:t>
+      </w:r>
+      <w:r>
+        <w:rPr>
+          <w:rFonts w:ascii="Consolas" w:eastAsia="Times New Roman" w:hAnsi="Consolas" w:cs="Times New Roman"/>
+          <w:color w:val="CE9178"/>
+          <w:sz w:val="21"/>
+          <w:szCs w:val="21"/>
+        </w:rPr>
+        <w:t>"exploded"</w:t>
+      </w:r>
+      <w:r>
+        <w:rPr>
+          <w:rFonts w:ascii="Consolas" w:eastAsia="Times New Roman" w:hAnsi="Consolas" w:cs="Times New Roman"/>
+          <w:color w:val="D4D4D4"/>
+          <w:sz w:val="21"/>
+          <w:szCs w:val="21"/>
+        </w:rPr>
+        <w:t>, size, radius, position, linear_velocity)</w:t>
+      </w:r>
+    </w:p>
+    <w:p>
+      <w:pPr>
+        <w:pStyle w:val="ListParagraph"/>
+        <w:shd w:val="clear" w:color="auto" w:fill="1E1E1E"/>
+        <w:spacing w:after="0" w:line="285" w:lineRule="atLeast"/>
+        <w:rPr>
+          <w:rFonts w:ascii="Consolas" w:eastAsia="Times New Roman" w:hAnsi="Consolas" w:cs="Times New Roman"/>
+          <w:color w:val="D4D4D4"/>
+          <w:sz w:val="21"/>
+          <w:szCs w:val="21"/>
+        </w:rPr>
+      </w:pPr>
+      <w:r>
+        <w:rPr>
+          <w:rFonts w:ascii="Consolas" w:eastAsia="Times New Roman" w:hAnsi="Consolas" w:cs="Times New Roman"/>
+          <w:color w:val="D4D4D4"/>
+          <w:sz w:val="21"/>
+          <w:szCs w:val="21"/>
+        </w:rPr>
+        <w:t>    </w:t>
+      </w:r>
+      <w:proofErr w:type="spellStart"/>
+      <w:r>
+        <w:rPr>
+          <w:rFonts w:ascii="Consolas" w:eastAsia="Times New Roman" w:hAnsi="Consolas" w:cs="Times New Roman"/>
+          <w:color w:val="D4D4D4"/>
+          <w:sz w:val="21"/>
+          <w:szCs w:val="21"/>
+        </w:rPr>
+        <w:t>linear_velocity</w:t>
+      </w:r>
+      <w:proofErr w:type="spellEnd"/>
+      <w:r>
+        <w:rPr>
+          <w:rFonts w:ascii="Consolas" w:eastAsia="Times New Roman" w:hAnsi="Consolas" w:cs="Times New Roman"/>
+          <w:color w:val="D4D4D4"/>
+          <w:sz w:val="21"/>
+          <w:szCs w:val="21"/>
+        </w:rPr>
+        <w:t> = </w:t>
+      </w:r>
+      <w:r>
+        <w:rPr>
+          <w:rFonts w:ascii="Consolas" w:eastAsia="Times New Roman" w:hAnsi="Consolas" w:cs="Times New Roman"/>
+          <w:color w:val="4EC9B0"/>
+          <w:sz w:val="21"/>
+          <w:szCs w:val="21"/>
+        </w:rPr>
+        <w:t>Vector2</w:t>
+      </w:r>
+      <w:r>
+        <w:rPr>
+          <w:rFonts w:ascii="Consolas" w:eastAsia="Times New Roman" w:hAnsi="Consolas" w:cs="Times New Roman"/>
+          <w:color w:val="D4D4D4"/>
+          <w:sz w:val="21"/>
+          <w:szCs w:val="21"/>
+        </w:rPr>
+        <w:t>()</w:t>
+      </w:r>
+    </w:p>
+    <w:p>
+      <w:pPr>
+        <w:pStyle w:val="ListParagraph"/>
+        <w:shd w:val="clear" w:color="auto" w:fill="1E1E1E"/>
+        <w:spacing w:after="0" w:line="285" w:lineRule="atLeast"/>
+        <w:rPr>
+          <w:rFonts w:ascii="Consolas" w:eastAsia="Times New Roman" w:hAnsi="Consolas" w:cs="Times New Roman"/>
+          <w:color w:val="D4D4D4"/>
+          <w:sz w:val="21"/>
+          <w:szCs w:val="21"/>
+        </w:rPr>
+      </w:pPr>
+      <w:r>
+        <w:rPr>
+          <w:rFonts w:ascii="Consolas" w:eastAsia="Times New Roman" w:hAnsi="Consolas" w:cs="Times New Roman"/>
+          <w:color w:val="D4D4D4"/>
+          <w:sz w:val="21"/>
+          <w:szCs w:val="21"/>
+        </w:rPr>
+        <w:t>    </w:t>
+      </w:r>
+      <w:proofErr w:type="spellStart"/>
+      <w:r>
+        <w:rPr>
+          <w:rFonts w:ascii="Consolas" w:eastAsia="Times New Roman" w:hAnsi="Consolas" w:cs="Times New Roman"/>
+          <w:color w:val="D4D4D4"/>
+          <w:sz w:val="21"/>
+          <w:szCs w:val="21"/>
+        </w:rPr>
+        <w:t>angular_velocity</w:t>
+      </w:r>
+      <w:proofErr w:type="spellEnd"/>
+      <w:r>
+        <w:rPr>
+          <w:rFonts w:ascii="Consolas" w:eastAsia="Times New Roman" w:hAnsi="Consolas" w:cs="Times New Roman"/>
+          <w:color w:val="D4D4D4"/>
+          <w:sz w:val="21"/>
+          <w:szCs w:val="21"/>
+        </w:rPr>
+        <w:t> = </w:t>
+      </w:r>
+      <w:r>
+        <w:rPr>
+          <w:rFonts w:ascii="Consolas" w:eastAsia="Times New Roman" w:hAnsi="Consolas" w:cs="Times New Roman"/>
+          <w:color w:val="B5CEA8"/>
+          <w:sz w:val="21"/>
+          <w:szCs w:val="21"/>
+        </w:rPr>
+        <w:t>0</w:t>
+      </w:r>
+    </w:p>
+    <w:p>
+      <w:pPr>
+        <w:pStyle w:val="ListParagraph"/>
+        <w:numPr>
+          <w:ilvl w:val="1"/>
+          <w:numId w:val="26"/>
+        </w:numPr>
+      </w:pPr>
+      <w:r>
+        <w:t>Save your Rock.gd script.</w:t>
+      </w:r>
+    </w:p>
+    <w:p>
+      <w:pPr>
+        <w:pStyle w:val="ListParagraph"/>
+        <w:numPr>
+          <w:ilvl w:val="0"/>
+          <w:numId w:val="26"/>
+        </w:numPr>
+      </w:pPr>
+      <w:r>
+        <w:t xml:space="preserve">Once the animation finishes playing after the rock has been shot, the </w:t>
+      </w:r>
+      <w:proofErr w:type="spellStart"/>
+      <w:r>
+        <w:t>AnimationPlayer</w:t>
+      </w:r>
+      <w:proofErr w:type="spellEnd"/>
+      <w:r>
+        <w:t xml:space="preserve"> will emit a signal, but first we need to make the </w:t>
+      </w:r>
+      <w:proofErr w:type="spellStart"/>
+      <w:r>
+        <w:t>AnimationPlayer</w:t>
+      </w:r>
+      <w:proofErr w:type="spellEnd"/>
+      <w:r>
+        <w:t xml:space="preserve"> visible within the Rock scene. Go back to </w:t>
+      </w:r>
+      <w:proofErr w:type="spellStart"/>
+      <w:r>
+        <w:t>Rock.tcsn</w:t>
+      </w:r>
+      <w:proofErr w:type="spellEnd"/>
+      <w:r>
+        <w:t xml:space="preserve"> in </w:t>
+      </w:r>
+      <w:proofErr w:type="spellStart"/>
+      <w:r>
+        <w:t>GoDot</w:t>
+      </w:r>
+      <w:proofErr w:type="spellEnd"/>
+      <w:r>
+        <w:t>.</w:t>
+      </w:r>
+    </w:p>
+    <w:p>
+      <w:pPr>
+        <w:pStyle w:val="ListParagraph"/>
+        <w:numPr>
+          <w:ilvl w:val="1"/>
+          <w:numId w:val="26"/>
+        </w:numPr>
+      </w:pPr>
+      <w:r>
+        <w:lastRenderedPageBreak/>
+        <w:t xml:space="preserve">Right click on the Explosion in the Rock scene. </w:t>
+      </w:r>
+    </w:p>
+    <w:p>
+      <w:pPr>
+        <w:pStyle w:val="ListParagraph"/>
+        <w:ind w:left="1440"/>
+      </w:pPr>
+      <w:r>
+        <w:rPr>
+          <w:noProof/>
+        </w:rPr>
+        <w:drawing>
+          <wp:inline distT="0" distB="0" distL="0" distR="0" wp14:anchorId="073019F0" wp14:editId="5B5FB074">
+            <wp:extent cx="2267712" cy="4289399"/>
+            <wp:effectExtent l="0" t="0" r="0" b="0"/>
+            <wp:docPr id="19" name="Picture 19"/>
+            <wp:cNvGraphicFramePr>
+              <a:graphicFrameLocks xmlns:a="http://schemas.openxmlformats.org/drawingml/2006/main" noChangeAspect="1"/>
+            </wp:cNvGraphicFramePr>
+            <a:graphic xmlns:a="http://schemas.openxmlformats.org/drawingml/2006/main">
+              <a:graphicData uri="http://schemas.openxmlformats.org/drawingml/2006/picture">
+                <pic:pic xmlns:pic="http://schemas.openxmlformats.org/drawingml/2006/picture">
+                  <pic:nvPicPr>
+                    <pic:cNvPr id="1" name=""/>
+                    <pic:cNvPicPr/>
+                  </pic:nvPicPr>
+                  <pic:blipFill>
+                    <a:blip r:embed="rId23"/>
+                    <a:stretch>
+                      <a:fillRect/>
+                    </a:stretch>
+                  </pic:blipFill>
+                  <pic:spPr>
+                    <a:xfrm>
+                      <a:off x="0" y="0"/>
+                      <a:ext cx="2272976" cy="4299356"/>
+                    </a:xfrm>
+                    <a:prstGeom prst="rect">
+                      <a:avLst/>
+                    </a:prstGeom>
+                  </pic:spPr>
+                </pic:pic>
+              </a:graphicData>
+            </a:graphic>
+          </wp:inline>
+        </w:drawing>
+      </w:r>
+      <w:r>
+        <w:t xml:space="preserve"> </w:t>
+      </w:r>
+    </w:p>
+    <w:p>
+      <w:pPr>
+        <w:pStyle w:val="ListParagraph"/>
+        <w:numPr>
+          <w:ilvl w:val="1"/>
+          <w:numId w:val="26"/>
+        </w:numPr>
+      </w:pPr>
+      <w:r>
+        <w:t xml:space="preserve">Check the Editable Children Box to make the </w:t>
+      </w:r>
+      <w:proofErr w:type="spellStart"/>
+      <w:r>
+        <w:t>AnimationPlayer</w:t>
+      </w:r>
+      <w:proofErr w:type="spellEnd"/>
+      <w:r>
+        <w:t xml:space="preserve"> viewable.</w:t>
+      </w:r>
+    </w:p>
+    <w:p>
+      <w:pPr>
+        <w:pStyle w:val="ListParagraph"/>
+        <w:numPr>
+          <w:ilvl w:val="0"/>
+          <w:numId w:val="26"/>
+        </w:numPr>
+      </w:pPr>
+      <w:r>
+        <w:t xml:space="preserve">Now we need to connect the </w:t>
+      </w:r>
+      <w:proofErr w:type="spellStart"/>
+      <w:r>
+        <w:t>AnimationPlayer’s</w:t>
+      </w:r>
+      <w:proofErr w:type="spellEnd"/>
+      <w:r>
+        <w:t xml:space="preserve"> </w:t>
+      </w:r>
+      <w:proofErr w:type="spellStart"/>
+      <w:r>
+        <w:t>animation_finished</w:t>
+      </w:r>
+      <w:proofErr w:type="spellEnd"/>
+      <w:r>
+        <w:t xml:space="preserve"> signal to the Rock’s script to let the rock know when the animation is finished.</w:t>
+      </w:r>
+    </w:p>
+    <w:p>
+      <w:pPr>
+        <w:pStyle w:val="ListParagraph"/>
+        <w:ind w:left="1440"/>
+      </w:pPr>
+      <w:r>
+        <w:rPr>
+          <w:noProof/>
+        </w:rPr>
+        <w:lastRenderedPageBreak/>
+        <w:drawing>
+          <wp:inline distT="0" distB="0" distL="0" distR="0" wp14:anchorId="010128B0" wp14:editId="2482938C">
+            <wp:extent cx="2609850" cy="4448175"/>
+            <wp:effectExtent l="0" t="0" r="0" b="9525"/>
+            <wp:docPr id="20" name="Picture 20"/>
+            <wp:cNvGraphicFramePr>
+              <a:graphicFrameLocks xmlns:a="http://schemas.openxmlformats.org/drawingml/2006/main" noChangeAspect="1"/>
+            </wp:cNvGraphicFramePr>
+            <a:graphic xmlns:a="http://schemas.openxmlformats.org/drawingml/2006/main">
+              <a:graphicData uri="http://schemas.openxmlformats.org/drawingml/2006/picture">
+                <pic:pic xmlns:pic="http://schemas.openxmlformats.org/drawingml/2006/picture">
+                  <pic:nvPicPr>
+                    <pic:cNvPr id="1" name=""/>
+                    <pic:cNvPicPr/>
+                  </pic:nvPicPr>
+                  <pic:blipFill>
+                    <a:blip r:embed="rId24"/>
+                    <a:stretch>
+                      <a:fillRect/>
+                    </a:stretch>
+                  </pic:blipFill>
+                  <pic:spPr>
+                    <a:xfrm>
+                      <a:off x="0" y="0"/>
                       <a:ext cx="2609850" cy="4448175"/>
                     </a:xfrm>
                     <a:prstGeom prst="rect">
@@ -5308,15 +5130,7 @@
       </w:r>
       <w:proofErr w:type="spellEnd"/>
       <w:r>
-        <w:t xml:space="preserve"> signal, make sure </w:t>
-      </w:r>
-      <w:proofErr w:type="gramStart"/>
-      <w:r>
-        <w:t>you’re</w:t>
-      </w:r>
-      <w:proofErr w:type="gramEnd"/>
-      <w:r>
-        <w:t xml:space="preserve"> connecting it to the Rock scene, and click connect. </w:t>
+        <w:t xml:space="preserve"> signal, make sure you’re connecting it to the Rock scene, and click connect. </w:t>
       </w:r>
     </w:p>
     <w:p>
@@ -5443,17 +5257,7 @@
           <w:sz w:val="21"/>
           <w:szCs w:val="21"/>
         </w:rPr>
-        <w:t>queue_</w:t>
-      </w:r>
-      <w:proofErr w:type="gramStart"/>
-      <w:r>
-        <w:rPr>
-          <w:rFonts w:ascii="Consolas" w:eastAsia="Times New Roman" w:hAnsi="Consolas" w:cs="Times New Roman"/>
-          <w:color w:val="DCDCAA"/>
-          <w:sz w:val="21"/>
-          <w:szCs w:val="21"/>
-        </w:rPr>
-        <w:t>free</w:t>
+        <w:t>queue_free</w:t>
       </w:r>
       <w:proofErr w:type="spellEnd"/>
       <w:r>
@@ -5463,17 +5267,7 @@
           <w:sz w:val="21"/>
           <w:szCs w:val="21"/>
         </w:rPr>
-        <w:t>(</w:t>
-      </w:r>
-      <w:proofErr w:type="gramEnd"/>
-      <w:r>
-        <w:rPr>
-          <w:rFonts w:ascii="Consolas" w:eastAsia="Times New Roman" w:hAnsi="Consolas" w:cs="Times New Roman"/>
-          <w:color w:val="D4D4D4"/>
-          <w:sz w:val="21"/>
-          <w:szCs w:val="21"/>
-        </w:rPr>
-        <w:t>)</w:t>
+        <w:t>()</w:t>
       </w:r>
     </w:p>
     <w:p>
@@ -5489,6 +5283,27 @@
       </w:r>
     </w:p>
     <w:p>
+      <w:proofErr w:type="spellStart"/>
+      <w:r>
+        <w:t>Github</w:t>
+      </w:r>
+      <w:proofErr w:type="spellEnd"/>
+      <w:r>
+        <w:t xml:space="preserve"> release 1.4: [</w:t>
+      </w:r>
+      <w:hyperlink r:id="rId25" w:history="1">
+        <w:r>
+          <w:rPr>
+            <w:rStyle w:val="Hyperlink"/>
+          </w:rPr>
+          <w:t>https://github.com/makayla-moster/CGCC2021_Asteroids/releases/tag/1.4</w:t>
+        </w:r>
+      </w:hyperlink>
+      <w:r>
+        <w:t>]</w:t>
+      </w:r>
+    </w:p>
+    <w:p>
       <w:pPr>
         <w:pStyle w:val="NormalWeb"/>
         <w:rPr>
@@ -5533,7 +5348,7 @@
       <w:r>
         <w:t>Instructional Video 3: [</w:t>
       </w:r>
-      <w:hyperlink r:id="rId21" w:history="1">
+      <w:hyperlink r:id="rId26" w:history="1">
         <w:r>
           <w:rPr>
             <w:rStyle w:val="Hyperlink"/>
@@ -5554,15 +5369,7 @@
         </w:numPr>
       </w:pPr>
       <w:r>
-        <w:t xml:space="preserve">For an additional challenge, </w:t>
-      </w:r>
-      <w:proofErr w:type="gramStart"/>
-      <w:r>
-        <w:t>let’s</w:t>
-      </w:r>
-      <w:proofErr w:type="gramEnd"/>
-      <w:r>
-        <w:t xml:space="preserve"> make our rocks spawn smaller rocks. That way we have more rocks to shoot at in each level.</w:t>
+        <w:t>For an additional challenge, let’s make our rocks spawn smaller rocks. That way we have more rocks to shoot at in each level.</w:t>
       </w:r>
     </w:p>
     <w:p>
@@ -5578,19 +5385,11 @@
       </w:r>
       <w:proofErr w:type="spellStart"/>
       <w:r>
-        <w:t>spawn_</w:t>
-      </w:r>
-      <w:proofErr w:type="gramStart"/>
-      <w:r>
-        <w:t>rock</w:t>
+        <w:t>spawn_rock</w:t>
       </w:r>
       <w:proofErr w:type="spellEnd"/>
       <w:r>
-        <w:t>(</w:t>
-      </w:r>
-      <w:proofErr w:type="gramEnd"/>
-      <w:r>
-        <w:t>) function:</w:t>
+        <w:t>() function:</w:t>
       </w:r>
     </w:p>
     <w:p>
@@ -5608,7 +5407,6 @@
         <w:t xml:space="preserve"> </w:t>
       </w:r>
       <w:proofErr w:type="spellStart"/>
-      <w:proofErr w:type="gramStart"/>
       <w:r>
         <w:rPr>
           <w:rFonts w:ascii="Consolas" w:eastAsia="Times New Roman" w:hAnsi="Consolas" w:cs="Times New Roman"/>
@@ -5628,7 +5426,6 @@
         <w:t>connect</w:t>
       </w:r>
       <w:proofErr w:type="spellEnd"/>
-      <w:proofErr w:type="gramEnd"/>
       <w:r>
         <w:rPr>
           <w:rFonts w:ascii="Consolas" w:eastAsia="Times New Roman" w:hAnsi="Consolas" w:cs="Times New Roman"/>
@@ -5722,18 +5519,14 @@
         </w:numPr>
       </w:pPr>
       <w:r>
+        <w:lastRenderedPageBreak/>
         <w:t xml:space="preserve">This line connects our rock’s exploded signal to a function in our Main script called </w:t>
       </w:r>
       <w:proofErr w:type="spellStart"/>
       <w:r>
-        <w:t>on_Rock_</w:t>
-      </w:r>
-      <w:proofErr w:type="gramStart"/>
-      <w:r>
-        <w:t>exploded</w:t>
+        <w:t>on_Rock_exploded</w:t>
       </w:r>
       <w:proofErr w:type="spellEnd"/>
-      <w:proofErr w:type="gramEnd"/>
     </w:p>
     <w:p>
       <w:pPr>
@@ -5744,24 +5537,15 @@
         </w:numPr>
       </w:pPr>
       <w:r>
-        <w:lastRenderedPageBreak/>
         <w:t xml:space="preserve">So now, we need to create our </w:t>
       </w:r>
       <w:proofErr w:type="spellStart"/>
       <w:r>
-        <w:t>on_Rock_</w:t>
-      </w:r>
-      <w:proofErr w:type="gramStart"/>
-      <w:r>
-        <w:t>exploded</w:t>
+        <w:t>on_Rock_exploded</w:t>
       </w:r>
       <w:proofErr w:type="spellEnd"/>
       <w:r>
-        <w:t>(</w:t>
-      </w:r>
-      <w:proofErr w:type="gramEnd"/>
-      <w:r>
-        <w:t>) function as shown below:</w:t>
+        <w:t>() function as shown below:</w:t>
       </w:r>
     </w:p>
     <w:p>
@@ -5806,17 +5590,7 @@
           <w:sz w:val="21"/>
           <w:szCs w:val="21"/>
         </w:rPr>
-        <w:t>on_Rock_</w:t>
-      </w:r>
-      <w:proofErr w:type="gramStart"/>
-      <w:r>
-        <w:rPr>
-          <w:rFonts w:ascii="Consolas" w:eastAsia="Times New Roman" w:hAnsi="Consolas" w:cs="Times New Roman"/>
-          <w:color w:val="DCDCAA"/>
-          <w:sz w:val="21"/>
-          <w:szCs w:val="21"/>
-        </w:rPr>
-        <w:t>exploded</w:t>
+        <w:t>on_Rock_exploded</w:t>
       </w:r>
       <w:proofErr w:type="spellEnd"/>
       <w:r>
@@ -5826,17 +5600,7 @@
           <w:sz w:val="21"/>
           <w:szCs w:val="21"/>
         </w:rPr>
-        <w:t>(</w:t>
-      </w:r>
-      <w:proofErr w:type="gramEnd"/>
-      <w:r>
-        <w:rPr>
-          <w:rFonts w:ascii="Consolas" w:eastAsia="Times New Roman" w:hAnsi="Consolas" w:cs="Times New Roman"/>
-          <w:color w:val="D4D4D4"/>
-          <w:sz w:val="21"/>
-          <w:szCs w:val="21"/>
-        </w:rPr>
-        <w:t>size, radius, pos, vel):</w:t>
+        <w:t>(size, radius, pos, vel):</w:t>
       </w:r>
     </w:p>
     <w:p>
@@ -6084,7 +5848,6 @@
         </w:rPr>
         <w:t>position</w:t>
       </w:r>
-      <w:proofErr w:type="gramStart"/>
       <w:r>
         <w:rPr>
           <w:rFonts w:ascii="Consolas" w:eastAsia="Times New Roman" w:hAnsi="Consolas" w:cs="Times New Roman"/>
@@ -6103,7 +5866,6 @@
         </w:rPr>
         <w:t>normalized</w:t>
       </w:r>
-      <w:proofErr w:type="gramEnd"/>
       <w:r>
         <w:rPr>
           <w:rFonts w:ascii="Consolas" w:eastAsia="Times New Roman" w:hAnsi="Consolas" w:cs="Times New Roman"/>
@@ -6290,7 +6052,6 @@
         <w:t> * </w:t>
       </w:r>
       <w:proofErr w:type="spellStart"/>
-      <w:proofErr w:type="gramStart"/>
       <w:r>
         <w:rPr>
           <w:rFonts w:ascii="Consolas" w:eastAsia="Times New Roman" w:hAnsi="Consolas" w:cs="Times New Roman"/>
@@ -6310,7 +6071,6 @@
         <w:t>length</w:t>
       </w:r>
       <w:proofErr w:type="spellEnd"/>
-      <w:proofErr w:type="gramEnd"/>
       <w:r>
         <w:rPr>
           <w:rFonts w:ascii="Consolas" w:eastAsia="Times New Roman" w:hAnsi="Consolas" w:cs="Times New Roman"/>
@@ -6367,17 +6127,7 @@
           <w:sz w:val="21"/>
           <w:szCs w:val="21"/>
         </w:rPr>
-        <w:t>spawn_</w:t>
-      </w:r>
-      <w:proofErr w:type="gramStart"/>
-      <w:r>
-        <w:rPr>
-          <w:rFonts w:ascii="Consolas" w:eastAsia="Times New Roman" w:hAnsi="Consolas" w:cs="Times New Roman"/>
-          <w:color w:val="DCDCAA"/>
-          <w:sz w:val="21"/>
-          <w:szCs w:val="21"/>
-        </w:rPr>
-        <w:t>rock</w:t>
+        <w:t>spawn_rock</w:t>
       </w:r>
       <w:proofErr w:type="spellEnd"/>
       <w:r>
@@ -6387,17 +6137,7 @@
           <w:sz w:val="21"/>
           <w:szCs w:val="21"/>
         </w:rPr>
-        <w:t>(</w:t>
-      </w:r>
-      <w:proofErr w:type="gramEnd"/>
-      <w:r>
-        <w:rPr>
-          <w:rFonts w:ascii="Consolas" w:eastAsia="Times New Roman" w:hAnsi="Consolas" w:cs="Times New Roman"/>
-          <w:color w:val="D4D4D4"/>
-          <w:sz w:val="21"/>
-          <w:szCs w:val="21"/>
-        </w:rPr>
-        <w:t>size-</w:t>
+        <w:t>(size-</w:t>
       </w:r>
       <w:r>
         <w:rPr>
@@ -6483,8 +6223,37 @@
       </w:r>
     </w:p>
     <w:p>
+      <w:proofErr w:type="spellStart"/>
+      <w:r>
+        <w:t>Github</w:t>
+      </w:r>
+      <w:proofErr w:type="spellEnd"/>
+      <w:r>
+        <w:t xml:space="preserve"> release 1.5: [</w:t>
+      </w:r>
+      <w:hyperlink r:id="rId27" w:history="1">
+        <w:r>
+          <w:rPr>
+            <w:rStyle w:val="Hyperlink"/>
+          </w:rPr>
+          <w:t>https://github.com/makayla-moster/CGCC2021_Asteroids/releases/tag/1.5</w:t>
+        </w:r>
+      </w:hyperlink>
+      <w:r>
+        <w:t>]</w:t>
+      </w:r>
+    </w:p>
+    <w:p>
       <w:pPr>
         <w:pStyle w:val="NormalWeb"/>
+        <w:rPr>
+          <w:rFonts w:ascii="SegoeUI" w:hAnsi="SegoeUI"/>
+          <w:color w:val="23282D"/>
+          <w:sz w:val="22"/>
+          <w:szCs w:val="22"/>
+        </w:rPr>
+      </w:pPr>
+      <w:r>
         <w:rPr>
           <w:rFonts w:ascii="SegoeUI" w:hAnsi="SegoeUI"/>
           <w:b/>
@@ -6494,18 +6263,8 @@
           <w:szCs w:val="26"/>
           <w:highlight w:val="lightGray"/>
         </w:rPr>
-      </w:pPr>
-    </w:p>
-    <w:p>
-      <w:pPr>
-        <w:pStyle w:val="NormalWeb"/>
-        <w:rPr>
-          <w:rFonts w:ascii="SegoeUI" w:hAnsi="SegoeUI"/>
-          <w:color w:val="23282D"/>
-          <w:sz w:val="22"/>
-          <w:szCs w:val="22"/>
-        </w:rPr>
-      </w:pPr>
+        <w:t>ACTIVITY:</w:t>
+      </w:r>
       <w:r>
         <w:rPr>
           <w:rFonts w:ascii="SegoeUI" w:hAnsi="SegoeUI"/>
@@ -6514,18 +6273,6 @@
           <w:color w:val="23282D"/>
           <w:sz w:val="26"/>
           <w:szCs w:val="26"/>
-          <w:highlight w:val="lightGray"/>
-        </w:rPr>
-        <w:t>ACTIVITY:</w:t>
-      </w:r>
-      <w:r>
-        <w:rPr>
-          <w:rFonts w:ascii="SegoeUI" w:hAnsi="SegoeUI"/>
-          <w:b/>
-          <w:bCs/>
-          <w:color w:val="23282D"/>
-          <w:sz w:val="26"/>
-          <w:szCs w:val="26"/>
         </w:rPr>
         <w:t xml:space="preserve"> </w:t>
       </w:r>
@@ -6581,27 +6328,7 @@
           <w:sz w:val="22"/>
           <w:szCs w:val="22"/>
         </w:rPr>
-        <w:t xml:space="preserve">Now that we have a basic idea of what the game is going to be, </w:t>
-      </w:r>
-      <w:proofErr w:type="gramStart"/>
-      <w:r>
-        <w:rPr>
-          <w:rFonts w:ascii="SegoeUI" w:hAnsi="SegoeUI"/>
-          <w:color w:val="23282D"/>
-          <w:sz w:val="22"/>
-          <w:szCs w:val="22"/>
-        </w:rPr>
-        <w:t>we’ll</w:t>
-      </w:r>
-      <w:proofErr w:type="gramEnd"/>
-      <w:r>
-        <w:rPr>
-          <w:rFonts w:ascii="SegoeUI" w:hAnsi="SegoeUI"/>
-          <w:color w:val="23282D"/>
-          <w:sz w:val="22"/>
-          <w:szCs w:val="22"/>
-        </w:rPr>
-        <w:t xml:space="preserve"> start looking for assets to prototype your final project idea.</w:t>
+        <w:t>Now that we have a basic idea of what the game is going to be, we’ll start looking for assets to prototype your final project idea.</w:t>
       </w:r>
     </w:p>
     <w:p>
@@ -6642,7 +6369,7 @@
           <w:szCs w:val="22"/>
         </w:rPr>
       </w:pPr>
-      <w:hyperlink r:id="rId22" w:history="1">
+      <w:hyperlink r:id="rId28" w:history="1">
         <w:r>
           <w:rPr>
             <w:rStyle w:val="Hyperlink"/>
@@ -6668,7 +6395,7 @@
           <w:szCs w:val="22"/>
         </w:rPr>
       </w:pPr>
-      <w:hyperlink r:id="rId23" w:history="1">
+      <w:hyperlink r:id="rId29" w:history="1">
         <w:r>
           <w:rPr>
             <w:rStyle w:val="Hyperlink"/>
@@ -6703,7 +6430,7 @@
           <w:szCs w:val="22"/>
         </w:rPr>
       </w:pPr>
-      <w:hyperlink r:id="rId24" w:history="1">
+      <w:hyperlink r:id="rId30" w:history="1">
         <w:r>
           <w:rPr>
             <w:rStyle w:val="Hyperlink"/>
@@ -6738,7 +6465,7 @@
           <w:szCs w:val="22"/>
         </w:rPr>
       </w:pPr>
-      <w:hyperlink r:id="rId25" w:history="1">
+      <w:hyperlink r:id="rId31" w:history="1">
         <w:r>
           <w:rPr>
             <w:rStyle w:val="Hyperlink"/>
@@ -6789,27 +6516,7 @@
           <w:sz w:val="22"/>
           <w:szCs w:val="22"/>
         </w:rPr>
-        <w:t xml:space="preserve">Have one person share their screen and create a folder labeled Assets in your GitHub </w:t>
-      </w:r>
-      <w:proofErr w:type="gramStart"/>
-      <w:r>
-        <w:rPr>
-          <w:rFonts w:ascii="SegoeUI" w:hAnsi="SegoeUI"/>
-          <w:color w:val="23282D"/>
-          <w:sz w:val="22"/>
-          <w:szCs w:val="22"/>
-        </w:rPr>
-        <w:t>Repository</w:t>
-      </w:r>
-      <w:proofErr w:type="gramEnd"/>
-      <w:r>
-        <w:rPr>
-          <w:rFonts w:ascii="SegoeUI" w:hAnsi="SegoeUI"/>
-          <w:color w:val="23282D"/>
-          <w:sz w:val="22"/>
-          <w:szCs w:val="22"/>
-        </w:rPr>
-        <w:t xml:space="preserve"> </w:t>
+        <w:t xml:space="preserve">Have one person share their screen and create a folder labeled Assets in your GitHub Repository </w:t>
       </w:r>
     </w:p>
     <w:p>
@@ -6857,19 +6564,8 @@
           <w:sz w:val="22"/>
           <w:szCs w:val="22"/>
         </w:rPr>
-        <w:t xml:space="preserve">The person sharing the screen then navigates to Asset libraries and everyone decides on which assets they want to include in the </w:t>
-      </w:r>
-      <w:proofErr w:type="gramStart"/>
-      <w:r>
-        <w:rPr>
-          <w:rFonts w:ascii="SegoeUI" w:hAnsi="SegoeUI"/>
-          <w:color w:val="23282D"/>
-          <w:sz w:val="22"/>
-          <w:szCs w:val="22"/>
-        </w:rPr>
-        <w:t>game</w:t>
-      </w:r>
-      <w:proofErr w:type="gramEnd"/>
+        <w:t>The person sharing the screen then navigates to Asset libraries and everyone decides on which assets they want to include in the game</w:t>
+      </w:r>
     </w:p>
     <w:p>
       <w:pPr>
@@ -6892,19 +6588,8 @@
           <w:sz w:val="22"/>
           <w:szCs w:val="22"/>
         </w:rPr>
-        <w:t xml:space="preserve">Screen sharing teammate downloads the assets agreed by the entire group and saves them into the GitHub </w:t>
-      </w:r>
-      <w:proofErr w:type="gramStart"/>
-      <w:r>
-        <w:rPr>
-          <w:rFonts w:ascii="SegoeUI" w:hAnsi="SegoeUI"/>
-          <w:color w:val="23282D"/>
-          <w:sz w:val="22"/>
-          <w:szCs w:val="22"/>
-        </w:rPr>
-        <w:t>folders</w:t>
-      </w:r>
-      <w:proofErr w:type="gramEnd"/>
+        <w:t>Screen sharing teammate downloads the assets agreed by the entire group and saves them into the GitHub folders</w:t>
+      </w:r>
     </w:p>
     <w:p>
       <w:pPr>
@@ -6927,19 +6612,8 @@
           <w:sz w:val="22"/>
           <w:szCs w:val="22"/>
         </w:rPr>
-        <w:t xml:space="preserve">Continue until all assets are found or time is </w:t>
-      </w:r>
-      <w:proofErr w:type="gramStart"/>
-      <w:r>
-        <w:rPr>
-          <w:rFonts w:ascii="SegoeUI" w:hAnsi="SegoeUI"/>
-          <w:color w:val="23282D"/>
-          <w:sz w:val="22"/>
-          <w:szCs w:val="22"/>
-        </w:rPr>
-        <w:t>up</w:t>
-      </w:r>
-      <w:proofErr w:type="gramEnd"/>
+        <w:t>Continue until all assets are found or time is up</w:t>
+      </w:r>
     </w:p>
     <w:p>
       <w:pPr>
@@ -6962,19 +6636,8 @@
           <w:sz w:val="22"/>
           <w:szCs w:val="22"/>
         </w:rPr>
-        <w:t xml:space="preserve">Once complete, the screen sharing teammate pushes the changes to GitHub and the other team members can then pull the changes onto their local </w:t>
-      </w:r>
-      <w:proofErr w:type="gramStart"/>
-      <w:r>
-        <w:rPr>
-          <w:rFonts w:ascii="SegoeUI" w:hAnsi="SegoeUI"/>
-          <w:color w:val="23282D"/>
-          <w:sz w:val="22"/>
-          <w:szCs w:val="22"/>
-        </w:rPr>
-        <w:t>computers</w:t>
-      </w:r>
-      <w:proofErr w:type="gramEnd"/>
+        <w:t>Once complete, the screen sharing teammate pushes the changes to GitHub and the other team members can then pull the changes onto their local computers</w:t>
+      </w:r>
     </w:p>
     <w:p/>
     <w:p>
@@ -6991,6 +6654,7 @@
           <w:szCs w:val="22"/>
           <w:highlight w:val="yellow"/>
         </w:rPr>
+        <w:lastRenderedPageBreak/>
         <w:t>INSTRUCTION</w:t>
       </w:r>
       <w:r>
@@ -7075,19 +6739,8 @@
           <w:sz w:val="22"/>
           <w:szCs w:val="22"/>
         </w:rPr>
-        <w:t xml:space="preserve">Continue to think about your final project and any characters, assets, or scenes that you may want to </w:t>
-      </w:r>
-      <w:proofErr w:type="gramStart"/>
-      <w:r>
-        <w:rPr>
-          <w:rFonts w:ascii="SegoeUI" w:hAnsi="SegoeUI"/>
-          <w:color w:val="23282D"/>
-          <w:sz w:val="22"/>
-          <w:szCs w:val="22"/>
-        </w:rPr>
-        <w:t>include</w:t>
-      </w:r>
-      <w:proofErr w:type="gramEnd"/>
+        <w:t>Continue to think about your final project and any characters, assets, or scenes that you may want to include</w:t>
+      </w:r>
     </w:p>
     <w:p>
       <w:pPr>
@@ -7104,27 +6757,7 @@
           <w:sz w:val="22"/>
           <w:szCs w:val="22"/>
         </w:rPr>
-        <w:t xml:space="preserve">If we </w:t>
-      </w:r>
-      <w:proofErr w:type="gramStart"/>
-      <w:r>
-        <w:rPr>
-          <w:rFonts w:ascii="SegoeUI" w:hAnsi="SegoeUI"/>
-          <w:color w:val="23282D"/>
-          <w:sz w:val="22"/>
-          <w:szCs w:val="22"/>
-        </w:rPr>
-        <w:t>didn’t</w:t>
-      </w:r>
-      <w:proofErr w:type="gramEnd"/>
-      <w:r>
-        <w:rPr>
-          <w:rFonts w:ascii="SegoeUI" w:hAnsi="SegoeUI"/>
-          <w:color w:val="23282D"/>
-          <w:sz w:val="22"/>
-          <w:szCs w:val="22"/>
-        </w:rPr>
-        <w:t xml:space="preserve"> finish Space Rocks in class, feel free to follow the instructions above and finish your game if you want. </w:t>
+        <w:t xml:space="preserve">If we didn’t finish Space Rocks in class, feel free to follow the instructions above and finish your game if you want. </w:t>
       </w:r>
     </w:p>
     <w:p>

</xml_diff>